<commit_message>
Uodated on 18 Aug 2022 3 YEAR TIME TABLES
</commit_message>
<xml_diff>
--- a/Individual_time_tables.docx
+++ b/Individual_time_tables.docx
@@ -1,6 +1,6 @@
 
 <file path=word/document.xml><?xml version="1.0" encoding="utf-8"?>
-<w:document xmlns:wpc="http://schemas.microsoft.com/office/word/2010/wordprocessingCanvas" xmlns:cx="http://schemas.microsoft.com/office/drawing/2014/chartex" xmlns:cx1="http://schemas.microsoft.com/office/drawing/2015/9/8/chartex" xmlns:mc="http://schemas.openxmlformats.org/markup-compatibility/2006" xmlns:o="urn:schemas-microsoft-com:office:office" xmlns:r="http://schemas.openxmlformats.org/officeDocument/2006/relationships" xmlns:m="http://schemas.openxmlformats.org/officeDocument/2006/math" xmlns:v="urn:schemas-microsoft-com:vml" xmlns:wp14="http://schemas.microsoft.com/office/word/2010/wordprocessingDrawing" xmlns:wp="http://schemas.openxmlformats.org/drawingml/2006/wordprocessingDrawing" xmlns:w10="urn:schemas-microsoft-com:office:word" xmlns:w="http://schemas.openxmlformats.org/wordprocessingml/2006/main" xmlns:w14="http://schemas.microsoft.com/office/word/2010/wordml" xmlns:w15="http://schemas.microsoft.com/office/word/2012/wordml" xmlns:w16se="http://schemas.microsoft.com/office/word/2015/wordml/symex" xmlns:wpg="http://schemas.microsoft.com/office/word/2010/wordprocessingGroup" xmlns:wpi="http://schemas.microsoft.com/office/word/2010/wordprocessingInk" xmlns:wne="http://schemas.microsoft.com/office/word/2006/wordml" xmlns:wps="http://schemas.microsoft.com/office/word/2010/wordprocessingShape" mc:Ignorable="w14 w15 w16se wp14">
+<w:document xmlns:wpc="http://schemas.microsoft.com/office/word/2010/wordprocessingCanvas" xmlns:cx="http://schemas.microsoft.com/office/drawing/2014/chartex" xmlns:cx1="http://schemas.microsoft.com/office/drawing/2015/9/8/chartex" xmlns:cx2="http://schemas.microsoft.com/office/drawing/2015/10/21/chartex" xmlns:cx3="http://schemas.microsoft.com/office/drawing/2016/5/9/chartex" xmlns:cx4="http://schemas.microsoft.com/office/drawing/2016/5/10/chartex" xmlns:cx5="http://schemas.microsoft.com/office/drawing/2016/5/11/chartex" xmlns:cx6="http://schemas.microsoft.com/office/drawing/2016/5/12/chartex" xmlns:cx7="http://schemas.microsoft.com/office/drawing/2016/5/13/chartex" xmlns:cx8="http://schemas.microsoft.com/office/drawing/2016/5/14/chartex" xmlns:mc="http://schemas.openxmlformats.org/markup-compatibility/2006" xmlns:aink="http://schemas.microsoft.com/office/drawing/2016/ink" xmlns:am3d="http://schemas.microsoft.com/office/drawing/2017/model3d" xmlns:o="urn:schemas-microsoft-com:office:office" xmlns:oel="http://schemas.microsoft.com/office/2019/extlst" xmlns:r="http://schemas.openxmlformats.org/officeDocument/2006/relationships" xmlns:m="http://schemas.openxmlformats.org/officeDocument/2006/math" xmlns:v="urn:schemas-microsoft-com:vml" xmlns:wp14="http://schemas.microsoft.com/office/word/2010/wordprocessingDrawing" xmlns:wp="http://schemas.openxmlformats.org/drawingml/2006/wordprocessingDrawing" xmlns:w10="urn:schemas-microsoft-com:office:word" xmlns:w="http://schemas.openxmlformats.org/wordprocessingml/2006/main" xmlns:w14="http://schemas.microsoft.com/office/word/2010/wordml" xmlns:w15="http://schemas.microsoft.com/office/word/2012/wordml" xmlns:w16cex="http://schemas.microsoft.com/office/word/2018/wordml/cex" xmlns:w16cid="http://schemas.microsoft.com/office/word/2016/wordml/cid" xmlns:w16="http://schemas.microsoft.com/office/word/2018/wordml" xmlns:w16sdtdh="http://schemas.microsoft.com/office/word/2020/wordml/sdtdatahash" xmlns:w16se="http://schemas.microsoft.com/office/word/2015/wordml/symex" xmlns:wpg="http://schemas.microsoft.com/office/word/2010/wordprocessingGroup" xmlns:wpi="http://schemas.microsoft.com/office/word/2010/wordprocessingInk" xmlns:wne="http://schemas.microsoft.com/office/word/2006/wordml" xmlns:wps="http://schemas.microsoft.com/office/word/2010/wordprocessingShape" mc:Ignorable="w14 w15 w16se w16cid w16 w16cex w16sdtdh wp14">
   <w:body>
     <w:tbl>
       <w:tblPr>
@@ -855,26 +855,26 @@
                 <w:b/>
               </w:rPr>
             </w:pPr>
+          </w:p>
+        </w:tc>
+        <w:tc>
+          <w:tcPr>
+            <w:tcW w:w="1296" w:type="dxa"/>
+            <w:vAlign w:val="center"/>
+          </w:tcPr>
+          <w:p>
+            <w:pPr>
+              <w:jc w:val="center"/>
+              <w:rPr>
+                <w:b/>
+              </w:rPr>
+            </w:pPr>
             <w:r>
               <w:rPr>
                 <w:b/>
               </w:rPr>
               <w:t>3CSM</w:t>
             </w:r>
-          </w:p>
-        </w:tc>
-        <w:tc>
-          <w:tcPr>
-            <w:tcW w:w="1296" w:type="dxa"/>
-            <w:vAlign w:val="center"/>
-          </w:tcPr>
-          <w:p>
-            <w:pPr>
-              <w:jc w:val="center"/>
-              <w:rPr>
-                <w:b/>
-              </w:rPr>
-            </w:pPr>
           </w:p>
         </w:tc>
         <w:tc>
@@ -1077,8 +1077,6 @@
                 <w:b/>
               </w:rPr>
             </w:pPr>
-            <w:bookmarkStart w:id="0" w:name="_GoBack"/>
-            <w:bookmarkEnd w:id="0"/>
           </w:p>
         </w:tc>
         <w:tc>
@@ -1295,7 +1293,7 @@
 </file>
 
 <file path=word/endnotes.xml><?xml version="1.0" encoding="utf-8"?>
-<w:endnotes xmlns:wpc="http://schemas.microsoft.com/office/word/2010/wordprocessingCanvas" xmlns:cx="http://schemas.microsoft.com/office/drawing/2014/chartex" xmlns:cx1="http://schemas.microsoft.com/office/drawing/2015/9/8/chartex" xmlns:mc="http://schemas.openxmlformats.org/markup-compatibility/2006" xmlns:o="urn:schemas-microsoft-com:office:office" xmlns:r="http://schemas.openxmlformats.org/officeDocument/2006/relationships" xmlns:m="http://schemas.openxmlformats.org/officeDocument/2006/math" xmlns:v="urn:schemas-microsoft-com:vml" xmlns:wp14="http://schemas.microsoft.com/office/word/2010/wordprocessingDrawing" xmlns:wp="http://schemas.openxmlformats.org/drawingml/2006/wordprocessingDrawing" xmlns:w10="urn:schemas-microsoft-com:office:word" xmlns:w="http://schemas.openxmlformats.org/wordprocessingml/2006/main" xmlns:w14="http://schemas.microsoft.com/office/word/2010/wordml" xmlns:w15="http://schemas.microsoft.com/office/word/2012/wordml" xmlns:w16se="http://schemas.microsoft.com/office/word/2015/wordml/symex" xmlns:wpg="http://schemas.microsoft.com/office/word/2010/wordprocessingGroup" xmlns:wpi="http://schemas.microsoft.com/office/word/2010/wordprocessingInk" xmlns:wne="http://schemas.microsoft.com/office/word/2006/wordml" xmlns:wps="http://schemas.microsoft.com/office/word/2010/wordprocessingShape" mc:Ignorable="w14 w15 w16se wp14">
+<w:endnotes xmlns:wpc="http://schemas.microsoft.com/office/word/2010/wordprocessingCanvas" xmlns:cx="http://schemas.microsoft.com/office/drawing/2014/chartex" xmlns:cx1="http://schemas.microsoft.com/office/drawing/2015/9/8/chartex" xmlns:cx2="http://schemas.microsoft.com/office/drawing/2015/10/21/chartex" xmlns:cx3="http://schemas.microsoft.com/office/drawing/2016/5/9/chartex" xmlns:cx4="http://schemas.microsoft.com/office/drawing/2016/5/10/chartex" xmlns:cx5="http://schemas.microsoft.com/office/drawing/2016/5/11/chartex" xmlns:cx6="http://schemas.microsoft.com/office/drawing/2016/5/12/chartex" xmlns:cx7="http://schemas.microsoft.com/office/drawing/2016/5/13/chartex" xmlns:cx8="http://schemas.microsoft.com/office/drawing/2016/5/14/chartex" xmlns:mc="http://schemas.openxmlformats.org/markup-compatibility/2006" xmlns:aink="http://schemas.microsoft.com/office/drawing/2016/ink" xmlns:am3d="http://schemas.microsoft.com/office/drawing/2017/model3d" xmlns:o="urn:schemas-microsoft-com:office:office" xmlns:oel="http://schemas.microsoft.com/office/2019/extlst" xmlns:r="http://schemas.openxmlformats.org/officeDocument/2006/relationships" xmlns:m="http://schemas.openxmlformats.org/officeDocument/2006/math" xmlns:v="urn:schemas-microsoft-com:vml" xmlns:wp14="http://schemas.microsoft.com/office/word/2010/wordprocessingDrawing" xmlns:wp="http://schemas.openxmlformats.org/drawingml/2006/wordprocessingDrawing" xmlns:w10="urn:schemas-microsoft-com:office:word" xmlns:w="http://schemas.openxmlformats.org/wordprocessingml/2006/main" xmlns:w14="http://schemas.microsoft.com/office/word/2010/wordml" xmlns:w15="http://schemas.microsoft.com/office/word/2012/wordml" xmlns:w16cex="http://schemas.microsoft.com/office/word/2018/wordml/cex" xmlns:w16cid="http://schemas.microsoft.com/office/word/2016/wordml/cid" xmlns:w16="http://schemas.microsoft.com/office/word/2018/wordml" xmlns:w16sdtdh="http://schemas.microsoft.com/office/word/2020/wordml/sdtdatahash" xmlns:w16se="http://schemas.microsoft.com/office/word/2015/wordml/symex" xmlns:wpg="http://schemas.microsoft.com/office/word/2010/wordprocessingGroup" xmlns:wpi="http://schemas.microsoft.com/office/word/2010/wordprocessingInk" xmlns:wne="http://schemas.microsoft.com/office/word/2006/wordml" xmlns:wps="http://schemas.microsoft.com/office/word/2010/wordprocessingShape" mc:Ignorable="w14 w15 w16se w16cid w16 w16cex w16sdtdh wp14">
   <w:endnote w:type="separator" w:id="-1">
     <w:p>
       <w:pPr>
@@ -1320,7 +1318,7 @@
 </file>
 
 <file path=word/footnotes.xml><?xml version="1.0" encoding="utf-8"?>
-<w:footnotes xmlns:wpc="http://schemas.microsoft.com/office/word/2010/wordprocessingCanvas" xmlns:cx="http://schemas.microsoft.com/office/drawing/2014/chartex" xmlns:cx1="http://schemas.microsoft.com/office/drawing/2015/9/8/chartex" xmlns:mc="http://schemas.openxmlformats.org/markup-compatibility/2006" xmlns:o="urn:schemas-microsoft-com:office:office" xmlns:r="http://schemas.openxmlformats.org/officeDocument/2006/relationships" xmlns:m="http://schemas.openxmlformats.org/officeDocument/2006/math" xmlns:v="urn:schemas-microsoft-com:vml" xmlns:wp14="http://schemas.microsoft.com/office/word/2010/wordprocessingDrawing" xmlns:wp="http://schemas.openxmlformats.org/drawingml/2006/wordprocessingDrawing" xmlns:w10="urn:schemas-microsoft-com:office:word" xmlns:w="http://schemas.openxmlformats.org/wordprocessingml/2006/main" xmlns:w14="http://schemas.microsoft.com/office/word/2010/wordml" xmlns:w15="http://schemas.microsoft.com/office/word/2012/wordml" xmlns:w16se="http://schemas.microsoft.com/office/word/2015/wordml/symex" xmlns:wpg="http://schemas.microsoft.com/office/word/2010/wordprocessingGroup" xmlns:wpi="http://schemas.microsoft.com/office/word/2010/wordprocessingInk" xmlns:wne="http://schemas.microsoft.com/office/word/2006/wordml" xmlns:wps="http://schemas.microsoft.com/office/word/2010/wordprocessingShape" mc:Ignorable="w14 w15 w16se wp14">
+<w:footnotes xmlns:wpc="http://schemas.microsoft.com/office/word/2010/wordprocessingCanvas" xmlns:cx="http://schemas.microsoft.com/office/drawing/2014/chartex" xmlns:cx1="http://schemas.microsoft.com/office/drawing/2015/9/8/chartex" xmlns:cx2="http://schemas.microsoft.com/office/drawing/2015/10/21/chartex" xmlns:cx3="http://schemas.microsoft.com/office/drawing/2016/5/9/chartex" xmlns:cx4="http://schemas.microsoft.com/office/drawing/2016/5/10/chartex" xmlns:cx5="http://schemas.microsoft.com/office/drawing/2016/5/11/chartex" xmlns:cx6="http://schemas.microsoft.com/office/drawing/2016/5/12/chartex" xmlns:cx7="http://schemas.microsoft.com/office/drawing/2016/5/13/chartex" xmlns:cx8="http://schemas.microsoft.com/office/drawing/2016/5/14/chartex" xmlns:mc="http://schemas.openxmlformats.org/markup-compatibility/2006" xmlns:aink="http://schemas.microsoft.com/office/drawing/2016/ink" xmlns:am3d="http://schemas.microsoft.com/office/drawing/2017/model3d" xmlns:o="urn:schemas-microsoft-com:office:office" xmlns:oel="http://schemas.microsoft.com/office/2019/extlst" xmlns:r="http://schemas.openxmlformats.org/officeDocument/2006/relationships" xmlns:m="http://schemas.openxmlformats.org/officeDocument/2006/math" xmlns:v="urn:schemas-microsoft-com:vml" xmlns:wp14="http://schemas.microsoft.com/office/word/2010/wordprocessingDrawing" xmlns:wp="http://schemas.openxmlformats.org/drawingml/2006/wordprocessingDrawing" xmlns:w10="urn:schemas-microsoft-com:office:word" xmlns:w="http://schemas.openxmlformats.org/wordprocessingml/2006/main" xmlns:w14="http://schemas.microsoft.com/office/word/2010/wordml" xmlns:w15="http://schemas.microsoft.com/office/word/2012/wordml" xmlns:w16cex="http://schemas.microsoft.com/office/word/2018/wordml/cex" xmlns:w16cid="http://schemas.microsoft.com/office/word/2016/wordml/cid" xmlns:w16="http://schemas.microsoft.com/office/word/2018/wordml" xmlns:w16sdtdh="http://schemas.microsoft.com/office/word/2020/wordml/sdtdatahash" xmlns:w16se="http://schemas.microsoft.com/office/word/2015/wordml/symex" xmlns:wpg="http://schemas.microsoft.com/office/word/2010/wordprocessingGroup" xmlns:wpi="http://schemas.microsoft.com/office/word/2010/wordprocessingInk" xmlns:wne="http://schemas.microsoft.com/office/word/2006/wordml" xmlns:wps="http://schemas.microsoft.com/office/word/2010/wordprocessingShape" mc:Ignorable="w14 w15 w16se w16cid w16 w16cex w16sdtdh wp14">
   <w:footnote w:type="separator" w:id="-1">
     <w:p>
       <w:pPr>
@@ -1345,7 +1343,7 @@
 </file>
 
 <file path=word/header1.xml><?xml version="1.0" encoding="utf-8"?>
-<w:hdr xmlns:wpc="http://schemas.microsoft.com/office/word/2010/wordprocessingCanvas" xmlns:cx="http://schemas.microsoft.com/office/drawing/2014/chartex" xmlns:cx1="http://schemas.microsoft.com/office/drawing/2015/9/8/chartex" xmlns:mc="http://schemas.openxmlformats.org/markup-compatibility/2006" xmlns:o="urn:schemas-microsoft-com:office:office" xmlns:r="http://schemas.openxmlformats.org/officeDocument/2006/relationships" xmlns:m="http://schemas.openxmlformats.org/officeDocument/2006/math" xmlns:v="urn:schemas-microsoft-com:vml" xmlns:wp14="http://schemas.microsoft.com/office/word/2010/wordprocessingDrawing" xmlns:wp="http://schemas.openxmlformats.org/drawingml/2006/wordprocessingDrawing" xmlns:w10="urn:schemas-microsoft-com:office:word" xmlns:w="http://schemas.openxmlformats.org/wordprocessingml/2006/main" xmlns:w14="http://schemas.microsoft.com/office/word/2010/wordml" xmlns:w15="http://schemas.microsoft.com/office/word/2012/wordml" xmlns:w16se="http://schemas.microsoft.com/office/word/2015/wordml/symex" xmlns:wpg="http://schemas.microsoft.com/office/word/2010/wordprocessingGroup" xmlns:wpi="http://schemas.microsoft.com/office/word/2010/wordprocessingInk" xmlns:wne="http://schemas.microsoft.com/office/word/2006/wordml" xmlns:wps="http://schemas.microsoft.com/office/word/2010/wordprocessingShape" mc:Ignorable="w14 w15 w16se wp14">
+<w:hdr xmlns:wpc="http://schemas.microsoft.com/office/word/2010/wordprocessingCanvas" xmlns:cx="http://schemas.microsoft.com/office/drawing/2014/chartex" xmlns:cx1="http://schemas.microsoft.com/office/drawing/2015/9/8/chartex" xmlns:cx2="http://schemas.microsoft.com/office/drawing/2015/10/21/chartex" xmlns:cx3="http://schemas.microsoft.com/office/drawing/2016/5/9/chartex" xmlns:cx4="http://schemas.microsoft.com/office/drawing/2016/5/10/chartex" xmlns:cx5="http://schemas.microsoft.com/office/drawing/2016/5/11/chartex" xmlns:cx6="http://schemas.microsoft.com/office/drawing/2016/5/12/chartex" xmlns:cx7="http://schemas.microsoft.com/office/drawing/2016/5/13/chartex" xmlns:cx8="http://schemas.microsoft.com/office/drawing/2016/5/14/chartex" xmlns:mc="http://schemas.openxmlformats.org/markup-compatibility/2006" xmlns:aink="http://schemas.microsoft.com/office/drawing/2016/ink" xmlns:am3d="http://schemas.microsoft.com/office/drawing/2017/model3d" xmlns:o="urn:schemas-microsoft-com:office:office" xmlns:oel="http://schemas.microsoft.com/office/2019/extlst" xmlns:r="http://schemas.openxmlformats.org/officeDocument/2006/relationships" xmlns:m="http://schemas.openxmlformats.org/officeDocument/2006/math" xmlns:v="urn:schemas-microsoft-com:vml" xmlns:wp14="http://schemas.microsoft.com/office/word/2010/wordprocessingDrawing" xmlns:wp="http://schemas.openxmlformats.org/drawingml/2006/wordprocessingDrawing" xmlns:w10="urn:schemas-microsoft-com:office:word" xmlns:w="http://schemas.openxmlformats.org/wordprocessingml/2006/main" xmlns:w14="http://schemas.microsoft.com/office/word/2010/wordml" xmlns:w15="http://schemas.microsoft.com/office/word/2012/wordml" xmlns:w16cex="http://schemas.microsoft.com/office/word/2018/wordml/cex" xmlns:w16cid="http://schemas.microsoft.com/office/word/2016/wordml/cid" xmlns:w16="http://schemas.microsoft.com/office/word/2018/wordml" xmlns:w16sdtdh="http://schemas.microsoft.com/office/word/2020/wordml/sdtdatahash" xmlns:w16se="http://schemas.microsoft.com/office/word/2015/wordml/symex" xmlns:wpg="http://schemas.microsoft.com/office/word/2010/wordprocessingGroup" xmlns:wpi="http://schemas.microsoft.com/office/word/2010/wordprocessingInk" xmlns:wne="http://schemas.microsoft.com/office/word/2006/wordml" xmlns:wps="http://schemas.microsoft.com/office/word/2010/wordprocessingShape" mc:Ignorable="w14 w15 w16se w16cid w16 w16cex w16sdtdh wp14">
   <w:p>
     <w:pPr>
       <w:pStyle w:val="Header"/>
@@ -1357,7 +1355,7 @@
       <mc:AlternateContent>
         <mc:Choice Requires="wps">
           <w:drawing>
-            <wp:anchor distT="0" distB="0" distL="114300" distR="114300" simplePos="0" relativeHeight="251660288" behindDoc="0" locked="0" layoutInCell="1" allowOverlap="1">
+            <wp:anchor distT="0" distB="0" distL="114300" distR="114300" simplePos="0" relativeHeight="251660288" behindDoc="0" locked="0" layoutInCell="1" allowOverlap="1" wp14:anchorId="243F9C22" wp14:editId="37559546">
               <wp:simplePos x="0" y="0"/>
               <wp:positionH relativeFrom="margin">
                 <wp:posOffset>812042</wp:posOffset>
@@ -1451,7 +1449,25 @@
                               <w:rFonts w:ascii="Cambria" w:hAnsi="Cambria"/>
                               <w:szCs w:val="38"/>
                             </w:rPr>
-                            <w:t xml:space="preserve">Affiliated to JNTUA, Approved by AICTE and Accredited by NAAC, B.Tech(CSE) accredited by NBA) </w:t>
+                            <w:t xml:space="preserve">Affiliated to JNTUA, Approved by AICTE and Accredited by NAAC, </w:t>
+                          </w:r>
+                          <w:proofErr w:type="spellStart"/>
+                          <w:proofErr w:type="gramStart"/>
+                          <w:r>
+                            <w:rPr>
+                              <w:rFonts w:ascii="Cambria" w:hAnsi="Cambria"/>
+                              <w:szCs w:val="38"/>
+                            </w:rPr>
+                            <w:t>B.Tech</w:t>
+                          </w:r>
+                          <w:proofErr w:type="spellEnd"/>
+                          <w:proofErr w:type="gramEnd"/>
+                          <w:r>
+                            <w:rPr>
+                              <w:rFonts w:ascii="Cambria" w:hAnsi="Cambria"/>
+                              <w:szCs w:val="38"/>
+                            </w:rPr>
+                            <w:t xml:space="preserve">(CSE) accredited by NBA) </w:t>
                           </w:r>
                         </w:p>
                         <w:p>
@@ -1465,13 +1481,59 @@
                               <w:szCs w:val="38"/>
                             </w:rPr>
                           </w:pPr>
+                          <w:proofErr w:type="spellStart"/>
                           <w:r>
                             <w:rPr>
                               <w:rFonts w:ascii="Cambria" w:hAnsi="Cambria"/>
                               <w:sz w:val="24"/>
                               <w:szCs w:val="38"/>
                             </w:rPr>
-                            <w:t>Rotarypuram Village, B K Samudram Mandal, Ananthapuramu - 515701.</w:t>
+                            <w:t>Rotarypuram</w:t>
+                          </w:r>
+                          <w:proofErr w:type="spellEnd"/>
+                          <w:r>
+                            <w:rPr>
+                              <w:rFonts w:ascii="Cambria" w:hAnsi="Cambria"/>
+                              <w:sz w:val="24"/>
+                              <w:szCs w:val="38"/>
+                            </w:rPr>
+                            <w:t xml:space="preserve"> Village, B K </w:t>
+                          </w:r>
+                          <w:proofErr w:type="spellStart"/>
+                          <w:r>
+                            <w:rPr>
+                              <w:rFonts w:ascii="Cambria" w:hAnsi="Cambria"/>
+                              <w:sz w:val="24"/>
+                              <w:szCs w:val="38"/>
+                            </w:rPr>
+                            <w:t>Samudram</w:t>
+                          </w:r>
+                          <w:proofErr w:type="spellEnd"/>
+                          <w:r>
+                            <w:rPr>
+                              <w:rFonts w:ascii="Cambria" w:hAnsi="Cambria"/>
+                              <w:sz w:val="24"/>
+                              <w:szCs w:val="38"/>
+                            </w:rPr>
+                            <w:t xml:space="preserve"> Mandal, </w:t>
+                          </w:r>
+                          <w:proofErr w:type="spellStart"/>
+                          <w:r>
+                            <w:rPr>
+                              <w:rFonts w:ascii="Cambria" w:hAnsi="Cambria"/>
+                              <w:sz w:val="24"/>
+                              <w:szCs w:val="38"/>
+                            </w:rPr>
+                            <w:t>Ananthapuramu</w:t>
+                          </w:r>
+                          <w:proofErr w:type="spellEnd"/>
+                          <w:r>
+                            <w:rPr>
+                              <w:rFonts w:ascii="Cambria" w:hAnsi="Cambria"/>
+                              <w:sz w:val="24"/>
+                              <w:szCs w:val="38"/>
+                            </w:rPr>
+                            <w:t xml:space="preserve"> - 515701.</w:t>
                           </w:r>
                         </w:p>
                         <w:p>
@@ -1659,7 +1721,7 @@
       <mc:AlternateContent>
         <mc:Choice Requires="wps">
           <w:drawing>
-            <wp:anchor distT="0" distB="0" distL="114300" distR="114300" simplePos="0" relativeHeight="251659264" behindDoc="0" locked="0" layoutInCell="1" allowOverlap="1">
+            <wp:anchor distT="0" distB="0" distL="114300" distR="114300" simplePos="0" relativeHeight="251659264" behindDoc="0" locked="0" layoutInCell="1" allowOverlap="1" wp14:anchorId="694C7EDC" wp14:editId="36ABB55C">
               <wp:simplePos x="0" y="0"/>
               <wp:positionH relativeFrom="column">
                 <wp:posOffset>-323215</wp:posOffset>
@@ -1711,7 +1773,7 @@
                               <w:noProof/>
                             </w:rPr>
                             <w:drawing>
-                              <wp:inline distT="0" distB="0" distL="0" distR="0">
+                              <wp:inline distT="0" distB="0" distL="0" distR="0" wp14:anchorId="2714F83F" wp14:editId="6A8443DA">
                                 <wp:extent cx="934720" cy="832485"/>
                                 <wp:effectExtent l="0" t="0" r="0" b="5715"/>
                                 <wp:docPr id="6" name="Picture 6" descr="logo_final.jpg"/>
@@ -1808,7 +1870,7 @@
                                   </pic:cNvPicPr>
                                 </pic:nvPicPr>
                                 <pic:blipFill>
-                                  <a:blip r:embed="rId1">
+                                  <a:blip r:embed="rId2">
                                     <a:extLst>
                                       <a:ext uri="{28A0092B-C50C-407E-A947-70E740481C1C}">
                                         <a14:useLocalDpi xmlns:a14="http://schemas.microsoft.com/office/drawing/2010/main" val="0"/>
@@ -1899,7 +1961,7 @@
 </file>
 
 <file path=word/styles.xml><?xml version="1.0" encoding="utf-8"?>
-<w:styles xmlns:mc="http://schemas.openxmlformats.org/markup-compatibility/2006" xmlns:r="http://schemas.openxmlformats.org/officeDocument/2006/relationships" xmlns:w="http://schemas.openxmlformats.org/wordprocessingml/2006/main" xmlns:w14="http://schemas.microsoft.com/office/word/2010/wordml" xmlns:w15="http://schemas.microsoft.com/office/word/2012/wordml" xmlns:w16se="http://schemas.microsoft.com/office/word/2015/wordml/symex" mc:Ignorable="w14 w15 w16se">
+<w:styles xmlns:mc="http://schemas.openxmlformats.org/markup-compatibility/2006" xmlns:r="http://schemas.openxmlformats.org/officeDocument/2006/relationships" xmlns:w="http://schemas.openxmlformats.org/wordprocessingml/2006/main" xmlns:w14="http://schemas.microsoft.com/office/word/2010/wordml" xmlns:w15="http://schemas.microsoft.com/office/word/2012/wordml" xmlns:w16cex="http://schemas.microsoft.com/office/word/2018/wordml/cex" xmlns:w16cid="http://schemas.microsoft.com/office/word/2016/wordml/cid" xmlns:w16="http://schemas.microsoft.com/office/word/2018/wordml" xmlns:w16sdtdh="http://schemas.microsoft.com/office/word/2020/wordml/sdtdatahash" xmlns:w16se="http://schemas.microsoft.com/office/word/2015/wordml/symex" mc:Ignorable="w14 w15 w16se w16cid w16 w16cex w16sdtdh">
   <w:docDefaults>
     <w:rPrDefault>
       <w:rPr>
@@ -1915,7 +1977,7 @@
       </w:pPr>
     </w:pPrDefault>
   </w:docDefaults>
-  <w:latentStyles w:defLockedState="0" w:defUIPriority="99" w:defSemiHidden="0" w:defUnhideWhenUsed="0" w:defQFormat="0" w:count="371">
+  <w:latentStyles w:defLockedState="0" w:defUIPriority="99" w:defSemiHidden="0" w:defUnhideWhenUsed="0" w:defQFormat="0" w:count="376">
     <w:lsdException w:name="Normal" w:uiPriority="0" w:qFormat="1"/>
     <w:lsdException w:name="heading 1" w:uiPriority="9" w:qFormat="1"/>
     <w:lsdException w:name="heading 2" w:semiHidden="1" w:uiPriority="9" w:unhideWhenUsed="1" w:qFormat="1"/>
@@ -2021,7 +2083,6 @@
     <w:lsdException w:name="HTML Sample" w:semiHidden="1" w:unhideWhenUsed="1"/>
     <w:lsdException w:name="HTML Typewriter" w:semiHidden="1" w:unhideWhenUsed="1"/>
     <w:lsdException w:name="HTML Variable" w:semiHidden="1" w:unhideWhenUsed="1"/>
-    <w:lsdException w:name="Normal Table" w:semiHidden="1" w:unhideWhenUsed="1"/>
     <w:lsdException w:name="annotation subject" w:semiHidden="1" w:unhideWhenUsed="1"/>
     <w:lsdException w:name="No List" w:semiHidden="1" w:unhideWhenUsed="1"/>
     <w:lsdException w:name="Outline List 1" w:semiHidden="1" w:unhideWhenUsed="1"/>
@@ -2064,11 +2125,8 @@
     <w:lsdException w:name="Table Contemporary" w:semiHidden="1" w:unhideWhenUsed="1"/>
     <w:lsdException w:name="Table Elegant" w:semiHidden="1" w:unhideWhenUsed="1"/>
     <w:lsdException w:name="Table Professional" w:semiHidden="1" w:unhideWhenUsed="1"/>
-    <w:lsdException w:name="Table Subtle 1" w:semiHidden="1" w:unhideWhenUsed="1"/>
     <w:lsdException w:name="Table Subtle 2" w:semiHidden="1" w:unhideWhenUsed="1"/>
     <w:lsdException w:name="Table Web 1" w:semiHidden="1" w:unhideWhenUsed="1"/>
-    <w:lsdException w:name="Table Web 2" w:semiHidden="1" w:unhideWhenUsed="1"/>
-    <w:lsdException w:name="Table Web 3" w:semiHidden="1" w:unhideWhenUsed="1"/>
     <w:lsdException w:name="Balloon Text" w:semiHidden="1" w:unhideWhenUsed="1"/>
     <w:lsdException w:name="Table Grid" w:uiPriority="39"/>
     <w:lsdException w:name="Table Theme" w:semiHidden="1" w:unhideWhenUsed="1"/>
@@ -2287,6 +2345,11 @@
     <w:lsdException w:name="List Table 5 Dark Accent 6" w:uiPriority="50"/>
     <w:lsdException w:name="List Table 6 Colorful Accent 6" w:uiPriority="51"/>
     <w:lsdException w:name="List Table 7 Colorful Accent 6" w:uiPriority="52"/>
+    <w:lsdException w:name="Mention" w:semiHidden="1" w:unhideWhenUsed="1"/>
+    <w:lsdException w:name="Smart Hyperlink" w:semiHidden="1" w:unhideWhenUsed="1"/>
+    <w:lsdException w:name="Hashtag" w:semiHidden="1" w:unhideWhenUsed="1"/>
+    <w:lsdException w:name="Unresolved Mention" w:semiHidden="1" w:unhideWhenUsed="1"/>
+    <w:lsdException w:name="Smart Link" w:semiHidden="1" w:unhideWhenUsed="1"/>
   </w:latentStyles>
   <w:style w:type="paragraph" w:default="1" w:styleId="Normal">
     <w:name w:val="Normal"/>

</xml_diff>

<commit_message>
2 year indvidual time table updated
</commit_message>
<xml_diff>
--- a/Individual_time_tables.docx
+++ b/Individual_time_tables.docx
@@ -24386,7 +24386,7 @@
                 <w:sz w:val="18"/>
                 <w:szCs w:val="18"/>
               </w:rPr>
-              <w:t>PS-B</w:t>
+              <w:t>PS-DS-B</w:t>
             </w:r>
           </w:p>
         </w:tc>
@@ -24422,6 +24422,15 @@
                 <w:szCs w:val="18"/>
               </w:rPr>
             </w:pPr>
+            <w:r>
+              <w:rPr>
+                <w:rFonts w:ascii="Cambria" w:hAnsi="Cambria"/>
+                <w:b/>
+                <w:sz w:val="18"/>
+                <w:szCs w:val="18"/>
+              </w:rPr>
+              <w:t>PS-DS-A</w:t>
+            </w:r>
           </w:p>
         </w:tc>
         <w:tc>
@@ -24593,15 +24602,6 @@
                 <w:szCs w:val="18"/>
               </w:rPr>
             </w:pPr>
-            <w:r>
-              <w:rPr>
-                <w:rFonts w:ascii="Cambria" w:hAnsi="Cambria"/>
-                <w:b/>
-                <w:sz w:val="18"/>
-                <w:szCs w:val="18"/>
-              </w:rPr>
-              <w:t>PS-B</w:t>
-            </w:r>
           </w:p>
         </w:tc>
         <w:tc>
@@ -24619,6 +24619,15 @@
                 <w:szCs w:val="18"/>
               </w:rPr>
             </w:pPr>
+            <w:r>
+              <w:rPr>
+                <w:rFonts w:ascii="Cambria" w:hAnsi="Cambria"/>
+                <w:b/>
+                <w:sz w:val="18"/>
+                <w:szCs w:val="18"/>
+              </w:rPr>
+              <w:t>PS-DS-B</w:t>
+            </w:r>
           </w:p>
         </w:tc>
         <w:tc>
@@ -24695,7 +24704,7 @@
                 <w:sz w:val="18"/>
                 <w:szCs w:val="18"/>
               </w:rPr>
-              <w:t>PS-B</w:t>
+              <w:t>PS-DS-A</w:t>
             </w:r>
           </w:p>
         </w:tc>
@@ -24780,6 +24789,15 @@
                 <w:szCs w:val="18"/>
               </w:rPr>
             </w:pPr>
+            <w:r>
+              <w:rPr>
+                <w:rFonts w:ascii="Cambria" w:hAnsi="Cambria"/>
+                <w:b/>
+                <w:sz w:val="18"/>
+                <w:szCs w:val="18"/>
+              </w:rPr>
+              <w:t>PS-DS-A</w:t>
+            </w:r>
           </w:p>
         </w:tc>
         <w:tc>
@@ -24815,6 +24833,15 @@
                 <w:szCs w:val="18"/>
               </w:rPr>
             </w:pPr>
+            <w:r>
+              <w:rPr>
+                <w:rFonts w:ascii="Cambria" w:hAnsi="Cambria"/>
+                <w:b/>
+                <w:sz w:val="18"/>
+                <w:szCs w:val="18"/>
+              </w:rPr>
+              <w:t>PS-DS-B</w:t>
+            </w:r>
           </w:p>
         </w:tc>
         <w:tc>
@@ -24899,7 +24926,7 @@
                 <w:sz w:val="18"/>
                 <w:szCs w:val="18"/>
               </w:rPr>
-              <w:t>PS-B</w:t>
+              <w:t>PS-DS-B</w:t>
             </w:r>
           </w:p>
         </w:tc>
@@ -24950,6 +24977,15 @@
                 <w:szCs w:val="18"/>
               </w:rPr>
             </w:pPr>
+            <w:r>
+              <w:rPr>
+                <w:rFonts w:ascii="Cambria" w:hAnsi="Cambria"/>
+                <w:b/>
+                <w:sz w:val="18"/>
+                <w:szCs w:val="18"/>
+              </w:rPr>
+              <w:t>PS-DS-A</w:t>
+            </w:r>
           </w:p>
         </w:tc>
         <w:tc>
@@ -25079,6 +25115,15 @@
                 <w:szCs w:val="18"/>
               </w:rPr>
             </w:pPr>
+            <w:r>
+              <w:rPr>
+                <w:rFonts w:ascii="Cambria" w:hAnsi="Cambria"/>
+                <w:b/>
+                <w:sz w:val="18"/>
+                <w:szCs w:val="18"/>
+              </w:rPr>
+              <w:t>PS-A</w:t>
+            </w:r>
           </w:p>
         </w:tc>
       </w:tr>
@@ -25237,29 +25282,47 @@
               <w:rPr>
                 <w:rFonts w:ascii="Cambria" w:hAnsi="Cambria"/>
                 <w:b/>
-                <w:bCs/>
-                <w:sz w:val="18"/>
-                <w:szCs w:val="18"/>
-              </w:rPr>
-            </w:pPr>
-          </w:p>
-        </w:tc>
-        <w:tc>
-          <w:tcPr>
-            <w:tcW w:w="540" w:type="pct"/>
-            <w:vAlign w:val="center"/>
-          </w:tcPr>
-          <w:p>
-            <w:pPr>
-              <w:jc w:val="center"/>
-              <w:rPr>
-                <w:rFonts w:ascii="Cambria" w:hAnsi="Cambria"/>
-                <w:b/>
-                <w:bCs/>
-                <w:sz w:val="18"/>
-                <w:szCs w:val="18"/>
-              </w:rPr>
-            </w:pPr>
+                <w:sz w:val="18"/>
+                <w:szCs w:val="18"/>
+              </w:rPr>
+            </w:pPr>
+            <w:bookmarkStart w:id="0" w:name="_GoBack"/>
+            <w:r>
+              <w:rPr>
+                <w:rFonts w:ascii="Cambria" w:hAnsi="Cambria"/>
+                <w:b/>
+                <w:sz w:val="18"/>
+                <w:szCs w:val="18"/>
+              </w:rPr>
+              <w:t>PS-DS-B</w:t>
+            </w:r>
+            <w:bookmarkEnd w:id="0"/>
+          </w:p>
+        </w:tc>
+        <w:tc>
+          <w:tcPr>
+            <w:tcW w:w="540" w:type="pct"/>
+            <w:vAlign w:val="center"/>
+          </w:tcPr>
+          <w:p>
+            <w:pPr>
+              <w:jc w:val="center"/>
+              <w:rPr>
+                <w:rFonts w:ascii="Cambria" w:hAnsi="Cambria"/>
+                <w:b/>
+                <w:sz w:val="18"/>
+                <w:szCs w:val="18"/>
+              </w:rPr>
+            </w:pPr>
+            <w:r>
+              <w:rPr>
+                <w:rFonts w:ascii="Cambria" w:hAnsi="Cambria"/>
+                <w:b/>
+                <w:sz w:val="18"/>
+                <w:szCs w:val="18"/>
+              </w:rPr>
+              <w:t>PS-DS-A</w:t>
+            </w:r>
           </w:p>
         </w:tc>
       </w:tr>
@@ -25289,8 +25352,28 @@
                 <w:sz w:val="18"/>
                 <w:szCs w:val="18"/>
               </w:rPr>
-              <w:t>Name of the Faculty: Mr. Hs</w:t>
-            </w:r>
+              <w:t xml:space="preserve">Name of the Faculty: </w:t>
+            </w:r>
+            <w:r>
+              <w:rPr>
+                <w:rFonts w:ascii="Cambria" w:hAnsi="Cambria"/>
+                <w:b/>
+                <w:sz w:val="18"/>
+                <w:szCs w:val="18"/>
+              </w:rPr>
+              <w:t xml:space="preserve">Mrs. G. </w:t>
+            </w:r>
+            <w:proofErr w:type="spellStart"/>
+            <w:r>
+              <w:rPr>
+                <w:rFonts w:ascii="Cambria" w:hAnsi="Cambria"/>
+                <w:b/>
+                <w:sz w:val="18"/>
+                <w:szCs w:val="18"/>
+              </w:rPr>
+              <w:t>Raghaveni</w:t>
+            </w:r>
+            <w:proofErr w:type="spellEnd"/>
           </w:p>
         </w:tc>
         <w:tc>
@@ -25350,6 +25433,16 @@
         </w:tc>
       </w:tr>
     </w:tbl>
+    <w:p>
+      <w:pPr>
+        <w:spacing w:after="0"/>
+        <w:rPr>
+          <w:rFonts w:ascii="Cambria" w:hAnsi="Cambria"/>
+          <w:sz w:val="18"/>
+          <w:szCs w:val="18"/>
+        </w:rPr>
+      </w:pPr>
+    </w:p>
     <w:p>
       <w:pPr>
         <w:spacing w:after="0"/>
@@ -25861,6 +25954,15 @@
                 <w:szCs w:val="18"/>
               </w:rPr>
             </w:pPr>
+            <w:r>
+              <w:rPr>
+                <w:rFonts w:ascii="Cambria" w:hAnsi="Cambria"/>
+                <w:b/>
+                <w:sz w:val="18"/>
+                <w:szCs w:val="18"/>
+              </w:rPr>
+              <w:t>PS-B</w:t>
+            </w:r>
           </w:p>
         </w:tc>
         <w:tc>
@@ -25878,15 +25980,6 @@
                 <w:szCs w:val="18"/>
               </w:rPr>
             </w:pPr>
-            <w:r>
-              <w:rPr>
-                <w:rFonts w:ascii="Cambria" w:hAnsi="Cambria"/>
-                <w:b/>
-                <w:sz w:val="18"/>
-                <w:szCs w:val="18"/>
-              </w:rPr>
-              <w:t>DBMS-B</w:t>
-            </w:r>
           </w:p>
         </w:tc>
         <w:tc>
@@ -25922,15 +26015,6 @@
                 <w:szCs w:val="18"/>
               </w:rPr>
             </w:pPr>
-            <w:r>
-              <w:rPr>
-                <w:rFonts w:ascii="Cambria" w:hAnsi="Cambria"/>
-                <w:b/>
-                <w:sz w:val="18"/>
-                <w:szCs w:val="18"/>
-              </w:rPr>
-              <w:t>DBMS-B</w:t>
-            </w:r>
           </w:p>
         </w:tc>
         <w:tc>
@@ -25975,15 +26059,6 @@
                 <w:szCs w:val="18"/>
               </w:rPr>
             </w:pPr>
-            <w:r>
-              <w:rPr>
-                <w:rFonts w:ascii="Cambria" w:hAnsi="Cambria"/>
-                <w:b/>
-                <w:sz w:val="18"/>
-                <w:szCs w:val="18"/>
-              </w:rPr>
-              <w:t>DBMS-A</w:t>
-            </w:r>
           </w:p>
         </w:tc>
         <w:tc>
@@ -26091,7 +26166,7 @@
                 <w:sz w:val="18"/>
                 <w:szCs w:val="18"/>
               </w:rPr>
-              <w:t>DBMS-A</w:t>
+              <w:t>PS-B</w:t>
             </w:r>
           </w:p>
         </w:tc>
@@ -26128,6 +26203,15 @@
                 <w:szCs w:val="18"/>
               </w:rPr>
             </w:pPr>
+            <w:r>
+              <w:rPr>
+                <w:rFonts w:ascii="Cambria" w:hAnsi="Cambria"/>
+                <w:b/>
+                <w:sz w:val="18"/>
+                <w:szCs w:val="18"/>
+              </w:rPr>
+              <w:t>PS-B</w:t>
+            </w:r>
           </w:p>
         </w:tc>
         <w:tc>
@@ -26162,15 +26246,6 @@
                 <w:szCs w:val="18"/>
               </w:rPr>
             </w:pPr>
-            <w:r>
-              <w:rPr>
-                <w:rFonts w:ascii="Cambria" w:hAnsi="Cambria"/>
-                <w:b/>
-                <w:sz w:val="18"/>
-                <w:szCs w:val="18"/>
-              </w:rPr>
-              <w:t>DBMS-B</w:t>
-            </w:r>
           </w:p>
         </w:tc>
         <w:tc>
@@ -26306,15 +26381,6 @@
                 <w:szCs w:val="18"/>
               </w:rPr>
             </w:pPr>
-            <w:r>
-              <w:rPr>
-                <w:rFonts w:ascii="Cambria" w:hAnsi="Cambria"/>
-                <w:b/>
-                <w:sz w:val="18"/>
-                <w:szCs w:val="18"/>
-              </w:rPr>
-              <w:t>DBMS-A</w:t>
-            </w:r>
           </w:p>
         </w:tc>
         <w:tc>
@@ -26366,32 +26432,32 @@
                 <w:szCs w:val="18"/>
               </w:rPr>
             </w:pPr>
-            <w:r>
-              <w:rPr>
-                <w:rFonts w:ascii="Cambria" w:hAnsi="Cambria"/>
-                <w:b/>
-                <w:sz w:val="18"/>
-                <w:szCs w:val="18"/>
-              </w:rPr>
-              <w:t>DBMS-A</w:t>
-            </w:r>
-          </w:p>
-        </w:tc>
-        <w:tc>
-          <w:tcPr>
-            <w:tcW w:w="540" w:type="pct"/>
-            <w:vAlign w:val="center"/>
-          </w:tcPr>
-          <w:p>
-            <w:pPr>
-              <w:jc w:val="center"/>
-              <w:rPr>
-                <w:rFonts w:ascii="Cambria" w:hAnsi="Cambria"/>
-                <w:b/>
-                <w:sz w:val="18"/>
-                <w:szCs w:val="18"/>
-              </w:rPr>
-            </w:pPr>
+          </w:p>
+        </w:tc>
+        <w:tc>
+          <w:tcPr>
+            <w:tcW w:w="540" w:type="pct"/>
+            <w:vAlign w:val="center"/>
+          </w:tcPr>
+          <w:p>
+            <w:pPr>
+              <w:jc w:val="center"/>
+              <w:rPr>
+                <w:rFonts w:ascii="Cambria" w:hAnsi="Cambria"/>
+                <w:b/>
+                <w:sz w:val="18"/>
+                <w:szCs w:val="18"/>
+              </w:rPr>
+            </w:pPr>
+            <w:r>
+              <w:rPr>
+                <w:rFonts w:ascii="Cambria" w:hAnsi="Cambria"/>
+                <w:b/>
+                <w:sz w:val="18"/>
+                <w:szCs w:val="18"/>
+              </w:rPr>
+              <w:t>PS-B</w:t>
+            </w:r>
           </w:p>
         </w:tc>
       </w:tr>
@@ -26441,41 +26507,66 @@
                 <w:szCs w:val="18"/>
               </w:rPr>
             </w:pPr>
-            <w:r>
-              <w:rPr>
-                <w:rFonts w:ascii="Cambria" w:hAnsi="Cambria"/>
-                <w:b/>
-                <w:sz w:val="18"/>
-                <w:szCs w:val="18"/>
-              </w:rPr>
-              <w:t>DBMS-B</w:t>
-            </w:r>
-          </w:p>
-        </w:tc>
-        <w:tc>
-          <w:tcPr>
-            <w:tcW w:w="1725" w:type="pct"/>
-            <w:gridSpan w:val="4"/>
-            <w:vAlign w:val="center"/>
-          </w:tcPr>
-          <w:p>
-            <w:pPr>
-              <w:jc w:val="center"/>
-              <w:rPr>
-                <w:rFonts w:ascii="Cambria" w:hAnsi="Cambria"/>
-                <w:b/>
-                <w:sz w:val="18"/>
-                <w:szCs w:val="18"/>
-              </w:rPr>
-            </w:pPr>
-            <w:r>
-              <w:rPr>
-                <w:rFonts w:ascii="Cambria" w:hAnsi="Cambria"/>
-                <w:b/>
-                <w:sz w:val="18"/>
-                <w:szCs w:val="18"/>
-              </w:rPr>
-              <w:t>DBMS LAB-A</w:t>
+          </w:p>
+        </w:tc>
+        <w:tc>
+          <w:tcPr>
+            <w:tcW w:w="575" w:type="pct"/>
+            <w:vAlign w:val="center"/>
+          </w:tcPr>
+          <w:p>
+            <w:pPr>
+              <w:jc w:val="center"/>
+              <w:rPr>
+                <w:rFonts w:ascii="Cambria" w:hAnsi="Cambria"/>
+                <w:b/>
+                <w:sz w:val="18"/>
+                <w:szCs w:val="18"/>
+              </w:rPr>
+            </w:pPr>
+          </w:p>
+        </w:tc>
+        <w:tc>
+          <w:tcPr>
+            <w:tcW w:w="575" w:type="pct"/>
+            <w:vAlign w:val="center"/>
+          </w:tcPr>
+          <w:p>
+            <w:pPr>
+              <w:jc w:val="center"/>
+              <w:rPr>
+                <w:rFonts w:ascii="Cambria" w:hAnsi="Cambria"/>
+                <w:b/>
+                <w:sz w:val="18"/>
+                <w:szCs w:val="18"/>
+              </w:rPr>
+            </w:pPr>
+          </w:p>
+        </w:tc>
+        <w:tc>
+          <w:tcPr>
+            <w:tcW w:w="575" w:type="pct"/>
+            <w:gridSpan w:val="2"/>
+            <w:vAlign w:val="center"/>
+          </w:tcPr>
+          <w:p>
+            <w:pPr>
+              <w:jc w:val="center"/>
+              <w:rPr>
+                <w:rFonts w:ascii="Cambria" w:hAnsi="Cambria"/>
+                <w:b/>
+                <w:sz w:val="18"/>
+                <w:szCs w:val="18"/>
+              </w:rPr>
+            </w:pPr>
+            <w:r>
+              <w:rPr>
+                <w:rFonts w:ascii="Cambria" w:hAnsi="Cambria"/>
+                <w:b/>
+                <w:sz w:val="18"/>
+                <w:szCs w:val="18"/>
+              </w:rPr>
+              <w:t>PS-B</w:t>
             </w:r>
           </w:p>
         </w:tc>
@@ -26594,42 +26685,58 @@
                 <w:szCs w:val="18"/>
               </w:rPr>
             </w:pPr>
-            <w:r>
-              <w:rPr>
-                <w:rFonts w:ascii="Cambria" w:hAnsi="Cambria"/>
-                <w:b/>
-                <w:sz w:val="18"/>
-                <w:szCs w:val="18"/>
-              </w:rPr>
-              <w:t>DBMS-A</w:t>
-            </w:r>
-          </w:p>
-        </w:tc>
-        <w:tc>
-          <w:tcPr>
-            <w:tcW w:w="1725" w:type="pct"/>
-            <w:gridSpan w:val="4"/>
-            <w:vAlign w:val="center"/>
-          </w:tcPr>
-          <w:p>
-            <w:pPr>
-              <w:jc w:val="center"/>
-              <w:rPr>
-                <w:rFonts w:ascii="Cambria" w:hAnsi="Cambria"/>
-                <w:b/>
-                <w:sz w:val="18"/>
-                <w:szCs w:val="18"/>
-              </w:rPr>
-            </w:pPr>
-            <w:r>
-              <w:rPr>
-                <w:rFonts w:ascii="Cambria" w:hAnsi="Cambria"/>
-                <w:b/>
-                <w:sz w:val="18"/>
-                <w:szCs w:val="18"/>
-              </w:rPr>
-              <w:t>DBMS LAB-B</w:t>
-            </w:r>
+          </w:p>
+        </w:tc>
+        <w:tc>
+          <w:tcPr>
+            <w:tcW w:w="575" w:type="pct"/>
+            <w:vAlign w:val="center"/>
+          </w:tcPr>
+          <w:p>
+            <w:pPr>
+              <w:jc w:val="center"/>
+              <w:rPr>
+                <w:rFonts w:ascii="Cambria" w:hAnsi="Cambria"/>
+                <w:b/>
+                <w:sz w:val="18"/>
+                <w:szCs w:val="18"/>
+              </w:rPr>
+            </w:pPr>
+          </w:p>
+        </w:tc>
+        <w:tc>
+          <w:tcPr>
+            <w:tcW w:w="575" w:type="pct"/>
+            <w:vAlign w:val="center"/>
+          </w:tcPr>
+          <w:p>
+            <w:pPr>
+              <w:jc w:val="center"/>
+              <w:rPr>
+                <w:rFonts w:ascii="Cambria" w:hAnsi="Cambria"/>
+                <w:b/>
+                <w:sz w:val="18"/>
+                <w:szCs w:val="18"/>
+              </w:rPr>
+            </w:pPr>
+          </w:p>
+        </w:tc>
+        <w:tc>
+          <w:tcPr>
+            <w:tcW w:w="575" w:type="pct"/>
+            <w:gridSpan w:val="2"/>
+            <w:vAlign w:val="center"/>
+          </w:tcPr>
+          <w:p>
+            <w:pPr>
+              <w:jc w:val="center"/>
+              <w:rPr>
+                <w:rFonts w:ascii="Cambria" w:hAnsi="Cambria"/>
+                <w:b/>
+                <w:sz w:val="18"/>
+                <w:szCs w:val="18"/>
+              </w:rPr>
+            </w:pPr>
           </w:p>
         </w:tc>
         <w:tc>
@@ -26660,19 +26767,11 @@
               <w:rPr>
                 <w:rFonts w:ascii="Cambria" w:hAnsi="Cambria"/>
                 <w:b/>
-                <w:sz w:val="18"/>
-                <w:szCs w:val="18"/>
-              </w:rPr>
-            </w:pPr>
-            <w:r>
-              <w:rPr>
-                <w:rFonts w:ascii="Cambria" w:hAnsi="Cambria"/>
-                <w:b/>
-                <w:sz w:val="18"/>
-                <w:szCs w:val="18"/>
-              </w:rPr>
-              <w:t>DBMS-B</w:t>
-            </w:r>
+                <w:bCs/>
+                <w:sz w:val="18"/>
+                <w:szCs w:val="18"/>
+              </w:rPr>
+            </w:pPr>
           </w:p>
         </w:tc>
         <w:tc>
@@ -26747,7 +26846,7 @@
                 <w:sz w:val="18"/>
                 <w:szCs w:val="18"/>
               </w:rPr>
-              <w:t xml:space="preserve">Mr. K.  </w:t>
+              <w:t xml:space="preserve">Mr. D. Narasimha </w:t>
             </w:r>
             <w:proofErr w:type="spellStart"/>
             <w:r>
@@ -26757,7 +26856,7 @@
                 <w:sz w:val="18"/>
                 <w:szCs w:val="18"/>
               </w:rPr>
-              <w:t>Lokeshnath</w:t>
+              <w:t>Chakri</w:t>
             </w:r>
             <w:proofErr w:type="spellEnd"/>
           </w:p>
@@ -26815,39 +26914,10 @@
               </w:rPr>
               <w:t xml:space="preserve">:  </w:t>
             </w:r>
-            <w:r>
-              <w:rPr>
-                <w:rFonts w:ascii="Cambria" w:hAnsi="Cambria"/>
-                <w:b/>
-                <w:sz w:val="18"/>
-                <w:szCs w:val="18"/>
-              </w:rPr>
-              <w:t>966090355</w:t>
-            </w:r>
           </w:p>
         </w:tc>
       </w:tr>
     </w:tbl>
-    <w:p>
-      <w:pPr>
-        <w:spacing w:after="0"/>
-        <w:rPr>
-          <w:rFonts w:ascii="Cambria" w:hAnsi="Cambria"/>
-          <w:sz w:val="18"/>
-          <w:szCs w:val="18"/>
-        </w:rPr>
-      </w:pPr>
-    </w:p>
-    <w:p>
-      <w:pPr>
-        <w:spacing w:after="0"/>
-        <w:rPr>
-          <w:rFonts w:ascii="Cambria" w:hAnsi="Cambria"/>
-          <w:sz w:val="18"/>
-          <w:szCs w:val="18"/>
-        </w:rPr>
-      </w:pPr>
-    </w:p>
     <w:p>
       <w:pPr>
         <w:spacing w:after="0"/>
@@ -26865,7 +26935,6 @@
         <w:rPr>
           <w:rFonts w:ascii="Cambria" w:hAnsi="Cambria"/>
           <w:b/>
-          <w:sz w:val="18"/>
           <w:szCs w:val="18"/>
           <w:highlight w:val="darkGray"/>
         </w:rPr>
@@ -27462,6 +27531,15 @@
                 <w:szCs w:val="18"/>
               </w:rPr>
             </w:pPr>
+            <w:r>
+              <w:rPr>
+                <w:rFonts w:ascii="Cambria" w:hAnsi="Cambria"/>
+                <w:b/>
+                <w:sz w:val="18"/>
+                <w:szCs w:val="18"/>
+              </w:rPr>
+              <w:t>DBMS-B</w:t>
+            </w:r>
           </w:p>
         </w:tc>
         <w:tc>
@@ -27479,15 +27557,6 @@
                 <w:szCs w:val="18"/>
               </w:rPr>
             </w:pPr>
-            <w:r>
-              <w:rPr>
-                <w:rFonts w:ascii="Cambria" w:hAnsi="Cambria"/>
-                <w:b/>
-                <w:sz w:val="18"/>
-                <w:szCs w:val="18"/>
-              </w:rPr>
-              <w:t>ELESE-B</w:t>
-            </w:r>
           </w:p>
         </w:tc>
         <w:tc>
@@ -27534,73 +27603,75 @@
               <w:t>Lunch</w:t>
             </w:r>
           </w:p>
-        </w:tc>
-        <w:tc>
-          <w:tcPr>
-            <w:tcW w:w="540" w:type="pct"/>
-            <w:vAlign w:val="center"/>
-          </w:tcPr>
-          <w:p>
-            <w:pPr>
-              <w:jc w:val="center"/>
-              <w:rPr>
-                <w:rFonts w:ascii="Cambria" w:hAnsi="Cambria"/>
-                <w:b/>
-                <w:sz w:val="18"/>
-                <w:szCs w:val="18"/>
-              </w:rPr>
-            </w:pPr>
-          </w:p>
-        </w:tc>
-        <w:tc>
-          <w:tcPr>
-            <w:tcW w:w="540" w:type="pct"/>
-            <w:vAlign w:val="center"/>
-          </w:tcPr>
-          <w:p>
-            <w:pPr>
-              <w:jc w:val="center"/>
-              <w:rPr>
-                <w:rFonts w:ascii="Cambria" w:hAnsi="Cambria"/>
-                <w:b/>
-                <w:sz w:val="18"/>
-                <w:szCs w:val="18"/>
-              </w:rPr>
-            </w:pPr>
-          </w:p>
-        </w:tc>
-        <w:tc>
-          <w:tcPr>
-            <w:tcW w:w="540" w:type="pct"/>
-            <w:vAlign w:val="center"/>
-          </w:tcPr>
-          <w:p>
-            <w:pPr>
-              <w:jc w:val="center"/>
-              <w:rPr>
-                <w:rFonts w:ascii="Cambria" w:hAnsi="Cambria"/>
-                <w:b/>
-                <w:sz w:val="18"/>
-                <w:szCs w:val="18"/>
-              </w:rPr>
-            </w:pPr>
-            <w:r>
-              <w:rPr>
-                <w:rFonts w:ascii="Cambria" w:hAnsi="Cambria"/>
-                <w:b/>
-                <w:sz w:val="18"/>
-                <w:szCs w:val="18"/>
-              </w:rPr>
-              <w:t>ELE</w:t>
-            </w:r>
-            <w:r>
-              <w:rPr>
-                <w:rFonts w:ascii="Cambria" w:hAnsi="Cambria"/>
-                <w:b/>
-                <w:sz w:val="18"/>
-                <w:szCs w:val="18"/>
-              </w:rPr>
-              <w:t>SE-A</w:t>
+          <w:p>
+            <w:pPr>
+              <w:jc w:val="center"/>
+              <w:rPr>
+                <w:rFonts w:ascii="Cambria" w:hAnsi="Cambria"/>
+                <w:b/>
+                <w:sz w:val="18"/>
+                <w:szCs w:val="18"/>
+              </w:rPr>
+            </w:pPr>
+          </w:p>
+        </w:tc>
+        <w:tc>
+          <w:tcPr>
+            <w:tcW w:w="540" w:type="pct"/>
+            <w:vAlign w:val="center"/>
+          </w:tcPr>
+          <w:p>
+            <w:pPr>
+              <w:jc w:val="center"/>
+              <w:rPr>
+                <w:rFonts w:ascii="Cambria" w:hAnsi="Cambria"/>
+                <w:b/>
+                <w:sz w:val="18"/>
+                <w:szCs w:val="18"/>
+              </w:rPr>
+            </w:pPr>
+          </w:p>
+        </w:tc>
+        <w:tc>
+          <w:tcPr>
+            <w:tcW w:w="540" w:type="pct"/>
+            <w:vAlign w:val="center"/>
+          </w:tcPr>
+          <w:p>
+            <w:pPr>
+              <w:jc w:val="center"/>
+              <w:rPr>
+                <w:rFonts w:ascii="Cambria" w:hAnsi="Cambria"/>
+                <w:b/>
+                <w:sz w:val="18"/>
+                <w:szCs w:val="18"/>
+              </w:rPr>
+            </w:pPr>
+          </w:p>
+        </w:tc>
+        <w:tc>
+          <w:tcPr>
+            <w:tcW w:w="540" w:type="pct"/>
+            <w:vAlign w:val="center"/>
+          </w:tcPr>
+          <w:p>
+            <w:pPr>
+              <w:jc w:val="center"/>
+              <w:rPr>
+                <w:rFonts w:ascii="Cambria" w:hAnsi="Cambria"/>
+                <w:b/>
+                <w:sz w:val="18"/>
+                <w:szCs w:val="18"/>
+              </w:rPr>
+            </w:pPr>
+            <w:r>
+              <w:rPr>
+                <w:rFonts w:ascii="Cambria" w:hAnsi="Cambria"/>
+                <w:b/>
+                <w:sz w:val="18"/>
+                <w:szCs w:val="18"/>
+              </w:rPr>
+              <w:t>DBMS-B</w:t>
             </w:r>
           </w:p>
         </w:tc>
@@ -27668,6 +27739,15 @@
                 <w:szCs w:val="18"/>
               </w:rPr>
             </w:pPr>
+            <w:r>
+              <w:rPr>
+                <w:rFonts w:ascii="Cambria" w:hAnsi="Cambria"/>
+                <w:b/>
+                <w:sz w:val="18"/>
+                <w:szCs w:val="18"/>
+              </w:rPr>
+              <w:t>DBMS-A</w:t>
+            </w:r>
           </w:p>
         </w:tc>
         <w:tc>
@@ -27761,34 +27841,25 @@
                 <w:sz w:val="18"/>
                 <w:szCs w:val="18"/>
               </w:rPr>
-              <w:t>ELESE-A</w:t>
-            </w:r>
-          </w:p>
-        </w:tc>
-        <w:tc>
-          <w:tcPr>
-            <w:tcW w:w="540" w:type="pct"/>
-            <w:vAlign w:val="center"/>
-          </w:tcPr>
-          <w:p>
-            <w:pPr>
-              <w:jc w:val="center"/>
-              <w:rPr>
-                <w:rFonts w:ascii="Cambria" w:hAnsi="Cambria"/>
-                <w:b/>
-                <w:sz w:val="18"/>
-                <w:szCs w:val="18"/>
-              </w:rPr>
-            </w:pPr>
-            <w:r>
-              <w:rPr>
-                <w:rFonts w:ascii="Cambria" w:hAnsi="Cambria"/>
-                <w:b/>
-                <w:sz w:val="18"/>
-                <w:szCs w:val="18"/>
-              </w:rPr>
-              <w:t>ELESE-B</w:t>
-            </w:r>
+              <w:t>DBMS-B</w:t>
+            </w:r>
+          </w:p>
+        </w:tc>
+        <w:tc>
+          <w:tcPr>
+            <w:tcW w:w="540" w:type="pct"/>
+            <w:vAlign w:val="center"/>
+          </w:tcPr>
+          <w:p>
+            <w:pPr>
+              <w:jc w:val="center"/>
+              <w:rPr>
+                <w:rFonts w:ascii="Cambria" w:hAnsi="Cambria"/>
+                <w:b/>
+                <w:sz w:val="18"/>
+                <w:szCs w:val="18"/>
+              </w:rPr>
+            </w:pPr>
           </w:p>
         </w:tc>
       </w:tr>
@@ -27838,15 +27909,6 @@
                 <w:szCs w:val="18"/>
               </w:rPr>
             </w:pPr>
-            <w:r>
-              <w:rPr>
-                <w:rFonts w:ascii="Cambria" w:hAnsi="Cambria"/>
-                <w:b/>
-                <w:sz w:val="18"/>
-                <w:szCs w:val="18"/>
-              </w:rPr>
-              <w:t>ELESE-B</w:t>
-            </w:r>
           </w:p>
         </w:tc>
         <w:tc>
@@ -27864,15 +27926,6 @@
                 <w:szCs w:val="18"/>
               </w:rPr>
             </w:pPr>
-            <w:r>
-              <w:rPr>
-                <w:rFonts w:ascii="Cambria" w:hAnsi="Cambria"/>
-                <w:b/>
-                <w:sz w:val="18"/>
-                <w:szCs w:val="18"/>
-              </w:rPr>
-              <w:t>ELESE-A</w:t>
-            </w:r>
           </w:p>
         </w:tc>
         <w:tc>
@@ -27908,6 +27961,15 @@
                 <w:szCs w:val="18"/>
               </w:rPr>
             </w:pPr>
+            <w:r>
+              <w:rPr>
+                <w:rFonts w:ascii="Cambria" w:hAnsi="Cambria"/>
+                <w:b/>
+                <w:sz w:val="18"/>
+                <w:szCs w:val="18"/>
+              </w:rPr>
+              <w:t>DBMS-A</w:t>
+            </w:r>
           </w:p>
         </w:tc>
         <w:tc>
@@ -27959,6 +28021,15 @@
                 <w:szCs w:val="18"/>
               </w:rPr>
             </w:pPr>
+            <w:r>
+              <w:rPr>
+                <w:rFonts w:ascii="Cambria" w:hAnsi="Cambria"/>
+                <w:b/>
+                <w:sz w:val="18"/>
+                <w:szCs w:val="18"/>
+              </w:rPr>
+              <w:t>DBMS-A</w:t>
+            </w:r>
           </w:p>
         </w:tc>
         <w:tc>
@@ -28032,67 +28103,41 @@
                 <w:sz w:val="18"/>
                 <w:szCs w:val="18"/>
               </w:rPr>
-              <w:t>ELESE-A</w:t>
-            </w:r>
-          </w:p>
-        </w:tc>
-        <w:tc>
-          <w:tcPr>
-            <w:tcW w:w="575" w:type="pct"/>
-            <w:vAlign w:val="center"/>
-          </w:tcPr>
-          <w:p>
-            <w:pPr>
-              <w:jc w:val="center"/>
-              <w:rPr>
-                <w:rFonts w:ascii="Cambria" w:hAnsi="Cambria"/>
-                <w:b/>
-                <w:sz w:val="18"/>
-                <w:szCs w:val="18"/>
-              </w:rPr>
-            </w:pPr>
-          </w:p>
-        </w:tc>
-        <w:tc>
-          <w:tcPr>
-            <w:tcW w:w="575" w:type="pct"/>
-            <w:vAlign w:val="center"/>
-          </w:tcPr>
-          <w:p>
-            <w:pPr>
-              <w:jc w:val="center"/>
-              <w:rPr>
-                <w:rFonts w:ascii="Cambria" w:hAnsi="Cambria"/>
-                <w:b/>
-                <w:sz w:val="18"/>
-                <w:szCs w:val="18"/>
-              </w:rPr>
-            </w:pPr>
-          </w:p>
-        </w:tc>
-        <w:tc>
-          <w:tcPr>
-            <w:tcW w:w="575" w:type="pct"/>
-            <w:gridSpan w:val="2"/>
-            <w:vAlign w:val="center"/>
-          </w:tcPr>
-          <w:p>
-            <w:pPr>
-              <w:jc w:val="center"/>
-              <w:rPr>
-                <w:rFonts w:ascii="Cambria" w:hAnsi="Cambria"/>
-                <w:b/>
-                <w:sz w:val="18"/>
-                <w:szCs w:val="18"/>
-              </w:rPr>
-            </w:pPr>
+              <w:t>DBMS-B</w:t>
+            </w:r>
+          </w:p>
+        </w:tc>
+        <w:tc>
+          <w:tcPr>
+            <w:tcW w:w="1725" w:type="pct"/>
+            <w:gridSpan w:val="4"/>
+            <w:vAlign w:val="center"/>
+          </w:tcPr>
+          <w:p>
+            <w:pPr>
+              <w:jc w:val="center"/>
+              <w:rPr>
+                <w:rFonts w:ascii="Cambria" w:hAnsi="Cambria"/>
+                <w:b/>
+                <w:sz w:val="18"/>
+                <w:szCs w:val="18"/>
+              </w:rPr>
+            </w:pPr>
+            <w:r>
+              <w:rPr>
+                <w:rFonts w:ascii="Cambria" w:hAnsi="Cambria"/>
+                <w:b/>
+                <w:sz w:val="18"/>
+                <w:szCs w:val="18"/>
+              </w:rPr>
+              <w:t>DBMS-LAB(A)</w:t>
+            </w:r>
           </w:p>
         </w:tc>
         <w:tc>
           <w:tcPr>
             <w:tcW w:w="540" w:type="pct"/>
             <w:vMerge/>
-            <w:vAlign w:val="center"/>
           </w:tcPr>
           <w:p>
             <w:pPr>
@@ -28203,133 +28248,115 @@
                 <w:szCs w:val="18"/>
               </w:rPr>
             </w:pPr>
-          </w:p>
-        </w:tc>
-        <w:tc>
-          <w:tcPr>
-            <w:tcW w:w="575" w:type="pct"/>
-            <w:vAlign w:val="center"/>
-          </w:tcPr>
-          <w:p>
-            <w:pPr>
-              <w:jc w:val="center"/>
-              <w:rPr>
-                <w:rFonts w:ascii="Cambria" w:hAnsi="Cambria"/>
-                <w:b/>
-                <w:sz w:val="18"/>
-                <w:szCs w:val="18"/>
-              </w:rPr>
-            </w:pPr>
-          </w:p>
-        </w:tc>
-        <w:tc>
-          <w:tcPr>
-            <w:tcW w:w="575" w:type="pct"/>
-            <w:vAlign w:val="center"/>
-          </w:tcPr>
-          <w:p>
-            <w:pPr>
-              <w:jc w:val="center"/>
-              <w:rPr>
-                <w:rFonts w:ascii="Cambria" w:hAnsi="Cambria"/>
-                <w:b/>
-                <w:sz w:val="18"/>
-                <w:szCs w:val="18"/>
-              </w:rPr>
-            </w:pPr>
-          </w:p>
-        </w:tc>
-        <w:tc>
-          <w:tcPr>
-            <w:tcW w:w="575" w:type="pct"/>
-            <w:gridSpan w:val="2"/>
-            <w:vAlign w:val="center"/>
-          </w:tcPr>
-          <w:p>
-            <w:pPr>
-              <w:jc w:val="center"/>
-              <w:rPr>
-                <w:rFonts w:ascii="Cambria" w:hAnsi="Cambria"/>
-                <w:b/>
-                <w:sz w:val="18"/>
-                <w:szCs w:val="18"/>
-              </w:rPr>
-            </w:pPr>
+            <w:r>
+              <w:rPr>
+                <w:rFonts w:ascii="Cambria" w:hAnsi="Cambria"/>
+                <w:b/>
+                <w:sz w:val="18"/>
+                <w:szCs w:val="18"/>
+              </w:rPr>
+              <w:t>DBMS-A</w:t>
+            </w:r>
+          </w:p>
+        </w:tc>
+        <w:tc>
+          <w:tcPr>
+            <w:tcW w:w="1725" w:type="pct"/>
+            <w:gridSpan w:val="4"/>
+            <w:vAlign w:val="center"/>
+          </w:tcPr>
+          <w:p>
+            <w:pPr>
+              <w:jc w:val="center"/>
+              <w:rPr>
+                <w:rFonts w:ascii="Cambria" w:hAnsi="Cambria"/>
+                <w:b/>
+                <w:sz w:val="18"/>
+                <w:szCs w:val="18"/>
+              </w:rPr>
+            </w:pPr>
+            <w:r>
+              <w:rPr>
+                <w:rFonts w:ascii="Cambria" w:hAnsi="Cambria"/>
+                <w:b/>
+                <w:sz w:val="18"/>
+                <w:szCs w:val="18"/>
+              </w:rPr>
+              <w:t>DBMS-LAB(B)</w:t>
+            </w:r>
           </w:p>
         </w:tc>
         <w:tc>
           <w:tcPr>
             <w:tcW w:w="540" w:type="pct"/>
             <w:vMerge/>
-            <w:vAlign w:val="center"/>
-          </w:tcPr>
-          <w:p>
-            <w:pPr>
-              <w:jc w:val="center"/>
-              <w:rPr>
-                <w:rFonts w:ascii="Cambria" w:hAnsi="Cambria"/>
-                <w:sz w:val="18"/>
-                <w:szCs w:val="18"/>
-              </w:rPr>
-            </w:pPr>
-          </w:p>
-        </w:tc>
-        <w:tc>
-          <w:tcPr>
-            <w:tcW w:w="540" w:type="pct"/>
-            <w:vAlign w:val="center"/>
-          </w:tcPr>
-          <w:p>
-            <w:pPr>
-              <w:jc w:val="center"/>
-              <w:rPr>
-                <w:rFonts w:ascii="Cambria" w:hAnsi="Cambria"/>
-                <w:b/>
-                <w:bCs/>
-                <w:sz w:val="18"/>
-                <w:szCs w:val="18"/>
-              </w:rPr>
-            </w:pPr>
-          </w:p>
-        </w:tc>
-        <w:tc>
-          <w:tcPr>
-            <w:tcW w:w="540" w:type="pct"/>
-            <w:vAlign w:val="center"/>
-          </w:tcPr>
-          <w:p>
-            <w:pPr>
-              <w:jc w:val="center"/>
-              <w:rPr>
-                <w:rFonts w:ascii="Cambria" w:hAnsi="Cambria"/>
-                <w:b/>
-                <w:sz w:val="18"/>
-                <w:szCs w:val="18"/>
-              </w:rPr>
-            </w:pPr>
-            <w:r>
-              <w:rPr>
-                <w:rFonts w:ascii="Cambria" w:hAnsi="Cambria"/>
-                <w:b/>
-                <w:sz w:val="18"/>
-                <w:szCs w:val="18"/>
-              </w:rPr>
-              <w:t>ELESE-B</w:t>
-            </w:r>
-          </w:p>
-        </w:tc>
-        <w:tc>
-          <w:tcPr>
-            <w:tcW w:w="540" w:type="pct"/>
-            <w:vAlign w:val="center"/>
-          </w:tcPr>
-          <w:p>
-            <w:pPr>
-              <w:jc w:val="center"/>
-              <w:rPr>
-                <w:rFonts w:ascii="Cambria" w:hAnsi="Cambria"/>
-                <w:b/>
-                <w:bCs/>
+          </w:tcPr>
+          <w:p>
+            <w:pPr>
+              <w:jc w:val="center"/>
+              <w:rPr>
+                <w:rFonts w:ascii="Cambria" w:hAnsi="Cambria"/>
+                <w:sz w:val="18"/>
+                <w:szCs w:val="18"/>
+              </w:rPr>
+            </w:pPr>
+          </w:p>
+        </w:tc>
+        <w:tc>
+          <w:tcPr>
+            <w:tcW w:w="540" w:type="pct"/>
+            <w:vAlign w:val="center"/>
+          </w:tcPr>
+          <w:p>
+            <w:pPr>
+              <w:jc w:val="center"/>
+              <w:rPr>
+                <w:rFonts w:ascii="Cambria" w:hAnsi="Cambria"/>
+                <w:b/>
+                <w:sz w:val="18"/>
+                <w:szCs w:val="18"/>
+              </w:rPr>
+            </w:pPr>
+            <w:r>
+              <w:rPr>
+                <w:rFonts w:ascii="Cambria" w:hAnsi="Cambria"/>
+                <w:b/>
+                <w:sz w:val="18"/>
+                <w:szCs w:val="18"/>
+              </w:rPr>
+              <w:t>DBMS-B</w:t>
+            </w:r>
+          </w:p>
+        </w:tc>
+        <w:tc>
+          <w:tcPr>
+            <w:tcW w:w="540" w:type="pct"/>
+            <w:vAlign w:val="center"/>
+          </w:tcPr>
+          <w:p>
+            <w:pPr>
+              <w:jc w:val="center"/>
+              <w:rPr>
+                <w:rFonts w:ascii="Cambria" w:hAnsi="Cambria"/>
+                <w:b/>
+                <w:bCs/>
+                <w:sz w:val="18"/>
+                <w:szCs w:val="18"/>
+              </w:rPr>
+            </w:pPr>
+          </w:p>
+        </w:tc>
+        <w:tc>
+          <w:tcPr>
+            <w:tcW w:w="540" w:type="pct"/>
+            <w:vAlign w:val="center"/>
+          </w:tcPr>
+          <w:p>
+            <w:pPr>
+              <w:jc w:val="center"/>
+              <w:rPr>
+                <w:rFonts w:ascii="Cambria" w:hAnsi="Cambria"/>
+                <w:b/>
                 <w:sz w:val="18"/>
                 <w:szCs w:val="18"/>
               </w:rPr>
@@ -28363,7 +28390,1518 @@
                 <w:sz w:val="18"/>
                 <w:szCs w:val="18"/>
               </w:rPr>
-              <w:t>Name of the Faculty: Mr. Hs</w:t>
+              <w:t xml:space="preserve">Name of the Faculty: Mr. K.  </w:t>
+            </w:r>
+            <w:proofErr w:type="spellStart"/>
+            <w:r>
+              <w:rPr>
+                <w:rFonts w:ascii="Cambria" w:hAnsi="Cambria"/>
+                <w:b/>
+                <w:sz w:val="18"/>
+                <w:szCs w:val="18"/>
+              </w:rPr>
+              <w:t>Lokeshnath</w:t>
+            </w:r>
+            <w:proofErr w:type="spellEnd"/>
+          </w:p>
+        </w:tc>
+        <w:tc>
+          <w:tcPr>
+            <w:tcW w:w="540" w:type="pct"/>
+            <w:vMerge/>
+            <w:vAlign w:val="center"/>
+          </w:tcPr>
+          <w:p>
+            <w:pPr>
+              <w:jc w:val="center"/>
+              <w:rPr>
+                <w:rFonts w:ascii="Cambria" w:hAnsi="Cambria"/>
+                <w:sz w:val="18"/>
+                <w:szCs w:val="18"/>
+              </w:rPr>
+            </w:pPr>
+          </w:p>
+        </w:tc>
+        <w:tc>
+          <w:tcPr>
+            <w:tcW w:w="1620" w:type="pct"/>
+            <w:gridSpan w:val="3"/>
+            <w:shd w:val="clear" w:color="auto" w:fill="F2F2F2" w:themeFill="background1" w:themeFillShade="F2"/>
+            <w:vAlign w:val="center"/>
+          </w:tcPr>
+          <w:p>
+            <w:pPr>
+              <w:rPr>
+                <w:rFonts w:ascii="Cambria" w:hAnsi="Cambria"/>
+                <w:b/>
+                <w:sz w:val="18"/>
+                <w:szCs w:val="18"/>
+              </w:rPr>
+            </w:pPr>
+            <w:proofErr w:type="spellStart"/>
+            <w:r>
+              <w:rPr>
+                <w:rFonts w:ascii="Cambria" w:hAnsi="Cambria"/>
+                <w:b/>
+                <w:sz w:val="18"/>
+                <w:szCs w:val="18"/>
+              </w:rPr>
+              <w:t>Ph</w:t>
+            </w:r>
+            <w:proofErr w:type="spellEnd"/>
+            <w:r>
+              <w:rPr>
+                <w:rFonts w:ascii="Cambria" w:hAnsi="Cambria"/>
+                <w:b/>
+                <w:sz w:val="18"/>
+                <w:szCs w:val="18"/>
+              </w:rPr>
+              <w:t xml:space="preserve">:  </w:t>
+            </w:r>
+            <w:r>
+              <w:rPr>
+                <w:rFonts w:ascii="Cambria" w:hAnsi="Cambria"/>
+                <w:b/>
+                <w:sz w:val="18"/>
+                <w:szCs w:val="18"/>
+              </w:rPr>
+              <w:t>966090355</w:t>
+            </w:r>
+          </w:p>
+        </w:tc>
+      </w:tr>
+    </w:tbl>
+    <w:p>
+      <w:pPr>
+        <w:spacing w:after="0"/>
+        <w:rPr>
+          <w:rFonts w:ascii="Cambria" w:hAnsi="Cambria"/>
+          <w:sz w:val="18"/>
+          <w:szCs w:val="18"/>
+        </w:rPr>
+      </w:pPr>
+    </w:p>
+    <w:p>
+      <w:pPr>
+        <w:spacing w:after="0"/>
+        <w:rPr>
+          <w:rFonts w:ascii="Cambria" w:hAnsi="Cambria"/>
+          <w:sz w:val="18"/>
+          <w:szCs w:val="18"/>
+        </w:rPr>
+      </w:pPr>
+    </w:p>
+    <w:tbl>
+      <w:tblPr>
+        <w:tblStyle w:val="TableGrid"/>
+        <w:tblpPr w:leftFromText="187" w:rightFromText="187" w:vertAnchor="text" w:horzAnchor="margin" w:tblpY="1"/>
+        <w:tblOverlap w:val="never"/>
+        <w:tblW w:w="5000" w:type="pct"/>
+        <w:tblLook w:val="04A0" w:firstRow="1" w:lastRow="0" w:firstColumn="1" w:lastColumn="0" w:noHBand="0" w:noVBand="1"/>
+      </w:tblPr>
+      <w:tblGrid>
+        <w:gridCol w:w="1115"/>
+        <w:gridCol w:w="1114"/>
+        <w:gridCol w:w="72"/>
+        <w:gridCol w:w="1186"/>
+        <w:gridCol w:w="1186"/>
+        <w:gridCol w:w="72"/>
+        <w:gridCol w:w="1114"/>
+        <w:gridCol w:w="1114"/>
+        <w:gridCol w:w="1114"/>
+        <w:gridCol w:w="1114"/>
+        <w:gridCol w:w="1114"/>
+      </w:tblGrid>
+      <w:tr>
+        <w:trPr>
+          <w:trHeight w:val="144"/>
+        </w:trPr>
+        <w:tc>
+          <w:tcPr>
+            <w:tcW w:w="540" w:type="pct"/>
+            <w:shd w:val="clear" w:color="auto" w:fill="F2F2F2" w:themeFill="background1" w:themeFillShade="F2"/>
+          </w:tcPr>
+          <w:p>
+            <w:pPr>
+              <w:rPr>
+                <w:rFonts w:ascii="Cambria" w:hAnsi="Cambria"/>
+                <w:sz w:val="18"/>
+                <w:szCs w:val="18"/>
+              </w:rPr>
+            </w:pPr>
+          </w:p>
+        </w:tc>
+        <w:tc>
+          <w:tcPr>
+            <w:tcW w:w="540" w:type="pct"/>
+            <w:shd w:val="clear" w:color="auto" w:fill="F2F2F2" w:themeFill="background1" w:themeFillShade="F2"/>
+            <w:vAlign w:val="center"/>
+          </w:tcPr>
+          <w:p>
+            <w:pPr>
+              <w:jc w:val="center"/>
+              <w:rPr>
+                <w:rFonts w:ascii="Cambria" w:hAnsi="Cambria"/>
+                <w:b/>
+                <w:bCs/>
+                <w:color w:val="000000" w:themeColor="text1"/>
+                <w:sz w:val="18"/>
+                <w:szCs w:val="18"/>
+              </w:rPr>
+            </w:pPr>
+            <w:r>
+              <w:rPr>
+                <w:rFonts w:ascii="Cambria" w:hAnsi="Cambria"/>
+                <w:b/>
+                <w:bCs/>
+                <w:color w:val="000000" w:themeColor="text1"/>
+                <w:sz w:val="18"/>
+                <w:szCs w:val="18"/>
+              </w:rPr>
+              <w:t>P1</w:t>
+            </w:r>
+          </w:p>
+          <w:p>
+            <w:pPr>
+              <w:jc w:val="center"/>
+              <w:rPr>
+                <w:rFonts w:ascii="Cambria" w:hAnsi="Cambria"/>
+                <w:b/>
+                <w:bCs/>
+                <w:color w:val="000000" w:themeColor="text1"/>
+                <w:sz w:val="18"/>
+                <w:szCs w:val="18"/>
+              </w:rPr>
+            </w:pPr>
+            <w:r>
+              <w:rPr>
+                <w:rFonts w:ascii="Cambria" w:hAnsi="Cambria"/>
+                <w:b/>
+                <w:bCs/>
+                <w:color w:val="000000" w:themeColor="text1"/>
+                <w:sz w:val="18"/>
+                <w:szCs w:val="18"/>
+              </w:rPr>
+              <w:t>9.30-10.20</w:t>
+            </w:r>
+          </w:p>
+        </w:tc>
+        <w:tc>
+          <w:tcPr>
+            <w:tcW w:w="610" w:type="pct"/>
+            <w:gridSpan w:val="2"/>
+            <w:shd w:val="clear" w:color="auto" w:fill="F2F2F2" w:themeFill="background1" w:themeFillShade="F2"/>
+            <w:vAlign w:val="center"/>
+          </w:tcPr>
+          <w:p>
+            <w:pPr>
+              <w:jc w:val="center"/>
+              <w:rPr>
+                <w:rFonts w:ascii="Cambria" w:hAnsi="Cambria"/>
+                <w:b/>
+                <w:bCs/>
+                <w:color w:val="000000" w:themeColor="text1"/>
+                <w:sz w:val="18"/>
+                <w:szCs w:val="18"/>
+              </w:rPr>
+            </w:pPr>
+            <w:r>
+              <w:rPr>
+                <w:rFonts w:ascii="Cambria" w:hAnsi="Cambria"/>
+                <w:b/>
+                <w:bCs/>
+                <w:color w:val="000000" w:themeColor="text1"/>
+                <w:sz w:val="18"/>
+                <w:szCs w:val="18"/>
+              </w:rPr>
+              <w:t>P2</w:t>
+            </w:r>
+          </w:p>
+          <w:p>
+            <w:pPr>
+              <w:jc w:val="center"/>
+              <w:rPr>
+                <w:rFonts w:ascii="Cambria" w:hAnsi="Cambria"/>
+                <w:b/>
+                <w:bCs/>
+                <w:color w:val="000000" w:themeColor="text1"/>
+                <w:sz w:val="18"/>
+                <w:szCs w:val="18"/>
+              </w:rPr>
+            </w:pPr>
+            <w:r>
+              <w:rPr>
+                <w:rFonts w:ascii="Cambria" w:hAnsi="Cambria"/>
+                <w:b/>
+                <w:bCs/>
+                <w:color w:val="000000" w:themeColor="text1"/>
+                <w:sz w:val="18"/>
+                <w:szCs w:val="18"/>
+              </w:rPr>
+              <w:t>10.20-11-10</w:t>
+            </w:r>
+          </w:p>
+        </w:tc>
+        <w:tc>
+          <w:tcPr>
+            <w:tcW w:w="610" w:type="pct"/>
+            <w:gridSpan w:val="2"/>
+            <w:shd w:val="clear" w:color="auto" w:fill="F2F2F2" w:themeFill="background1" w:themeFillShade="F2"/>
+            <w:vAlign w:val="center"/>
+          </w:tcPr>
+          <w:p>
+            <w:pPr>
+              <w:jc w:val="center"/>
+              <w:rPr>
+                <w:rFonts w:ascii="Cambria" w:hAnsi="Cambria"/>
+                <w:b/>
+                <w:bCs/>
+                <w:color w:val="000000" w:themeColor="text1"/>
+                <w:sz w:val="18"/>
+                <w:szCs w:val="18"/>
+              </w:rPr>
+            </w:pPr>
+            <w:r>
+              <w:rPr>
+                <w:rFonts w:ascii="Cambria" w:hAnsi="Cambria"/>
+                <w:b/>
+                <w:bCs/>
+                <w:color w:val="000000" w:themeColor="text1"/>
+                <w:sz w:val="18"/>
+                <w:szCs w:val="18"/>
+              </w:rPr>
+              <w:t>P3</w:t>
+            </w:r>
+          </w:p>
+          <w:p>
+            <w:pPr>
+              <w:jc w:val="center"/>
+              <w:rPr>
+                <w:rFonts w:ascii="Cambria" w:hAnsi="Cambria"/>
+                <w:b/>
+                <w:bCs/>
+                <w:color w:val="000000" w:themeColor="text1"/>
+                <w:sz w:val="18"/>
+                <w:szCs w:val="18"/>
+              </w:rPr>
+            </w:pPr>
+            <w:r>
+              <w:rPr>
+                <w:rFonts w:ascii="Cambria" w:hAnsi="Cambria"/>
+                <w:b/>
+                <w:bCs/>
+                <w:color w:val="000000" w:themeColor="text1"/>
+                <w:sz w:val="18"/>
+                <w:szCs w:val="18"/>
+              </w:rPr>
+              <w:t>11.20-12.10</w:t>
+            </w:r>
+          </w:p>
+        </w:tc>
+        <w:tc>
+          <w:tcPr>
+            <w:tcW w:w="540" w:type="pct"/>
+            <w:shd w:val="clear" w:color="auto" w:fill="F2F2F2" w:themeFill="background1" w:themeFillShade="F2"/>
+            <w:vAlign w:val="center"/>
+          </w:tcPr>
+          <w:p>
+            <w:pPr>
+              <w:jc w:val="center"/>
+              <w:rPr>
+                <w:rFonts w:ascii="Cambria" w:hAnsi="Cambria"/>
+                <w:b/>
+                <w:bCs/>
+                <w:color w:val="000000" w:themeColor="text1"/>
+                <w:sz w:val="18"/>
+                <w:szCs w:val="18"/>
+              </w:rPr>
+            </w:pPr>
+            <w:r>
+              <w:rPr>
+                <w:rFonts w:ascii="Cambria" w:hAnsi="Cambria"/>
+                <w:b/>
+                <w:bCs/>
+                <w:color w:val="000000" w:themeColor="text1"/>
+                <w:sz w:val="18"/>
+                <w:szCs w:val="18"/>
+              </w:rPr>
+              <w:t>P4</w:t>
+            </w:r>
+          </w:p>
+          <w:p>
+            <w:pPr>
+              <w:jc w:val="center"/>
+              <w:rPr>
+                <w:rFonts w:ascii="Cambria" w:hAnsi="Cambria"/>
+                <w:b/>
+                <w:bCs/>
+                <w:color w:val="000000" w:themeColor="text1"/>
+                <w:sz w:val="18"/>
+                <w:szCs w:val="18"/>
+              </w:rPr>
+            </w:pPr>
+            <w:r>
+              <w:rPr>
+                <w:rFonts w:ascii="Cambria" w:hAnsi="Cambria"/>
+                <w:b/>
+                <w:bCs/>
+                <w:color w:val="000000" w:themeColor="text1"/>
+                <w:sz w:val="18"/>
+                <w:szCs w:val="18"/>
+              </w:rPr>
+              <w:t>12.10-1.00</w:t>
+            </w:r>
+          </w:p>
+        </w:tc>
+        <w:tc>
+          <w:tcPr>
+            <w:tcW w:w="540" w:type="pct"/>
+            <w:shd w:val="clear" w:color="auto" w:fill="F2F2F2" w:themeFill="background1" w:themeFillShade="F2"/>
+            <w:vAlign w:val="center"/>
+          </w:tcPr>
+          <w:p>
+            <w:pPr>
+              <w:jc w:val="center"/>
+              <w:rPr>
+                <w:rFonts w:ascii="Cambria" w:hAnsi="Cambria"/>
+                <w:b/>
+                <w:sz w:val="18"/>
+                <w:szCs w:val="18"/>
+              </w:rPr>
+            </w:pPr>
+            <w:r>
+              <w:rPr>
+                <w:rFonts w:ascii="Cambria" w:hAnsi="Cambria"/>
+                <w:b/>
+                <w:sz w:val="18"/>
+                <w:szCs w:val="18"/>
+              </w:rPr>
+              <w:t>1.00-2.00</w:t>
+            </w:r>
+          </w:p>
+        </w:tc>
+        <w:tc>
+          <w:tcPr>
+            <w:tcW w:w="540" w:type="pct"/>
+            <w:shd w:val="clear" w:color="auto" w:fill="F2F2F2" w:themeFill="background1" w:themeFillShade="F2"/>
+            <w:vAlign w:val="center"/>
+          </w:tcPr>
+          <w:p>
+            <w:pPr>
+              <w:jc w:val="center"/>
+              <w:rPr>
+                <w:rFonts w:ascii="Cambria" w:hAnsi="Cambria"/>
+                <w:b/>
+                <w:bCs/>
+                <w:color w:val="000000" w:themeColor="text1"/>
+                <w:sz w:val="18"/>
+                <w:szCs w:val="18"/>
+              </w:rPr>
+            </w:pPr>
+            <w:r>
+              <w:rPr>
+                <w:rFonts w:ascii="Cambria" w:hAnsi="Cambria"/>
+                <w:b/>
+                <w:bCs/>
+                <w:color w:val="000000" w:themeColor="text1"/>
+                <w:sz w:val="18"/>
+                <w:szCs w:val="18"/>
+              </w:rPr>
+              <w:t>P5</w:t>
+            </w:r>
+          </w:p>
+          <w:p>
+            <w:pPr>
+              <w:jc w:val="center"/>
+              <w:rPr>
+                <w:rFonts w:ascii="Cambria" w:hAnsi="Cambria"/>
+                <w:b/>
+                <w:bCs/>
+                <w:color w:val="000000" w:themeColor="text1"/>
+                <w:sz w:val="18"/>
+                <w:szCs w:val="18"/>
+              </w:rPr>
+            </w:pPr>
+            <w:r>
+              <w:rPr>
+                <w:rFonts w:ascii="Cambria" w:hAnsi="Cambria"/>
+                <w:b/>
+                <w:bCs/>
+                <w:color w:val="000000" w:themeColor="text1"/>
+                <w:sz w:val="18"/>
+                <w:szCs w:val="18"/>
+              </w:rPr>
+              <w:t>2.00-2.50</w:t>
+            </w:r>
+          </w:p>
+        </w:tc>
+        <w:tc>
+          <w:tcPr>
+            <w:tcW w:w="540" w:type="pct"/>
+            <w:shd w:val="clear" w:color="auto" w:fill="F2F2F2" w:themeFill="background1" w:themeFillShade="F2"/>
+            <w:vAlign w:val="center"/>
+          </w:tcPr>
+          <w:p>
+            <w:pPr>
+              <w:jc w:val="center"/>
+              <w:rPr>
+                <w:rFonts w:ascii="Cambria" w:hAnsi="Cambria"/>
+                <w:b/>
+                <w:bCs/>
+                <w:color w:val="000000" w:themeColor="text1"/>
+                <w:sz w:val="18"/>
+                <w:szCs w:val="18"/>
+              </w:rPr>
+            </w:pPr>
+            <w:r>
+              <w:rPr>
+                <w:rFonts w:ascii="Cambria" w:hAnsi="Cambria"/>
+                <w:b/>
+                <w:bCs/>
+                <w:color w:val="000000" w:themeColor="text1"/>
+                <w:sz w:val="18"/>
+                <w:szCs w:val="18"/>
+              </w:rPr>
+              <w:t>P6</w:t>
+            </w:r>
+          </w:p>
+          <w:p>
+            <w:pPr>
+              <w:jc w:val="center"/>
+              <w:rPr>
+                <w:rFonts w:ascii="Cambria" w:hAnsi="Cambria"/>
+                <w:b/>
+                <w:bCs/>
+                <w:color w:val="000000" w:themeColor="text1"/>
+                <w:sz w:val="18"/>
+                <w:szCs w:val="18"/>
+              </w:rPr>
+            </w:pPr>
+            <w:r>
+              <w:rPr>
+                <w:rFonts w:ascii="Cambria" w:hAnsi="Cambria"/>
+                <w:b/>
+                <w:bCs/>
+                <w:color w:val="000000" w:themeColor="text1"/>
+                <w:sz w:val="18"/>
+                <w:szCs w:val="18"/>
+              </w:rPr>
+              <w:t>2.50-3.40</w:t>
+            </w:r>
+          </w:p>
+        </w:tc>
+        <w:tc>
+          <w:tcPr>
+            <w:tcW w:w="540" w:type="pct"/>
+            <w:shd w:val="clear" w:color="auto" w:fill="F2F2F2" w:themeFill="background1" w:themeFillShade="F2"/>
+            <w:vAlign w:val="center"/>
+          </w:tcPr>
+          <w:p>
+            <w:pPr>
+              <w:jc w:val="center"/>
+              <w:rPr>
+                <w:rFonts w:ascii="Cambria" w:hAnsi="Cambria"/>
+                <w:b/>
+                <w:bCs/>
+                <w:color w:val="000000" w:themeColor="text1"/>
+                <w:sz w:val="18"/>
+                <w:szCs w:val="18"/>
+              </w:rPr>
+            </w:pPr>
+            <w:r>
+              <w:rPr>
+                <w:rFonts w:ascii="Cambria" w:hAnsi="Cambria"/>
+                <w:b/>
+                <w:bCs/>
+                <w:color w:val="000000" w:themeColor="text1"/>
+                <w:sz w:val="18"/>
+                <w:szCs w:val="18"/>
+              </w:rPr>
+              <w:t>P7</w:t>
+            </w:r>
+          </w:p>
+          <w:p>
+            <w:pPr>
+              <w:jc w:val="center"/>
+              <w:rPr>
+                <w:rFonts w:ascii="Cambria" w:hAnsi="Cambria"/>
+                <w:b/>
+                <w:bCs/>
+                <w:color w:val="000000" w:themeColor="text1"/>
+                <w:sz w:val="18"/>
+                <w:szCs w:val="18"/>
+              </w:rPr>
+            </w:pPr>
+            <w:r>
+              <w:rPr>
+                <w:rFonts w:ascii="Cambria" w:hAnsi="Cambria"/>
+                <w:b/>
+                <w:bCs/>
+                <w:color w:val="000000" w:themeColor="text1"/>
+                <w:sz w:val="18"/>
+                <w:szCs w:val="18"/>
+              </w:rPr>
+              <w:t>3.40-4.30</w:t>
+            </w:r>
+          </w:p>
+        </w:tc>
+      </w:tr>
+      <w:tr>
+        <w:trPr>
+          <w:trHeight w:val="144"/>
+        </w:trPr>
+        <w:tc>
+          <w:tcPr>
+            <w:tcW w:w="540" w:type="pct"/>
+            <w:shd w:val="clear" w:color="auto" w:fill="F2F2F2" w:themeFill="background1" w:themeFillShade="F2"/>
+          </w:tcPr>
+          <w:p>
+            <w:pPr>
+              <w:jc w:val="center"/>
+              <w:rPr>
+                <w:rFonts w:ascii="Cambria" w:hAnsi="Cambria"/>
+                <w:b/>
+                <w:sz w:val="18"/>
+                <w:szCs w:val="18"/>
+              </w:rPr>
+            </w:pPr>
+            <w:r>
+              <w:rPr>
+                <w:rFonts w:ascii="Cambria" w:hAnsi="Cambria"/>
+                <w:b/>
+                <w:sz w:val="18"/>
+                <w:szCs w:val="18"/>
+              </w:rPr>
+              <w:t>Mon</w:t>
+            </w:r>
+          </w:p>
+        </w:tc>
+        <w:tc>
+          <w:tcPr>
+            <w:tcW w:w="575" w:type="pct"/>
+            <w:gridSpan w:val="2"/>
+            <w:vAlign w:val="center"/>
+          </w:tcPr>
+          <w:p>
+            <w:pPr>
+              <w:jc w:val="center"/>
+              <w:rPr>
+                <w:rFonts w:ascii="Cambria" w:hAnsi="Cambria"/>
+                <w:b/>
+                <w:sz w:val="18"/>
+                <w:szCs w:val="18"/>
+              </w:rPr>
+            </w:pPr>
+          </w:p>
+        </w:tc>
+        <w:tc>
+          <w:tcPr>
+            <w:tcW w:w="575" w:type="pct"/>
+            <w:vAlign w:val="center"/>
+          </w:tcPr>
+          <w:p>
+            <w:pPr>
+              <w:jc w:val="center"/>
+              <w:rPr>
+                <w:rFonts w:ascii="Cambria" w:hAnsi="Cambria"/>
+                <w:b/>
+                <w:sz w:val="18"/>
+                <w:szCs w:val="18"/>
+              </w:rPr>
+            </w:pPr>
+          </w:p>
+        </w:tc>
+        <w:tc>
+          <w:tcPr>
+            <w:tcW w:w="575" w:type="pct"/>
+            <w:vAlign w:val="center"/>
+          </w:tcPr>
+          <w:p>
+            <w:pPr>
+              <w:jc w:val="center"/>
+              <w:rPr>
+                <w:rFonts w:ascii="Cambria" w:hAnsi="Cambria"/>
+                <w:b/>
+                <w:sz w:val="18"/>
+                <w:szCs w:val="18"/>
+              </w:rPr>
+            </w:pPr>
+            <w:r>
+              <w:rPr>
+                <w:rFonts w:ascii="Cambria" w:hAnsi="Cambria"/>
+                <w:b/>
+                <w:sz w:val="18"/>
+                <w:szCs w:val="18"/>
+              </w:rPr>
+              <w:t>ELESE-B</w:t>
+            </w:r>
+          </w:p>
+        </w:tc>
+        <w:tc>
+          <w:tcPr>
+            <w:tcW w:w="575" w:type="pct"/>
+            <w:gridSpan w:val="2"/>
+            <w:vAlign w:val="center"/>
+          </w:tcPr>
+          <w:p>
+            <w:pPr>
+              <w:jc w:val="center"/>
+              <w:rPr>
+                <w:rFonts w:ascii="Cambria" w:hAnsi="Cambria"/>
+                <w:b/>
+                <w:sz w:val="18"/>
+                <w:szCs w:val="18"/>
+              </w:rPr>
+            </w:pPr>
+          </w:p>
+        </w:tc>
+        <w:tc>
+          <w:tcPr>
+            <w:tcW w:w="540" w:type="pct"/>
+            <w:vMerge w:val="restart"/>
+            <w:vAlign w:val="center"/>
+          </w:tcPr>
+          <w:p>
+            <w:pPr>
+              <w:jc w:val="center"/>
+              <w:rPr>
+                <w:rFonts w:ascii="Cambria" w:hAnsi="Cambria"/>
+                <w:b/>
+                <w:sz w:val="18"/>
+                <w:szCs w:val="18"/>
+              </w:rPr>
+            </w:pPr>
+            <w:r>
+              <w:rPr>
+                <w:rFonts w:ascii="Cambria" w:hAnsi="Cambria"/>
+                <w:b/>
+                <w:sz w:val="18"/>
+                <w:szCs w:val="18"/>
+              </w:rPr>
+              <w:t>Lunch</w:t>
+            </w:r>
+          </w:p>
+        </w:tc>
+        <w:tc>
+          <w:tcPr>
+            <w:tcW w:w="540" w:type="pct"/>
+            <w:vAlign w:val="center"/>
+          </w:tcPr>
+          <w:p>
+            <w:pPr>
+              <w:jc w:val="center"/>
+              <w:rPr>
+                <w:rFonts w:ascii="Cambria" w:hAnsi="Cambria"/>
+                <w:b/>
+                <w:sz w:val="18"/>
+                <w:szCs w:val="18"/>
+              </w:rPr>
+            </w:pPr>
+          </w:p>
+        </w:tc>
+        <w:tc>
+          <w:tcPr>
+            <w:tcW w:w="540" w:type="pct"/>
+            <w:vAlign w:val="center"/>
+          </w:tcPr>
+          <w:p>
+            <w:pPr>
+              <w:jc w:val="center"/>
+              <w:rPr>
+                <w:rFonts w:ascii="Cambria" w:hAnsi="Cambria"/>
+                <w:b/>
+                <w:sz w:val="18"/>
+                <w:szCs w:val="18"/>
+              </w:rPr>
+            </w:pPr>
+          </w:p>
+        </w:tc>
+        <w:tc>
+          <w:tcPr>
+            <w:tcW w:w="540" w:type="pct"/>
+            <w:vAlign w:val="center"/>
+          </w:tcPr>
+          <w:p>
+            <w:pPr>
+              <w:jc w:val="center"/>
+              <w:rPr>
+                <w:rFonts w:ascii="Cambria" w:hAnsi="Cambria"/>
+                <w:b/>
+                <w:sz w:val="18"/>
+                <w:szCs w:val="18"/>
+              </w:rPr>
+            </w:pPr>
+            <w:r>
+              <w:rPr>
+                <w:rFonts w:ascii="Cambria" w:hAnsi="Cambria"/>
+                <w:b/>
+                <w:sz w:val="18"/>
+                <w:szCs w:val="18"/>
+              </w:rPr>
+              <w:t>ELE</w:t>
+            </w:r>
+            <w:r>
+              <w:rPr>
+                <w:rFonts w:ascii="Cambria" w:hAnsi="Cambria"/>
+                <w:b/>
+                <w:sz w:val="18"/>
+                <w:szCs w:val="18"/>
+              </w:rPr>
+              <w:t>SE-A</w:t>
+            </w:r>
+          </w:p>
+        </w:tc>
+      </w:tr>
+      <w:tr>
+        <w:trPr>
+          <w:trHeight w:val="144"/>
+        </w:trPr>
+        <w:tc>
+          <w:tcPr>
+            <w:tcW w:w="540" w:type="pct"/>
+            <w:shd w:val="clear" w:color="auto" w:fill="F2F2F2" w:themeFill="background1" w:themeFillShade="F2"/>
+          </w:tcPr>
+          <w:p>
+            <w:pPr>
+              <w:jc w:val="center"/>
+              <w:rPr>
+                <w:rFonts w:ascii="Cambria" w:hAnsi="Cambria"/>
+                <w:b/>
+                <w:sz w:val="18"/>
+                <w:szCs w:val="18"/>
+              </w:rPr>
+            </w:pPr>
+            <w:r>
+              <w:rPr>
+                <w:rFonts w:ascii="Cambria" w:hAnsi="Cambria"/>
+                <w:b/>
+                <w:sz w:val="18"/>
+                <w:szCs w:val="18"/>
+              </w:rPr>
+              <w:t>Tue</w:t>
+            </w:r>
+          </w:p>
+        </w:tc>
+        <w:tc>
+          <w:tcPr>
+            <w:tcW w:w="575" w:type="pct"/>
+            <w:gridSpan w:val="2"/>
+            <w:vAlign w:val="center"/>
+          </w:tcPr>
+          <w:p>
+            <w:pPr>
+              <w:jc w:val="center"/>
+              <w:rPr>
+                <w:rFonts w:ascii="Cambria" w:hAnsi="Cambria"/>
+                <w:b/>
+                <w:sz w:val="18"/>
+                <w:szCs w:val="18"/>
+              </w:rPr>
+            </w:pPr>
+          </w:p>
+        </w:tc>
+        <w:tc>
+          <w:tcPr>
+            <w:tcW w:w="575" w:type="pct"/>
+            <w:vAlign w:val="center"/>
+          </w:tcPr>
+          <w:p>
+            <w:pPr>
+              <w:jc w:val="center"/>
+              <w:rPr>
+                <w:rFonts w:ascii="Cambria" w:hAnsi="Cambria"/>
+                <w:b/>
+                <w:sz w:val="18"/>
+                <w:szCs w:val="18"/>
+              </w:rPr>
+            </w:pPr>
+          </w:p>
+        </w:tc>
+        <w:tc>
+          <w:tcPr>
+            <w:tcW w:w="575" w:type="pct"/>
+            <w:vAlign w:val="center"/>
+          </w:tcPr>
+          <w:p>
+            <w:pPr>
+              <w:jc w:val="center"/>
+              <w:rPr>
+                <w:rFonts w:ascii="Cambria" w:hAnsi="Cambria"/>
+                <w:b/>
+                <w:sz w:val="18"/>
+                <w:szCs w:val="18"/>
+              </w:rPr>
+            </w:pPr>
+          </w:p>
+        </w:tc>
+        <w:tc>
+          <w:tcPr>
+            <w:tcW w:w="575" w:type="pct"/>
+            <w:gridSpan w:val="2"/>
+            <w:vAlign w:val="center"/>
+          </w:tcPr>
+          <w:p>
+            <w:pPr>
+              <w:jc w:val="center"/>
+              <w:rPr>
+                <w:rFonts w:ascii="Cambria" w:hAnsi="Cambria"/>
+                <w:b/>
+                <w:sz w:val="18"/>
+                <w:szCs w:val="18"/>
+              </w:rPr>
+            </w:pPr>
+          </w:p>
+        </w:tc>
+        <w:tc>
+          <w:tcPr>
+            <w:tcW w:w="540" w:type="pct"/>
+            <w:vMerge/>
+            <w:vAlign w:val="center"/>
+          </w:tcPr>
+          <w:p>
+            <w:pPr>
+              <w:jc w:val="center"/>
+              <w:rPr>
+                <w:rFonts w:ascii="Cambria" w:hAnsi="Cambria"/>
+                <w:sz w:val="18"/>
+                <w:szCs w:val="18"/>
+              </w:rPr>
+            </w:pPr>
+          </w:p>
+        </w:tc>
+        <w:tc>
+          <w:tcPr>
+            <w:tcW w:w="540" w:type="pct"/>
+            <w:vAlign w:val="center"/>
+          </w:tcPr>
+          <w:p>
+            <w:pPr>
+              <w:jc w:val="center"/>
+              <w:rPr>
+                <w:rFonts w:ascii="Cambria" w:hAnsi="Cambria"/>
+                <w:b/>
+                <w:sz w:val="18"/>
+                <w:szCs w:val="18"/>
+              </w:rPr>
+            </w:pPr>
+          </w:p>
+        </w:tc>
+        <w:tc>
+          <w:tcPr>
+            <w:tcW w:w="540" w:type="pct"/>
+            <w:vAlign w:val="center"/>
+          </w:tcPr>
+          <w:p>
+            <w:pPr>
+              <w:jc w:val="center"/>
+              <w:rPr>
+                <w:rFonts w:ascii="Cambria" w:hAnsi="Cambria"/>
+                <w:b/>
+                <w:sz w:val="18"/>
+                <w:szCs w:val="18"/>
+              </w:rPr>
+            </w:pPr>
+          </w:p>
+        </w:tc>
+        <w:tc>
+          <w:tcPr>
+            <w:tcW w:w="540" w:type="pct"/>
+            <w:vAlign w:val="center"/>
+          </w:tcPr>
+          <w:p>
+            <w:pPr>
+              <w:jc w:val="center"/>
+              <w:rPr>
+                <w:rFonts w:ascii="Cambria" w:hAnsi="Cambria"/>
+                <w:b/>
+                <w:sz w:val="18"/>
+                <w:szCs w:val="18"/>
+              </w:rPr>
+            </w:pPr>
+          </w:p>
+        </w:tc>
+      </w:tr>
+      <w:tr>
+        <w:trPr>
+          <w:trHeight w:val="144"/>
+        </w:trPr>
+        <w:tc>
+          <w:tcPr>
+            <w:tcW w:w="540" w:type="pct"/>
+            <w:shd w:val="clear" w:color="auto" w:fill="F2F2F2" w:themeFill="background1" w:themeFillShade="F2"/>
+          </w:tcPr>
+          <w:p>
+            <w:pPr>
+              <w:jc w:val="center"/>
+              <w:rPr>
+                <w:rFonts w:ascii="Cambria" w:hAnsi="Cambria"/>
+                <w:b/>
+                <w:sz w:val="18"/>
+                <w:szCs w:val="18"/>
+              </w:rPr>
+            </w:pPr>
+            <w:r>
+              <w:rPr>
+                <w:rFonts w:ascii="Cambria" w:hAnsi="Cambria"/>
+                <w:b/>
+                <w:sz w:val="18"/>
+                <w:szCs w:val="18"/>
+              </w:rPr>
+              <w:t>Wed</w:t>
+            </w:r>
+          </w:p>
+        </w:tc>
+        <w:tc>
+          <w:tcPr>
+            <w:tcW w:w="575" w:type="pct"/>
+            <w:gridSpan w:val="2"/>
+            <w:vAlign w:val="center"/>
+          </w:tcPr>
+          <w:p>
+            <w:pPr>
+              <w:jc w:val="center"/>
+              <w:rPr>
+                <w:rFonts w:ascii="Cambria" w:hAnsi="Cambria"/>
+                <w:b/>
+                <w:sz w:val="18"/>
+                <w:szCs w:val="18"/>
+              </w:rPr>
+            </w:pPr>
+            <w:r>
+              <w:rPr>
+                <w:rFonts w:ascii="Cambria" w:hAnsi="Cambria"/>
+                <w:b/>
+                <w:sz w:val="18"/>
+                <w:szCs w:val="18"/>
+              </w:rPr>
+              <w:t>ELESE-B</w:t>
+            </w:r>
+          </w:p>
+        </w:tc>
+        <w:tc>
+          <w:tcPr>
+            <w:tcW w:w="575" w:type="pct"/>
+            <w:vAlign w:val="center"/>
+          </w:tcPr>
+          <w:p>
+            <w:pPr>
+              <w:jc w:val="center"/>
+              <w:rPr>
+                <w:rFonts w:ascii="Cambria" w:hAnsi="Cambria"/>
+                <w:b/>
+                <w:sz w:val="18"/>
+                <w:szCs w:val="18"/>
+              </w:rPr>
+            </w:pPr>
+            <w:r>
+              <w:rPr>
+                <w:rFonts w:ascii="Cambria" w:hAnsi="Cambria"/>
+                <w:b/>
+                <w:sz w:val="18"/>
+                <w:szCs w:val="18"/>
+              </w:rPr>
+              <w:t>ELESE-A</w:t>
+            </w:r>
+          </w:p>
+        </w:tc>
+        <w:tc>
+          <w:tcPr>
+            <w:tcW w:w="575" w:type="pct"/>
+            <w:vAlign w:val="center"/>
+          </w:tcPr>
+          <w:p>
+            <w:pPr>
+              <w:jc w:val="center"/>
+              <w:rPr>
+                <w:rFonts w:ascii="Cambria" w:hAnsi="Cambria"/>
+                <w:b/>
+                <w:sz w:val="18"/>
+                <w:szCs w:val="18"/>
+              </w:rPr>
+            </w:pPr>
+          </w:p>
+        </w:tc>
+        <w:tc>
+          <w:tcPr>
+            <w:tcW w:w="575" w:type="pct"/>
+            <w:gridSpan w:val="2"/>
+            <w:vAlign w:val="center"/>
+          </w:tcPr>
+          <w:p>
+            <w:pPr>
+              <w:jc w:val="center"/>
+              <w:rPr>
+                <w:rFonts w:ascii="Cambria" w:hAnsi="Cambria"/>
+                <w:b/>
+                <w:sz w:val="18"/>
+                <w:szCs w:val="18"/>
+              </w:rPr>
+            </w:pPr>
+          </w:p>
+        </w:tc>
+        <w:tc>
+          <w:tcPr>
+            <w:tcW w:w="540" w:type="pct"/>
+            <w:vMerge/>
+            <w:vAlign w:val="center"/>
+          </w:tcPr>
+          <w:p>
+            <w:pPr>
+              <w:jc w:val="center"/>
+              <w:rPr>
+                <w:rFonts w:ascii="Cambria" w:hAnsi="Cambria"/>
+                <w:sz w:val="18"/>
+                <w:szCs w:val="18"/>
+              </w:rPr>
+            </w:pPr>
+          </w:p>
+        </w:tc>
+        <w:tc>
+          <w:tcPr>
+            <w:tcW w:w="540" w:type="pct"/>
+            <w:vAlign w:val="center"/>
+          </w:tcPr>
+          <w:p>
+            <w:pPr>
+              <w:jc w:val="center"/>
+              <w:rPr>
+                <w:rFonts w:ascii="Cambria" w:hAnsi="Cambria"/>
+                <w:b/>
+                <w:sz w:val="18"/>
+                <w:szCs w:val="18"/>
+              </w:rPr>
+            </w:pPr>
+          </w:p>
+        </w:tc>
+        <w:tc>
+          <w:tcPr>
+            <w:tcW w:w="540" w:type="pct"/>
+            <w:vAlign w:val="center"/>
+          </w:tcPr>
+          <w:p>
+            <w:pPr>
+              <w:jc w:val="center"/>
+              <w:rPr>
+                <w:rFonts w:ascii="Cambria" w:hAnsi="Cambria"/>
+                <w:b/>
+                <w:sz w:val="18"/>
+                <w:szCs w:val="18"/>
+              </w:rPr>
+            </w:pPr>
+          </w:p>
+        </w:tc>
+        <w:tc>
+          <w:tcPr>
+            <w:tcW w:w="540" w:type="pct"/>
+            <w:vAlign w:val="center"/>
+          </w:tcPr>
+          <w:p>
+            <w:pPr>
+              <w:jc w:val="center"/>
+              <w:rPr>
+                <w:rFonts w:ascii="Cambria" w:hAnsi="Cambria"/>
+                <w:b/>
+                <w:sz w:val="18"/>
+                <w:szCs w:val="18"/>
+              </w:rPr>
+            </w:pPr>
+          </w:p>
+        </w:tc>
+      </w:tr>
+      <w:tr>
+        <w:trPr>
+          <w:trHeight w:val="144"/>
+        </w:trPr>
+        <w:tc>
+          <w:tcPr>
+            <w:tcW w:w="540" w:type="pct"/>
+            <w:shd w:val="clear" w:color="auto" w:fill="F2F2F2" w:themeFill="background1" w:themeFillShade="F2"/>
+          </w:tcPr>
+          <w:p>
+            <w:pPr>
+              <w:jc w:val="center"/>
+              <w:rPr>
+                <w:rFonts w:ascii="Cambria" w:hAnsi="Cambria"/>
+                <w:b/>
+                <w:sz w:val="18"/>
+                <w:szCs w:val="18"/>
+              </w:rPr>
+            </w:pPr>
+            <w:r>
+              <w:rPr>
+                <w:rFonts w:ascii="Cambria" w:hAnsi="Cambria"/>
+                <w:b/>
+                <w:sz w:val="18"/>
+                <w:szCs w:val="18"/>
+              </w:rPr>
+              <w:t>Thru</w:t>
+            </w:r>
+          </w:p>
+        </w:tc>
+        <w:tc>
+          <w:tcPr>
+            <w:tcW w:w="575" w:type="pct"/>
+            <w:gridSpan w:val="2"/>
+            <w:vAlign w:val="center"/>
+          </w:tcPr>
+          <w:p>
+            <w:pPr>
+              <w:jc w:val="center"/>
+              <w:rPr>
+                <w:rFonts w:ascii="Cambria" w:hAnsi="Cambria"/>
+                <w:b/>
+                <w:sz w:val="18"/>
+                <w:szCs w:val="18"/>
+              </w:rPr>
+            </w:pPr>
+            <w:r>
+              <w:rPr>
+                <w:rFonts w:ascii="Cambria" w:hAnsi="Cambria"/>
+                <w:b/>
+                <w:sz w:val="18"/>
+                <w:szCs w:val="18"/>
+              </w:rPr>
+              <w:t>ELESE-A</w:t>
+            </w:r>
+          </w:p>
+        </w:tc>
+        <w:tc>
+          <w:tcPr>
+            <w:tcW w:w="575" w:type="pct"/>
+            <w:vAlign w:val="center"/>
+          </w:tcPr>
+          <w:p>
+            <w:pPr>
+              <w:jc w:val="center"/>
+              <w:rPr>
+                <w:rFonts w:ascii="Cambria" w:hAnsi="Cambria"/>
+                <w:b/>
+                <w:sz w:val="18"/>
+                <w:szCs w:val="18"/>
+              </w:rPr>
+            </w:pPr>
+          </w:p>
+        </w:tc>
+        <w:tc>
+          <w:tcPr>
+            <w:tcW w:w="575" w:type="pct"/>
+            <w:vAlign w:val="center"/>
+          </w:tcPr>
+          <w:p>
+            <w:pPr>
+              <w:jc w:val="center"/>
+              <w:rPr>
+                <w:rFonts w:ascii="Cambria" w:hAnsi="Cambria"/>
+                <w:b/>
+                <w:sz w:val="18"/>
+                <w:szCs w:val="18"/>
+              </w:rPr>
+            </w:pPr>
+          </w:p>
+        </w:tc>
+        <w:tc>
+          <w:tcPr>
+            <w:tcW w:w="575" w:type="pct"/>
+            <w:gridSpan w:val="2"/>
+            <w:vAlign w:val="center"/>
+          </w:tcPr>
+          <w:p>
+            <w:pPr>
+              <w:jc w:val="center"/>
+              <w:rPr>
+                <w:rFonts w:ascii="Cambria" w:hAnsi="Cambria"/>
+                <w:b/>
+                <w:sz w:val="18"/>
+                <w:szCs w:val="18"/>
+              </w:rPr>
+            </w:pPr>
+          </w:p>
+        </w:tc>
+        <w:tc>
+          <w:tcPr>
+            <w:tcW w:w="540" w:type="pct"/>
+            <w:vMerge/>
+            <w:vAlign w:val="center"/>
+          </w:tcPr>
+          <w:p>
+            <w:pPr>
+              <w:jc w:val="center"/>
+              <w:rPr>
+                <w:rFonts w:ascii="Cambria" w:hAnsi="Cambria"/>
+                <w:sz w:val="18"/>
+                <w:szCs w:val="18"/>
+              </w:rPr>
+            </w:pPr>
+          </w:p>
+        </w:tc>
+        <w:tc>
+          <w:tcPr>
+            <w:tcW w:w="540" w:type="pct"/>
+            <w:vAlign w:val="center"/>
+          </w:tcPr>
+          <w:p>
+            <w:pPr>
+              <w:jc w:val="center"/>
+              <w:rPr>
+                <w:rFonts w:ascii="Cambria" w:hAnsi="Cambria"/>
+                <w:b/>
+                <w:sz w:val="18"/>
+                <w:szCs w:val="18"/>
+              </w:rPr>
+            </w:pPr>
+          </w:p>
+        </w:tc>
+        <w:tc>
+          <w:tcPr>
+            <w:tcW w:w="540" w:type="pct"/>
+            <w:vAlign w:val="center"/>
+          </w:tcPr>
+          <w:p>
+            <w:pPr>
+              <w:jc w:val="center"/>
+              <w:rPr>
+                <w:rFonts w:ascii="Cambria" w:hAnsi="Cambria"/>
+                <w:b/>
+                <w:sz w:val="18"/>
+                <w:szCs w:val="18"/>
+              </w:rPr>
+            </w:pPr>
+          </w:p>
+        </w:tc>
+        <w:tc>
+          <w:tcPr>
+            <w:tcW w:w="540" w:type="pct"/>
+            <w:vAlign w:val="center"/>
+          </w:tcPr>
+          <w:p>
+            <w:pPr>
+              <w:jc w:val="center"/>
+              <w:rPr>
+                <w:rFonts w:ascii="Cambria" w:hAnsi="Cambria"/>
+                <w:b/>
+                <w:sz w:val="18"/>
+                <w:szCs w:val="18"/>
+              </w:rPr>
+            </w:pPr>
+          </w:p>
+        </w:tc>
+      </w:tr>
+      <w:tr>
+        <w:trPr>
+          <w:trHeight w:val="144"/>
+        </w:trPr>
+        <w:tc>
+          <w:tcPr>
+            <w:tcW w:w="540" w:type="pct"/>
+            <w:shd w:val="clear" w:color="auto" w:fill="F2F2F2" w:themeFill="background1" w:themeFillShade="F2"/>
+          </w:tcPr>
+          <w:p>
+            <w:pPr>
+              <w:jc w:val="center"/>
+              <w:rPr>
+                <w:rFonts w:ascii="Cambria" w:hAnsi="Cambria"/>
+                <w:b/>
+                <w:sz w:val="18"/>
+                <w:szCs w:val="18"/>
+              </w:rPr>
+            </w:pPr>
+            <w:r>
+              <w:rPr>
+                <w:rFonts w:ascii="Cambria" w:hAnsi="Cambria"/>
+                <w:b/>
+                <w:sz w:val="18"/>
+                <w:szCs w:val="18"/>
+              </w:rPr>
+              <w:t>Fri</w:t>
+            </w:r>
+          </w:p>
+        </w:tc>
+        <w:tc>
+          <w:tcPr>
+            <w:tcW w:w="575" w:type="pct"/>
+            <w:gridSpan w:val="2"/>
+            <w:vAlign w:val="center"/>
+          </w:tcPr>
+          <w:p>
+            <w:pPr>
+              <w:jc w:val="center"/>
+              <w:rPr>
+                <w:rFonts w:ascii="Cambria" w:hAnsi="Cambria"/>
+                <w:b/>
+                <w:sz w:val="18"/>
+                <w:szCs w:val="18"/>
+              </w:rPr>
+            </w:pPr>
+          </w:p>
+        </w:tc>
+        <w:tc>
+          <w:tcPr>
+            <w:tcW w:w="575" w:type="pct"/>
+            <w:vAlign w:val="center"/>
+          </w:tcPr>
+          <w:p>
+            <w:pPr>
+              <w:jc w:val="center"/>
+              <w:rPr>
+                <w:rFonts w:ascii="Cambria" w:hAnsi="Cambria"/>
+                <w:b/>
+                <w:sz w:val="18"/>
+                <w:szCs w:val="18"/>
+              </w:rPr>
+            </w:pPr>
+          </w:p>
+        </w:tc>
+        <w:tc>
+          <w:tcPr>
+            <w:tcW w:w="575" w:type="pct"/>
+            <w:vAlign w:val="center"/>
+          </w:tcPr>
+          <w:p>
+            <w:pPr>
+              <w:jc w:val="center"/>
+              <w:rPr>
+                <w:rFonts w:ascii="Cambria" w:hAnsi="Cambria"/>
+                <w:b/>
+                <w:sz w:val="18"/>
+                <w:szCs w:val="18"/>
+              </w:rPr>
+            </w:pPr>
+          </w:p>
+        </w:tc>
+        <w:tc>
+          <w:tcPr>
+            <w:tcW w:w="575" w:type="pct"/>
+            <w:gridSpan w:val="2"/>
+            <w:vAlign w:val="center"/>
+          </w:tcPr>
+          <w:p>
+            <w:pPr>
+              <w:jc w:val="center"/>
+              <w:rPr>
+                <w:rFonts w:ascii="Cambria" w:hAnsi="Cambria"/>
+                <w:b/>
+                <w:sz w:val="18"/>
+                <w:szCs w:val="18"/>
+              </w:rPr>
+            </w:pPr>
+          </w:p>
+        </w:tc>
+        <w:tc>
+          <w:tcPr>
+            <w:tcW w:w="540" w:type="pct"/>
+            <w:vMerge/>
+            <w:vAlign w:val="center"/>
+          </w:tcPr>
+          <w:p>
+            <w:pPr>
+              <w:jc w:val="center"/>
+              <w:rPr>
+                <w:rFonts w:ascii="Cambria" w:hAnsi="Cambria"/>
+                <w:sz w:val="18"/>
+                <w:szCs w:val="18"/>
+              </w:rPr>
+            </w:pPr>
+          </w:p>
+        </w:tc>
+        <w:tc>
+          <w:tcPr>
+            <w:tcW w:w="540" w:type="pct"/>
+            <w:vAlign w:val="center"/>
+          </w:tcPr>
+          <w:p>
+            <w:pPr>
+              <w:jc w:val="center"/>
+              <w:rPr>
+                <w:rFonts w:ascii="Cambria" w:hAnsi="Cambria"/>
+                <w:b/>
+                <w:bCs/>
+                <w:sz w:val="18"/>
+                <w:szCs w:val="18"/>
+              </w:rPr>
+            </w:pPr>
+          </w:p>
+        </w:tc>
+        <w:tc>
+          <w:tcPr>
+            <w:tcW w:w="540" w:type="pct"/>
+            <w:vAlign w:val="center"/>
+          </w:tcPr>
+          <w:p>
+            <w:pPr>
+              <w:jc w:val="center"/>
+              <w:rPr>
+                <w:rFonts w:ascii="Cambria" w:hAnsi="Cambria"/>
+                <w:b/>
+                <w:sz w:val="18"/>
+                <w:szCs w:val="18"/>
+              </w:rPr>
+            </w:pPr>
+            <w:r>
+              <w:rPr>
+                <w:rFonts w:ascii="Cambria" w:hAnsi="Cambria"/>
+                <w:b/>
+                <w:sz w:val="18"/>
+                <w:szCs w:val="18"/>
+              </w:rPr>
+              <w:t>ELESE-B</w:t>
+            </w:r>
+          </w:p>
+        </w:tc>
+        <w:tc>
+          <w:tcPr>
+            <w:tcW w:w="540" w:type="pct"/>
+            <w:vAlign w:val="center"/>
+          </w:tcPr>
+          <w:p>
+            <w:pPr>
+              <w:jc w:val="center"/>
+              <w:rPr>
+                <w:rFonts w:ascii="Cambria" w:hAnsi="Cambria"/>
+                <w:b/>
+                <w:bCs/>
+                <w:sz w:val="18"/>
+                <w:szCs w:val="18"/>
+              </w:rPr>
+            </w:pPr>
+          </w:p>
+        </w:tc>
+      </w:tr>
+      <w:tr>
+        <w:trPr>
+          <w:trHeight w:val="144"/>
+        </w:trPr>
+        <w:tc>
+          <w:tcPr>
+            <w:tcW w:w="2840" w:type="pct"/>
+            <w:gridSpan w:val="7"/>
+            <w:shd w:val="clear" w:color="auto" w:fill="F2F2F2" w:themeFill="background1" w:themeFillShade="F2"/>
+          </w:tcPr>
+          <w:p>
+            <w:pPr>
+              <w:rPr>
+                <w:rFonts w:ascii="Cambria" w:hAnsi="Cambria"/>
+                <w:b/>
+                <w:sz w:val="18"/>
+                <w:szCs w:val="18"/>
+              </w:rPr>
+            </w:pPr>
+            <w:r>
+              <w:rPr>
+                <w:rFonts w:ascii="Cambria" w:hAnsi="Cambria"/>
+                <w:b/>
+                <w:sz w:val="18"/>
+                <w:szCs w:val="18"/>
+              </w:rPr>
+              <w:t xml:space="preserve">Name of the Faculty: </w:t>
+            </w:r>
+            <w:r>
+              <w:rPr>
+                <w:rFonts w:ascii="Cambria" w:hAnsi="Cambria"/>
+                <w:b/>
+                <w:sz w:val="18"/>
+                <w:szCs w:val="18"/>
+              </w:rPr>
+              <w:t>Mr. C. Lakshmi Narayana</w:t>
             </w:r>
           </w:p>
         </w:tc>
@@ -29023,15 +30561,6 @@
                 <w:szCs w:val="18"/>
               </w:rPr>
             </w:pPr>
-            <w:r>
-              <w:rPr>
-                <w:rFonts w:ascii="Cambria" w:hAnsi="Cambria"/>
-                <w:b/>
-                <w:sz w:val="18"/>
-                <w:szCs w:val="18"/>
-              </w:rPr>
-              <w:t>OOPJ-B</w:t>
-            </w:r>
           </w:p>
         </w:tc>
         <w:tc>
@@ -29398,6 +30927,15 @@
                 <w:szCs w:val="18"/>
               </w:rPr>
             </w:pPr>
+            <w:r>
+              <w:rPr>
+                <w:rFonts w:ascii="Cambria" w:hAnsi="Cambria"/>
+                <w:b/>
+                <w:sz w:val="18"/>
+                <w:szCs w:val="18"/>
+              </w:rPr>
+              <w:t>OOPJ-A</w:t>
+            </w:r>
           </w:p>
         </w:tc>
       </w:tr>
@@ -29585,15 +31123,6 @@
                 <w:szCs w:val="18"/>
               </w:rPr>
             </w:pPr>
-            <w:r>
-              <w:rPr>
-                <w:rFonts w:ascii="Cambria" w:hAnsi="Cambria"/>
-                <w:b/>
-                <w:sz w:val="18"/>
-                <w:szCs w:val="18"/>
-              </w:rPr>
-              <w:t>OOPJ-A</w:t>
-            </w:r>
           </w:p>
         </w:tc>
       </w:tr>
@@ -29811,16 +31340,7 @@
                 <w:sz w:val="18"/>
                 <w:szCs w:val="18"/>
               </w:rPr>
-              <w:t xml:space="preserve">Name of the Faculty: </w:t>
-            </w:r>
-            <w:r>
-              <w:rPr>
-                <w:rFonts w:ascii="Cambria" w:hAnsi="Cambria"/>
-                <w:b/>
-                <w:sz w:val="18"/>
-                <w:szCs w:val="18"/>
-              </w:rPr>
-              <w:t xml:space="preserve">Mr.  C.  </w:t>
+              <w:t xml:space="preserve">Name of the Faculty: Mr.  C.  </w:t>
             </w:r>
             <w:proofErr w:type="spellStart"/>
             <w:r>
@@ -30478,6 +31998,15 @@
                 <w:szCs w:val="18"/>
               </w:rPr>
             </w:pPr>
+            <w:r>
+              <w:rPr>
+                <w:rFonts w:ascii="Cambria" w:hAnsi="Cambria"/>
+                <w:b/>
+                <w:sz w:val="18"/>
+                <w:szCs w:val="18"/>
+              </w:rPr>
+              <w:t>SE-B</w:t>
+            </w:r>
           </w:p>
         </w:tc>
         <w:tc>
@@ -30556,15 +32085,6 @@
                 <w:szCs w:val="18"/>
               </w:rPr>
             </w:pPr>
-            <w:r>
-              <w:rPr>
-                <w:rFonts w:ascii="Cambria" w:hAnsi="Cambria"/>
-                <w:b/>
-                <w:sz w:val="18"/>
-                <w:szCs w:val="18"/>
-              </w:rPr>
-              <w:t>SE-B</w:t>
-            </w:r>
           </w:p>
         </w:tc>
       </w:tr>
@@ -30673,6 +32193,15 @@
                 <w:szCs w:val="18"/>
               </w:rPr>
             </w:pPr>
+            <w:r>
+              <w:rPr>
+                <w:rFonts w:ascii="Cambria" w:hAnsi="Cambria"/>
+                <w:b/>
+                <w:sz w:val="18"/>
+                <w:szCs w:val="18"/>
+              </w:rPr>
+              <w:t>SE-A</w:t>
+            </w:r>
           </w:p>
         </w:tc>
         <w:tc>
@@ -30707,15 +32236,6 @@
                 <w:szCs w:val="18"/>
               </w:rPr>
             </w:pPr>
-            <w:r>
-              <w:rPr>
-                <w:rFonts w:ascii="Cambria" w:hAnsi="Cambria"/>
-                <w:b/>
-                <w:sz w:val="18"/>
-                <w:szCs w:val="18"/>
-              </w:rPr>
-              <w:t>SE-A</w:t>
-            </w:r>
           </w:p>
         </w:tc>
         <w:tc>
@@ -30935,15 +32455,6 @@
                 <w:szCs w:val="18"/>
               </w:rPr>
             </w:pPr>
-            <w:r>
-              <w:rPr>
-                <w:rFonts w:ascii="Cambria" w:hAnsi="Cambria"/>
-                <w:b/>
-                <w:sz w:val="18"/>
-                <w:szCs w:val="18"/>
-              </w:rPr>
-              <w:t>SE-A</w:t>
-            </w:r>
           </w:p>
         </w:tc>
       </w:tr>
@@ -31043,15 +32554,6 @@
                 <w:szCs w:val="18"/>
               </w:rPr>
             </w:pPr>
-            <w:r>
-              <w:rPr>
-                <w:rFonts w:ascii="Cambria" w:hAnsi="Cambria"/>
-                <w:b/>
-                <w:sz w:val="18"/>
-                <w:szCs w:val="18"/>
-              </w:rPr>
-              <w:t>SE-B</w:t>
-            </w:r>
           </w:p>
         </w:tc>
         <w:tc>
@@ -31335,16 +32837,7 @@
                 <w:sz w:val="18"/>
                 <w:szCs w:val="18"/>
               </w:rPr>
-              <w:t xml:space="preserve">Name of the Faculty: </w:t>
-            </w:r>
-            <w:r>
-              <w:rPr>
-                <w:rFonts w:ascii="Cambria" w:hAnsi="Cambria"/>
-                <w:b/>
-                <w:sz w:val="18"/>
-                <w:szCs w:val="18"/>
-              </w:rPr>
-              <w:t xml:space="preserve">Mr. P. </w:t>
+              <w:t xml:space="preserve">Name of the Faculty: Mr. P. </w:t>
             </w:r>
             <w:proofErr w:type="spellStart"/>
             <w:r>
@@ -32794,8 +34287,6 @@
               </w:rPr>
               <w:t>8074799854</w:t>
             </w:r>
-            <w:bookmarkStart w:id="0" w:name="_GoBack"/>
-            <w:bookmarkEnd w:id="0"/>
           </w:p>
         </w:tc>
       </w:tr>
@@ -33553,15 +35044,6 @@
                 <w:szCs w:val="18"/>
               </w:rPr>
             </w:pPr>
-            <w:r>
-              <w:rPr>
-                <w:rFonts w:ascii="Cambria" w:hAnsi="Cambria"/>
-                <w:b/>
-                <w:sz w:val="18"/>
-                <w:szCs w:val="18"/>
-              </w:rPr>
-              <w:t>ES-B</w:t>
-            </w:r>
           </w:p>
         </w:tc>
         <w:tc>
@@ -34141,6 +35623,15 @@
                 <w:szCs w:val="18"/>
               </w:rPr>
             </w:pPr>
+            <w:r>
+              <w:rPr>
+                <w:rFonts w:ascii="Cambria" w:hAnsi="Cambria"/>
+                <w:b/>
+                <w:sz w:val="18"/>
+                <w:szCs w:val="18"/>
+              </w:rPr>
+              <w:t>ES-B</w:t>
+            </w:r>
           </w:p>
         </w:tc>
       </w:tr>
@@ -34179,8 +35670,1462 @@
                 <w:sz w:val="18"/>
                 <w:szCs w:val="18"/>
               </w:rPr>
-              <w:t>H&amp;S</w:t>
-            </w:r>
+              <w:t xml:space="preserve">Mr. K. </w:t>
+            </w:r>
+            <w:proofErr w:type="spellStart"/>
+            <w:r>
+              <w:rPr>
+                <w:rFonts w:ascii="Cambria" w:hAnsi="Cambria"/>
+                <w:b/>
+                <w:sz w:val="18"/>
+                <w:szCs w:val="18"/>
+              </w:rPr>
+              <w:t>Peddulaiah</w:t>
+            </w:r>
+            <w:proofErr w:type="spellEnd"/>
+          </w:p>
+        </w:tc>
+        <w:tc>
+          <w:tcPr>
+            <w:tcW w:w="532" w:type="pct"/>
+            <w:vMerge/>
+            <w:vAlign w:val="center"/>
+          </w:tcPr>
+          <w:p>
+            <w:pPr>
+              <w:jc w:val="center"/>
+              <w:rPr>
+                <w:rFonts w:ascii="Cambria" w:hAnsi="Cambria"/>
+                <w:sz w:val="18"/>
+                <w:szCs w:val="18"/>
+              </w:rPr>
+            </w:pPr>
+          </w:p>
+        </w:tc>
+        <w:tc>
+          <w:tcPr>
+            <w:tcW w:w="1632" w:type="pct"/>
+            <w:gridSpan w:val="3"/>
+            <w:shd w:val="clear" w:color="auto" w:fill="F2F2F2" w:themeFill="background1" w:themeFillShade="F2"/>
+            <w:vAlign w:val="center"/>
+          </w:tcPr>
+          <w:p>
+            <w:pPr>
+              <w:rPr>
+                <w:rFonts w:ascii="Cambria" w:hAnsi="Cambria"/>
+                <w:b/>
+                <w:sz w:val="18"/>
+                <w:szCs w:val="18"/>
+              </w:rPr>
+            </w:pPr>
+            <w:proofErr w:type="spellStart"/>
+            <w:r>
+              <w:rPr>
+                <w:rFonts w:ascii="Cambria" w:hAnsi="Cambria"/>
+                <w:b/>
+                <w:sz w:val="18"/>
+                <w:szCs w:val="18"/>
+              </w:rPr>
+              <w:t>Ph</w:t>
+            </w:r>
+            <w:proofErr w:type="spellEnd"/>
+            <w:r>
+              <w:rPr>
+                <w:rFonts w:ascii="Cambria" w:hAnsi="Cambria"/>
+                <w:b/>
+                <w:sz w:val="18"/>
+                <w:szCs w:val="18"/>
+              </w:rPr>
+              <w:t xml:space="preserve">:  </w:t>
+            </w:r>
+          </w:p>
+        </w:tc>
+      </w:tr>
+    </w:tbl>
+    <w:p>
+      <w:pPr>
+        <w:spacing w:after="0"/>
+        <w:jc w:val="center"/>
+        <w:rPr>
+          <w:rFonts w:ascii="Cambria" w:hAnsi="Cambria"/>
+          <w:sz w:val="18"/>
+          <w:szCs w:val="18"/>
+        </w:rPr>
+      </w:pPr>
+    </w:p>
+    <w:p>
+      <w:pPr>
+        <w:spacing w:after="0"/>
+        <w:jc w:val="center"/>
+        <w:rPr>
+          <w:rFonts w:ascii="Cambria" w:hAnsi="Cambria"/>
+          <w:sz w:val="18"/>
+          <w:szCs w:val="18"/>
+        </w:rPr>
+      </w:pPr>
+    </w:p>
+    <w:p>
+      <w:pPr>
+        <w:spacing w:after="0"/>
+        <w:jc w:val="center"/>
+        <w:rPr>
+          <w:rFonts w:ascii="Cambria" w:hAnsi="Cambria"/>
+          <w:sz w:val="18"/>
+          <w:szCs w:val="18"/>
+        </w:rPr>
+      </w:pPr>
+    </w:p>
+    <w:p>
+      <w:pPr>
+        <w:spacing w:after="0" w:line="240" w:lineRule="auto"/>
+        <w:jc w:val="center"/>
+        <w:rPr>
+          <w:rFonts w:ascii="Cambria" w:hAnsi="Cambria"/>
+          <w:b/>
+          <w:szCs w:val="18"/>
+          <w:highlight w:val="darkGray"/>
+        </w:rPr>
+      </w:pPr>
+      <w:r>
+        <w:rPr>
+          <w:rFonts w:ascii="Cambria" w:hAnsi="Cambria"/>
+          <w:b/>
+          <w:szCs w:val="18"/>
+          <w:highlight w:val="darkGray"/>
+        </w:rPr>
+        <w:lastRenderedPageBreak/>
+        <w:t xml:space="preserve">Individual Time Tables </w:t>
+      </w:r>
+    </w:p>
+    <w:p>
+      <w:pPr>
+        <w:spacing w:after="0"/>
+        <w:jc w:val="center"/>
+        <w:rPr>
+          <w:rFonts w:ascii="Cambria" w:hAnsi="Cambria"/>
+          <w:b/>
+          <w:szCs w:val="18"/>
+        </w:rPr>
+      </w:pPr>
+      <w:r>
+        <w:rPr>
+          <w:rFonts w:ascii="Cambria" w:hAnsi="Cambria"/>
+          <w:b/>
+          <w:szCs w:val="18"/>
+          <w:highlight w:val="darkGray"/>
+        </w:rPr>
+        <w:t>AY</w:t>
+      </w:r>
+      <w:proofErr w:type="gramStart"/>
+      <w:r>
+        <w:rPr>
+          <w:rFonts w:ascii="Cambria" w:hAnsi="Cambria"/>
+          <w:b/>
+          <w:szCs w:val="18"/>
+          <w:highlight w:val="darkGray"/>
+        </w:rPr>
+        <w:t>:2022</w:t>
+      </w:r>
+      <w:proofErr w:type="gramEnd"/>
+      <w:r>
+        <w:rPr>
+          <w:rFonts w:ascii="Cambria" w:hAnsi="Cambria"/>
+          <w:b/>
+          <w:szCs w:val="18"/>
+          <w:highlight w:val="darkGray"/>
+        </w:rPr>
+        <w:t>-23 I SEM</w:t>
+      </w:r>
+    </w:p>
+    <w:p>
+      <w:pPr>
+        <w:spacing w:after="0"/>
+        <w:jc w:val="center"/>
+        <w:rPr>
+          <w:rFonts w:ascii="Cambria" w:hAnsi="Cambria"/>
+          <w:sz w:val="18"/>
+          <w:szCs w:val="18"/>
+        </w:rPr>
+      </w:pPr>
+    </w:p>
+    <w:tbl>
+      <w:tblPr>
+        <w:tblStyle w:val="TableGrid"/>
+        <w:tblpPr w:leftFromText="187" w:rightFromText="187" w:vertAnchor="text" w:horzAnchor="margin" w:tblpY="1"/>
+        <w:tblOverlap w:val="never"/>
+        <w:tblW w:w="5000" w:type="pct"/>
+        <w:tblLook w:val="04A0" w:firstRow="1" w:lastRow="0" w:firstColumn="1" w:lastColumn="0" w:noHBand="0" w:noVBand="1"/>
+      </w:tblPr>
+      <w:tblGrid>
+        <w:gridCol w:w="825"/>
+        <w:gridCol w:w="1190"/>
+        <w:gridCol w:w="1327"/>
+        <w:gridCol w:w="1306"/>
+        <w:gridCol w:w="1203"/>
+        <w:gridCol w:w="1098"/>
+        <w:gridCol w:w="1124"/>
+        <w:gridCol w:w="1122"/>
+        <w:gridCol w:w="1120"/>
+      </w:tblGrid>
+      <w:tr>
+        <w:trPr>
+          <w:trHeight w:val="144"/>
+        </w:trPr>
+        <w:tc>
+          <w:tcPr>
+            <w:tcW w:w="400" w:type="pct"/>
+            <w:shd w:val="clear" w:color="auto" w:fill="F2F2F2" w:themeFill="background1" w:themeFillShade="F2"/>
+          </w:tcPr>
+          <w:p>
+            <w:pPr>
+              <w:rPr>
+                <w:rFonts w:ascii="Cambria" w:hAnsi="Cambria"/>
+                <w:sz w:val="18"/>
+                <w:szCs w:val="18"/>
+              </w:rPr>
+            </w:pPr>
+          </w:p>
+        </w:tc>
+        <w:tc>
+          <w:tcPr>
+            <w:tcW w:w="577" w:type="pct"/>
+            <w:shd w:val="clear" w:color="auto" w:fill="F2F2F2" w:themeFill="background1" w:themeFillShade="F2"/>
+            <w:vAlign w:val="center"/>
+          </w:tcPr>
+          <w:p>
+            <w:pPr>
+              <w:jc w:val="center"/>
+              <w:rPr>
+                <w:rFonts w:ascii="Cambria" w:hAnsi="Cambria"/>
+                <w:b/>
+                <w:bCs/>
+                <w:color w:val="000000" w:themeColor="text1"/>
+                <w:sz w:val="18"/>
+                <w:szCs w:val="18"/>
+              </w:rPr>
+            </w:pPr>
+            <w:r>
+              <w:rPr>
+                <w:rFonts w:ascii="Cambria" w:hAnsi="Cambria"/>
+                <w:b/>
+                <w:bCs/>
+                <w:color w:val="000000" w:themeColor="text1"/>
+                <w:sz w:val="18"/>
+                <w:szCs w:val="18"/>
+              </w:rPr>
+              <w:t>P1</w:t>
+            </w:r>
+          </w:p>
+          <w:p>
+            <w:pPr>
+              <w:jc w:val="center"/>
+              <w:rPr>
+                <w:rFonts w:ascii="Cambria" w:hAnsi="Cambria"/>
+                <w:b/>
+                <w:bCs/>
+                <w:color w:val="000000" w:themeColor="text1"/>
+                <w:sz w:val="18"/>
+                <w:szCs w:val="18"/>
+              </w:rPr>
+            </w:pPr>
+            <w:r>
+              <w:rPr>
+                <w:rFonts w:ascii="Cambria" w:hAnsi="Cambria"/>
+                <w:b/>
+                <w:bCs/>
+                <w:color w:val="000000" w:themeColor="text1"/>
+                <w:sz w:val="18"/>
+                <w:szCs w:val="18"/>
+              </w:rPr>
+              <w:t>9.30-10.20</w:t>
+            </w:r>
+          </w:p>
+        </w:tc>
+        <w:tc>
+          <w:tcPr>
+            <w:tcW w:w="643" w:type="pct"/>
+            <w:shd w:val="clear" w:color="auto" w:fill="F2F2F2" w:themeFill="background1" w:themeFillShade="F2"/>
+            <w:vAlign w:val="center"/>
+          </w:tcPr>
+          <w:p>
+            <w:pPr>
+              <w:jc w:val="center"/>
+              <w:rPr>
+                <w:rFonts w:ascii="Cambria" w:hAnsi="Cambria"/>
+                <w:b/>
+                <w:bCs/>
+                <w:color w:val="000000" w:themeColor="text1"/>
+                <w:sz w:val="18"/>
+                <w:szCs w:val="18"/>
+              </w:rPr>
+            </w:pPr>
+            <w:r>
+              <w:rPr>
+                <w:rFonts w:ascii="Cambria" w:hAnsi="Cambria"/>
+                <w:b/>
+                <w:bCs/>
+                <w:color w:val="000000" w:themeColor="text1"/>
+                <w:sz w:val="18"/>
+                <w:szCs w:val="18"/>
+              </w:rPr>
+              <w:t>P2</w:t>
+            </w:r>
+          </w:p>
+          <w:p>
+            <w:pPr>
+              <w:jc w:val="center"/>
+              <w:rPr>
+                <w:rFonts w:ascii="Cambria" w:hAnsi="Cambria"/>
+                <w:b/>
+                <w:bCs/>
+                <w:color w:val="000000" w:themeColor="text1"/>
+                <w:sz w:val="18"/>
+                <w:szCs w:val="18"/>
+              </w:rPr>
+            </w:pPr>
+            <w:r>
+              <w:rPr>
+                <w:rFonts w:ascii="Cambria" w:hAnsi="Cambria"/>
+                <w:b/>
+                <w:bCs/>
+                <w:color w:val="000000" w:themeColor="text1"/>
+                <w:sz w:val="18"/>
+                <w:szCs w:val="18"/>
+              </w:rPr>
+              <w:t>10.20-11-10</w:t>
+            </w:r>
+          </w:p>
+        </w:tc>
+        <w:tc>
+          <w:tcPr>
+            <w:tcW w:w="633" w:type="pct"/>
+            <w:shd w:val="clear" w:color="auto" w:fill="F2F2F2" w:themeFill="background1" w:themeFillShade="F2"/>
+            <w:vAlign w:val="center"/>
+          </w:tcPr>
+          <w:p>
+            <w:pPr>
+              <w:jc w:val="center"/>
+              <w:rPr>
+                <w:rFonts w:ascii="Cambria" w:hAnsi="Cambria"/>
+                <w:b/>
+                <w:bCs/>
+                <w:color w:val="000000" w:themeColor="text1"/>
+                <w:sz w:val="18"/>
+                <w:szCs w:val="18"/>
+              </w:rPr>
+            </w:pPr>
+            <w:r>
+              <w:rPr>
+                <w:rFonts w:ascii="Cambria" w:hAnsi="Cambria"/>
+                <w:b/>
+                <w:bCs/>
+                <w:color w:val="000000" w:themeColor="text1"/>
+                <w:sz w:val="18"/>
+                <w:szCs w:val="18"/>
+              </w:rPr>
+              <w:t>P3</w:t>
+            </w:r>
+          </w:p>
+          <w:p>
+            <w:pPr>
+              <w:jc w:val="center"/>
+              <w:rPr>
+                <w:rFonts w:ascii="Cambria" w:hAnsi="Cambria"/>
+                <w:b/>
+                <w:bCs/>
+                <w:color w:val="000000" w:themeColor="text1"/>
+                <w:sz w:val="18"/>
+                <w:szCs w:val="18"/>
+              </w:rPr>
+            </w:pPr>
+            <w:r>
+              <w:rPr>
+                <w:rFonts w:ascii="Cambria" w:hAnsi="Cambria"/>
+                <w:b/>
+                <w:bCs/>
+                <w:color w:val="000000" w:themeColor="text1"/>
+                <w:sz w:val="18"/>
+                <w:szCs w:val="18"/>
+              </w:rPr>
+              <w:t>11.20-12.10</w:t>
+            </w:r>
+          </w:p>
+        </w:tc>
+        <w:tc>
+          <w:tcPr>
+            <w:tcW w:w="583" w:type="pct"/>
+            <w:shd w:val="clear" w:color="auto" w:fill="F2F2F2" w:themeFill="background1" w:themeFillShade="F2"/>
+            <w:vAlign w:val="center"/>
+          </w:tcPr>
+          <w:p>
+            <w:pPr>
+              <w:jc w:val="center"/>
+              <w:rPr>
+                <w:rFonts w:ascii="Cambria" w:hAnsi="Cambria"/>
+                <w:b/>
+                <w:bCs/>
+                <w:color w:val="000000" w:themeColor="text1"/>
+                <w:sz w:val="18"/>
+                <w:szCs w:val="18"/>
+              </w:rPr>
+            </w:pPr>
+            <w:r>
+              <w:rPr>
+                <w:rFonts w:ascii="Cambria" w:hAnsi="Cambria"/>
+                <w:b/>
+                <w:bCs/>
+                <w:color w:val="000000" w:themeColor="text1"/>
+                <w:sz w:val="18"/>
+                <w:szCs w:val="18"/>
+              </w:rPr>
+              <w:t>P4</w:t>
+            </w:r>
+          </w:p>
+          <w:p>
+            <w:pPr>
+              <w:jc w:val="center"/>
+              <w:rPr>
+                <w:rFonts w:ascii="Cambria" w:hAnsi="Cambria"/>
+                <w:b/>
+                <w:bCs/>
+                <w:color w:val="000000" w:themeColor="text1"/>
+                <w:sz w:val="18"/>
+                <w:szCs w:val="18"/>
+              </w:rPr>
+            </w:pPr>
+            <w:r>
+              <w:rPr>
+                <w:rFonts w:ascii="Cambria" w:hAnsi="Cambria"/>
+                <w:b/>
+                <w:bCs/>
+                <w:color w:val="000000" w:themeColor="text1"/>
+                <w:sz w:val="18"/>
+                <w:szCs w:val="18"/>
+              </w:rPr>
+              <w:t>12.10-1.00</w:t>
+            </w:r>
+          </w:p>
+        </w:tc>
+        <w:tc>
+          <w:tcPr>
+            <w:tcW w:w="532" w:type="pct"/>
+            <w:shd w:val="clear" w:color="auto" w:fill="F2F2F2" w:themeFill="background1" w:themeFillShade="F2"/>
+            <w:vAlign w:val="center"/>
+          </w:tcPr>
+          <w:p>
+            <w:pPr>
+              <w:jc w:val="center"/>
+              <w:rPr>
+                <w:rFonts w:ascii="Cambria" w:hAnsi="Cambria"/>
+                <w:b/>
+                <w:sz w:val="18"/>
+                <w:szCs w:val="18"/>
+              </w:rPr>
+            </w:pPr>
+            <w:r>
+              <w:rPr>
+                <w:rFonts w:ascii="Cambria" w:hAnsi="Cambria"/>
+                <w:b/>
+                <w:sz w:val="18"/>
+                <w:szCs w:val="18"/>
+              </w:rPr>
+              <w:t>1.00-2.00</w:t>
+            </w:r>
+          </w:p>
+        </w:tc>
+        <w:tc>
+          <w:tcPr>
+            <w:tcW w:w="545" w:type="pct"/>
+            <w:shd w:val="clear" w:color="auto" w:fill="F2F2F2" w:themeFill="background1" w:themeFillShade="F2"/>
+            <w:vAlign w:val="center"/>
+          </w:tcPr>
+          <w:p>
+            <w:pPr>
+              <w:jc w:val="center"/>
+              <w:rPr>
+                <w:rFonts w:ascii="Cambria" w:hAnsi="Cambria"/>
+                <w:b/>
+                <w:bCs/>
+                <w:color w:val="000000" w:themeColor="text1"/>
+                <w:sz w:val="18"/>
+                <w:szCs w:val="18"/>
+              </w:rPr>
+            </w:pPr>
+            <w:r>
+              <w:rPr>
+                <w:rFonts w:ascii="Cambria" w:hAnsi="Cambria"/>
+                <w:b/>
+                <w:bCs/>
+                <w:color w:val="000000" w:themeColor="text1"/>
+                <w:sz w:val="18"/>
+                <w:szCs w:val="18"/>
+              </w:rPr>
+              <w:t>P5</w:t>
+            </w:r>
+          </w:p>
+          <w:p>
+            <w:pPr>
+              <w:jc w:val="center"/>
+              <w:rPr>
+                <w:rFonts w:ascii="Cambria" w:hAnsi="Cambria"/>
+                <w:b/>
+                <w:bCs/>
+                <w:color w:val="000000" w:themeColor="text1"/>
+                <w:sz w:val="18"/>
+                <w:szCs w:val="18"/>
+              </w:rPr>
+            </w:pPr>
+            <w:r>
+              <w:rPr>
+                <w:rFonts w:ascii="Cambria" w:hAnsi="Cambria"/>
+                <w:b/>
+                <w:bCs/>
+                <w:color w:val="000000" w:themeColor="text1"/>
+                <w:sz w:val="18"/>
+                <w:szCs w:val="18"/>
+              </w:rPr>
+              <w:t>2.00-2.50</w:t>
+            </w:r>
+          </w:p>
+        </w:tc>
+        <w:tc>
+          <w:tcPr>
+            <w:tcW w:w="544" w:type="pct"/>
+            <w:shd w:val="clear" w:color="auto" w:fill="F2F2F2" w:themeFill="background1" w:themeFillShade="F2"/>
+            <w:vAlign w:val="center"/>
+          </w:tcPr>
+          <w:p>
+            <w:pPr>
+              <w:jc w:val="center"/>
+              <w:rPr>
+                <w:rFonts w:ascii="Cambria" w:hAnsi="Cambria"/>
+                <w:b/>
+                <w:bCs/>
+                <w:color w:val="000000" w:themeColor="text1"/>
+                <w:sz w:val="18"/>
+                <w:szCs w:val="18"/>
+              </w:rPr>
+            </w:pPr>
+            <w:r>
+              <w:rPr>
+                <w:rFonts w:ascii="Cambria" w:hAnsi="Cambria"/>
+                <w:b/>
+                <w:bCs/>
+                <w:color w:val="000000" w:themeColor="text1"/>
+                <w:sz w:val="18"/>
+                <w:szCs w:val="18"/>
+              </w:rPr>
+              <w:t>P6</w:t>
+            </w:r>
+          </w:p>
+          <w:p>
+            <w:pPr>
+              <w:jc w:val="center"/>
+              <w:rPr>
+                <w:rFonts w:ascii="Cambria" w:hAnsi="Cambria"/>
+                <w:b/>
+                <w:bCs/>
+                <w:color w:val="000000" w:themeColor="text1"/>
+                <w:sz w:val="18"/>
+                <w:szCs w:val="18"/>
+              </w:rPr>
+            </w:pPr>
+            <w:r>
+              <w:rPr>
+                <w:rFonts w:ascii="Cambria" w:hAnsi="Cambria"/>
+                <w:b/>
+                <w:bCs/>
+                <w:color w:val="000000" w:themeColor="text1"/>
+                <w:sz w:val="18"/>
+                <w:szCs w:val="18"/>
+              </w:rPr>
+              <w:t>2.50-3.40</w:t>
+            </w:r>
+          </w:p>
+        </w:tc>
+        <w:tc>
+          <w:tcPr>
+            <w:tcW w:w="543" w:type="pct"/>
+            <w:shd w:val="clear" w:color="auto" w:fill="F2F2F2" w:themeFill="background1" w:themeFillShade="F2"/>
+            <w:vAlign w:val="center"/>
+          </w:tcPr>
+          <w:p>
+            <w:pPr>
+              <w:jc w:val="center"/>
+              <w:rPr>
+                <w:rFonts w:ascii="Cambria" w:hAnsi="Cambria"/>
+                <w:b/>
+                <w:bCs/>
+                <w:color w:val="000000" w:themeColor="text1"/>
+                <w:sz w:val="18"/>
+                <w:szCs w:val="18"/>
+              </w:rPr>
+            </w:pPr>
+            <w:r>
+              <w:rPr>
+                <w:rFonts w:ascii="Cambria" w:hAnsi="Cambria"/>
+                <w:b/>
+                <w:bCs/>
+                <w:color w:val="000000" w:themeColor="text1"/>
+                <w:sz w:val="18"/>
+                <w:szCs w:val="18"/>
+              </w:rPr>
+              <w:t>P7</w:t>
+            </w:r>
+          </w:p>
+          <w:p>
+            <w:pPr>
+              <w:jc w:val="center"/>
+              <w:rPr>
+                <w:rFonts w:ascii="Cambria" w:hAnsi="Cambria"/>
+                <w:b/>
+                <w:bCs/>
+                <w:color w:val="000000" w:themeColor="text1"/>
+                <w:sz w:val="18"/>
+                <w:szCs w:val="18"/>
+              </w:rPr>
+            </w:pPr>
+            <w:r>
+              <w:rPr>
+                <w:rFonts w:ascii="Cambria" w:hAnsi="Cambria"/>
+                <w:b/>
+                <w:bCs/>
+                <w:color w:val="000000" w:themeColor="text1"/>
+                <w:sz w:val="18"/>
+                <w:szCs w:val="18"/>
+              </w:rPr>
+              <w:t>3.40-4.30</w:t>
+            </w:r>
+          </w:p>
+        </w:tc>
+      </w:tr>
+      <w:tr>
+        <w:trPr>
+          <w:trHeight w:val="144"/>
+        </w:trPr>
+        <w:tc>
+          <w:tcPr>
+            <w:tcW w:w="400" w:type="pct"/>
+            <w:shd w:val="clear" w:color="auto" w:fill="F2F2F2" w:themeFill="background1" w:themeFillShade="F2"/>
+          </w:tcPr>
+          <w:p>
+            <w:pPr>
+              <w:jc w:val="center"/>
+              <w:rPr>
+                <w:rFonts w:ascii="Cambria" w:hAnsi="Cambria"/>
+                <w:b/>
+                <w:sz w:val="18"/>
+                <w:szCs w:val="18"/>
+              </w:rPr>
+            </w:pPr>
+            <w:r>
+              <w:rPr>
+                <w:rFonts w:ascii="Cambria" w:hAnsi="Cambria"/>
+                <w:b/>
+                <w:sz w:val="18"/>
+                <w:szCs w:val="18"/>
+              </w:rPr>
+              <w:t>Mon</w:t>
+            </w:r>
+          </w:p>
+        </w:tc>
+        <w:tc>
+          <w:tcPr>
+            <w:tcW w:w="577" w:type="pct"/>
+            <w:vAlign w:val="center"/>
+          </w:tcPr>
+          <w:p>
+            <w:pPr>
+              <w:jc w:val="center"/>
+              <w:rPr>
+                <w:rFonts w:ascii="Cambria" w:hAnsi="Cambria"/>
+                <w:b/>
+                <w:sz w:val="18"/>
+                <w:szCs w:val="18"/>
+              </w:rPr>
+            </w:pPr>
+          </w:p>
+        </w:tc>
+        <w:tc>
+          <w:tcPr>
+            <w:tcW w:w="643" w:type="pct"/>
+            <w:vAlign w:val="center"/>
+          </w:tcPr>
+          <w:p>
+            <w:pPr>
+              <w:jc w:val="center"/>
+              <w:rPr>
+                <w:rFonts w:ascii="Cambria" w:hAnsi="Cambria"/>
+                <w:b/>
+                <w:sz w:val="18"/>
+                <w:szCs w:val="18"/>
+              </w:rPr>
+            </w:pPr>
+          </w:p>
+        </w:tc>
+        <w:tc>
+          <w:tcPr>
+            <w:tcW w:w="633" w:type="pct"/>
+            <w:vAlign w:val="center"/>
+          </w:tcPr>
+          <w:p>
+            <w:pPr>
+              <w:jc w:val="center"/>
+              <w:rPr>
+                <w:rFonts w:ascii="Cambria" w:hAnsi="Cambria"/>
+                <w:b/>
+                <w:sz w:val="18"/>
+                <w:szCs w:val="18"/>
+              </w:rPr>
+            </w:pPr>
+          </w:p>
+        </w:tc>
+        <w:tc>
+          <w:tcPr>
+            <w:tcW w:w="583" w:type="pct"/>
+            <w:vAlign w:val="center"/>
+          </w:tcPr>
+          <w:p>
+            <w:pPr>
+              <w:jc w:val="center"/>
+              <w:rPr>
+                <w:rFonts w:ascii="Cambria" w:hAnsi="Cambria"/>
+                <w:b/>
+                <w:sz w:val="18"/>
+                <w:szCs w:val="18"/>
+              </w:rPr>
+            </w:pPr>
+          </w:p>
+        </w:tc>
+        <w:tc>
+          <w:tcPr>
+            <w:tcW w:w="532" w:type="pct"/>
+            <w:vMerge w:val="restart"/>
+            <w:vAlign w:val="center"/>
+          </w:tcPr>
+          <w:p>
+            <w:pPr>
+              <w:jc w:val="center"/>
+              <w:rPr>
+                <w:rFonts w:ascii="Cambria" w:hAnsi="Cambria"/>
+                <w:b/>
+                <w:sz w:val="18"/>
+                <w:szCs w:val="18"/>
+              </w:rPr>
+            </w:pPr>
+            <w:r>
+              <w:rPr>
+                <w:rFonts w:ascii="Cambria" w:hAnsi="Cambria"/>
+                <w:b/>
+                <w:sz w:val="18"/>
+                <w:szCs w:val="18"/>
+              </w:rPr>
+              <w:t>Lunch</w:t>
+            </w:r>
+          </w:p>
+        </w:tc>
+        <w:tc>
+          <w:tcPr>
+            <w:tcW w:w="545" w:type="pct"/>
+            <w:vAlign w:val="center"/>
+          </w:tcPr>
+          <w:p>
+            <w:pPr>
+              <w:jc w:val="center"/>
+              <w:rPr>
+                <w:rFonts w:ascii="Cambria" w:hAnsi="Cambria"/>
+                <w:b/>
+                <w:sz w:val="18"/>
+                <w:szCs w:val="18"/>
+              </w:rPr>
+            </w:pPr>
+          </w:p>
+        </w:tc>
+        <w:tc>
+          <w:tcPr>
+            <w:tcW w:w="544" w:type="pct"/>
+            <w:vAlign w:val="center"/>
+          </w:tcPr>
+          <w:p>
+            <w:pPr>
+              <w:jc w:val="center"/>
+              <w:rPr>
+                <w:rFonts w:ascii="Cambria" w:hAnsi="Cambria"/>
+                <w:b/>
+                <w:sz w:val="18"/>
+                <w:szCs w:val="18"/>
+              </w:rPr>
+            </w:pPr>
+          </w:p>
+        </w:tc>
+        <w:tc>
+          <w:tcPr>
+            <w:tcW w:w="543" w:type="pct"/>
+            <w:vAlign w:val="center"/>
+          </w:tcPr>
+          <w:p>
+            <w:pPr>
+              <w:jc w:val="center"/>
+              <w:rPr>
+                <w:rFonts w:ascii="Cambria" w:hAnsi="Cambria"/>
+                <w:b/>
+                <w:sz w:val="18"/>
+                <w:szCs w:val="18"/>
+              </w:rPr>
+            </w:pPr>
+          </w:p>
+        </w:tc>
+      </w:tr>
+      <w:tr>
+        <w:trPr>
+          <w:trHeight w:val="144"/>
+        </w:trPr>
+        <w:tc>
+          <w:tcPr>
+            <w:tcW w:w="400" w:type="pct"/>
+            <w:shd w:val="clear" w:color="auto" w:fill="F2F2F2" w:themeFill="background1" w:themeFillShade="F2"/>
+          </w:tcPr>
+          <w:p>
+            <w:pPr>
+              <w:jc w:val="center"/>
+              <w:rPr>
+                <w:rFonts w:ascii="Cambria" w:hAnsi="Cambria"/>
+                <w:b/>
+                <w:sz w:val="18"/>
+                <w:szCs w:val="18"/>
+              </w:rPr>
+            </w:pPr>
+            <w:r>
+              <w:rPr>
+                <w:rFonts w:ascii="Cambria" w:hAnsi="Cambria"/>
+                <w:b/>
+                <w:sz w:val="18"/>
+                <w:szCs w:val="18"/>
+              </w:rPr>
+              <w:t>Tue</w:t>
+            </w:r>
+          </w:p>
+        </w:tc>
+        <w:tc>
+          <w:tcPr>
+            <w:tcW w:w="577" w:type="pct"/>
+            <w:vAlign w:val="center"/>
+          </w:tcPr>
+          <w:p>
+            <w:pPr>
+              <w:jc w:val="center"/>
+              <w:rPr>
+                <w:rFonts w:ascii="Cambria" w:hAnsi="Cambria"/>
+                <w:b/>
+                <w:sz w:val="18"/>
+                <w:szCs w:val="18"/>
+              </w:rPr>
+            </w:pPr>
+          </w:p>
+        </w:tc>
+        <w:tc>
+          <w:tcPr>
+            <w:tcW w:w="643" w:type="pct"/>
+            <w:vAlign w:val="center"/>
+          </w:tcPr>
+          <w:p>
+            <w:pPr>
+              <w:jc w:val="center"/>
+              <w:rPr>
+                <w:rFonts w:ascii="Cambria" w:hAnsi="Cambria"/>
+                <w:b/>
+                <w:sz w:val="18"/>
+                <w:szCs w:val="18"/>
+              </w:rPr>
+            </w:pPr>
+          </w:p>
+        </w:tc>
+        <w:tc>
+          <w:tcPr>
+            <w:tcW w:w="633" w:type="pct"/>
+            <w:vAlign w:val="center"/>
+          </w:tcPr>
+          <w:p>
+            <w:pPr>
+              <w:jc w:val="center"/>
+              <w:rPr>
+                <w:rFonts w:ascii="Cambria" w:hAnsi="Cambria"/>
+                <w:b/>
+                <w:sz w:val="18"/>
+                <w:szCs w:val="18"/>
+              </w:rPr>
+            </w:pPr>
+          </w:p>
+        </w:tc>
+        <w:tc>
+          <w:tcPr>
+            <w:tcW w:w="583" w:type="pct"/>
+            <w:vAlign w:val="center"/>
+          </w:tcPr>
+          <w:p>
+            <w:pPr>
+              <w:jc w:val="center"/>
+              <w:rPr>
+                <w:rFonts w:ascii="Cambria" w:hAnsi="Cambria"/>
+                <w:b/>
+                <w:sz w:val="18"/>
+                <w:szCs w:val="18"/>
+              </w:rPr>
+            </w:pPr>
+          </w:p>
+        </w:tc>
+        <w:tc>
+          <w:tcPr>
+            <w:tcW w:w="532" w:type="pct"/>
+            <w:vMerge/>
+            <w:vAlign w:val="center"/>
+          </w:tcPr>
+          <w:p>
+            <w:pPr>
+              <w:jc w:val="center"/>
+              <w:rPr>
+                <w:rFonts w:ascii="Cambria" w:hAnsi="Cambria"/>
+                <w:sz w:val="18"/>
+                <w:szCs w:val="18"/>
+              </w:rPr>
+            </w:pPr>
+          </w:p>
+        </w:tc>
+        <w:tc>
+          <w:tcPr>
+            <w:tcW w:w="545" w:type="pct"/>
+            <w:vAlign w:val="center"/>
+          </w:tcPr>
+          <w:p>
+            <w:pPr>
+              <w:jc w:val="center"/>
+              <w:rPr>
+                <w:rFonts w:ascii="Cambria" w:hAnsi="Cambria"/>
+                <w:b/>
+                <w:sz w:val="18"/>
+                <w:szCs w:val="18"/>
+              </w:rPr>
+            </w:pPr>
+          </w:p>
+        </w:tc>
+        <w:tc>
+          <w:tcPr>
+            <w:tcW w:w="544" w:type="pct"/>
+            <w:vAlign w:val="center"/>
+          </w:tcPr>
+          <w:p>
+            <w:pPr>
+              <w:jc w:val="center"/>
+              <w:rPr>
+                <w:rFonts w:ascii="Cambria" w:hAnsi="Cambria"/>
+                <w:b/>
+                <w:sz w:val="18"/>
+                <w:szCs w:val="18"/>
+              </w:rPr>
+            </w:pPr>
+          </w:p>
+        </w:tc>
+        <w:tc>
+          <w:tcPr>
+            <w:tcW w:w="543" w:type="pct"/>
+            <w:vAlign w:val="center"/>
+          </w:tcPr>
+          <w:p>
+            <w:pPr>
+              <w:jc w:val="center"/>
+              <w:rPr>
+                <w:rFonts w:ascii="Cambria" w:hAnsi="Cambria"/>
+                <w:b/>
+                <w:sz w:val="18"/>
+                <w:szCs w:val="18"/>
+              </w:rPr>
+            </w:pPr>
+          </w:p>
+        </w:tc>
+      </w:tr>
+      <w:tr>
+        <w:trPr>
+          <w:trHeight w:val="144"/>
+        </w:trPr>
+        <w:tc>
+          <w:tcPr>
+            <w:tcW w:w="400" w:type="pct"/>
+            <w:shd w:val="clear" w:color="auto" w:fill="F2F2F2" w:themeFill="background1" w:themeFillShade="F2"/>
+          </w:tcPr>
+          <w:p>
+            <w:pPr>
+              <w:jc w:val="center"/>
+              <w:rPr>
+                <w:rFonts w:ascii="Cambria" w:hAnsi="Cambria"/>
+                <w:b/>
+                <w:sz w:val="18"/>
+                <w:szCs w:val="18"/>
+              </w:rPr>
+            </w:pPr>
+            <w:r>
+              <w:rPr>
+                <w:rFonts w:ascii="Cambria" w:hAnsi="Cambria"/>
+                <w:b/>
+                <w:sz w:val="18"/>
+                <w:szCs w:val="18"/>
+              </w:rPr>
+              <w:t>Wed</w:t>
+            </w:r>
+          </w:p>
+        </w:tc>
+        <w:tc>
+          <w:tcPr>
+            <w:tcW w:w="577" w:type="pct"/>
+            <w:vAlign w:val="center"/>
+          </w:tcPr>
+          <w:p>
+            <w:pPr>
+              <w:jc w:val="center"/>
+              <w:rPr>
+                <w:rFonts w:ascii="Cambria" w:hAnsi="Cambria"/>
+                <w:b/>
+                <w:sz w:val="18"/>
+                <w:szCs w:val="18"/>
+              </w:rPr>
+            </w:pPr>
+          </w:p>
+        </w:tc>
+        <w:tc>
+          <w:tcPr>
+            <w:tcW w:w="643" w:type="pct"/>
+            <w:vAlign w:val="center"/>
+          </w:tcPr>
+          <w:p>
+            <w:pPr>
+              <w:jc w:val="center"/>
+              <w:rPr>
+                <w:rFonts w:ascii="Cambria" w:hAnsi="Cambria"/>
+                <w:b/>
+                <w:sz w:val="18"/>
+                <w:szCs w:val="18"/>
+              </w:rPr>
+            </w:pPr>
+          </w:p>
+        </w:tc>
+        <w:tc>
+          <w:tcPr>
+            <w:tcW w:w="633" w:type="pct"/>
+            <w:vAlign w:val="center"/>
+          </w:tcPr>
+          <w:p>
+            <w:pPr>
+              <w:jc w:val="center"/>
+              <w:rPr>
+                <w:rFonts w:ascii="Cambria" w:hAnsi="Cambria"/>
+                <w:b/>
+                <w:sz w:val="18"/>
+                <w:szCs w:val="18"/>
+              </w:rPr>
+            </w:pPr>
+          </w:p>
+        </w:tc>
+        <w:tc>
+          <w:tcPr>
+            <w:tcW w:w="583" w:type="pct"/>
+            <w:vAlign w:val="center"/>
+          </w:tcPr>
+          <w:p>
+            <w:pPr>
+              <w:jc w:val="center"/>
+              <w:rPr>
+                <w:rFonts w:ascii="Cambria" w:hAnsi="Cambria"/>
+                <w:b/>
+                <w:sz w:val="18"/>
+                <w:szCs w:val="18"/>
+              </w:rPr>
+            </w:pPr>
+          </w:p>
+        </w:tc>
+        <w:tc>
+          <w:tcPr>
+            <w:tcW w:w="532" w:type="pct"/>
+            <w:vMerge/>
+            <w:vAlign w:val="center"/>
+          </w:tcPr>
+          <w:p>
+            <w:pPr>
+              <w:jc w:val="center"/>
+              <w:rPr>
+                <w:rFonts w:ascii="Cambria" w:hAnsi="Cambria"/>
+                <w:sz w:val="18"/>
+                <w:szCs w:val="18"/>
+              </w:rPr>
+            </w:pPr>
+          </w:p>
+        </w:tc>
+        <w:tc>
+          <w:tcPr>
+            <w:tcW w:w="545" w:type="pct"/>
+            <w:vAlign w:val="center"/>
+          </w:tcPr>
+          <w:p>
+            <w:pPr>
+              <w:jc w:val="center"/>
+              <w:rPr>
+                <w:rFonts w:ascii="Cambria" w:hAnsi="Cambria"/>
+                <w:b/>
+                <w:sz w:val="18"/>
+                <w:szCs w:val="18"/>
+              </w:rPr>
+            </w:pPr>
+          </w:p>
+        </w:tc>
+        <w:tc>
+          <w:tcPr>
+            <w:tcW w:w="544" w:type="pct"/>
+            <w:vAlign w:val="center"/>
+          </w:tcPr>
+          <w:p>
+            <w:pPr>
+              <w:jc w:val="center"/>
+              <w:rPr>
+                <w:rFonts w:ascii="Cambria" w:hAnsi="Cambria"/>
+                <w:b/>
+                <w:sz w:val="18"/>
+                <w:szCs w:val="18"/>
+              </w:rPr>
+            </w:pPr>
+          </w:p>
+        </w:tc>
+        <w:tc>
+          <w:tcPr>
+            <w:tcW w:w="543" w:type="pct"/>
+            <w:vAlign w:val="center"/>
+          </w:tcPr>
+          <w:p>
+            <w:pPr>
+              <w:jc w:val="center"/>
+              <w:rPr>
+                <w:rFonts w:ascii="Cambria" w:hAnsi="Cambria"/>
+                <w:b/>
+                <w:sz w:val="18"/>
+                <w:szCs w:val="18"/>
+              </w:rPr>
+            </w:pPr>
+          </w:p>
+        </w:tc>
+      </w:tr>
+      <w:tr>
+        <w:trPr>
+          <w:trHeight w:val="144"/>
+        </w:trPr>
+        <w:tc>
+          <w:tcPr>
+            <w:tcW w:w="400" w:type="pct"/>
+            <w:shd w:val="clear" w:color="auto" w:fill="F2F2F2" w:themeFill="background1" w:themeFillShade="F2"/>
+          </w:tcPr>
+          <w:p>
+            <w:pPr>
+              <w:jc w:val="center"/>
+              <w:rPr>
+                <w:rFonts w:ascii="Cambria" w:hAnsi="Cambria"/>
+                <w:b/>
+                <w:sz w:val="18"/>
+                <w:szCs w:val="18"/>
+              </w:rPr>
+            </w:pPr>
+            <w:r>
+              <w:rPr>
+                <w:rFonts w:ascii="Cambria" w:hAnsi="Cambria"/>
+                <w:b/>
+                <w:sz w:val="18"/>
+                <w:szCs w:val="18"/>
+              </w:rPr>
+              <w:t>Thru</w:t>
+            </w:r>
+          </w:p>
+        </w:tc>
+        <w:tc>
+          <w:tcPr>
+            <w:tcW w:w="577" w:type="pct"/>
+            <w:vAlign w:val="center"/>
+          </w:tcPr>
+          <w:p>
+            <w:pPr>
+              <w:jc w:val="center"/>
+              <w:rPr>
+                <w:rFonts w:ascii="Cambria" w:hAnsi="Cambria"/>
+                <w:b/>
+                <w:sz w:val="18"/>
+                <w:szCs w:val="18"/>
+              </w:rPr>
+            </w:pPr>
+          </w:p>
+        </w:tc>
+        <w:tc>
+          <w:tcPr>
+            <w:tcW w:w="1859" w:type="pct"/>
+            <w:gridSpan w:val="3"/>
+            <w:vAlign w:val="center"/>
+          </w:tcPr>
+          <w:p>
+            <w:pPr>
+              <w:jc w:val="center"/>
+              <w:rPr>
+                <w:rFonts w:ascii="Cambria" w:hAnsi="Cambria"/>
+                <w:b/>
+                <w:sz w:val="18"/>
+                <w:szCs w:val="18"/>
+              </w:rPr>
+            </w:pPr>
+          </w:p>
+        </w:tc>
+        <w:tc>
+          <w:tcPr>
+            <w:tcW w:w="532" w:type="pct"/>
+            <w:vMerge/>
+            <w:vAlign w:val="center"/>
+          </w:tcPr>
+          <w:p>
+            <w:pPr>
+              <w:jc w:val="center"/>
+              <w:rPr>
+                <w:rFonts w:ascii="Cambria" w:hAnsi="Cambria"/>
+                <w:sz w:val="18"/>
+                <w:szCs w:val="18"/>
+              </w:rPr>
+            </w:pPr>
+          </w:p>
+        </w:tc>
+        <w:tc>
+          <w:tcPr>
+            <w:tcW w:w="545" w:type="pct"/>
+            <w:vAlign w:val="center"/>
+          </w:tcPr>
+          <w:p>
+            <w:pPr>
+              <w:jc w:val="center"/>
+              <w:rPr>
+                <w:rFonts w:ascii="Cambria" w:hAnsi="Cambria"/>
+                <w:b/>
+                <w:sz w:val="18"/>
+                <w:szCs w:val="18"/>
+              </w:rPr>
+            </w:pPr>
+          </w:p>
+        </w:tc>
+        <w:tc>
+          <w:tcPr>
+            <w:tcW w:w="544" w:type="pct"/>
+            <w:vAlign w:val="center"/>
+          </w:tcPr>
+          <w:p>
+            <w:pPr>
+              <w:jc w:val="center"/>
+              <w:rPr>
+                <w:rFonts w:ascii="Cambria" w:hAnsi="Cambria"/>
+                <w:b/>
+                <w:sz w:val="18"/>
+                <w:szCs w:val="18"/>
+              </w:rPr>
+            </w:pPr>
+          </w:p>
+        </w:tc>
+        <w:tc>
+          <w:tcPr>
+            <w:tcW w:w="543" w:type="pct"/>
+            <w:vAlign w:val="center"/>
+          </w:tcPr>
+          <w:p>
+            <w:pPr>
+              <w:jc w:val="center"/>
+              <w:rPr>
+                <w:rFonts w:ascii="Cambria" w:hAnsi="Cambria"/>
+                <w:b/>
+                <w:sz w:val="18"/>
+                <w:szCs w:val="18"/>
+              </w:rPr>
+            </w:pPr>
+          </w:p>
+        </w:tc>
+      </w:tr>
+      <w:tr>
+        <w:trPr>
+          <w:trHeight w:val="144"/>
+        </w:trPr>
+        <w:tc>
+          <w:tcPr>
+            <w:tcW w:w="400" w:type="pct"/>
+            <w:shd w:val="clear" w:color="auto" w:fill="F2F2F2" w:themeFill="background1" w:themeFillShade="F2"/>
+          </w:tcPr>
+          <w:p>
+            <w:pPr>
+              <w:jc w:val="center"/>
+              <w:rPr>
+                <w:rFonts w:ascii="Cambria" w:hAnsi="Cambria"/>
+                <w:b/>
+                <w:sz w:val="18"/>
+                <w:szCs w:val="18"/>
+              </w:rPr>
+            </w:pPr>
+            <w:r>
+              <w:rPr>
+                <w:rFonts w:ascii="Cambria" w:hAnsi="Cambria"/>
+                <w:b/>
+                <w:sz w:val="18"/>
+                <w:szCs w:val="18"/>
+              </w:rPr>
+              <w:t>Fri</w:t>
+            </w:r>
+          </w:p>
+        </w:tc>
+        <w:tc>
+          <w:tcPr>
+            <w:tcW w:w="577" w:type="pct"/>
+            <w:vAlign w:val="center"/>
+          </w:tcPr>
+          <w:p>
+            <w:pPr>
+              <w:jc w:val="center"/>
+              <w:rPr>
+                <w:rFonts w:ascii="Cambria" w:hAnsi="Cambria"/>
+                <w:b/>
+                <w:sz w:val="18"/>
+                <w:szCs w:val="18"/>
+              </w:rPr>
+            </w:pPr>
+          </w:p>
+        </w:tc>
+        <w:tc>
+          <w:tcPr>
+            <w:tcW w:w="1859" w:type="pct"/>
+            <w:gridSpan w:val="3"/>
+            <w:vAlign w:val="center"/>
+          </w:tcPr>
+          <w:p>
+            <w:pPr>
+              <w:jc w:val="center"/>
+              <w:rPr>
+                <w:rFonts w:ascii="Cambria" w:hAnsi="Cambria"/>
+                <w:b/>
+                <w:sz w:val="18"/>
+                <w:szCs w:val="18"/>
+              </w:rPr>
+            </w:pPr>
+          </w:p>
+        </w:tc>
+        <w:tc>
+          <w:tcPr>
+            <w:tcW w:w="532" w:type="pct"/>
+            <w:vMerge/>
+            <w:vAlign w:val="center"/>
+          </w:tcPr>
+          <w:p>
+            <w:pPr>
+              <w:jc w:val="center"/>
+              <w:rPr>
+                <w:rFonts w:ascii="Cambria" w:hAnsi="Cambria"/>
+                <w:sz w:val="18"/>
+                <w:szCs w:val="18"/>
+              </w:rPr>
+            </w:pPr>
+          </w:p>
+        </w:tc>
+        <w:tc>
+          <w:tcPr>
+            <w:tcW w:w="545" w:type="pct"/>
+            <w:vAlign w:val="center"/>
+          </w:tcPr>
+          <w:p>
+            <w:pPr>
+              <w:jc w:val="center"/>
+              <w:rPr>
+                <w:rFonts w:ascii="Cambria" w:hAnsi="Cambria"/>
+                <w:b/>
+                <w:sz w:val="18"/>
+                <w:szCs w:val="18"/>
+              </w:rPr>
+            </w:pPr>
+          </w:p>
+        </w:tc>
+        <w:tc>
+          <w:tcPr>
+            <w:tcW w:w="544" w:type="pct"/>
+            <w:vAlign w:val="center"/>
+          </w:tcPr>
+          <w:p>
+            <w:pPr>
+              <w:jc w:val="center"/>
+              <w:rPr>
+                <w:rFonts w:ascii="Cambria" w:hAnsi="Cambria"/>
+                <w:b/>
+                <w:sz w:val="18"/>
+                <w:szCs w:val="18"/>
+              </w:rPr>
+            </w:pPr>
+          </w:p>
+        </w:tc>
+        <w:tc>
+          <w:tcPr>
+            <w:tcW w:w="543" w:type="pct"/>
+            <w:vAlign w:val="center"/>
+          </w:tcPr>
+          <w:p>
+            <w:pPr>
+              <w:jc w:val="center"/>
+              <w:rPr>
+                <w:rFonts w:ascii="Cambria" w:hAnsi="Cambria"/>
+                <w:b/>
+                <w:sz w:val="18"/>
+                <w:szCs w:val="18"/>
+              </w:rPr>
+            </w:pPr>
+          </w:p>
+        </w:tc>
+      </w:tr>
+      <w:tr>
+        <w:trPr>
+          <w:trHeight w:val="144"/>
+        </w:trPr>
+        <w:tc>
+          <w:tcPr>
+            <w:tcW w:w="2836" w:type="pct"/>
+            <w:gridSpan w:val="5"/>
+            <w:shd w:val="clear" w:color="auto" w:fill="F2F2F2" w:themeFill="background1" w:themeFillShade="F2"/>
+          </w:tcPr>
+          <w:p>
+            <w:pPr>
+              <w:rPr>
+                <w:rFonts w:ascii="Cambria" w:hAnsi="Cambria"/>
+                <w:b/>
+                <w:sz w:val="18"/>
+                <w:szCs w:val="18"/>
+              </w:rPr>
+            </w:pPr>
+            <w:r>
+              <w:rPr>
+                <w:rFonts w:ascii="Cambria" w:hAnsi="Cambria"/>
+                <w:b/>
+                <w:sz w:val="18"/>
+                <w:szCs w:val="18"/>
+              </w:rPr>
+              <w:t xml:space="preserve">Name of the Faculty: </w:t>
+            </w:r>
+            <w:r>
+              <w:rPr>
+                <w:rFonts w:ascii="Cambria" w:hAnsi="Cambria"/>
+                <w:b/>
+                <w:sz w:val="18"/>
+                <w:szCs w:val="18"/>
+              </w:rPr>
+              <w:t xml:space="preserve">Mr. K.  </w:t>
+            </w:r>
+            <w:proofErr w:type="spellStart"/>
+            <w:r>
+              <w:rPr>
+                <w:rFonts w:ascii="Cambria" w:hAnsi="Cambria"/>
+                <w:b/>
+                <w:sz w:val="18"/>
+                <w:szCs w:val="18"/>
+              </w:rPr>
+              <w:t>Lokeshnath</w:t>
+            </w:r>
+            <w:proofErr w:type="spellEnd"/>
           </w:p>
         </w:tc>
         <w:tc>
@@ -35442,6 +38387,7 @@
   <w:style w:type="paragraph" w:default="1" w:styleId="Normal">
     <w:name w:val="Normal"/>
     <w:qFormat/>
+    <w:rsid w:val="005E1511"/>
   </w:style>
   <w:style w:type="character" w:default="1" w:styleId="DefaultParagraphFont">
     <w:name w:val="Default Paragraph Font"/>

</xml_diff>

<commit_message>
Add CSM, Updated 2 CSE Individual Timetables
</commit_message>
<xml_diff>
--- a/Individual_time_tables.docx
+++ b/Individual_time_tables.docx
@@ -25968,25 +25968,34 @@
                 <w:sz w:val="18"/>
                 <w:szCs w:val="18"/>
               </w:rPr>
+              <w:t>2-CSM-B</w:t>
+            </w:r>
+          </w:p>
+        </w:tc>
+        <w:tc>
+          <w:tcPr>
+            <w:tcW w:w="575" w:type="pct"/>
+            <w:vAlign w:val="center"/>
+          </w:tcPr>
+          <w:p>
+            <w:pPr>
+              <w:jc w:val="center"/>
+              <w:rPr>
+                <w:rFonts w:ascii="Cambria" w:hAnsi="Cambria"/>
+                <w:b/>
+                <w:sz w:val="18"/>
+                <w:szCs w:val="18"/>
+              </w:rPr>
+            </w:pPr>
+            <w:r>
+              <w:rPr>
+                <w:rFonts w:ascii="Cambria" w:hAnsi="Cambria"/>
+                <w:b/>
+                <w:sz w:val="18"/>
+                <w:szCs w:val="18"/>
+              </w:rPr>
               <w:t>PS-B</w:t>
             </w:r>
-          </w:p>
-        </w:tc>
-        <w:tc>
-          <w:tcPr>
-            <w:tcW w:w="575" w:type="pct"/>
-            <w:vAlign w:val="center"/>
-          </w:tcPr>
-          <w:p>
-            <w:pPr>
-              <w:jc w:val="center"/>
-              <w:rPr>
-                <w:rFonts w:ascii="Cambria" w:hAnsi="Cambria"/>
-                <w:b/>
-                <w:sz w:val="18"/>
-                <w:szCs w:val="18"/>
-              </w:rPr>
-            </w:pPr>
           </w:p>
         </w:tc>
         <w:tc>
@@ -26066,6 +26075,15 @@
                 <w:szCs w:val="18"/>
               </w:rPr>
             </w:pPr>
+            <w:r>
+              <w:rPr>
+                <w:rFonts w:ascii="Cambria" w:hAnsi="Cambria"/>
+                <w:b/>
+                <w:sz w:val="18"/>
+                <w:szCs w:val="18"/>
+              </w:rPr>
+              <w:t>2-CSM-A</w:t>
+            </w:r>
           </w:p>
         </w:tc>
         <w:tc>
@@ -26149,6 +26167,15 @@
                 <w:szCs w:val="18"/>
               </w:rPr>
             </w:pPr>
+            <w:r>
+              <w:rPr>
+                <w:rFonts w:ascii="Cambria" w:hAnsi="Cambria"/>
+                <w:b/>
+                <w:sz w:val="18"/>
+                <w:szCs w:val="18"/>
+              </w:rPr>
+              <w:t>2-CSM-A</w:t>
+            </w:r>
           </w:p>
         </w:tc>
         <w:tc>
@@ -26253,6 +26280,15 @@
                 <w:szCs w:val="18"/>
               </w:rPr>
             </w:pPr>
+            <w:r>
+              <w:rPr>
+                <w:rFonts w:ascii="Cambria" w:hAnsi="Cambria"/>
+                <w:b/>
+                <w:sz w:val="18"/>
+                <w:szCs w:val="18"/>
+              </w:rPr>
+              <w:t>2-CSM-B</w:t>
+            </w:r>
           </w:p>
         </w:tc>
         <w:tc>
@@ -26353,6 +26389,15 @@
                 <w:szCs w:val="18"/>
               </w:rPr>
             </w:pPr>
+            <w:r>
+              <w:rPr>
+                <w:rFonts w:ascii="Cambria" w:hAnsi="Cambria"/>
+                <w:b/>
+                <w:sz w:val="18"/>
+                <w:szCs w:val="18"/>
+              </w:rPr>
+              <w:t>2-CSM-A</w:t>
+            </w:r>
           </w:p>
         </w:tc>
         <w:tc>
@@ -26439,6 +26484,15 @@
                 <w:szCs w:val="18"/>
               </w:rPr>
             </w:pPr>
+            <w:r>
+              <w:rPr>
+                <w:rFonts w:ascii="Cambria" w:hAnsi="Cambria"/>
+                <w:b/>
+                <w:sz w:val="18"/>
+                <w:szCs w:val="18"/>
+              </w:rPr>
+              <w:t>2-CSM-B</w:t>
+            </w:r>
           </w:p>
         </w:tc>
         <w:tc>
@@ -26626,23 +26680,41 @@
                 <w:szCs w:val="18"/>
               </w:rPr>
             </w:pPr>
-          </w:p>
-        </w:tc>
-        <w:tc>
-          <w:tcPr>
-            <w:tcW w:w="540" w:type="pct"/>
-            <w:vAlign w:val="center"/>
-          </w:tcPr>
-          <w:p>
-            <w:pPr>
-              <w:jc w:val="center"/>
-              <w:rPr>
-                <w:rFonts w:ascii="Cambria" w:hAnsi="Cambria"/>
-                <w:b/>
-                <w:sz w:val="18"/>
-                <w:szCs w:val="18"/>
-              </w:rPr>
-            </w:pPr>
+            <w:r>
+              <w:rPr>
+                <w:rFonts w:ascii="Cambria" w:hAnsi="Cambria"/>
+                <w:b/>
+                <w:sz w:val="18"/>
+                <w:szCs w:val="18"/>
+              </w:rPr>
+              <w:t>2-CSM-B</w:t>
+            </w:r>
+          </w:p>
+        </w:tc>
+        <w:tc>
+          <w:tcPr>
+            <w:tcW w:w="540" w:type="pct"/>
+            <w:vAlign w:val="center"/>
+          </w:tcPr>
+          <w:p>
+            <w:pPr>
+              <w:jc w:val="center"/>
+              <w:rPr>
+                <w:rFonts w:ascii="Cambria" w:hAnsi="Cambria"/>
+                <w:b/>
+                <w:sz w:val="18"/>
+                <w:szCs w:val="18"/>
+              </w:rPr>
+            </w:pPr>
+            <w:r>
+              <w:rPr>
+                <w:rFonts w:ascii="Cambria" w:hAnsi="Cambria"/>
+                <w:b/>
+                <w:sz w:val="18"/>
+                <w:szCs w:val="18"/>
+              </w:rPr>
+              <w:t>2-CSM-A</w:t>
+            </w:r>
           </w:p>
         </w:tc>
       </w:tr>
@@ -26692,6 +26764,15 @@
                 <w:szCs w:val="18"/>
               </w:rPr>
             </w:pPr>
+            <w:r>
+              <w:rPr>
+                <w:rFonts w:ascii="Cambria" w:hAnsi="Cambria"/>
+                <w:b/>
+                <w:sz w:val="18"/>
+                <w:szCs w:val="18"/>
+              </w:rPr>
+              <w:t>2-CSM-A</w:t>
+            </w:r>
           </w:p>
         </w:tc>
         <w:tc>
@@ -26810,11 +26891,19 @@
               <w:rPr>
                 <w:rFonts w:ascii="Cambria" w:hAnsi="Cambria"/>
                 <w:b/>
-                <w:bCs/>
-                <w:sz w:val="18"/>
-                <w:szCs w:val="18"/>
-              </w:rPr>
-            </w:pPr>
+                <w:sz w:val="18"/>
+                <w:szCs w:val="18"/>
+              </w:rPr>
+            </w:pPr>
+            <w:r>
+              <w:rPr>
+                <w:rFonts w:ascii="Cambria" w:hAnsi="Cambria"/>
+                <w:b/>
+                <w:sz w:val="18"/>
+                <w:szCs w:val="18"/>
+              </w:rPr>
+              <w:t>2-CSM-B</w:t>
+            </w:r>
           </w:p>
         </w:tc>
       </w:tr>
@@ -27503,6 +27592,7 @@
                 <w:szCs w:val="18"/>
               </w:rPr>
             </w:pPr>
+            <w:bookmarkStart w:id="0" w:name="_GoBack" w:colFirst="1" w:colLast="1"/>
             <w:r>
               <w:rPr>
                 <w:rFonts w:ascii="Cambria" w:hAnsi="Cambria"/>
@@ -27530,6 +27620,15 @@
                 <w:szCs w:val="18"/>
               </w:rPr>
             </w:pPr>
+            <w:r>
+              <w:rPr>
+                <w:rFonts w:ascii="Cambria" w:hAnsi="Cambria"/>
+                <w:b/>
+                <w:sz w:val="18"/>
+                <w:szCs w:val="18"/>
+              </w:rPr>
+              <w:t>DBMS-B</w:t>
+            </w:r>
           </w:p>
         </w:tc>
         <w:tc>
@@ -27547,15 +27646,6 @@
                 <w:szCs w:val="18"/>
               </w:rPr>
             </w:pPr>
-            <w:r>
-              <w:rPr>
-                <w:rFonts w:ascii="Cambria" w:hAnsi="Cambria"/>
-                <w:b/>
-                <w:sz w:val="18"/>
-                <w:szCs w:val="18"/>
-              </w:rPr>
-              <w:t>DBMS-B</w:t>
-            </w:r>
           </w:p>
         </w:tc>
         <w:tc>
@@ -27692,6 +27782,7 @@
           </w:p>
         </w:tc>
       </w:tr>
+      <w:bookmarkEnd w:id="0"/>
       <w:tr>
         <w:trPr>
           <w:trHeight w:val="144"/>
@@ -30790,6 +30881,15 @@
                 <w:szCs w:val="18"/>
               </w:rPr>
             </w:pPr>
+            <w:r>
+              <w:rPr>
+                <w:rFonts w:ascii="Cambria" w:hAnsi="Cambria"/>
+                <w:b/>
+                <w:sz w:val="18"/>
+                <w:szCs w:val="18"/>
+              </w:rPr>
+              <w:t>OOPJ-B</w:t>
+            </w:r>
           </w:p>
         </w:tc>
       </w:tr>
@@ -31327,15 +31427,6 @@
                 <w:szCs w:val="18"/>
               </w:rPr>
             </w:pPr>
-            <w:r>
-              <w:rPr>
-                <w:rFonts w:ascii="Cambria" w:hAnsi="Cambria"/>
-                <w:b/>
-                <w:sz w:val="18"/>
-                <w:szCs w:val="18"/>
-              </w:rPr>
-              <w:t>OOPJ-B</w:t>
-            </w:r>
           </w:p>
         </w:tc>
       </w:tr>
@@ -41851,12 +41942,8 @@
       </w:pPr>
     </w:p>
     <w:sectPr>
-      <w:headerReference w:type="even" r:id="rId6"/>
-      <w:headerReference w:type="default" r:id="rId7"/>
-      <w:footerReference w:type="even" r:id="rId8"/>
-      <w:footerReference w:type="default" r:id="rId9"/>
-      <w:headerReference w:type="first" r:id="rId10"/>
-      <w:footerReference w:type="first" r:id="rId11"/>
+      <w:headerReference w:type="default" r:id="rId6"/>
+      <w:footerReference w:type="default" r:id="rId7"/>
       <w:pgSz w:w="11909" w:h="16834" w:code="9"/>
       <w:pgMar w:top="864" w:right="864" w:bottom="864" w:left="720" w:header="432" w:footer="576" w:gutter="0"/>
       <w:cols w:space="708"/>
@@ -41896,16 +41983,6 @@
   <w:p>
     <w:pPr>
       <w:pStyle w:val="Footer"/>
-    </w:pPr>
-  </w:p>
-</w:ftr>
-</file>
-
-<file path=word/footer2.xml><?xml version="1.0" encoding="utf-8"?>
-<w:ftr xmlns:wpc="http://schemas.microsoft.com/office/word/2010/wordprocessingCanvas" xmlns:cx="http://schemas.microsoft.com/office/drawing/2014/chartex" xmlns:cx1="http://schemas.microsoft.com/office/drawing/2015/9/8/chartex" xmlns:mc="http://schemas.openxmlformats.org/markup-compatibility/2006" xmlns:o="urn:schemas-microsoft-com:office:office" xmlns:r="http://schemas.openxmlformats.org/officeDocument/2006/relationships" xmlns:m="http://schemas.openxmlformats.org/officeDocument/2006/math" xmlns:v="urn:schemas-microsoft-com:vml" xmlns:wp14="http://schemas.microsoft.com/office/word/2010/wordprocessingDrawing" xmlns:wp="http://schemas.openxmlformats.org/drawingml/2006/wordprocessingDrawing" xmlns:w10="urn:schemas-microsoft-com:office:word" xmlns:w="http://schemas.openxmlformats.org/wordprocessingml/2006/main" xmlns:w14="http://schemas.microsoft.com/office/word/2010/wordml" xmlns:w15="http://schemas.microsoft.com/office/word/2012/wordml" xmlns:w16se="http://schemas.microsoft.com/office/word/2015/wordml/symex" xmlns:wpg="http://schemas.microsoft.com/office/word/2010/wordprocessingGroup" xmlns:wpi="http://schemas.microsoft.com/office/word/2010/wordprocessingInk" xmlns:wne="http://schemas.microsoft.com/office/word/2006/wordml" xmlns:wps="http://schemas.microsoft.com/office/word/2010/wordprocessingShape" mc:Ignorable="w14 w15 w16se wp14">
-  <w:p>
-    <w:pPr>
-      <w:pStyle w:val="Footer"/>
       <w:jc w:val="center"/>
       <w:rPr>
         <w:rFonts w:ascii="Cambria" w:hAnsi="Cambria"/>
@@ -41938,16 +42015,6 @@
 </w:ftr>
 </file>
 
-<file path=word/footer3.xml><?xml version="1.0" encoding="utf-8"?>
-<w:ftr xmlns:wpc="http://schemas.microsoft.com/office/word/2010/wordprocessingCanvas" xmlns:cx="http://schemas.microsoft.com/office/drawing/2014/chartex" xmlns:cx1="http://schemas.microsoft.com/office/drawing/2015/9/8/chartex" xmlns:mc="http://schemas.openxmlformats.org/markup-compatibility/2006" xmlns:o="urn:schemas-microsoft-com:office:office" xmlns:r="http://schemas.openxmlformats.org/officeDocument/2006/relationships" xmlns:m="http://schemas.openxmlformats.org/officeDocument/2006/math" xmlns:v="urn:schemas-microsoft-com:vml" xmlns:wp14="http://schemas.microsoft.com/office/word/2010/wordprocessingDrawing" xmlns:wp="http://schemas.openxmlformats.org/drawingml/2006/wordprocessingDrawing" xmlns:w10="urn:schemas-microsoft-com:office:word" xmlns:w="http://schemas.openxmlformats.org/wordprocessingml/2006/main" xmlns:w14="http://schemas.microsoft.com/office/word/2010/wordml" xmlns:w15="http://schemas.microsoft.com/office/word/2012/wordml" xmlns:w16se="http://schemas.microsoft.com/office/word/2015/wordml/symex" xmlns:wpg="http://schemas.microsoft.com/office/word/2010/wordprocessingGroup" xmlns:wpi="http://schemas.microsoft.com/office/word/2010/wordprocessingInk" xmlns:wne="http://schemas.microsoft.com/office/word/2006/wordml" xmlns:wps="http://schemas.microsoft.com/office/word/2010/wordprocessingShape" mc:Ignorable="w14 w15 w16se wp14">
-  <w:p>
-    <w:pPr>
-      <w:pStyle w:val="Footer"/>
-    </w:pPr>
-  </w:p>
-</w:ftr>
-</file>
-
 <file path=word/footnotes.xml><?xml version="1.0" encoding="utf-8"?>
 <w:footnotes xmlns:wpc="http://schemas.microsoft.com/office/word/2010/wordprocessingCanvas" xmlns:cx="http://schemas.microsoft.com/office/drawing/2014/chartex" xmlns:cx1="http://schemas.microsoft.com/office/drawing/2015/9/8/chartex" xmlns:mc="http://schemas.openxmlformats.org/markup-compatibility/2006" xmlns:o="urn:schemas-microsoft-com:office:office" xmlns:r="http://schemas.openxmlformats.org/officeDocument/2006/relationships" xmlns:m="http://schemas.openxmlformats.org/officeDocument/2006/math" xmlns:v="urn:schemas-microsoft-com:vml" xmlns:wp14="http://schemas.microsoft.com/office/word/2010/wordprocessingDrawing" xmlns:wp="http://schemas.openxmlformats.org/drawingml/2006/wordprocessingDrawing" xmlns:w10="urn:schemas-microsoft-com:office:word" xmlns:w="http://schemas.openxmlformats.org/wordprocessingml/2006/main" xmlns:w14="http://schemas.microsoft.com/office/word/2010/wordml" xmlns:w15="http://schemas.microsoft.com/office/word/2012/wordml" xmlns:w16se="http://schemas.microsoft.com/office/word/2015/wordml/symex" xmlns:wpg="http://schemas.microsoft.com/office/word/2010/wordprocessingGroup" xmlns:wpi="http://schemas.microsoft.com/office/word/2010/wordprocessingInk" xmlns:wne="http://schemas.microsoft.com/office/word/2006/wordml" xmlns:wps="http://schemas.microsoft.com/office/word/2010/wordprocessingShape" mc:Ignorable="w14 w15 w16se wp14">
   <w:footnote w:type="separator" w:id="-1">
@@ -41974,16 +42041,6 @@
 </file>
 
 <file path=word/header1.xml><?xml version="1.0" encoding="utf-8"?>
-<w:hdr xmlns:wpc="http://schemas.microsoft.com/office/word/2010/wordprocessingCanvas" xmlns:cx="http://schemas.microsoft.com/office/drawing/2014/chartex" xmlns:cx1="http://schemas.microsoft.com/office/drawing/2015/9/8/chartex" xmlns:mc="http://schemas.openxmlformats.org/markup-compatibility/2006" xmlns:o="urn:schemas-microsoft-com:office:office" xmlns:r="http://schemas.openxmlformats.org/officeDocument/2006/relationships" xmlns:m="http://schemas.openxmlformats.org/officeDocument/2006/math" xmlns:v="urn:schemas-microsoft-com:vml" xmlns:wp14="http://schemas.microsoft.com/office/word/2010/wordprocessingDrawing" xmlns:wp="http://schemas.openxmlformats.org/drawingml/2006/wordprocessingDrawing" xmlns:w10="urn:schemas-microsoft-com:office:word" xmlns:w="http://schemas.openxmlformats.org/wordprocessingml/2006/main" xmlns:w14="http://schemas.microsoft.com/office/word/2010/wordml" xmlns:w15="http://schemas.microsoft.com/office/word/2012/wordml" xmlns:w16se="http://schemas.microsoft.com/office/word/2015/wordml/symex" xmlns:wpg="http://schemas.microsoft.com/office/word/2010/wordprocessingGroup" xmlns:wpi="http://schemas.microsoft.com/office/word/2010/wordprocessingInk" xmlns:wne="http://schemas.microsoft.com/office/word/2006/wordml" xmlns:wps="http://schemas.microsoft.com/office/word/2010/wordprocessingShape" mc:Ignorable="w14 w15 w16se wp14">
-  <w:p>
-    <w:pPr>
-      <w:pStyle w:val="Header"/>
-    </w:pPr>
-  </w:p>
-</w:hdr>
-</file>
-
-<file path=word/header2.xml><?xml version="1.0" encoding="utf-8"?>
 <w:hdr xmlns:wpc="http://schemas.microsoft.com/office/word/2010/wordprocessingCanvas" xmlns:cx="http://schemas.microsoft.com/office/drawing/2014/chartex" xmlns:cx1="http://schemas.microsoft.com/office/drawing/2015/9/8/chartex" xmlns:mc="http://schemas.openxmlformats.org/markup-compatibility/2006" xmlns:o="urn:schemas-microsoft-com:office:office" xmlns:r="http://schemas.openxmlformats.org/officeDocument/2006/relationships" xmlns:m="http://schemas.openxmlformats.org/officeDocument/2006/math" xmlns:v="urn:schemas-microsoft-com:vml" xmlns:wp14="http://schemas.microsoft.com/office/word/2010/wordprocessingDrawing" xmlns:wp="http://schemas.openxmlformats.org/drawingml/2006/wordprocessingDrawing" xmlns:w10="urn:schemas-microsoft-com:office:word" xmlns:w="http://schemas.openxmlformats.org/wordprocessingml/2006/main" xmlns:w14="http://schemas.microsoft.com/office/word/2010/wordml" xmlns:w15="http://schemas.microsoft.com/office/word/2012/wordml" xmlns:w16se="http://schemas.microsoft.com/office/word/2015/wordml/symex" xmlns:wpg="http://schemas.microsoft.com/office/word/2010/wordprocessingGroup" xmlns:wpi="http://schemas.microsoft.com/office/word/2010/wordprocessingInk" xmlns:wne="http://schemas.microsoft.com/office/word/2006/wordml" xmlns:wps="http://schemas.microsoft.com/office/word/2010/wordprocessingShape" mc:Ignorable="w14 w15 w16se wp14">
   <w:p>
     <w:pPr>
@@ -42175,8 +42232,6 @@
                             </w:rPr>
                             <w:t>Department of Computer Science a</w:t>
                           </w:r>
-                          <w:bookmarkStart w:id="0" w:name="_GoBack"/>
-                          <w:bookmarkEnd w:id="0"/>
                           <w:r>
                             <w:rPr>
                               <w:rFonts w:ascii="Cambria" w:hAnsi="Cambria"/>
@@ -42551,7 +42606,7 @@
                                   </pic:cNvPicPr>
                                 </pic:nvPicPr>
                                 <pic:blipFill>
-                                  <a:blip r:embed="rId1">
+                                  <a:blip r:embed="rId2">
                                     <a:extLst>
                                       <a:ext uri="{28A0092B-C50C-407E-A947-70E740481C1C}">
                                         <a14:useLocalDpi xmlns:a14="http://schemas.microsoft.com/office/drawing/2010/main" val="0"/>
@@ -42628,16 +42683,6 @@
       <w:t xml:space="preserve"> </w:t>
     </w:r>
   </w:p>
-  <w:p>
-    <w:pPr>
-      <w:pStyle w:val="Header"/>
-    </w:pPr>
-  </w:p>
-</w:hdr>
-</file>
-
-<file path=word/header3.xml><?xml version="1.0" encoding="utf-8"?>
-<w:hdr xmlns:wpc="http://schemas.microsoft.com/office/word/2010/wordprocessingCanvas" xmlns:cx="http://schemas.microsoft.com/office/drawing/2014/chartex" xmlns:cx1="http://schemas.microsoft.com/office/drawing/2015/9/8/chartex" xmlns:mc="http://schemas.openxmlformats.org/markup-compatibility/2006" xmlns:o="urn:schemas-microsoft-com:office:office" xmlns:r="http://schemas.openxmlformats.org/officeDocument/2006/relationships" xmlns:m="http://schemas.openxmlformats.org/officeDocument/2006/math" xmlns:v="urn:schemas-microsoft-com:vml" xmlns:wp14="http://schemas.microsoft.com/office/word/2010/wordprocessingDrawing" xmlns:wp="http://schemas.openxmlformats.org/drawingml/2006/wordprocessingDrawing" xmlns:w10="urn:schemas-microsoft-com:office:word" xmlns:w="http://schemas.openxmlformats.org/wordprocessingml/2006/main" xmlns:w14="http://schemas.microsoft.com/office/word/2010/wordml" xmlns:w15="http://schemas.microsoft.com/office/word/2012/wordml" xmlns:w16se="http://schemas.microsoft.com/office/word/2015/wordml/symex" xmlns:wpg="http://schemas.microsoft.com/office/word/2010/wordprocessingGroup" xmlns:wpi="http://schemas.microsoft.com/office/word/2010/wordprocessingInk" xmlns:wne="http://schemas.microsoft.com/office/word/2006/wordml" xmlns:wps="http://schemas.microsoft.com/office/word/2010/wordprocessingShape" mc:Ignorable="w14 w15 w16se wp14">
   <w:p>
     <w:pPr>
       <w:pStyle w:val="Header"/>

</xml_diff>

<commit_message>
2 CSM & 2 CSD Time Table Completed
</commit_message>
<xml_diff>
--- a/Individual_time_tables.docx
+++ b/Individual_time_tables.docx
@@ -3624,51 +3624,29 @@
         </w:tc>
         <w:tc>
           <w:tcPr>
-            <w:tcW w:w="1221" w:type="dxa"/>
-            <w:vAlign w:val="center"/>
-          </w:tcPr>
-          <w:p>
-            <w:pPr>
-              <w:rPr>
-                <w:rFonts w:ascii="Cambria" w:hAnsi="Cambria"/>
-                <w:b/>
-                <w:sz w:val="18"/>
-                <w:szCs w:val="18"/>
-              </w:rPr>
-            </w:pPr>
-          </w:p>
-        </w:tc>
-        <w:tc>
-          <w:tcPr>
-            <w:tcW w:w="1221" w:type="dxa"/>
-            <w:vAlign w:val="center"/>
-          </w:tcPr>
-          <w:p>
-            <w:pPr>
-              <w:rPr>
-                <w:rFonts w:ascii="Cambria" w:hAnsi="Cambria"/>
-                <w:b/>
-                <w:sz w:val="18"/>
-                <w:szCs w:val="18"/>
-              </w:rPr>
-            </w:pPr>
-          </w:p>
-        </w:tc>
-        <w:tc>
-          <w:tcPr>
-            <w:tcW w:w="1221" w:type="dxa"/>
-            <w:gridSpan w:val="2"/>
-            <w:vAlign w:val="center"/>
-          </w:tcPr>
-          <w:p>
-            <w:pPr>
-              <w:rPr>
-                <w:rFonts w:ascii="Cambria" w:hAnsi="Cambria"/>
-                <w:b/>
-                <w:sz w:val="18"/>
-                <w:szCs w:val="18"/>
-              </w:rPr>
-            </w:pPr>
+            <w:tcW w:w="3663" w:type="dxa"/>
+            <w:gridSpan w:val="4"/>
+            <w:vAlign w:val="center"/>
+          </w:tcPr>
+          <w:p>
+            <w:pPr>
+              <w:jc w:val="center"/>
+              <w:rPr>
+                <w:rFonts w:ascii="Cambria" w:hAnsi="Cambria"/>
+                <w:b/>
+                <w:sz w:val="18"/>
+                <w:szCs w:val="18"/>
+              </w:rPr>
+            </w:pPr>
+            <w:r>
+              <w:rPr>
+                <w:rFonts w:ascii="Cambria" w:hAnsi="Cambria"/>
+                <w:b/>
+                <w:sz w:val="18"/>
+                <w:szCs w:val="18"/>
+              </w:rPr>
+              <w:t>2 CSM OOP LAB - A</w:t>
+            </w:r>
           </w:p>
         </w:tc>
         <w:tc>
@@ -5040,6 +5018,7 @@
                 <w:szCs w:val="18"/>
               </w:rPr>
             </w:pPr>
+            <w:bookmarkStart w:id="0" w:name="_GoBack" w:colFirst="2" w:colLast="2"/>
             <w:r>
               <w:rPr>
                 <w:rFonts w:ascii="Cambria" w:hAnsi="Cambria"/>
@@ -5070,51 +5049,29 @@
         </w:tc>
         <w:tc>
           <w:tcPr>
-            <w:tcW w:w="1221" w:type="dxa"/>
-            <w:vAlign w:val="center"/>
-          </w:tcPr>
-          <w:p>
-            <w:pPr>
-              <w:rPr>
-                <w:rFonts w:ascii="Cambria" w:hAnsi="Cambria"/>
-                <w:b/>
-                <w:sz w:val="18"/>
-                <w:szCs w:val="18"/>
-              </w:rPr>
-            </w:pPr>
-          </w:p>
-        </w:tc>
-        <w:tc>
-          <w:tcPr>
-            <w:tcW w:w="1221" w:type="dxa"/>
-            <w:vAlign w:val="center"/>
-          </w:tcPr>
-          <w:p>
-            <w:pPr>
-              <w:rPr>
-                <w:rFonts w:ascii="Cambria" w:hAnsi="Cambria"/>
-                <w:b/>
-                <w:sz w:val="18"/>
-                <w:szCs w:val="18"/>
-              </w:rPr>
-            </w:pPr>
-          </w:p>
-        </w:tc>
-        <w:tc>
-          <w:tcPr>
-            <w:tcW w:w="1221" w:type="dxa"/>
-            <w:gridSpan w:val="2"/>
-            <w:vAlign w:val="center"/>
-          </w:tcPr>
-          <w:p>
-            <w:pPr>
-              <w:rPr>
-                <w:rFonts w:ascii="Cambria" w:hAnsi="Cambria"/>
-                <w:b/>
-                <w:sz w:val="18"/>
-                <w:szCs w:val="18"/>
-              </w:rPr>
-            </w:pPr>
+            <w:tcW w:w="3663" w:type="dxa"/>
+            <w:gridSpan w:val="4"/>
+            <w:vAlign w:val="center"/>
+          </w:tcPr>
+          <w:p>
+            <w:pPr>
+              <w:jc w:val="center"/>
+              <w:rPr>
+                <w:rFonts w:ascii="Cambria" w:hAnsi="Cambria"/>
+                <w:b/>
+                <w:sz w:val="18"/>
+                <w:szCs w:val="18"/>
+              </w:rPr>
+            </w:pPr>
+            <w:r>
+              <w:rPr>
+                <w:rFonts w:ascii="Cambria" w:hAnsi="Cambria"/>
+                <w:b/>
+                <w:sz w:val="18"/>
+                <w:szCs w:val="18"/>
+              </w:rPr>
+              <w:t>2CSEA – OOP LAB</w:t>
+            </w:r>
           </w:p>
         </w:tc>
         <w:tc>
@@ -5205,6 +5162,7 @@
           </w:p>
         </w:tc>
       </w:tr>
+      <w:bookmarkEnd w:id="0"/>
       <w:tr>
         <w:trPr>
           <w:trHeight w:val="144"/>
@@ -16916,7 +16874,6 @@
                 <w:szCs w:val="18"/>
               </w:rPr>
             </w:pPr>
-            <w:bookmarkStart w:id="0" w:name="_GoBack"/>
             <w:r>
               <w:rPr>
                 <w:rFonts w:ascii="Cambria" w:hAnsi="Cambria"/>
@@ -16926,7 +16883,6 @@
               </w:rPr>
               <w:t>WSN-B</w:t>
             </w:r>
-            <w:bookmarkEnd w:id="0"/>
           </w:p>
         </w:tc>
         <w:tc>
@@ -16944,15 +16900,6 @@
                 <w:szCs w:val="18"/>
               </w:rPr>
             </w:pPr>
-            <w:r>
-              <w:rPr>
-                <w:rFonts w:ascii="Cambria" w:hAnsi="Cambria"/>
-                <w:b/>
-                <w:sz w:val="18"/>
-                <w:szCs w:val="18"/>
-              </w:rPr>
-              <w:t>WSN-A</w:t>
-            </w:r>
           </w:p>
         </w:tc>
         <w:tc>
@@ -17048,6 +16995,15 @@
                 <w:szCs w:val="18"/>
               </w:rPr>
             </w:pPr>
+            <w:r>
+              <w:rPr>
+                <w:rFonts w:ascii="Cambria" w:hAnsi="Cambria"/>
+                <w:b/>
+                <w:sz w:val="18"/>
+                <w:szCs w:val="18"/>
+              </w:rPr>
+              <w:t>WSN-A</w:t>
+            </w:r>
           </w:p>
         </w:tc>
         <w:tc>
@@ -17911,16 +17867,7 @@
                 <w:sz w:val="18"/>
                 <w:szCs w:val="18"/>
               </w:rPr>
-              <w:t xml:space="preserve">:  </w:t>
-            </w:r>
-            <w:r>
-              <w:rPr>
-                <w:rFonts w:ascii="Cambria" w:hAnsi="Cambria"/>
-                <w:b/>
-                <w:sz w:val="18"/>
-                <w:szCs w:val="18"/>
-              </w:rPr>
-              <w:t>9849913200</w:t>
+              <w:t>:  9849913200</w:t>
             </w:r>
           </w:p>
         </w:tc>
@@ -21577,6 +21524,15 @@
                 <w:szCs w:val="18"/>
               </w:rPr>
             </w:pPr>
+            <w:r>
+              <w:rPr>
+                <w:rFonts w:ascii="Cambria" w:hAnsi="Cambria"/>
+                <w:b/>
+                <w:sz w:val="18"/>
+                <w:szCs w:val="18"/>
+              </w:rPr>
+              <w:t>IP-A</w:t>
+            </w:r>
           </w:p>
         </w:tc>
         <w:tc>
@@ -21643,62 +21599,38 @@
         </w:tc>
         <w:tc>
           <w:tcPr>
-            <w:tcW w:w="540" w:type="pct"/>
-            <w:vAlign w:val="center"/>
-          </w:tcPr>
-          <w:p>
-            <w:pPr>
-              <w:jc w:val="center"/>
-              <w:rPr>
-                <w:rFonts w:ascii="Cambria" w:hAnsi="Cambria"/>
-                <w:b/>
-                <w:sz w:val="18"/>
-                <w:szCs w:val="18"/>
-              </w:rPr>
-            </w:pPr>
-          </w:p>
-        </w:tc>
-        <w:tc>
-          <w:tcPr>
-            <w:tcW w:w="540" w:type="pct"/>
-            <w:vAlign w:val="center"/>
-          </w:tcPr>
-          <w:p>
-            <w:pPr>
-              <w:jc w:val="center"/>
-              <w:rPr>
-                <w:rFonts w:ascii="Cambria" w:hAnsi="Cambria"/>
-                <w:b/>
-                <w:sz w:val="18"/>
-                <w:szCs w:val="18"/>
-              </w:rPr>
-            </w:pPr>
-            <w:r>
-              <w:rPr>
-                <w:rFonts w:ascii="Cambria" w:hAnsi="Cambria"/>
-                <w:b/>
-                <w:sz w:val="18"/>
-                <w:szCs w:val="18"/>
-              </w:rPr>
-              <w:t>IP-A</w:t>
-            </w:r>
-          </w:p>
-        </w:tc>
-        <w:tc>
-          <w:tcPr>
-            <w:tcW w:w="540" w:type="pct"/>
-            <w:vAlign w:val="center"/>
-          </w:tcPr>
-          <w:p>
-            <w:pPr>
-              <w:jc w:val="center"/>
-              <w:rPr>
-                <w:rFonts w:ascii="Cambria" w:hAnsi="Cambria"/>
-                <w:b/>
-                <w:sz w:val="18"/>
-                <w:szCs w:val="18"/>
-              </w:rPr>
-            </w:pPr>
+            <w:tcW w:w="1620" w:type="pct"/>
+            <w:gridSpan w:val="3"/>
+            <w:vAlign w:val="center"/>
+          </w:tcPr>
+          <w:p>
+            <w:pPr>
+              <w:jc w:val="center"/>
+              <w:rPr>
+                <w:rFonts w:ascii="Cambria" w:hAnsi="Cambria"/>
+                <w:b/>
+                <w:sz w:val="18"/>
+                <w:szCs w:val="18"/>
+              </w:rPr>
+            </w:pPr>
+            <w:r>
+              <w:rPr>
+                <w:rFonts w:ascii="Cambria" w:hAnsi="Cambria"/>
+                <w:b/>
+                <w:sz w:val="18"/>
+                <w:szCs w:val="18"/>
+              </w:rPr>
+              <w:t>AS LAB-</w:t>
+            </w:r>
+            <w:r>
+              <w:rPr>
+                <w:rFonts w:ascii="Cambria" w:hAnsi="Cambria"/>
+                <w:b/>
+                <w:sz w:val="18"/>
+                <w:szCs w:val="18"/>
+              </w:rPr>
+              <w:t>DS-A</w:t>
+            </w:r>
           </w:p>
         </w:tc>
       </w:tr>
@@ -21839,53 +21771,29 @@
         </w:tc>
         <w:tc>
           <w:tcPr>
-            <w:tcW w:w="540" w:type="pct"/>
-            <w:vAlign w:val="center"/>
-          </w:tcPr>
-          <w:p>
-            <w:pPr>
-              <w:jc w:val="center"/>
-              <w:rPr>
-                <w:rFonts w:ascii="Cambria" w:hAnsi="Cambria"/>
-                <w:b/>
-                <w:sz w:val="18"/>
-                <w:szCs w:val="18"/>
-              </w:rPr>
-            </w:pPr>
-          </w:p>
-        </w:tc>
-        <w:tc>
-          <w:tcPr>
-            <w:tcW w:w="540" w:type="pct"/>
-            <w:vAlign w:val="center"/>
-          </w:tcPr>
-          <w:p>
-            <w:pPr>
-              <w:jc w:val="center"/>
-              <w:rPr>
-                <w:rFonts w:ascii="Cambria" w:hAnsi="Cambria"/>
-                <w:b/>
-                <w:sz w:val="18"/>
-                <w:szCs w:val="18"/>
-              </w:rPr>
-            </w:pPr>
-          </w:p>
-        </w:tc>
-        <w:tc>
-          <w:tcPr>
-            <w:tcW w:w="540" w:type="pct"/>
-            <w:vAlign w:val="center"/>
-          </w:tcPr>
-          <w:p>
-            <w:pPr>
-              <w:jc w:val="center"/>
-              <w:rPr>
-                <w:rFonts w:ascii="Cambria" w:hAnsi="Cambria"/>
-                <w:b/>
-                <w:sz w:val="18"/>
-                <w:szCs w:val="18"/>
-              </w:rPr>
-            </w:pPr>
+            <w:tcW w:w="1620" w:type="pct"/>
+            <w:gridSpan w:val="3"/>
+            <w:vAlign w:val="center"/>
+          </w:tcPr>
+          <w:p>
+            <w:pPr>
+              <w:jc w:val="center"/>
+              <w:rPr>
+                <w:rFonts w:ascii="Cambria" w:hAnsi="Cambria"/>
+                <w:b/>
+                <w:sz w:val="18"/>
+                <w:szCs w:val="18"/>
+              </w:rPr>
+            </w:pPr>
+            <w:r>
+              <w:rPr>
+                <w:rFonts w:ascii="Cambria" w:hAnsi="Cambria"/>
+                <w:b/>
+                <w:sz w:val="18"/>
+                <w:szCs w:val="18"/>
+              </w:rPr>
+              <w:t>AS LAB-DS-B</w:t>
+            </w:r>
           </w:p>
         </w:tc>
       </w:tr>
@@ -22574,16 +22482,7 @@
                 <w:sz w:val="18"/>
                 <w:szCs w:val="18"/>
               </w:rPr>
-              <w:t xml:space="preserve">:  </w:t>
-            </w:r>
-            <w:r>
-              <w:rPr>
-                <w:rFonts w:ascii="Cambria" w:hAnsi="Cambria"/>
-                <w:b/>
-                <w:sz w:val="18"/>
-                <w:szCs w:val="18"/>
-              </w:rPr>
-              <w:t>9505004112</w:t>
+              <w:t>:  9505004112</w:t>
             </w:r>
           </w:p>
         </w:tc>
@@ -26890,6 +26789,23 @@
                 <w:szCs w:val="18"/>
               </w:rPr>
             </w:pPr>
+          </w:p>
+        </w:tc>
+        <w:tc>
+          <w:tcPr>
+            <w:tcW w:w="575" w:type="pct"/>
+            <w:vAlign w:val="center"/>
+          </w:tcPr>
+          <w:p>
+            <w:pPr>
+              <w:jc w:val="center"/>
+              <w:rPr>
+                <w:rFonts w:ascii="Cambria" w:hAnsi="Cambria"/>
+                <w:b/>
+                <w:sz w:val="18"/>
+                <w:szCs w:val="18"/>
+              </w:rPr>
+            </w:pPr>
             <w:r>
               <w:rPr>
                 <w:rFonts w:ascii="Cambria" w:hAnsi="Cambria"/>
@@ -26899,23 +26815,6 @@
               </w:rPr>
               <w:t>2-CSM-A</w:t>
             </w:r>
-          </w:p>
-        </w:tc>
-        <w:tc>
-          <w:tcPr>
-            <w:tcW w:w="575" w:type="pct"/>
-            <w:vAlign w:val="center"/>
-          </w:tcPr>
-          <w:p>
-            <w:pPr>
-              <w:jc w:val="center"/>
-              <w:rPr>
-                <w:rFonts w:ascii="Cambria" w:hAnsi="Cambria"/>
-                <w:b/>
-                <w:sz w:val="18"/>
-                <w:szCs w:val="18"/>
-              </w:rPr>
-            </w:pPr>
           </w:p>
         </w:tc>
         <w:tc>
@@ -33981,53 +33880,29 @@
         </w:tc>
         <w:tc>
           <w:tcPr>
-            <w:tcW w:w="643" w:type="pct"/>
-            <w:vAlign w:val="center"/>
-          </w:tcPr>
-          <w:p>
-            <w:pPr>
-              <w:jc w:val="center"/>
-              <w:rPr>
-                <w:rFonts w:ascii="Cambria" w:hAnsi="Cambria"/>
-                <w:b/>
-                <w:sz w:val="18"/>
-                <w:szCs w:val="18"/>
-              </w:rPr>
-            </w:pPr>
-          </w:p>
-        </w:tc>
-        <w:tc>
-          <w:tcPr>
-            <w:tcW w:w="633" w:type="pct"/>
-            <w:vAlign w:val="center"/>
-          </w:tcPr>
-          <w:p>
-            <w:pPr>
-              <w:jc w:val="center"/>
-              <w:rPr>
-                <w:rFonts w:ascii="Cambria" w:hAnsi="Cambria"/>
-                <w:b/>
-                <w:sz w:val="18"/>
-                <w:szCs w:val="18"/>
-              </w:rPr>
-            </w:pPr>
-          </w:p>
-        </w:tc>
-        <w:tc>
-          <w:tcPr>
-            <w:tcW w:w="583" w:type="pct"/>
-            <w:vAlign w:val="center"/>
-          </w:tcPr>
-          <w:p>
-            <w:pPr>
-              <w:jc w:val="center"/>
-              <w:rPr>
-                <w:rFonts w:ascii="Cambria" w:hAnsi="Cambria"/>
-                <w:b/>
-                <w:sz w:val="18"/>
-                <w:szCs w:val="18"/>
-              </w:rPr>
-            </w:pPr>
+            <w:tcW w:w="1" w:type="pct"/>
+            <w:gridSpan w:val="3"/>
+            <w:vAlign w:val="center"/>
+          </w:tcPr>
+          <w:p>
+            <w:pPr>
+              <w:jc w:val="center"/>
+              <w:rPr>
+                <w:rFonts w:ascii="Cambria" w:hAnsi="Cambria"/>
+                <w:b/>
+                <w:sz w:val="18"/>
+                <w:szCs w:val="18"/>
+              </w:rPr>
+            </w:pPr>
+            <w:r>
+              <w:rPr>
+                <w:rFonts w:ascii="Cambria" w:hAnsi="Cambria"/>
+                <w:b/>
+                <w:sz w:val="18"/>
+                <w:szCs w:val="18"/>
+              </w:rPr>
+              <w:t>OOP LAB – DS - A</w:t>
+            </w:r>
           </w:p>
         </w:tc>
         <w:tc>
@@ -36665,7 +36540,7 @@
         </w:tc>
         <w:tc>
           <w:tcPr>
-            <w:tcW w:w="588" w:type="pct"/>
+            <w:tcW w:w="587" w:type="pct"/>
             <w:shd w:val="clear" w:color="auto" w:fill="F2F2F2" w:themeFill="background1" w:themeFillShade="F2"/>
             <w:vAlign w:val="center"/>
           </w:tcPr>
@@ -37124,53 +36999,29 @@
         </w:tc>
         <w:tc>
           <w:tcPr>
-            <w:tcW w:w="623" w:type="pct"/>
-            <w:vAlign w:val="center"/>
-          </w:tcPr>
-          <w:p>
-            <w:pPr>
-              <w:jc w:val="center"/>
-              <w:rPr>
-                <w:rFonts w:ascii="Cambria" w:hAnsi="Cambria"/>
-                <w:b/>
-                <w:sz w:val="18"/>
-                <w:szCs w:val="18"/>
-              </w:rPr>
-            </w:pPr>
-          </w:p>
-        </w:tc>
-        <w:tc>
-          <w:tcPr>
-            <w:tcW w:w="614" w:type="pct"/>
-            <w:vAlign w:val="center"/>
-          </w:tcPr>
-          <w:p>
-            <w:pPr>
-              <w:jc w:val="center"/>
-              <w:rPr>
-                <w:rFonts w:ascii="Cambria" w:hAnsi="Cambria"/>
-                <w:b/>
-                <w:sz w:val="18"/>
-                <w:szCs w:val="18"/>
-              </w:rPr>
-            </w:pPr>
-          </w:p>
-        </w:tc>
-        <w:tc>
-          <w:tcPr>
-            <w:tcW w:w="588" w:type="pct"/>
-            <w:vAlign w:val="center"/>
-          </w:tcPr>
-          <w:p>
-            <w:pPr>
-              <w:jc w:val="center"/>
-              <w:rPr>
-                <w:rFonts w:ascii="Cambria" w:hAnsi="Cambria"/>
-                <w:b/>
-                <w:sz w:val="18"/>
-                <w:szCs w:val="18"/>
-              </w:rPr>
-            </w:pPr>
+            <w:tcW w:w="1" w:type="pct"/>
+            <w:gridSpan w:val="3"/>
+            <w:vAlign w:val="center"/>
+          </w:tcPr>
+          <w:p>
+            <w:pPr>
+              <w:jc w:val="center"/>
+              <w:rPr>
+                <w:rFonts w:ascii="Cambria" w:hAnsi="Cambria"/>
+                <w:b/>
+                <w:sz w:val="18"/>
+                <w:szCs w:val="18"/>
+              </w:rPr>
+            </w:pPr>
+            <w:r>
+              <w:rPr>
+                <w:rFonts w:ascii="Cambria" w:hAnsi="Cambria"/>
+                <w:b/>
+                <w:sz w:val="18"/>
+                <w:szCs w:val="18"/>
+              </w:rPr>
+              <w:t>2 CSM B – AS LAB</w:t>
+            </w:r>
           </w:p>
         </w:tc>
         <w:tc>
@@ -37387,7 +37238,7 @@
         </w:tc>
         <w:tc>
           <w:tcPr>
-            <w:tcW w:w="588" w:type="pct"/>
+            <w:tcW w:w="587" w:type="pct"/>
             <w:vAlign w:val="center"/>
           </w:tcPr>
           <w:p>
@@ -37572,7 +37423,7 @@
         </w:tc>
         <w:tc>
           <w:tcPr>
-            <w:tcW w:w="588" w:type="pct"/>
+            <w:tcW w:w="587" w:type="pct"/>
             <w:vAlign w:val="center"/>
           </w:tcPr>
           <w:p>
@@ -37657,7 +37508,7 @@
         </w:tc>
         <w:tc>
           <w:tcPr>
-            <w:tcW w:w="1764" w:type="pct"/>
+            <w:tcW w:w="1763" w:type="pct"/>
             <w:gridSpan w:val="3"/>
             <w:shd w:val="clear" w:color="auto" w:fill="F2F2F2" w:themeFill="background1" w:themeFillShade="F2"/>
             <w:vAlign w:val="center"/>
@@ -37739,11 +37590,11 @@
         <w:gridCol w:w="1211"/>
         <w:gridCol w:w="1349"/>
         <w:gridCol w:w="1329"/>
-        <w:gridCol w:w="1366"/>
+        <w:gridCol w:w="1368"/>
         <w:gridCol w:w="1093"/>
         <w:gridCol w:w="1093"/>
         <w:gridCol w:w="1093"/>
-        <w:gridCol w:w="1091"/>
+        <w:gridCol w:w="1089"/>
       </w:tblGrid>
       <w:tr>
         <w:trPr>
@@ -37931,7 +37782,7 @@
         </w:tc>
         <w:tc>
           <w:tcPr>
-            <w:tcW w:w="661" w:type="pct"/>
+            <w:tcW w:w="662" w:type="pct"/>
             <w:shd w:val="clear" w:color="auto" w:fill="F2F2F2" w:themeFill="background1" w:themeFillShade="F2"/>
             <w:vAlign w:val="center"/>
           </w:tcPr>
@@ -38123,7 +37974,7 @@
         </w:tc>
         <w:tc>
           <w:tcPr>
-            <w:tcW w:w="530" w:type="pct"/>
+            <w:tcW w:w="529" w:type="pct"/>
             <w:shd w:val="clear" w:color="auto" w:fill="F2F2F2" w:themeFill="background1" w:themeFillShade="F2"/>
             <w:vAlign w:val="center"/>
           </w:tcPr>
@@ -38919,53 +38770,29 @@
         </w:tc>
         <w:tc>
           <w:tcPr>
-            <w:tcW w:w="654" w:type="pct"/>
-            <w:vAlign w:val="center"/>
-          </w:tcPr>
-          <w:p>
-            <w:pPr>
-              <w:jc w:val="center"/>
-              <w:rPr>
-                <w:rFonts w:ascii="Cambria" w:hAnsi="Cambria"/>
-                <w:b/>
-                <w:sz w:val="18"/>
-                <w:szCs w:val="18"/>
-              </w:rPr>
-            </w:pPr>
-          </w:p>
-        </w:tc>
-        <w:tc>
-          <w:tcPr>
-            <w:tcW w:w="644" w:type="pct"/>
-            <w:vAlign w:val="center"/>
-          </w:tcPr>
-          <w:p>
-            <w:pPr>
-              <w:jc w:val="center"/>
-              <w:rPr>
-                <w:rFonts w:ascii="Cambria" w:hAnsi="Cambria"/>
-                <w:b/>
-                <w:sz w:val="18"/>
-                <w:szCs w:val="18"/>
-              </w:rPr>
-            </w:pPr>
-          </w:p>
-        </w:tc>
-        <w:tc>
-          <w:tcPr>
-            <w:tcW w:w="661" w:type="pct"/>
-            <w:vAlign w:val="center"/>
-          </w:tcPr>
-          <w:p>
-            <w:pPr>
-              <w:jc w:val="center"/>
-              <w:rPr>
-                <w:rFonts w:ascii="Cambria" w:hAnsi="Cambria"/>
-                <w:b/>
-                <w:sz w:val="18"/>
-                <w:szCs w:val="18"/>
-              </w:rPr>
-            </w:pPr>
+            <w:tcW w:w="1" w:type="pct"/>
+            <w:gridSpan w:val="3"/>
+            <w:vAlign w:val="center"/>
+          </w:tcPr>
+          <w:p>
+            <w:pPr>
+              <w:jc w:val="center"/>
+              <w:rPr>
+                <w:rFonts w:ascii="Cambria" w:hAnsi="Cambria"/>
+                <w:b/>
+                <w:sz w:val="18"/>
+                <w:szCs w:val="18"/>
+              </w:rPr>
+            </w:pPr>
+            <w:r>
+              <w:rPr>
+                <w:rFonts w:ascii="Cambria" w:hAnsi="Cambria"/>
+                <w:b/>
+                <w:sz w:val="18"/>
+                <w:szCs w:val="18"/>
+              </w:rPr>
+              <w:t>2 CSD – B – OOP LAB</w:t>
+            </w:r>
           </w:p>
         </w:tc>
         <w:tc>
@@ -39052,7 +38879,7 @@
         </w:trPr>
         <w:tc>
           <w:tcPr>
-            <w:tcW w:w="2881" w:type="pct"/>
+            <w:tcW w:w="2882" w:type="pct"/>
             <w:gridSpan w:val="5"/>
             <w:shd w:val="clear" w:color="auto" w:fill="F2F2F2" w:themeFill="background1" w:themeFillShade="F2"/>
           </w:tcPr>
@@ -39144,7 +38971,7 @@
         </w:tc>
         <w:tc>
           <w:tcPr>
-            <w:tcW w:w="1589" w:type="pct"/>
+            <w:tcW w:w="1588" w:type="pct"/>
             <w:gridSpan w:val="3"/>
             <w:shd w:val="clear" w:color="auto" w:fill="F2F2F2" w:themeFill="background1" w:themeFillShade="F2"/>
             <w:vAlign w:val="center"/>
@@ -39961,53 +39788,29 @@
         </w:tc>
         <w:tc>
           <w:tcPr>
-            <w:tcW w:w="530" w:type="pct"/>
-            <w:vAlign w:val="center"/>
-          </w:tcPr>
-          <w:p>
-            <w:pPr>
-              <w:jc w:val="center"/>
-              <w:rPr>
-                <w:rFonts w:ascii="Cambria" w:hAnsi="Cambria"/>
-                <w:b/>
-                <w:sz w:val="18"/>
-                <w:szCs w:val="18"/>
-              </w:rPr>
-            </w:pPr>
-          </w:p>
-        </w:tc>
-        <w:tc>
-          <w:tcPr>
-            <w:tcW w:w="530" w:type="pct"/>
-            <w:vAlign w:val="center"/>
-          </w:tcPr>
-          <w:p>
-            <w:pPr>
-              <w:jc w:val="center"/>
-              <w:rPr>
-                <w:rFonts w:ascii="Cambria" w:hAnsi="Cambria"/>
-                <w:b/>
-                <w:sz w:val="18"/>
-                <w:szCs w:val="18"/>
-              </w:rPr>
-            </w:pPr>
-          </w:p>
-        </w:tc>
-        <w:tc>
-          <w:tcPr>
-            <w:tcW w:w="521" w:type="pct"/>
-            <w:vAlign w:val="center"/>
-          </w:tcPr>
-          <w:p>
-            <w:pPr>
-              <w:jc w:val="center"/>
-              <w:rPr>
-                <w:rFonts w:ascii="Cambria" w:hAnsi="Cambria"/>
-                <w:b/>
-                <w:sz w:val="18"/>
-                <w:szCs w:val="18"/>
-              </w:rPr>
-            </w:pPr>
+            <w:tcW w:w="1581" w:type="pct"/>
+            <w:gridSpan w:val="3"/>
+            <w:vAlign w:val="center"/>
+          </w:tcPr>
+          <w:p>
+            <w:pPr>
+              <w:jc w:val="center"/>
+              <w:rPr>
+                <w:rFonts w:ascii="Cambria" w:hAnsi="Cambria"/>
+                <w:b/>
+                <w:sz w:val="18"/>
+                <w:szCs w:val="18"/>
+              </w:rPr>
+            </w:pPr>
+            <w:r>
+              <w:rPr>
+                <w:rFonts w:ascii="Cambria" w:hAnsi="Cambria"/>
+                <w:b/>
+                <w:sz w:val="18"/>
+                <w:szCs w:val="18"/>
+              </w:rPr>
+              <w:t>2 CSM AS LAB - A</w:t>
+            </w:r>
           </w:p>
         </w:tc>
       </w:tr>
@@ -40292,6 +40095,15 @@
                 <w:szCs w:val="18"/>
               </w:rPr>
             </w:pPr>
+            <w:r>
+              <w:rPr>
+                <w:rFonts w:ascii="Cambria" w:hAnsi="Cambria"/>
+                <w:b/>
+                <w:sz w:val="18"/>
+                <w:szCs w:val="18"/>
+              </w:rPr>
+              <w:t>OOP-DS-A</w:t>
+            </w:r>
           </w:p>
         </w:tc>
         <w:tc>
@@ -40326,15 +40138,6 @@
                 <w:szCs w:val="18"/>
               </w:rPr>
             </w:pPr>
-            <w:r>
-              <w:rPr>
-                <w:rFonts w:ascii="Cambria" w:hAnsi="Cambria"/>
-                <w:b/>
-                <w:sz w:val="18"/>
-                <w:szCs w:val="18"/>
-              </w:rPr>
-              <w:t>OOP-DS-A</w:t>
-            </w:r>
           </w:p>
         </w:tc>
         <w:tc>
@@ -40687,11 +40490,11 @@
         <w:tblLook w:val="04A0" w:firstRow="1" w:lastRow="0" w:firstColumn="1" w:lastColumn="0" w:noHBand="0" w:noVBand="1"/>
       </w:tblPr>
       <w:tblGrid>
-        <w:gridCol w:w="698"/>
+        <w:gridCol w:w="696"/>
         <w:gridCol w:w="1230"/>
         <w:gridCol w:w="1368"/>
         <w:gridCol w:w="1347"/>
-        <w:gridCol w:w="1230"/>
+        <w:gridCol w:w="1232"/>
         <w:gridCol w:w="1110"/>
         <w:gridCol w:w="1110"/>
         <w:gridCol w:w="1110"/>
@@ -40703,7 +40506,7 @@
         </w:trPr>
         <w:tc>
           <w:tcPr>
-            <w:tcW w:w="339" w:type="pct"/>
+            <w:tcW w:w="338" w:type="pct"/>
             <w:shd w:val="clear" w:color="auto" w:fill="F2F2F2" w:themeFill="background1" w:themeFillShade="F2"/>
           </w:tcPr>
           <w:p>
@@ -41075,7 +40878,7 @@
         </w:tc>
         <w:tc>
           <w:tcPr>
-            <w:tcW w:w="538" w:type="pct"/>
+            <w:tcW w:w="539" w:type="pct"/>
             <w:shd w:val="clear" w:color="auto" w:fill="F2F2F2" w:themeFill="background1" w:themeFillShade="F2"/>
             <w:vAlign w:val="center"/>
           </w:tcPr>
@@ -41135,7 +40938,7 @@
         </w:trPr>
         <w:tc>
           <w:tcPr>
-            <w:tcW w:w="339" w:type="pct"/>
+            <w:tcW w:w="338" w:type="pct"/>
             <w:shd w:val="clear" w:color="auto" w:fill="F2F2F2" w:themeFill="background1" w:themeFillShade="F2"/>
           </w:tcPr>
           <w:p>
@@ -41290,7 +41093,7 @@
         </w:tc>
         <w:tc>
           <w:tcPr>
-            <w:tcW w:w="538" w:type="pct"/>
+            <w:tcW w:w="539" w:type="pct"/>
             <w:vAlign w:val="center"/>
           </w:tcPr>
           <w:p>
@@ -41312,7 +41115,7 @@
         </w:trPr>
         <w:tc>
           <w:tcPr>
-            <w:tcW w:w="339" w:type="pct"/>
+            <w:tcW w:w="338" w:type="pct"/>
             <w:shd w:val="clear" w:color="auto" w:fill="F2F2F2" w:themeFill="background1" w:themeFillShade="F2"/>
           </w:tcPr>
           <w:p>
@@ -41457,7 +41260,7 @@
         </w:tc>
         <w:tc>
           <w:tcPr>
-            <w:tcW w:w="538" w:type="pct"/>
+            <w:tcW w:w="539" w:type="pct"/>
             <w:vAlign w:val="center"/>
           </w:tcPr>
           <w:p>
@@ -41479,7 +41282,7 @@
         </w:trPr>
         <w:tc>
           <w:tcPr>
-            <w:tcW w:w="339" w:type="pct"/>
+            <w:tcW w:w="338" w:type="pct"/>
             <w:shd w:val="clear" w:color="auto" w:fill="F2F2F2" w:themeFill="background1" w:themeFillShade="F2"/>
           </w:tcPr>
           <w:p>
@@ -41624,7 +41427,7 @@
         </w:tc>
         <w:tc>
           <w:tcPr>
-            <w:tcW w:w="538" w:type="pct"/>
+            <w:tcW w:w="539" w:type="pct"/>
             <w:vAlign w:val="center"/>
           </w:tcPr>
           <w:p>
@@ -41646,7 +41449,7 @@
         </w:trPr>
         <w:tc>
           <w:tcPr>
-            <w:tcW w:w="339" w:type="pct"/>
+            <w:tcW w:w="338" w:type="pct"/>
             <w:shd w:val="clear" w:color="auto" w:fill="F2F2F2" w:themeFill="background1" w:themeFillShade="F2"/>
           </w:tcPr>
           <w:p>
@@ -41736,15 +41539,6 @@
                 <w:szCs w:val="18"/>
               </w:rPr>
             </w:pPr>
-            <w:r>
-              <w:rPr>
-                <w:rFonts w:ascii="Cambria" w:hAnsi="Cambria"/>
-                <w:b/>
-                <w:sz w:val="18"/>
-                <w:szCs w:val="18"/>
-              </w:rPr>
-              <w:t>ES-DS-A</w:t>
-            </w:r>
           </w:p>
         </w:tc>
         <w:tc>
@@ -41779,6 +41573,15 @@
                 <w:szCs w:val="18"/>
               </w:rPr>
             </w:pPr>
+            <w:r>
+              <w:rPr>
+                <w:rFonts w:ascii="Cambria" w:hAnsi="Cambria"/>
+                <w:b/>
+                <w:sz w:val="18"/>
+                <w:szCs w:val="18"/>
+              </w:rPr>
+              <w:t>ES-DS-A</w:t>
+            </w:r>
           </w:p>
         </w:tc>
         <w:tc>
@@ -41809,7 +41612,7 @@
         </w:tc>
         <w:tc>
           <w:tcPr>
-            <w:tcW w:w="538" w:type="pct"/>
+            <w:tcW w:w="539" w:type="pct"/>
             <w:vAlign w:val="center"/>
           </w:tcPr>
           <w:p>
@@ -41831,7 +41634,7 @@
         </w:trPr>
         <w:tc>
           <w:tcPr>
-            <w:tcW w:w="339" w:type="pct"/>
+            <w:tcW w:w="338" w:type="pct"/>
             <w:shd w:val="clear" w:color="auto" w:fill="F2F2F2" w:themeFill="background1" w:themeFillShade="F2"/>
           </w:tcPr>
           <w:p>
@@ -41985,7 +41788,7 @@
         </w:tc>
         <w:tc>
           <w:tcPr>
-            <w:tcW w:w="538" w:type="pct"/>
+            <w:tcW w:w="539" w:type="pct"/>
             <w:vAlign w:val="center"/>
           </w:tcPr>
           <w:p>
@@ -42164,6 +41967,2660 @@
         </w:rPr>
       </w:pPr>
     </w:p>
+    <w:tbl>
+      <w:tblPr>
+        <w:tblStyle w:val="TableGrid"/>
+        <w:tblpPr w:leftFromText="187" w:rightFromText="187" w:vertAnchor="text" w:horzAnchor="margin" w:tblpY="1"/>
+        <w:tblOverlap w:val="never"/>
+        <w:tblW w:w="5000" w:type="pct"/>
+        <w:tblLook w:val="04A0" w:firstRow="1" w:lastRow="0" w:firstColumn="1" w:lastColumn="0" w:noHBand="0" w:noVBand="1"/>
+      </w:tblPr>
+      <w:tblGrid>
+        <w:gridCol w:w="690"/>
+        <w:gridCol w:w="1229"/>
+        <w:gridCol w:w="1316"/>
+        <w:gridCol w:w="52"/>
+        <w:gridCol w:w="1265"/>
+        <w:gridCol w:w="83"/>
+        <w:gridCol w:w="1238"/>
+        <w:gridCol w:w="1110"/>
+        <w:gridCol w:w="1110"/>
+        <w:gridCol w:w="1110"/>
+        <w:gridCol w:w="1112"/>
+      </w:tblGrid>
+      <w:tr>
+        <w:trPr>
+          <w:trHeight w:val="144"/>
+        </w:trPr>
+        <w:tc>
+          <w:tcPr>
+            <w:tcW w:w="335" w:type="pct"/>
+            <w:shd w:val="clear" w:color="auto" w:fill="F2F2F2" w:themeFill="background1" w:themeFillShade="F2"/>
+          </w:tcPr>
+          <w:p>
+            <w:pPr>
+              <w:rPr>
+                <w:rFonts w:ascii="Cambria" w:hAnsi="Cambria"/>
+                <w:sz w:val="18"/>
+                <w:szCs w:val="18"/>
+              </w:rPr>
+            </w:pPr>
+          </w:p>
+        </w:tc>
+        <w:tc>
+          <w:tcPr>
+            <w:tcW w:w="596" w:type="pct"/>
+            <w:shd w:val="clear" w:color="auto" w:fill="F2F2F2" w:themeFill="background1" w:themeFillShade="F2"/>
+            <w:vAlign w:val="center"/>
+          </w:tcPr>
+          <w:p>
+            <w:pPr>
+              <w:jc w:val="center"/>
+              <w:rPr>
+                <w:rFonts w:ascii="Cambria" w:hAnsi="Cambria"/>
+                <w:b/>
+                <w:bCs/>
+                <w:color w:val="000000" w:themeColor="text1"/>
+                <w:sz w:val="18"/>
+                <w:szCs w:val="18"/>
+              </w:rPr>
+            </w:pPr>
+            <w:r>
+              <w:rPr>
+                <w:rFonts w:ascii="Cambria" w:hAnsi="Cambria"/>
+                <w:b/>
+                <w:bCs/>
+                <w:color w:val="000000" w:themeColor="text1"/>
+                <w:sz w:val="18"/>
+                <w:szCs w:val="18"/>
+              </w:rPr>
+              <w:t>P1</w:t>
+            </w:r>
+          </w:p>
+          <w:p>
+            <w:pPr>
+              <w:jc w:val="center"/>
+              <w:rPr>
+                <w:rFonts w:ascii="Cambria" w:hAnsi="Cambria"/>
+                <w:b/>
+                <w:bCs/>
+                <w:color w:val="000000" w:themeColor="text1"/>
+                <w:sz w:val="18"/>
+                <w:szCs w:val="18"/>
+              </w:rPr>
+            </w:pPr>
+            <w:r>
+              <w:rPr>
+                <w:rFonts w:ascii="Cambria" w:hAnsi="Cambria"/>
+                <w:b/>
+                <w:bCs/>
+                <w:color w:val="000000" w:themeColor="text1"/>
+                <w:sz w:val="18"/>
+                <w:szCs w:val="18"/>
+              </w:rPr>
+              <w:t>9.30-10.20</w:t>
+            </w:r>
+          </w:p>
+        </w:tc>
+        <w:tc>
+          <w:tcPr>
+            <w:tcW w:w="663" w:type="pct"/>
+            <w:gridSpan w:val="2"/>
+            <w:shd w:val="clear" w:color="auto" w:fill="F2F2F2" w:themeFill="background1" w:themeFillShade="F2"/>
+            <w:vAlign w:val="center"/>
+          </w:tcPr>
+          <w:p>
+            <w:pPr>
+              <w:jc w:val="center"/>
+              <w:rPr>
+                <w:rFonts w:ascii="Cambria" w:hAnsi="Cambria"/>
+                <w:b/>
+                <w:bCs/>
+                <w:color w:val="000000" w:themeColor="text1"/>
+                <w:sz w:val="18"/>
+                <w:szCs w:val="18"/>
+              </w:rPr>
+            </w:pPr>
+            <w:r>
+              <w:rPr>
+                <w:rFonts w:ascii="Cambria" w:hAnsi="Cambria"/>
+                <w:b/>
+                <w:bCs/>
+                <w:color w:val="000000" w:themeColor="text1"/>
+                <w:sz w:val="18"/>
+                <w:szCs w:val="18"/>
+              </w:rPr>
+              <w:t>P2</w:t>
+            </w:r>
+          </w:p>
+          <w:p>
+            <w:pPr>
+              <w:jc w:val="center"/>
+              <w:rPr>
+                <w:rFonts w:ascii="Cambria" w:hAnsi="Cambria"/>
+                <w:b/>
+                <w:bCs/>
+                <w:color w:val="000000" w:themeColor="text1"/>
+                <w:sz w:val="18"/>
+                <w:szCs w:val="18"/>
+              </w:rPr>
+            </w:pPr>
+            <w:r>
+              <w:rPr>
+                <w:rFonts w:ascii="Cambria" w:hAnsi="Cambria"/>
+                <w:b/>
+                <w:bCs/>
+                <w:color w:val="000000" w:themeColor="text1"/>
+                <w:sz w:val="18"/>
+                <w:szCs w:val="18"/>
+              </w:rPr>
+              <w:t>10.20-11-10</w:t>
+            </w:r>
+          </w:p>
+        </w:tc>
+        <w:tc>
+          <w:tcPr>
+            <w:tcW w:w="653" w:type="pct"/>
+            <w:gridSpan w:val="2"/>
+            <w:shd w:val="clear" w:color="auto" w:fill="F2F2F2" w:themeFill="background1" w:themeFillShade="F2"/>
+            <w:vAlign w:val="center"/>
+          </w:tcPr>
+          <w:p>
+            <w:pPr>
+              <w:jc w:val="center"/>
+              <w:rPr>
+                <w:rFonts w:ascii="Cambria" w:hAnsi="Cambria"/>
+                <w:b/>
+                <w:bCs/>
+                <w:color w:val="000000" w:themeColor="text1"/>
+                <w:sz w:val="18"/>
+                <w:szCs w:val="18"/>
+              </w:rPr>
+            </w:pPr>
+            <w:r>
+              <w:rPr>
+                <w:rFonts w:ascii="Cambria" w:hAnsi="Cambria"/>
+                <w:b/>
+                <w:bCs/>
+                <w:color w:val="000000" w:themeColor="text1"/>
+                <w:sz w:val="18"/>
+                <w:szCs w:val="18"/>
+              </w:rPr>
+              <w:t>P3</w:t>
+            </w:r>
+          </w:p>
+          <w:p>
+            <w:pPr>
+              <w:jc w:val="center"/>
+              <w:rPr>
+                <w:rFonts w:ascii="Cambria" w:hAnsi="Cambria"/>
+                <w:b/>
+                <w:bCs/>
+                <w:color w:val="000000" w:themeColor="text1"/>
+                <w:sz w:val="18"/>
+                <w:szCs w:val="18"/>
+              </w:rPr>
+            </w:pPr>
+            <w:r>
+              <w:rPr>
+                <w:rFonts w:ascii="Cambria" w:hAnsi="Cambria"/>
+                <w:b/>
+                <w:bCs/>
+                <w:color w:val="000000" w:themeColor="text1"/>
+                <w:sz w:val="18"/>
+                <w:szCs w:val="18"/>
+              </w:rPr>
+              <w:t>11.20-12.10</w:t>
+            </w:r>
+          </w:p>
+        </w:tc>
+        <w:tc>
+          <w:tcPr>
+            <w:tcW w:w="599" w:type="pct"/>
+            <w:shd w:val="clear" w:color="auto" w:fill="F2F2F2" w:themeFill="background1" w:themeFillShade="F2"/>
+            <w:vAlign w:val="center"/>
+          </w:tcPr>
+          <w:p>
+            <w:pPr>
+              <w:jc w:val="center"/>
+              <w:rPr>
+                <w:rFonts w:ascii="Cambria" w:hAnsi="Cambria"/>
+                <w:b/>
+                <w:bCs/>
+                <w:color w:val="000000" w:themeColor="text1"/>
+                <w:sz w:val="18"/>
+                <w:szCs w:val="18"/>
+              </w:rPr>
+            </w:pPr>
+            <w:r>
+              <w:rPr>
+                <w:rFonts w:ascii="Cambria" w:hAnsi="Cambria"/>
+                <w:b/>
+                <w:bCs/>
+                <w:color w:val="000000" w:themeColor="text1"/>
+                <w:sz w:val="18"/>
+                <w:szCs w:val="18"/>
+              </w:rPr>
+              <w:t>P4</w:t>
+            </w:r>
+          </w:p>
+          <w:p>
+            <w:pPr>
+              <w:jc w:val="center"/>
+              <w:rPr>
+                <w:rFonts w:ascii="Cambria" w:hAnsi="Cambria"/>
+                <w:b/>
+                <w:bCs/>
+                <w:color w:val="000000" w:themeColor="text1"/>
+                <w:sz w:val="18"/>
+                <w:szCs w:val="18"/>
+              </w:rPr>
+            </w:pPr>
+            <w:r>
+              <w:rPr>
+                <w:rFonts w:ascii="Cambria" w:hAnsi="Cambria"/>
+                <w:b/>
+                <w:bCs/>
+                <w:color w:val="000000" w:themeColor="text1"/>
+                <w:sz w:val="18"/>
+                <w:szCs w:val="18"/>
+              </w:rPr>
+              <w:t>12.10-1.00</w:t>
+            </w:r>
+          </w:p>
+        </w:tc>
+        <w:tc>
+          <w:tcPr>
+            <w:tcW w:w="538" w:type="pct"/>
+            <w:shd w:val="clear" w:color="auto" w:fill="F2F2F2" w:themeFill="background1" w:themeFillShade="F2"/>
+            <w:vAlign w:val="center"/>
+          </w:tcPr>
+          <w:p>
+            <w:pPr>
+              <w:jc w:val="center"/>
+              <w:rPr>
+                <w:rFonts w:ascii="Cambria" w:hAnsi="Cambria"/>
+                <w:b/>
+                <w:sz w:val="18"/>
+                <w:szCs w:val="18"/>
+              </w:rPr>
+            </w:pPr>
+            <w:r>
+              <w:rPr>
+                <w:rFonts w:ascii="Cambria" w:hAnsi="Cambria"/>
+                <w:b/>
+                <w:sz w:val="18"/>
+                <w:szCs w:val="18"/>
+              </w:rPr>
+              <w:t>1.00-2.00</w:t>
+            </w:r>
+          </w:p>
+        </w:tc>
+        <w:tc>
+          <w:tcPr>
+            <w:tcW w:w="538" w:type="pct"/>
+            <w:shd w:val="clear" w:color="auto" w:fill="F2F2F2" w:themeFill="background1" w:themeFillShade="F2"/>
+            <w:vAlign w:val="center"/>
+          </w:tcPr>
+          <w:p>
+            <w:pPr>
+              <w:jc w:val="center"/>
+              <w:rPr>
+                <w:rFonts w:ascii="Cambria" w:hAnsi="Cambria"/>
+                <w:b/>
+                <w:bCs/>
+                <w:color w:val="000000" w:themeColor="text1"/>
+                <w:sz w:val="18"/>
+                <w:szCs w:val="18"/>
+              </w:rPr>
+            </w:pPr>
+            <w:r>
+              <w:rPr>
+                <w:rFonts w:ascii="Cambria" w:hAnsi="Cambria"/>
+                <w:b/>
+                <w:bCs/>
+                <w:color w:val="000000" w:themeColor="text1"/>
+                <w:sz w:val="18"/>
+                <w:szCs w:val="18"/>
+              </w:rPr>
+              <w:t>P5</w:t>
+            </w:r>
+          </w:p>
+          <w:p>
+            <w:pPr>
+              <w:jc w:val="center"/>
+              <w:rPr>
+                <w:rFonts w:ascii="Cambria" w:hAnsi="Cambria"/>
+                <w:b/>
+                <w:bCs/>
+                <w:color w:val="000000" w:themeColor="text1"/>
+                <w:sz w:val="18"/>
+                <w:szCs w:val="18"/>
+              </w:rPr>
+            </w:pPr>
+            <w:r>
+              <w:rPr>
+                <w:rFonts w:ascii="Cambria" w:hAnsi="Cambria"/>
+                <w:b/>
+                <w:bCs/>
+                <w:color w:val="000000" w:themeColor="text1"/>
+                <w:sz w:val="18"/>
+                <w:szCs w:val="18"/>
+              </w:rPr>
+              <w:t>2.00-2.50</w:t>
+            </w:r>
+          </w:p>
+        </w:tc>
+        <w:tc>
+          <w:tcPr>
+            <w:tcW w:w="538" w:type="pct"/>
+            <w:shd w:val="clear" w:color="auto" w:fill="F2F2F2" w:themeFill="background1" w:themeFillShade="F2"/>
+            <w:vAlign w:val="center"/>
+          </w:tcPr>
+          <w:p>
+            <w:pPr>
+              <w:jc w:val="center"/>
+              <w:rPr>
+                <w:rFonts w:ascii="Cambria" w:hAnsi="Cambria"/>
+                <w:b/>
+                <w:bCs/>
+                <w:color w:val="000000" w:themeColor="text1"/>
+                <w:sz w:val="18"/>
+                <w:szCs w:val="18"/>
+              </w:rPr>
+            </w:pPr>
+            <w:r>
+              <w:rPr>
+                <w:rFonts w:ascii="Cambria" w:hAnsi="Cambria"/>
+                <w:b/>
+                <w:bCs/>
+                <w:color w:val="000000" w:themeColor="text1"/>
+                <w:sz w:val="18"/>
+                <w:szCs w:val="18"/>
+              </w:rPr>
+              <w:t>P6</w:t>
+            </w:r>
+          </w:p>
+          <w:p>
+            <w:pPr>
+              <w:jc w:val="center"/>
+              <w:rPr>
+                <w:rFonts w:ascii="Cambria" w:hAnsi="Cambria"/>
+                <w:b/>
+                <w:bCs/>
+                <w:color w:val="000000" w:themeColor="text1"/>
+                <w:sz w:val="18"/>
+                <w:szCs w:val="18"/>
+              </w:rPr>
+            </w:pPr>
+            <w:r>
+              <w:rPr>
+                <w:rFonts w:ascii="Cambria" w:hAnsi="Cambria"/>
+                <w:b/>
+                <w:bCs/>
+                <w:color w:val="000000" w:themeColor="text1"/>
+                <w:sz w:val="18"/>
+                <w:szCs w:val="18"/>
+              </w:rPr>
+              <w:t>2.50-3.40</w:t>
+            </w:r>
+          </w:p>
+        </w:tc>
+        <w:tc>
+          <w:tcPr>
+            <w:tcW w:w="539" w:type="pct"/>
+            <w:shd w:val="clear" w:color="auto" w:fill="F2F2F2" w:themeFill="background1" w:themeFillShade="F2"/>
+            <w:vAlign w:val="center"/>
+          </w:tcPr>
+          <w:p>
+            <w:pPr>
+              <w:jc w:val="center"/>
+              <w:rPr>
+                <w:rFonts w:ascii="Cambria" w:hAnsi="Cambria"/>
+                <w:b/>
+                <w:bCs/>
+                <w:color w:val="000000" w:themeColor="text1"/>
+                <w:sz w:val="18"/>
+                <w:szCs w:val="18"/>
+              </w:rPr>
+            </w:pPr>
+            <w:r>
+              <w:rPr>
+                <w:rFonts w:ascii="Cambria" w:hAnsi="Cambria"/>
+                <w:b/>
+                <w:bCs/>
+                <w:color w:val="000000" w:themeColor="text1"/>
+                <w:sz w:val="18"/>
+                <w:szCs w:val="18"/>
+              </w:rPr>
+              <w:t>P7</w:t>
+            </w:r>
+          </w:p>
+          <w:p>
+            <w:pPr>
+              <w:jc w:val="center"/>
+              <w:rPr>
+                <w:rFonts w:ascii="Cambria" w:hAnsi="Cambria"/>
+                <w:b/>
+                <w:bCs/>
+                <w:color w:val="000000" w:themeColor="text1"/>
+                <w:sz w:val="18"/>
+                <w:szCs w:val="18"/>
+              </w:rPr>
+            </w:pPr>
+            <w:r>
+              <w:rPr>
+                <w:rFonts w:ascii="Cambria" w:hAnsi="Cambria"/>
+                <w:b/>
+                <w:bCs/>
+                <w:color w:val="000000" w:themeColor="text1"/>
+                <w:sz w:val="18"/>
+                <w:szCs w:val="18"/>
+              </w:rPr>
+              <w:t>3.40-4.30</w:t>
+            </w:r>
+          </w:p>
+        </w:tc>
+      </w:tr>
+      <w:tr>
+        <w:trPr>
+          <w:trHeight w:val="144"/>
+        </w:trPr>
+        <w:tc>
+          <w:tcPr>
+            <w:tcW w:w="335" w:type="pct"/>
+            <w:shd w:val="clear" w:color="auto" w:fill="F2F2F2" w:themeFill="background1" w:themeFillShade="F2"/>
+          </w:tcPr>
+          <w:p>
+            <w:pPr>
+              <w:jc w:val="center"/>
+              <w:rPr>
+                <w:rFonts w:ascii="Cambria" w:hAnsi="Cambria"/>
+                <w:b/>
+                <w:sz w:val="18"/>
+                <w:szCs w:val="18"/>
+              </w:rPr>
+            </w:pPr>
+            <w:r>
+              <w:rPr>
+                <w:rFonts w:ascii="Cambria" w:hAnsi="Cambria"/>
+                <w:b/>
+                <w:sz w:val="18"/>
+                <w:szCs w:val="18"/>
+              </w:rPr>
+              <w:t>Mon</w:t>
+            </w:r>
+          </w:p>
+        </w:tc>
+        <w:tc>
+          <w:tcPr>
+            <w:tcW w:w="596" w:type="pct"/>
+            <w:vAlign w:val="center"/>
+          </w:tcPr>
+          <w:p>
+            <w:pPr>
+              <w:jc w:val="center"/>
+              <w:rPr>
+                <w:rFonts w:ascii="Cambria" w:hAnsi="Cambria"/>
+                <w:b/>
+                <w:sz w:val="18"/>
+                <w:szCs w:val="18"/>
+              </w:rPr>
+            </w:pPr>
+          </w:p>
+        </w:tc>
+        <w:tc>
+          <w:tcPr>
+            <w:tcW w:w="1915" w:type="pct"/>
+            <w:gridSpan w:val="5"/>
+            <w:vAlign w:val="center"/>
+          </w:tcPr>
+          <w:p>
+            <w:pPr>
+              <w:jc w:val="center"/>
+              <w:rPr>
+                <w:rFonts w:ascii="Cambria" w:hAnsi="Cambria"/>
+                <w:b/>
+                <w:sz w:val="18"/>
+                <w:szCs w:val="18"/>
+                <w:highlight w:val="lightGray"/>
+              </w:rPr>
+            </w:pPr>
+            <w:r>
+              <w:rPr>
+                <w:rFonts w:ascii="Cambria" w:hAnsi="Cambria"/>
+                <w:b/>
+                <w:sz w:val="18"/>
+                <w:szCs w:val="18"/>
+                <w:highlight w:val="lightGray"/>
+              </w:rPr>
+              <w:t>2 CSD – B – DBMS LAB</w:t>
+            </w:r>
+          </w:p>
+        </w:tc>
+        <w:tc>
+          <w:tcPr>
+            <w:tcW w:w="538" w:type="pct"/>
+            <w:vMerge w:val="restart"/>
+            <w:vAlign w:val="center"/>
+          </w:tcPr>
+          <w:p>
+            <w:pPr>
+              <w:jc w:val="center"/>
+              <w:rPr>
+                <w:rFonts w:ascii="Cambria" w:hAnsi="Cambria"/>
+                <w:b/>
+                <w:sz w:val="18"/>
+                <w:szCs w:val="18"/>
+              </w:rPr>
+            </w:pPr>
+            <w:r>
+              <w:rPr>
+                <w:rFonts w:ascii="Cambria" w:hAnsi="Cambria"/>
+                <w:b/>
+                <w:sz w:val="18"/>
+                <w:szCs w:val="18"/>
+              </w:rPr>
+              <w:t>Lunch</w:t>
+            </w:r>
+          </w:p>
+        </w:tc>
+        <w:tc>
+          <w:tcPr>
+            <w:tcW w:w="1615" w:type="pct"/>
+            <w:gridSpan w:val="3"/>
+            <w:vAlign w:val="center"/>
+          </w:tcPr>
+          <w:p>
+            <w:pPr>
+              <w:jc w:val="center"/>
+              <w:rPr>
+                <w:rFonts w:ascii="Cambria" w:hAnsi="Cambria"/>
+                <w:b/>
+                <w:sz w:val="18"/>
+                <w:szCs w:val="18"/>
+              </w:rPr>
+            </w:pPr>
+            <w:r>
+              <w:rPr>
+                <w:rFonts w:ascii="Cambria" w:hAnsi="Cambria"/>
+                <w:b/>
+                <w:sz w:val="18"/>
+                <w:szCs w:val="18"/>
+              </w:rPr>
+              <w:t>3 CSD AI LAB</w:t>
+            </w:r>
+          </w:p>
+        </w:tc>
+      </w:tr>
+      <w:tr>
+        <w:trPr>
+          <w:trHeight w:val="144"/>
+        </w:trPr>
+        <w:tc>
+          <w:tcPr>
+            <w:tcW w:w="335" w:type="pct"/>
+            <w:shd w:val="clear" w:color="auto" w:fill="F2F2F2" w:themeFill="background1" w:themeFillShade="F2"/>
+          </w:tcPr>
+          <w:p>
+            <w:pPr>
+              <w:jc w:val="center"/>
+              <w:rPr>
+                <w:rFonts w:ascii="Cambria" w:hAnsi="Cambria"/>
+                <w:b/>
+                <w:sz w:val="18"/>
+                <w:szCs w:val="18"/>
+              </w:rPr>
+            </w:pPr>
+            <w:r>
+              <w:rPr>
+                <w:rFonts w:ascii="Cambria" w:hAnsi="Cambria"/>
+                <w:b/>
+                <w:sz w:val="18"/>
+                <w:szCs w:val="18"/>
+              </w:rPr>
+              <w:t>Tue</w:t>
+            </w:r>
+          </w:p>
+        </w:tc>
+        <w:tc>
+          <w:tcPr>
+            <w:tcW w:w="596" w:type="pct"/>
+            <w:vAlign w:val="center"/>
+          </w:tcPr>
+          <w:p>
+            <w:pPr>
+              <w:jc w:val="center"/>
+              <w:rPr>
+                <w:rFonts w:ascii="Cambria" w:hAnsi="Cambria"/>
+                <w:b/>
+                <w:sz w:val="18"/>
+                <w:szCs w:val="18"/>
+              </w:rPr>
+            </w:pPr>
+          </w:p>
+        </w:tc>
+        <w:tc>
+          <w:tcPr>
+            <w:tcW w:w="1915" w:type="pct"/>
+            <w:gridSpan w:val="5"/>
+            <w:vAlign w:val="center"/>
+          </w:tcPr>
+          <w:p>
+            <w:pPr>
+              <w:jc w:val="center"/>
+              <w:rPr>
+                <w:rFonts w:ascii="Cambria" w:hAnsi="Cambria"/>
+                <w:b/>
+                <w:sz w:val="18"/>
+                <w:szCs w:val="18"/>
+              </w:rPr>
+            </w:pPr>
+            <w:r>
+              <w:rPr>
+                <w:rFonts w:ascii="Cambria" w:hAnsi="Cambria"/>
+                <w:b/>
+                <w:sz w:val="18"/>
+                <w:szCs w:val="18"/>
+              </w:rPr>
+              <w:t xml:space="preserve">3 CSM </w:t>
+            </w:r>
+            <w:r>
+              <w:rPr>
+                <w:rFonts w:ascii="Cambria" w:hAnsi="Cambria"/>
+                <w:b/>
+                <w:sz w:val="18"/>
+                <w:szCs w:val="18"/>
+              </w:rPr>
+              <w:t>WDT – (SAC)</w:t>
+            </w:r>
+          </w:p>
+        </w:tc>
+        <w:tc>
+          <w:tcPr>
+            <w:tcW w:w="538" w:type="pct"/>
+            <w:vMerge/>
+            <w:vAlign w:val="center"/>
+          </w:tcPr>
+          <w:p>
+            <w:pPr>
+              <w:jc w:val="center"/>
+              <w:rPr>
+                <w:rFonts w:ascii="Cambria" w:hAnsi="Cambria"/>
+                <w:sz w:val="18"/>
+                <w:szCs w:val="18"/>
+              </w:rPr>
+            </w:pPr>
+          </w:p>
+        </w:tc>
+        <w:tc>
+          <w:tcPr>
+            <w:tcW w:w="538" w:type="pct"/>
+            <w:vAlign w:val="center"/>
+          </w:tcPr>
+          <w:p>
+            <w:pPr>
+              <w:jc w:val="center"/>
+              <w:rPr>
+                <w:rFonts w:ascii="Cambria" w:hAnsi="Cambria"/>
+                <w:b/>
+                <w:sz w:val="18"/>
+                <w:szCs w:val="18"/>
+              </w:rPr>
+            </w:pPr>
+          </w:p>
+        </w:tc>
+        <w:tc>
+          <w:tcPr>
+            <w:tcW w:w="538" w:type="pct"/>
+            <w:vAlign w:val="center"/>
+          </w:tcPr>
+          <w:p>
+            <w:pPr>
+              <w:jc w:val="center"/>
+              <w:rPr>
+                <w:rFonts w:ascii="Cambria" w:hAnsi="Cambria"/>
+                <w:b/>
+                <w:sz w:val="18"/>
+                <w:szCs w:val="18"/>
+              </w:rPr>
+            </w:pPr>
+          </w:p>
+        </w:tc>
+        <w:tc>
+          <w:tcPr>
+            <w:tcW w:w="539" w:type="pct"/>
+            <w:vAlign w:val="center"/>
+          </w:tcPr>
+          <w:p>
+            <w:pPr>
+              <w:jc w:val="center"/>
+              <w:rPr>
+                <w:rFonts w:ascii="Cambria" w:hAnsi="Cambria"/>
+                <w:b/>
+                <w:sz w:val="18"/>
+                <w:szCs w:val="18"/>
+              </w:rPr>
+            </w:pPr>
+          </w:p>
+        </w:tc>
+      </w:tr>
+      <w:tr>
+        <w:trPr>
+          <w:trHeight w:val="144"/>
+        </w:trPr>
+        <w:tc>
+          <w:tcPr>
+            <w:tcW w:w="335" w:type="pct"/>
+            <w:shd w:val="clear" w:color="auto" w:fill="F2F2F2" w:themeFill="background1" w:themeFillShade="F2"/>
+          </w:tcPr>
+          <w:p>
+            <w:pPr>
+              <w:jc w:val="center"/>
+              <w:rPr>
+                <w:rFonts w:ascii="Cambria" w:hAnsi="Cambria"/>
+                <w:b/>
+                <w:sz w:val="18"/>
+                <w:szCs w:val="18"/>
+              </w:rPr>
+            </w:pPr>
+            <w:r>
+              <w:rPr>
+                <w:rFonts w:ascii="Cambria" w:hAnsi="Cambria"/>
+                <w:b/>
+                <w:sz w:val="18"/>
+                <w:szCs w:val="18"/>
+              </w:rPr>
+              <w:t>Wed</w:t>
+            </w:r>
+          </w:p>
+        </w:tc>
+        <w:tc>
+          <w:tcPr>
+            <w:tcW w:w="596" w:type="pct"/>
+            <w:vAlign w:val="center"/>
+          </w:tcPr>
+          <w:p>
+            <w:pPr>
+              <w:jc w:val="center"/>
+              <w:rPr>
+                <w:rFonts w:ascii="Cambria" w:hAnsi="Cambria"/>
+                <w:b/>
+                <w:sz w:val="18"/>
+                <w:szCs w:val="18"/>
+              </w:rPr>
+            </w:pPr>
+          </w:p>
+        </w:tc>
+        <w:tc>
+          <w:tcPr>
+            <w:tcW w:w="663" w:type="pct"/>
+            <w:gridSpan w:val="2"/>
+            <w:vAlign w:val="center"/>
+          </w:tcPr>
+          <w:p>
+            <w:pPr>
+              <w:jc w:val="center"/>
+              <w:rPr>
+                <w:rFonts w:ascii="Cambria" w:hAnsi="Cambria"/>
+                <w:b/>
+                <w:sz w:val="18"/>
+                <w:szCs w:val="18"/>
+              </w:rPr>
+            </w:pPr>
+          </w:p>
+        </w:tc>
+        <w:tc>
+          <w:tcPr>
+            <w:tcW w:w="653" w:type="pct"/>
+            <w:gridSpan w:val="2"/>
+            <w:vAlign w:val="center"/>
+          </w:tcPr>
+          <w:p>
+            <w:pPr>
+              <w:jc w:val="center"/>
+              <w:rPr>
+                <w:rFonts w:ascii="Cambria" w:hAnsi="Cambria"/>
+                <w:b/>
+                <w:sz w:val="18"/>
+                <w:szCs w:val="18"/>
+              </w:rPr>
+            </w:pPr>
+          </w:p>
+        </w:tc>
+        <w:tc>
+          <w:tcPr>
+            <w:tcW w:w="599" w:type="pct"/>
+            <w:vAlign w:val="center"/>
+          </w:tcPr>
+          <w:p>
+            <w:pPr>
+              <w:jc w:val="center"/>
+              <w:rPr>
+                <w:rFonts w:ascii="Cambria" w:hAnsi="Cambria"/>
+                <w:b/>
+                <w:sz w:val="18"/>
+                <w:szCs w:val="18"/>
+              </w:rPr>
+            </w:pPr>
+          </w:p>
+        </w:tc>
+        <w:tc>
+          <w:tcPr>
+            <w:tcW w:w="538" w:type="pct"/>
+            <w:vMerge/>
+            <w:vAlign w:val="center"/>
+          </w:tcPr>
+          <w:p>
+            <w:pPr>
+              <w:jc w:val="center"/>
+              <w:rPr>
+                <w:rFonts w:ascii="Cambria" w:hAnsi="Cambria"/>
+                <w:sz w:val="18"/>
+                <w:szCs w:val="18"/>
+              </w:rPr>
+            </w:pPr>
+          </w:p>
+        </w:tc>
+        <w:tc>
+          <w:tcPr>
+            <w:tcW w:w="1615" w:type="pct"/>
+            <w:gridSpan w:val="3"/>
+            <w:vAlign w:val="center"/>
+          </w:tcPr>
+          <w:p>
+            <w:pPr>
+              <w:jc w:val="center"/>
+              <w:rPr>
+                <w:rFonts w:ascii="Cambria" w:hAnsi="Cambria"/>
+                <w:b/>
+                <w:sz w:val="18"/>
+                <w:szCs w:val="18"/>
+                <w:highlight w:val="lightGray"/>
+              </w:rPr>
+            </w:pPr>
+            <w:r>
+              <w:rPr>
+                <w:rFonts w:ascii="Cambria" w:hAnsi="Cambria"/>
+                <w:b/>
+                <w:sz w:val="18"/>
+                <w:szCs w:val="18"/>
+                <w:highlight w:val="lightGray"/>
+              </w:rPr>
+              <w:t>2 CSD –</w:t>
+            </w:r>
+            <w:r>
+              <w:rPr>
+                <w:rFonts w:ascii="Cambria" w:hAnsi="Cambria"/>
+                <w:b/>
+                <w:sz w:val="18"/>
+                <w:szCs w:val="18"/>
+                <w:highlight w:val="lightGray"/>
+              </w:rPr>
+              <w:t xml:space="preserve"> A</w:t>
+            </w:r>
+            <w:r>
+              <w:rPr>
+                <w:rFonts w:ascii="Cambria" w:hAnsi="Cambria"/>
+                <w:b/>
+                <w:sz w:val="18"/>
+                <w:szCs w:val="18"/>
+                <w:highlight w:val="lightGray"/>
+              </w:rPr>
+              <w:t xml:space="preserve"> – DBMS LAB</w:t>
+            </w:r>
+          </w:p>
+        </w:tc>
+      </w:tr>
+      <w:tr>
+        <w:trPr>
+          <w:trHeight w:val="144"/>
+        </w:trPr>
+        <w:tc>
+          <w:tcPr>
+            <w:tcW w:w="335" w:type="pct"/>
+            <w:shd w:val="clear" w:color="auto" w:fill="F2F2F2" w:themeFill="background1" w:themeFillShade="F2"/>
+          </w:tcPr>
+          <w:p>
+            <w:pPr>
+              <w:jc w:val="center"/>
+              <w:rPr>
+                <w:rFonts w:ascii="Cambria" w:hAnsi="Cambria"/>
+                <w:b/>
+                <w:sz w:val="18"/>
+                <w:szCs w:val="18"/>
+              </w:rPr>
+            </w:pPr>
+            <w:r>
+              <w:rPr>
+                <w:rFonts w:ascii="Cambria" w:hAnsi="Cambria"/>
+                <w:b/>
+                <w:sz w:val="18"/>
+                <w:szCs w:val="18"/>
+              </w:rPr>
+              <w:t>Thru</w:t>
+            </w:r>
+          </w:p>
+        </w:tc>
+        <w:tc>
+          <w:tcPr>
+            <w:tcW w:w="596" w:type="pct"/>
+            <w:vAlign w:val="center"/>
+          </w:tcPr>
+          <w:p>
+            <w:pPr>
+              <w:jc w:val="center"/>
+              <w:rPr>
+                <w:rFonts w:ascii="Cambria" w:hAnsi="Cambria"/>
+                <w:b/>
+                <w:sz w:val="18"/>
+                <w:szCs w:val="18"/>
+              </w:rPr>
+            </w:pPr>
+          </w:p>
+        </w:tc>
+        <w:tc>
+          <w:tcPr>
+            <w:tcW w:w="1915" w:type="pct"/>
+            <w:gridSpan w:val="5"/>
+            <w:vAlign w:val="center"/>
+          </w:tcPr>
+          <w:p>
+            <w:pPr>
+              <w:jc w:val="center"/>
+              <w:rPr>
+                <w:rFonts w:ascii="Cambria" w:hAnsi="Cambria"/>
+                <w:b/>
+                <w:sz w:val="18"/>
+                <w:szCs w:val="18"/>
+              </w:rPr>
+            </w:pPr>
+            <w:r>
+              <w:rPr>
+                <w:rFonts w:ascii="Cambria" w:hAnsi="Cambria"/>
+                <w:b/>
+                <w:sz w:val="18"/>
+                <w:szCs w:val="18"/>
+              </w:rPr>
+              <w:t xml:space="preserve">3 CSD WDT – (SAC) </w:t>
+            </w:r>
+          </w:p>
+        </w:tc>
+        <w:tc>
+          <w:tcPr>
+            <w:tcW w:w="538" w:type="pct"/>
+            <w:vMerge/>
+            <w:vAlign w:val="center"/>
+          </w:tcPr>
+          <w:p>
+            <w:pPr>
+              <w:jc w:val="center"/>
+              <w:rPr>
+                <w:rFonts w:ascii="Cambria" w:hAnsi="Cambria"/>
+                <w:sz w:val="18"/>
+                <w:szCs w:val="18"/>
+              </w:rPr>
+            </w:pPr>
+          </w:p>
+        </w:tc>
+        <w:tc>
+          <w:tcPr>
+            <w:tcW w:w="538" w:type="pct"/>
+            <w:vAlign w:val="center"/>
+          </w:tcPr>
+          <w:p>
+            <w:pPr>
+              <w:jc w:val="center"/>
+              <w:rPr>
+                <w:rFonts w:ascii="Cambria" w:hAnsi="Cambria"/>
+                <w:b/>
+                <w:sz w:val="18"/>
+                <w:szCs w:val="18"/>
+              </w:rPr>
+            </w:pPr>
+          </w:p>
+        </w:tc>
+        <w:tc>
+          <w:tcPr>
+            <w:tcW w:w="538" w:type="pct"/>
+            <w:vAlign w:val="center"/>
+          </w:tcPr>
+          <w:p>
+            <w:pPr>
+              <w:jc w:val="center"/>
+              <w:rPr>
+                <w:rFonts w:ascii="Cambria" w:hAnsi="Cambria"/>
+                <w:b/>
+                <w:sz w:val="18"/>
+                <w:szCs w:val="18"/>
+              </w:rPr>
+            </w:pPr>
+          </w:p>
+        </w:tc>
+        <w:tc>
+          <w:tcPr>
+            <w:tcW w:w="539" w:type="pct"/>
+            <w:vAlign w:val="center"/>
+          </w:tcPr>
+          <w:p>
+            <w:pPr>
+              <w:jc w:val="center"/>
+              <w:rPr>
+                <w:rFonts w:ascii="Cambria" w:hAnsi="Cambria"/>
+                <w:b/>
+                <w:sz w:val="18"/>
+                <w:szCs w:val="18"/>
+              </w:rPr>
+            </w:pPr>
+          </w:p>
+        </w:tc>
+      </w:tr>
+      <w:tr>
+        <w:trPr>
+          <w:trHeight w:val="144"/>
+        </w:trPr>
+        <w:tc>
+          <w:tcPr>
+            <w:tcW w:w="335" w:type="pct"/>
+            <w:shd w:val="clear" w:color="auto" w:fill="F2F2F2" w:themeFill="background1" w:themeFillShade="F2"/>
+          </w:tcPr>
+          <w:p>
+            <w:pPr>
+              <w:jc w:val="center"/>
+              <w:rPr>
+                <w:rFonts w:ascii="Cambria" w:hAnsi="Cambria"/>
+                <w:b/>
+                <w:sz w:val="18"/>
+                <w:szCs w:val="18"/>
+              </w:rPr>
+            </w:pPr>
+            <w:r>
+              <w:rPr>
+                <w:rFonts w:ascii="Cambria" w:hAnsi="Cambria"/>
+                <w:b/>
+                <w:sz w:val="18"/>
+                <w:szCs w:val="18"/>
+              </w:rPr>
+              <w:t>Fri</w:t>
+            </w:r>
+          </w:p>
+        </w:tc>
+        <w:tc>
+          <w:tcPr>
+            <w:tcW w:w="596" w:type="pct"/>
+            <w:vAlign w:val="center"/>
+          </w:tcPr>
+          <w:p>
+            <w:pPr>
+              <w:jc w:val="center"/>
+              <w:rPr>
+                <w:rFonts w:ascii="Cambria" w:hAnsi="Cambria"/>
+                <w:b/>
+                <w:sz w:val="18"/>
+                <w:szCs w:val="18"/>
+              </w:rPr>
+            </w:pPr>
+          </w:p>
+        </w:tc>
+        <w:tc>
+          <w:tcPr>
+            <w:tcW w:w="638" w:type="pct"/>
+            <w:vAlign w:val="center"/>
+          </w:tcPr>
+          <w:p>
+            <w:pPr>
+              <w:jc w:val="center"/>
+              <w:rPr>
+                <w:rFonts w:ascii="Cambria" w:hAnsi="Cambria"/>
+                <w:b/>
+                <w:sz w:val="18"/>
+                <w:szCs w:val="18"/>
+              </w:rPr>
+            </w:pPr>
+          </w:p>
+        </w:tc>
+        <w:tc>
+          <w:tcPr>
+            <w:tcW w:w="638" w:type="pct"/>
+            <w:gridSpan w:val="2"/>
+            <w:vAlign w:val="center"/>
+          </w:tcPr>
+          <w:p>
+            <w:pPr>
+              <w:jc w:val="center"/>
+              <w:rPr>
+                <w:rFonts w:ascii="Cambria" w:hAnsi="Cambria"/>
+                <w:b/>
+                <w:sz w:val="18"/>
+                <w:szCs w:val="18"/>
+              </w:rPr>
+            </w:pPr>
+          </w:p>
+        </w:tc>
+        <w:tc>
+          <w:tcPr>
+            <w:tcW w:w="638" w:type="pct"/>
+            <w:gridSpan w:val="2"/>
+            <w:vAlign w:val="center"/>
+          </w:tcPr>
+          <w:p>
+            <w:pPr>
+              <w:jc w:val="center"/>
+              <w:rPr>
+                <w:rFonts w:ascii="Cambria" w:hAnsi="Cambria"/>
+                <w:b/>
+                <w:sz w:val="18"/>
+                <w:szCs w:val="18"/>
+              </w:rPr>
+            </w:pPr>
+          </w:p>
+        </w:tc>
+        <w:tc>
+          <w:tcPr>
+            <w:tcW w:w="538" w:type="pct"/>
+            <w:vMerge/>
+            <w:vAlign w:val="center"/>
+          </w:tcPr>
+          <w:p>
+            <w:pPr>
+              <w:jc w:val="center"/>
+              <w:rPr>
+                <w:rFonts w:ascii="Cambria" w:hAnsi="Cambria"/>
+                <w:sz w:val="18"/>
+                <w:szCs w:val="18"/>
+              </w:rPr>
+            </w:pPr>
+          </w:p>
+        </w:tc>
+        <w:tc>
+          <w:tcPr>
+            <w:tcW w:w="1615" w:type="pct"/>
+            <w:gridSpan w:val="3"/>
+            <w:vAlign w:val="center"/>
+          </w:tcPr>
+          <w:p>
+            <w:pPr>
+              <w:jc w:val="center"/>
+              <w:rPr>
+                <w:rFonts w:ascii="Cambria" w:hAnsi="Cambria"/>
+                <w:b/>
+                <w:sz w:val="18"/>
+                <w:szCs w:val="18"/>
+              </w:rPr>
+            </w:pPr>
+            <w:r>
+              <w:rPr>
+                <w:rFonts w:ascii="Cambria" w:hAnsi="Cambria"/>
+                <w:b/>
+                <w:sz w:val="18"/>
+                <w:szCs w:val="18"/>
+              </w:rPr>
+              <w:t>3 CSM AI LAB</w:t>
+            </w:r>
+          </w:p>
+        </w:tc>
+      </w:tr>
+      <w:tr>
+        <w:trPr>
+          <w:trHeight w:val="144"/>
+        </w:trPr>
+        <w:tc>
+          <w:tcPr>
+            <w:tcW w:w="2847" w:type="pct"/>
+            <w:gridSpan w:val="7"/>
+            <w:shd w:val="clear" w:color="auto" w:fill="F2F2F2" w:themeFill="background1" w:themeFillShade="F2"/>
+          </w:tcPr>
+          <w:p>
+            <w:pPr>
+              <w:rPr>
+                <w:rFonts w:ascii="Cambria" w:hAnsi="Cambria"/>
+                <w:b/>
+                <w:sz w:val="18"/>
+                <w:szCs w:val="18"/>
+              </w:rPr>
+            </w:pPr>
+            <w:r>
+              <w:rPr>
+                <w:rFonts w:ascii="Cambria" w:hAnsi="Cambria"/>
+                <w:b/>
+                <w:sz w:val="18"/>
+                <w:szCs w:val="18"/>
+              </w:rPr>
+              <w:t>Name of th</w:t>
+            </w:r>
+            <w:r>
+              <w:rPr>
+                <w:rFonts w:ascii="Cambria" w:hAnsi="Cambria"/>
+                <w:b/>
+                <w:sz w:val="18"/>
+                <w:szCs w:val="18"/>
+              </w:rPr>
+              <w:t xml:space="preserve">e Faculty: </w:t>
+            </w:r>
+            <w:r>
+              <w:t xml:space="preserve"> </w:t>
+            </w:r>
+            <w:r>
+              <w:rPr>
+                <w:rFonts w:ascii="Cambria" w:hAnsi="Cambria"/>
+                <w:b/>
+                <w:sz w:val="18"/>
+                <w:szCs w:val="18"/>
+              </w:rPr>
+              <w:t>Mr. D. Mohammed Rafi</w:t>
+            </w:r>
+          </w:p>
+        </w:tc>
+        <w:tc>
+          <w:tcPr>
+            <w:tcW w:w="538" w:type="pct"/>
+            <w:vMerge/>
+            <w:vAlign w:val="center"/>
+          </w:tcPr>
+          <w:p>
+            <w:pPr>
+              <w:jc w:val="center"/>
+              <w:rPr>
+                <w:rFonts w:ascii="Cambria" w:hAnsi="Cambria"/>
+                <w:sz w:val="18"/>
+                <w:szCs w:val="18"/>
+              </w:rPr>
+            </w:pPr>
+          </w:p>
+        </w:tc>
+        <w:tc>
+          <w:tcPr>
+            <w:tcW w:w="1615" w:type="pct"/>
+            <w:gridSpan w:val="3"/>
+            <w:shd w:val="clear" w:color="auto" w:fill="F2F2F2" w:themeFill="background1" w:themeFillShade="F2"/>
+            <w:vAlign w:val="center"/>
+          </w:tcPr>
+          <w:p>
+            <w:pPr>
+              <w:rPr>
+                <w:rFonts w:ascii="Cambria" w:hAnsi="Cambria"/>
+                <w:b/>
+                <w:sz w:val="18"/>
+                <w:szCs w:val="18"/>
+              </w:rPr>
+            </w:pPr>
+            <w:proofErr w:type="spellStart"/>
+            <w:r>
+              <w:rPr>
+                <w:rFonts w:ascii="Cambria" w:hAnsi="Cambria"/>
+                <w:b/>
+                <w:sz w:val="18"/>
+                <w:szCs w:val="18"/>
+              </w:rPr>
+              <w:t>Ph</w:t>
+            </w:r>
+            <w:proofErr w:type="spellEnd"/>
+            <w:r>
+              <w:rPr>
+                <w:rFonts w:ascii="Cambria" w:hAnsi="Cambria"/>
+                <w:b/>
+                <w:sz w:val="18"/>
+                <w:szCs w:val="18"/>
+              </w:rPr>
+              <w:t xml:space="preserve">:  </w:t>
+            </w:r>
+            <w:r>
+              <w:rPr>
+                <w:rFonts w:ascii="Cambria" w:hAnsi="Cambria"/>
+                <w:b/>
+                <w:sz w:val="18"/>
+                <w:szCs w:val="18"/>
+              </w:rPr>
+              <w:t>8886226659</w:t>
+            </w:r>
+          </w:p>
+        </w:tc>
+      </w:tr>
+    </w:tbl>
+    <w:p>
+      <w:pPr>
+        <w:spacing w:after="0"/>
+        <w:jc w:val="center"/>
+        <w:rPr>
+          <w:rFonts w:ascii="Cambria" w:hAnsi="Cambria"/>
+          <w:sz w:val="18"/>
+          <w:szCs w:val="18"/>
+        </w:rPr>
+      </w:pPr>
+    </w:p>
+    <w:tbl>
+      <w:tblPr>
+        <w:tblStyle w:val="TableGrid"/>
+        <w:tblpPr w:leftFromText="187" w:rightFromText="187" w:vertAnchor="text" w:horzAnchor="margin" w:tblpY="1"/>
+        <w:tblOverlap w:val="never"/>
+        <w:tblW w:w="5000" w:type="pct"/>
+        <w:tblLook w:val="04A0" w:firstRow="1" w:lastRow="0" w:firstColumn="1" w:lastColumn="0" w:noHBand="0" w:noVBand="1"/>
+      </w:tblPr>
+      <w:tblGrid>
+        <w:gridCol w:w="686"/>
+        <w:gridCol w:w="1229"/>
+        <w:gridCol w:w="66"/>
+        <w:gridCol w:w="1302"/>
+        <w:gridCol w:w="1296"/>
+        <w:gridCol w:w="52"/>
+        <w:gridCol w:w="1248"/>
+        <w:gridCol w:w="1110"/>
+        <w:gridCol w:w="1110"/>
+        <w:gridCol w:w="1112"/>
+        <w:gridCol w:w="1104"/>
+      </w:tblGrid>
+      <w:tr>
+        <w:trPr>
+          <w:trHeight w:val="144"/>
+        </w:trPr>
+        <w:tc>
+          <w:tcPr>
+            <w:tcW w:w="333" w:type="pct"/>
+            <w:shd w:val="clear" w:color="auto" w:fill="F2F2F2" w:themeFill="background1" w:themeFillShade="F2"/>
+          </w:tcPr>
+          <w:p>
+            <w:pPr>
+              <w:rPr>
+                <w:rFonts w:ascii="Cambria" w:hAnsi="Cambria"/>
+                <w:sz w:val="18"/>
+                <w:szCs w:val="18"/>
+              </w:rPr>
+            </w:pPr>
+          </w:p>
+        </w:tc>
+        <w:tc>
+          <w:tcPr>
+            <w:tcW w:w="596" w:type="pct"/>
+            <w:shd w:val="clear" w:color="auto" w:fill="F2F2F2" w:themeFill="background1" w:themeFillShade="F2"/>
+            <w:vAlign w:val="center"/>
+          </w:tcPr>
+          <w:p>
+            <w:pPr>
+              <w:jc w:val="center"/>
+              <w:rPr>
+                <w:rFonts w:ascii="Cambria" w:hAnsi="Cambria"/>
+                <w:b/>
+                <w:bCs/>
+                <w:color w:val="000000" w:themeColor="text1"/>
+                <w:sz w:val="18"/>
+                <w:szCs w:val="18"/>
+              </w:rPr>
+            </w:pPr>
+            <w:r>
+              <w:rPr>
+                <w:rFonts w:ascii="Cambria" w:hAnsi="Cambria"/>
+                <w:b/>
+                <w:bCs/>
+                <w:color w:val="000000" w:themeColor="text1"/>
+                <w:sz w:val="18"/>
+                <w:szCs w:val="18"/>
+              </w:rPr>
+              <w:t>P1</w:t>
+            </w:r>
+          </w:p>
+          <w:p>
+            <w:pPr>
+              <w:jc w:val="center"/>
+              <w:rPr>
+                <w:rFonts w:ascii="Cambria" w:hAnsi="Cambria"/>
+                <w:b/>
+                <w:bCs/>
+                <w:color w:val="000000" w:themeColor="text1"/>
+                <w:sz w:val="18"/>
+                <w:szCs w:val="18"/>
+              </w:rPr>
+            </w:pPr>
+            <w:r>
+              <w:rPr>
+                <w:rFonts w:ascii="Cambria" w:hAnsi="Cambria"/>
+                <w:b/>
+                <w:bCs/>
+                <w:color w:val="000000" w:themeColor="text1"/>
+                <w:sz w:val="18"/>
+                <w:szCs w:val="18"/>
+              </w:rPr>
+              <w:t>9.30-10.20</w:t>
+            </w:r>
+          </w:p>
+        </w:tc>
+        <w:tc>
+          <w:tcPr>
+            <w:tcW w:w="663" w:type="pct"/>
+            <w:gridSpan w:val="2"/>
+            <w:shd w:val="clear" w:color="auto" w:fill="F2F2F2" w:themeFill="background1" w:themeFillShade="F2"/>
+            <w:vAlign w:val="center"/>
+          </w:tcPr>
+          <w:p>
+            <w:pPr>
+              <w:jc w:val="center"/>
+              <w:rPr>
+                <w:rFonts w:ascii="Cambria" w:hAnsi="Cambria"/>
+                <w:b/>
+                <w:bCs/>
+                <w:color w:val="000000" w:themeColor="text1"/>
+                <w:sz w:val="18"/>
+                <w:szCs w:val="18"/>
+              </w:rPr>
+            </w:pPr>
+            <w:r>
+              <w:rPr>
+                <w:rFonts w:ascii="Cambria" w:hAnsi="Cambria"/>
+                <w:b/>
+                <w:bCs/>
+                <w:color w:val="000000" w:themeColor="text1"/>
+                <w:sz w:val="18"/>
+                <w:szCs w:val="18"/>
+              </w:rPr>
+              <w:t>P2</w:t>
+            </w:r>
+          </w:p>
+          <w:p>
+            <w:pPr>
+              <w:jc w:val="center"/>
+              <w:rPr>
+                <w:rFonts w:ascii="Cambria" w:hAnsi="Cambria"/>
+                <w:b/>
+                <w:bCs/>
+                <w:color w:val="000000" w:themeColor="text1"/>
+                <w:sz w:val="18"/>
+                <w:szCs w:val="18"/>
+              </w:rPr>
+            </w:pPr>
+            <w:r>
+              <w:rPr>
+                <w:rFonts w:ascii="Cambria" w:hAnsi="Cambria"/>
+                <w:b/>
+                <w:bCs/>
+                <w:color w:val="000000" w:themeColor="text1"/>
+                <w:sz w:val="18"/>
+                <w:szCs w:val="18"/>
+              </w:rPr>
+              <w:t>10.20-11-10</w:t>
+            </w:r>
+          </w:p>
+        </w:tc>
+        <w:tc>
+          <w:tcPr>
+            <w:tcW w:w="653" w:type="pct"/>
+            <w:gridSpan w:val="2"/>
+            <w:shd w:val="clear" w:color="auto" w:fill="F2F2F2" w:themeFill="background1" w:themeFillShade="F2"/>
+            <w:vAlign w:val="center"/>
+          </w:tcPr>
+          <w:p>
+            <w:pPr>
+              <w:jc w:val="center"/>
+              <w:rPr>
+                <w:rFonts w:ascii="Cambria" w:hAnsi="Cambria"/>
+                <w:b/>
+                <w:bCs/>
+                <w:color w:val="000000" w:themeColor="text1"/>
+                <w:sz w:val="18"/>
+                <w:szCs w:val="18"/>
+              </w:rPr>
+            </w:pPr>
+            <w:r>
+              <w:rPr>
+                <w:rFonts w:ascii="Cambria" w:hAnsi="Cambria"/>
+                <w:b/>
+                <w:bCs/>
+                <w:color w:val="000000" w:themeColor="text1"/>
+                <w:sz w:val="18"/>
+                <w:szCs w:val="18"/>
+              </w:rPr>
+              <w:t>P3</w:t>
+            </w:r>
+          </w:p>
+          <w:p>
+            <w:pPr>
+              <w:jc w:val="center"/>
+              <w:rPr>
+                <w:rFonts w:ascii="Cambria" w:hAnsi="Cambria"/>
+                <w:b/>
+                <w:bCs/>
+                <w:color w:val="000000" w:themeColor="text1"/>
+                <w:sz w:val="18"/>
+                <w:szCs w:val="18"/>
+              </w:rPr>
+            </w:pPr>
+            <w:r>
+              <w:rPr>
+                <w:rFonts w:ascii="Cambria" w:hAnsi="Cambria"/>
+                <w:b/>
+                <w:bCs/>
+                <w:color w:val="000000" w:themeColor="text1"/>
+                <w:sz w:val="18"/>
+                <w:szCs w:val="18"/>
+              </w:rPr>
+              <w:t>11.20-12.10</w:t>
+            </w:r>
+          </w:p>
+        </w:tc>
+        <w:tc>
+          <w:tcPr>
+            <w:tcW w:w="605" w:type="pct"/>
+            <w:shd w:val="clear" w:color="auto" w:fill="F2F2F2" w:themeFill="background1" w:themeFillShade="F2"/>
+            <w:vAlign w:val="center"/>
+          </w:tcPr>
+          <w:p>
+            <w:pPr>
+              <w:jc w:val="center"/>
+              <w:rPr>
+                <w:rFonts w:ascii="Cambria" w:hAnsi="Cambria"/>
+                <w:b/>
+                <w:bCs/>
+                <w:color w:val="000000" w:themeColor="text1"/>
+                <w:sz w:val="18"/>
+                <w:szCs w:val="18"/>
+              </w:rPr>
+            </w:pPr>
+            <w:r>
+              <w:rPr>
+                <w:rFonts w:ascii="Cambria" w:hAnsi="Cambria"/>
+                <w:b/>
+                <w:bCs/>
+                <w:color w:val="000000" w:themeColor="text1"/>
+                <w:sz w:val="18"/>
+                <w:szCs w:val="18"/>
+              </w:rPr>
+              <w:t>P4</w:t>
+            </w:r>
+          </w:p>
+          <w:p>
+            <w:pPr>
+              <w:jc w:val="center"/>
+              <w:rPr>
+                <w:rFonts w:ascii="Cambria" w:hAnsi="Cambria"/>
+                <w:b/>
+                <w:bCs/>
+                <w:color w:val="000000" w:themeColor="text1"/>
+                <w:sz w:val="18"/>
+                <w:szCs w:val="18"/>
+              </w:rPr>
+            </w:pPr>
+            <w:r>
+              <w:rPr>
+                <w:rFonts w:ascii="Cambria" w:hAnsi="Cambria"/>
+                <w:b/>
+                <w:bCs/>
+                <w:color w:val="000000" w:themeColor="text1"/>
+                <w:sz w:val="18"/>
+                <w:szCs w:val="18"/>
+              </w:rPr>
+              <w:t>12.10-1.00</w:t>
+            </w:r>
+          </w:p>
+        </w:tc>
+        <w:tc>
+          <w:tcPr>
+            <w:tcW w:w="538" w:type="pct"/>
+            <w:shd w:val="clear" w:color="auto" w:fill="F2F2F2" w:themeFill="background1" w:themeFillShade="F2"/>
+            <w:vAlign w:val="center"/>
+          </w:tcPr>
+          <w:p>
+            <w:pPr>
+              <w:jc w:val="center"/>
+              <w:rPr>
+                <w:rFonts w:ascii="Cambria" w:hAnsi="Cambria"/>
+                <w:b/>
+                <w:sz w:val="18"/>
+                <w:szCs w:val="18"/>
+              </w:rPr>
+            </w:pPr>
+            <w:r>
+              <w:rPr>
+                <w:rFonts w:ascii="Cambria" w:hAnsi="Cambria"/>
+                <w:b/>
+                <w:sz w:val="18"/>
+                <w:szCs w:val="18"/>
+              </w:rPr>
+              <w:t>1.00-2.00</w:t>
+            </w:r>
+          </w:p>
+        </w:tc>
+        <w:tc>
+          <w:tcPr>
+            <w:tcW w:w="538" w:type="pct"/>
+            <w:shd w:val="clear" w:color="auto" w:fill="F2F2F2" w:themeFill="background1" w:themeFillShade="F2"/>
+            <w:vAlign w:val="center"/>
+          </w:tcPr>
+          <w:p>
+            <w:pPr>
+              <w:jc w:val="center"/>
+              <w:rPr>
+                <w:rFonts w:ascii="Cambria" w:hAnsi="Cambria"/>
+                <w:b/>
+                <w:bCs/>
+                <w:color w:val="000000" w:themeColor="text1"/>
+                <w:sz w:val="18"/>
+                <w:szCs w:val="18"/>
+              </w:rPr>
+            </w:pPr>
+            <w:r>
+              <w:rPr>
+                <w:rFonts w:ascii="Cambria" w:hAnsi="Cambria"/>
+                <w:b/>
+                <w:bCs/>
+                <w:color w:val="000000" w:themeColor="text1"/>
+                <w:sz w:val="18"/>
+                <w:szCs w:val="18"/>
+              </w:rPr>
+              <w:t>P5</w:t>
+            </w:r>
+          </w:p>
+          <w:p>
+            <w:pPr>
+              <w:jc w:val="center"/>
+              <w:rPr>
+                <w:rFonts w:ascii="Cambria" w:hAnsi="Cambria"/>
+                <w:b/>
+                <w:bCs/>
+                <w:color w:val="000000" w:themeColor="text1"/>
+                <w:sz w:val="18"/>
+                <w:szCs w:val="18"/>
+              </w:rPr>
+            </w:pPr>
+            <w:r>
+              <w:rPr>
+                <w:rFonts w:ascii="Cambria" w:hAnsi="Cambria"/>
+                <w:b/>
+                <w:bCs/>
+                <w:color w:val="000000" w:themeColor="text1"/>
+                <w:sz w:val="18"/>
+                <w:szCs w:val="18"/>
+              </w:rPr>
+              <w:t>2.00-2.50</w:t>
+            </w:r>
+          </w:p>
+        </w:tc>
+        <w:tc>
+          <w:tcPr>
+            <w:tcW w:w="539" w:type="pct"/>
+            <w:shd w:val="clear" w:color="auto" w:fill="F2F2F2" w:themeFill="background1" w:themeFillShade="F2"/>
+            <w:vAlign w:val="center"/>
+          </w:tcPr>
+          <w:p>
+            <w:pPr>
+              <w:jc w:val="center"/>
+              <w:rPr>
+                <w:rFonts w:ascii="Cambria" w:hAnsi="Cambria"/>
+                <w:b/>
+                <w:bCs/>
+                <w:color w:val="000000" w:themeColor="text1"/>
+                <w:sz w:val="18"/>
+                <w:szCs w:val="18"/>
+              </w:rPr>
+            </w:pPr>
+            <w:r>
+              <w:rPr>
+                <w:rFonts w:ascii="Cambria" w:hAnsi="Cambria"/>
+                <w:b/>
+                <w:bCs/>
+                <w:color w:val="000000" w:themeColor="text1"/>
+                <w:sz w:val="18"/>
+                <w:szCs w:val="18"/>
+              </w:rPr>
+              <w:t>P6</w:t>
+            </w:r>
+          </w:p>
+          <w:p>
+            <w:pPr>
+              <w:jc w:val="center"/>
+              <w:rPr>
+                <w:rFonts w:ascii="Cambria" w:hAnsi="Cambria"/>
+                <w:b/>
+                <w:bCs/>
+                <w:color w:val="000000" w:themeColor="text1"/>
+                <w:sz w:val="18"/>
+                <w:szCs w:val="18"/>
+              </w:rPr>
+            </w:pPr>
+            <w:r>
+              <w:rPr>
+                <w:rFonts w:ascii="Cambria" w:hAnsi="Cambria"/>
+                <w:b/>
+                <w:bCs/>
+                <w:color w:val="000000" w:themeColor="text1"/>
+                <w:sz w:val="18"/>
+                <w:szCs w:val="18"/>
+              </w:rPr>
+              <w:t>2.50-3.40</w:t>
+            </w:r>
+          </w:p>
+        </w:tc>
+        <w:tc>
+          <w:tcPr>
+            <w:tcW w:w="535" w:type="pct"/>
+            <w:shd w:val="clear" w:color="auto" w:fill="F2F2F2" w:themeFill="background1" w:themeFillShade="F2"/>
+            <w:vAlign w:val="center"/>
+          </w:tcPr>
+          <w:p>
+            <w:pPr>
+              <w:jc w:val="center"/>
+              <w:rPr>
+                <w:rFonts w:ascii="Cambria" w:hAnsi="Cambria"/>
+                <w:b/>
+                <w:bCs/>
+                <w:color w:val="000000" w:themeColor="text1"/>
+                <w:sz w:val="18"/>
+                <w:szCs w:val="18"/>
+              </w:rPr>
+            </w:pPr>
+            <w:r>
+              <w:rPr>
+                <w:rFonts w:ascii="Cambria" w:hAnsi="Cambria"/>
+                <w:b/>
+                <w:bCs/>
+                <w:color w:val="000000" w:themeColor="text1"/>
+                <w:sz w:val="18"/>
+                <w:szCs w:val="18"/>
+              </w:rPr>
+              <w:t>P7</w:t>
+            </w:r>
+          </w:p>
+          <w:p>
+            <w:pPr>
+              <w:jc w:val="center"/>
+              <w:rPr>
+                <w:rFonts w:ascii="Cambria" w:hAnsi="Cambria"/>
+                <w:b/>
+                <w:bCs/>
+                <w:color w:val="000000" w:themeColor="text1"/>
+                <w:sz w:val="18"/>
+                <w:szCs w:val="18"/>
+              </w:rPr>
+            </w:pPr>
+            <w:r>
+              <w:rPr>
+                <w:rFonts w:ascii="Cambria" w:hAnsi="Cambria"/>
+                <w:b/>
+                <w:bCs/>
+                <w:color w:val="000000" w:themeColor="text1"/>
+                <w:sz w:val="18"/>
+                <w:szCs w:val="18"/>
+              </w:rPr>
+              <w:t>3.40-4.30</w:t>
+            </w:r>
+          </w:p>
+        </w:tc>
+      </w:tr>
+      <w:tr>
+        <w:trPr>
+          <w:trHeight w:val="144"/>
+        </w:trPr>
+        <w:tc>
+          <w:tcPr>
+            <w:tcW w:w="333" w:type="pct"/>
+            <w:shd w:val="clear" w:color="auto" w:fill="F2F2F2" w:themeFill="background1" w:themeFillShade="F2"/>
+          </w:tcPr>
+          <w:p>
+            <w:pPr>
+              <w:jc w:val="center"/>
+              <w:rPr>
+                <w:rFonts w:ascii="Cambria" w:hAnsi="Cambria"/>
+                <w:b/>
+                <w:sz w:val="18"/>
+                <w:szCs w:val="18"/>
+              </w:rPr>
+            </w:pPr>
+            <w:r>
+              <w:rPr>
+                <w:rFonts w:ascii="Cambria" w:hAnsi="Cambria"/>
+                <w:b/>
+                <w:sz w:val="18"/>
+                <w:szCs w:val="18"/>
+              </w:rPr>
+              <w:t>Mon</w:t>
+            </w:r>
+          </w:p>
+        </w:tc>
+        <w:tc>
+          <w:tcPr>
+            <w:tcW w:w="628" w:type="pct"/>
+            <w:gridSpan w:val="2"/>
+            <w:vAlign w:val="center"/>
+          </w:tcPr>
+          <w:p>
+            <w:pPr>
+              <w:jc w:val="center"/>
+              <w:rPr>
+                <w:rFonts w:ascii="Cambria" w:hAnsi="Cambria"/>
+                <w:b/>
+                <w:sz w:val="18"/>
+                <w:szCs w:val="18"/>
+                <w:highlight w:val="lightGray"/>
+              </w:rPr>
+            </w:pPr>
+          </w:p>
+        </w:tc>
+        <w:tc>
+          <w:tcPr>
+            <w:tcW w:w="1889" w:type="pct"/>
+            <w:gridSpan w:val="4"/>
+            <w:vAlign w:val="center"/>
+          </w:tcPr>
+          <w:p>
+            <w:pPr>
+              <w:jc w:val="center"/>
+              <w:rPr>
+                <w:rFonts w:ascii="Cambria" w:hAnsi="Cambria"/>
+                <w:b/>
+                <w:sz w:val="18"/>
+                <w:szCs w:val="18"/>
+                <w:highlight w:val="lightGray"/>
+              </w:rPr>
+            </w:pPr>
+            <w:r>
+              <w:rPr>
+                <w:rFonts w:ascii="Cambria" w:hAnsi="Cambria"/>
+                <w:b/>
+                <w:sz w:val="18"/>
+                <w:szCs w:val="18"/>
+                <w:highlight w:val="lightGray"/>
+              </w:rPr>
+              <w:t>2 CSM A DBMS LAB</w:t>
+            </w:r>
+          </w:p>
+        </w:tc>
+        <w:tc>
+          <w:tcPr>
+            <w:tcW w:w="538" w:type="pct"/>
+            <w:vMerge w:val="restart"/>
+            <w:vAlign w:val="center"/>
+          </w:tcPr>
+          <w:p>
+            <w:pPr>
+              <w:jc w:val="center"/>
+              <w:rPr>
+                <w:rFonts w:ascii="Cambria" w:hAnsi="Cambria"/>
+                <w:b/>
+                <w:sz w:val="18"/>
+                <w:szCs w:val="18"/>
+              </w:rPr>
+            </w:pPr>
+            <w:r>
+              <w:rPr>
+                <w:rFonts w:ascii="Cambria" w:hAnsi="Cambria"/>
+                <w:b/>
+                <w:sz w:val="18"/>
+                <w:szCs w:val="18"/>
+              </w:rPr>
+              <w:t>Lunch</w:t>
+            </w:r>
+          </w:p>
+        </w:tc>
+        <w:tc>
+          <w:tcPr>
+            <w:tcW w:w="1612" w:type="pct"/>
+            <w:gridSpan w:val="3"/>
+            <w:vAlign w:val="center"/>
+          </w:tcPr>
+          <w:p>
+            <w:pPr>
+              <w:jc w:val="center"/>
+              <w:rPr>
+                <w:rFonts w:ascii="Cambria" w:hAnsi="Cambria"/>
+                <w:b/>
+                <w:sz w:val="18"/>
+                <w:szCs w:val="18"/>
+              </w:rPr>
+            </w:pPr>
+            <w:r>
+              <w:rPr>
+                <w:rFonts w:ascii="Cambria" w:hAnsi="Cambria"/>
+                <w:b/>
+                <w:sz w:val="18"/>
+                <w:szCs w:val="18"/>
+              </w:rPr>
+              <w:t>3 CSE –A WDT LAB</w:t>
+            </w:r>
+          </w:p>
+        </w:tc>
+      </w:tr>
+      <w:tr>
+        <w:trPr>
+          <w:trHeight w:val="144"/>
+        </w:trPr>
+        <w:tc>
+          <w:tcPr>
+            <w:tcW w:w="333" w:type="pct"/>
+            <w:shd w:val="clear" w:color="auto" w:fill="F2F2F2" w:themeFill="background1" w:themeFillShade="F2"/>
+          </w:tcPr>
+          <w:p>
+            <w:pPr>
+              <w:jc w:val="center"/>
+              <w:rPr>
+                <w:rFonts w:ascii="Cambria" w:hAnsi="Cambria"/>
+                <w:b/>
+                <w:sz w:val="18"/>
+                <w:szCs w:val="18"/>
+              </w:rPr>
+            </w:pPr>
+            <w:r>
+              <w:rPr>
+                <w:rFonts w:ascii="Cambria" w:hAnsi="Cambria"/>
+                <w:b/>
+                <w:sz w:val="18"/>
+                <w:szCs w:val="18"/>
+              </w:rPr>
+              <w:t>Tue</w:t>
+            </w:r>
+          </w:p>
+        </w:tc>
+        <w:tc>
+          <w:tcPr>
+            <w:tcW w:w="628" w:type="pct"/>
+            <w:gridSpan w:val="2"/>
+            <w:vAlign w:val="center"/>
+          </w:tcPr>
+          <w:p>
+            <w:pPr>
+              <w:jc w:val="center"/>
+              <w:rPr>
+                <w:rFonts w:ascii="Cambria" w:hAnsi="Cambria"/>
+                <w:b/>
+                <w:sz w:val="18"/>
+                <w:szCs w:val="18"/>
+              </w:rPr>
+            </w:pPr>
+          </w:p>
+        </w:tc>
+        <w:tc>
+          <w:tcPr>
+            <w:tcW w:w="631" w:type="pct"/>
+            <w:vAlign w:val="center"/>
+          </w:tcPr>
+          <w:p>
+            <w:pPr>
+              <w:jc w:val="center"/>
+              <w:rPr>
+                <w:rFonts w:ascii="Cambria" w:hAnsi="Cambria"/>
+                <w:b/>
+                <w:sz w:val="18"/>
+                <w:szCs w:val="18"/>
+              </w:rPr>
+            </w:pPr>
+          </w:p>
+        </w:tc>
+        <w:tc>
+          <w:tcPr>
+            <w:tcW w:w="628" w:type="pct"/>
+            <w:vAlign w:val="center"/>
+          </w:tcPr>
+          <w:p>
+            <w:pPr>
+              <w:jc w:val="center"/>
+              <w:rPr>
+                <w:rFonts w:ascii="Cambria" w:hAnsi="Cambria"/>
+                <w:b/>
+                <w:sz w:val="18"/>
+                <w:szCs w:val="18"/>
+              </w:rPr>
+            </w:pPr>
+          </w:p>
+        </w:tc>
+        <w:tc>
+          <w:tcPr>
+            <w:tcW w:w="630" w:type="pct"/>
+            <w:gridSpan w:val="2"/>
+            <w:vAlign w:val="center"/>
+          </w:tcPr>
+          <w:p>
+            <w:pPr>
+              <w:jc w:val="center"/>
+              <w:rPr>
+                <w:rFonts w:ascii="Cambria" w:hAnsi="Cambria"/>
+                <w:b/>
+                <w:sz w:val="18"/>
+                <w:szCs w:val="18"/>
+              </w:rPr>
+            </w:pPr>
+          </w:p>
+        </w:tc>
+        <w:tc>
+          <w:tcPr>
+            <w:tcW w:w="538" w:type="pct"/>
+            <w:vMerge/>
+            <w:vAlign w:val="center"/>
+          </w:tcPr>
+          <w:p>
+            <w:pPr>
+              <w:jc w:val="center"/>
+              <w:rPr>
+                <w:rFonts w:ascii="Cambria" w:hAnsi="Cambria"/>
+                <w:sz w:val="18"/>
+                <w:szCs w:val="18"/>
+              </w:rPr>
+            </w:pPr>
+          </w:p>
+        </w:tc>
+        <w:tc>
+          <w:tcPr>
+            <w:tcW w:w="538" w:type="pct"/>
+            <w:vAlign w:val="center"/>
+          </w:tcPr>
+          <w:p>
+            <w:pPr>
+              <w:jc w:val="center"/>
+              <w:rPr>
+                <w:rFonts w:ascii="Cambria" w:hAnsi="Cambria"/>
+                <w:b/>
+                <w:sz w:val="18"/>
+                <w:szCs w:val="18"/>
+              </w:rPr>
+            </w:pPr>
+          </w:p>
+        </w:tc>
+        <w:tc>
+          <w:tcPr>
+            <w:tcW w:w="539" w:type="pct"/>
+            <w:vAlign w:val="center"/>
+          </w:tcPr>
+          <w:p>
+            <w:pPr>
+              <w:jc w:val="center"/>
+              <w:rPr>
+                <w:rFonts w:ascii="Cambria" w:hAnsi="Cambria"/>
+                <w:b/>
+                <w:sz w:val="18"/>
+                <w:szCs w:val="18"/>
+              </w:rPr>
+            </w:pPr>
+          </w:p>
+        </w:tc>
+        <w:tc>
+          <w:tcPr>
+            <w:tcW w:w="535" w:type="pct"/>
+            <w:vAlign w:val="center"/>
+          </w:tcPr>
+          <w:p>
+            <w:pPr>
+              <w:jc w:val="center"/>
+              <w:rPr>
+                <w:rFonts w:ascii="Cambria" w:hAnsi="Cambria"/>
+                <w:b/>
+                <w:sz w:val="18"/>
+                <w:szCs w:val="18"/>
+              </w:rPr>
+            </w:pPr>
+          </w:p>
+        </w:tc>
+      </w:tr>
+      <w:tr>
+        <w:trPr>
+          <w:trHeight w:val="144"/>
+        </w:trPr>
+        <w:tc>
+          <w:tcPr>
+            <w:tcW w:w="333" w:type="pct"/>
+            <w:shd w:val="clear" w:color="auto" w:fill="F2F2F2" w:themeFill="background1" w:themeFillShade="F2"/>
+          </w:tcPr>
+          <w:p>
+            <w:pPr>
+              <w:jc w:val="center"/>
+              <w:rPr>
+                <w:rFonts w:ascii="Cambria" w:hAnsi="Cambria"/>
+                <w:b/>
+                <w:sz w:val="18"/>
+                <w:szCs w:val="18"/>
+              </w:rPr>
+            </w:pPr>
+            <w:r>
+              <w:rPr>
+                <w:rFonts w:ascii="Cambria" w:hAnsi="Cambria"/>
+                <w:b/>
+                <w:sz w:val="18"/>
+                <w:szCs w:val="18"/>
+              </w:rPr>
+              <w:t>Wed</w:t>
+            </w:r>
+          </w:p>
+        </w:tc>
+        <w:tc>
+          <w:tcPr>
+            <w:tcW w:w="628" w:type="pct"/>
+            <w:gridSpan w:val="2"/>
+            <w:vAlign w:val="center"/>
+          </w:tcPr>
+          <w:p>
+            <w:pPr>
+              <w:jc w:val="center"/>
+              <w:rPr>
+                <w:rFonts w:ascii="Cambria" w:hAnsi="Cambria"/>
+                <w:b/>
+                <w:sz w:val="18"/>
+                <w:szCs w:val="18"/>
+              </w:rPr>
+            </w:pPr>
+          </w:p>
+        </w:tc>
+        <w:tc>
+          <w:tcPr>
+            <w:tcW w:w="1889" w:type="pct"/>
+            <w:gridSpan w:val="4"/>
+            <w:vAlign w:val="center"/>
+          </w:tcPr>
+          <w:p>
+            <w:pPr>
+              <w:jc w:val="center"/>
+              <w:rPr>
+                <w:rFonts w:ascii="Cambria" w:hAnsi="Cambria"/>
+                <w:b/>
+                <w:sz w:val="18"/>
+                <w:szCs w:val="18"/>
+              </w:rPr>
+            </w:pPr>
+            <w:r>
+              <w:rPr>
+                <w:rFonts w:ascii="Cambria" w:hAnsi="Cambria"/>
+                <w:b/>
+                <w:sz w:val="18"/>
+                <w:szCs w:val="18"/>
+              </w:rPr>
+              <w:t>3 CSD CO &amp; OS LAB</w:t>
+            </w:r>
+          </w:p>
+        </w:tc>
+        <w:tc>
+          <w:tcPr>
+            <w:tcW w:w="538" w:type="pct"/>
+            <w:vMerge/>
+            <w:vAlign w:val="center"/>
+          </w:tcPr>
+          <w:p>
+            <w:pPr>
+              <w:jc w:val="center"/>
+              <w:rPr>
+                <w:rFonts w:ascii="Cambria" w:hAnsi="Cambria"/>
+                <w:sz w:val="18"/>
+                <w:szCs w:val="18"/>
+              </w:rPr>
+            </w:pPr>
+          </w:p>
+        </w:tc>
+        <w:tc>
+          <w:tcPr>
+            <w:tcW w:w="1612" w:type="pct"/>
+            <w:gridSpan w:val="3"/>
+            <w:vAlign w:val="center"/>
+          </w:tcPr>
+          <w:p>
+            <w:pPr>
+              <w:jc w:val="center"/>
+              <w:rPr>
+                <w:rFonts w:ascii="Cambria" w:hAnsi="Cambria"/>
+                <w:b/>
+                <w:sz w:val="18"/>
+                <w:szCs w:val="18"/>
+                <w:highlight w:val="lightGray"/>
+              </w:rPr>
+            </w:pPr>
+            <w:r>
+              <w:rPr>
+                <w:rFonts w:ascii="Cambria" w:hAnsi="Cambria"/>
+                <w:b/>
+                <w:sz w:val="18"/>
+                <w:szCs w:val="18"/>
+                <w:highlight w:val="lightGray"/>
+              </w:rPr>
+              <w:t xml:space="preserve">2 CSM  B </w:t>
+            </w:r>
+            <w:r>
+              <w:rPr>
+                <w:rFonts w:ascii="Cambria" w:hAnsi="Cambria"/>
+                <w:b/>
+                <w:sz w:val="18"/>
+                <w:szCs w:val="18"/>
+                <w:highlight w:val="lightGray"/>
+              </w:rPr>
+              <w:t>DBMS LAB</w:t>
+            </w:r>
+          </w:p>
+        </w:tc>
+      </w:tr>
+      <w:tr>
+        <w:trPr>
+          <w:trHeight w:val="144"/>
+        </w:trPr>
+        <w:tc>
+          <w:tcPr>
+            <w:tcW w:w="333" w:type="pct"/>
+            <w:shd w:val="clear" w:color="auto" w:fill="F2F2F2" w:themeFill="background1" w:themeFillShade="F2"/>
+          </w:tcPr>
+          <w:p>
+            <w:pPr>
+              <w:jc w:val="center"/>
+              <w:rPr>
+                <w:rFonts w:ascii="Cambria" w:hAnsi="Cambria"/>
+                <w:b/>
+                <w:sz w:val="18"/>
+                <w:szCs w:val="18"/>
+              </w:rPr>
+            </w:pPr>
+            <w:r>
+              <w:rPr>
+                <w:rFonts w:ascii="Cambria" w:hAnsi="Cambria"/>
+                <w:b/>
+                <w:sz w:val="18"/>
+                <w:szCs w:val="18"/>
+              </w:rPr>
+              <w:t>Thru</w:t>
+            </w:r>
+          </w:p>
+        </w:tc>
+        <w:tc>
+          <w:tcPr>
+            <w:tcW w:w="628" w:type="pct"/>
+            <w:gridSpan w:val="2"/>
+            <w:vAlign w:val="center"/>
+          </w:tcPr>
+          <w:p>
+            <w:pPr>
+              <w:jc w:val="center"/>
+              <w:rPr>
+                <w:rFonts w:ascii="Cambria" w:hAnsi="Cambria"/>
+                <w:b/>
+                <w:sz w:val="18"/>
+                <w:szCs w:val="18"/>
+              </w:rPr>
+            </w:pPr>
+          </w:p>
+        </w:tc>
+        <w:tc>
+          <w:tcPr>
+            <w:tcW w:w="1889" w:type="pct"/>
+            <w:gridSpan w:val="4"/>
+            <w:vAlign w:val="center"/>
+          </w:tcPr>
+          <w:p>
+            <w:pPr>
+              <w:jc w:val="center"/>
+              <w:rPr>
+                <w:rFonts w:ascii="Cambria" w:hAnsi="Cambria"/>
+                <w:b/>
+                <w:sz w:val="18"/>
+                <w:szCs w:val="18"/>
+              </w:rPr>
+            </w:pPr>
+            <w:r>
+              <w:rPr>
+                <w:rFonts w:ascii="Cambria" w:hAnsi="Cambria"/>
+                <w:b/>
+                <w:sz w:val="18"/>
+                <w:szCs w:val="18"/>
+              </w:rPr>
+              <w:t>3 CSE –</w:t>
+            </w:r>
+            <w:r>
+              <w:rPr>
+                <w:rFonts w:ascii="Cambria" w:hAnsi="Cambria"/>
+                <w:b/>
+                <w:sz w:val="18"/>
+                <w:szCs w:val="18"/>
+              </w:rPr>
+              <w:t>B</w:t>
+            </w:r>
+            <w:r>
+              <w:rPr>
+                <w:rFonts w:ascii="Cambria" w:hAnsi="Cambria"/>
+                <w:b/>
+                <w:sz w:val="18"/>
+                <w:szCs w:val="18"/>
+              </w:rPr>
+              <w:t xml:space="preserve"> WDT LAB</w:t>
+            </w:r>
+          </w:p>
+        </w:tc>
+        <w:tc>
+          <w:tcPr>
+            <w:tcW w:w="538" w:type="pct"/>
+            <w:vMerge/>
+            <w:vAlign w:val="center"/>
+          </w:tcPr>
+          <w:p>
+            <w:pPr>
+              <w:jc w:val="center"/>
+              <w:rPr>
+                <w:rFonts w:ascii="Cambria" w:hAnsi="Cambria"/>
+                <w:sz w:val="18"/>
+                <w:szCs w:val="18"/>
+              </w:rPr>
+            </w:pPr>
+          </w:p>
+        </w:tc>
+        <w:tc>
+          <w:tcPr>
+            <w:tcW w:w="1612" w:type="pct"/>
+            <w:gridSpan w:val="3"/>
+            <w:vAlign w:val="center"/>
+          </w:tcPr>
+          <w:p>
+            <w:pPr>
+              <w:jc w:val="center"/>
+              <w:rPr>
+                <w:rFonts w:ascii="Cambria" w:hAnsi="Cambria"/>
+                <w:b/>
+                <w:sz w:val="18"/>
+                <w:szCs w:val="18"/>
+              </w:rPr>
+            </w:pPr>
+            <w:r>
+              <w:rPr>
+                <w:rFonts w:ascii="Cambria" w:hAnsi="Cambria"/>
+                <w:b/>
+                <w:sz w:val="18"/>
+                <w:szCs w:val="18"/>
+              </w:rPr>
+              <w:t xml:space="preserve">3 CSM </w:t>
+            </w:r>
+            <w:r>
+              <w:rPr>
+                <w:rFonts w:ascii="Cambria" w:hAnsi="Cambria"/>
+                <w:b/>
+                <w:sz w:val="18"/>
+                <w:szCs w:val="18"/>
+              </w:rPr>
+              <w:t xml:space="preserve"> CO &amp; OS LAB</w:t>
+            </w:r>
+          </w:p>
+        </w:tc>
+      </w:tr>
+      <w:tr>
+        <w:trPr>
+          <w:trHeight w:val="144"/>
+        </w:trPr>
+        <w:tc>
+          <w:tcPr>
+            <w:tcW w:w="333" w:type="pct"/>
+            <w:shd w:val="clear" w:color="auto" w:fill="F2F2F2" w:themeFill="background1" w:themeFillShade="F2"/>
+          </w:tcPr>
+          <w:p>
+            <w:pPr>
+              <w:jc w:val="center"/>
+              <w:rPr>
+                <w:rFonts w:ascii="Cambria" w:hAnsi="Cambria"/>
+                <w:b/>
+                <w:sz w:val="18"/>
+                <w:szCs w:val="18"/>
+              </w:rPr>
+            </w:pPr>
+            <w:r>
+              <w:rPr>
+                <w:rFonts w:ascii="Cambria" w:hAnsi="Cambria"/>
+                <w:b/>
+                <w:sz w:val="18"/>
+                <w:szCs w:val="18"/>
+              </w:rPr>
+              <w:t>Fri</w:t>
+            </w:r>
+          </w:p>
+        </w:tc>
+        <w:tc>
+          <w:tcPr>
+            <w:tcW w:w="628" w:type="pct"/>
+            <w:gridSpan w:val="2"/>
+            <w:vAlign w:val="center"/>
+          </w:tcPr>
+          <w:p>
+            <w:pPr>
+              <w:jc w:val="center"/>
+              <w:rPr>
+                <w:rFonts w:ascii="Cambria" w:hAnsi="Cambria"/>
+                <w:b/>
+                <w:sz w:val="18"/>
+                <w:szCs w:val="18"/>
+              </w:rPr>
+            </w:pPr>
+          </w:p>
+        </w:tc>
+        <w:tc>
+          <w:tcPr>
+            <w:tcW w:w="631" w:type="pct"/>
+            <w:vAlign w:val="center"/>
+          </w:tcPr>
+          <w:p>
+            <w:pPr>
+              <w:jc w:val="center"/>
+              <w:rPr>
+                <w:rFonts w:ascii="Cambria" w:hAnsi="Cambria"/>
+                <w:b/>
+                <w:sz w:val="18"/>
+                <w:szCs w:val="18"/>
+              </w:rPr>
+            </w:pPr>
+          </w:p>
+        </w:tc>
+        <w:tc>
+          <w:tcPr>
+            <w:tcW w:w="628" w:type="pct"/>
+            <w:vAlign w:val="center"/>
+          </w:tcPr>
+          <w:p>
+            <w:pPr>
+              <w:jc w:val="center"/>
+              <w:rPr>
+                <w:rFonts w:ascii="Cambria" w:hAnsi="Cambria"/>
+                <w:b/>
+                <w:sz w:val="18"/>
+                <w:szCs w:val="18"/>
+              </w:rPr>
+            </w:pPr>
+          </w:p>
+        </w:tc>
+        <w:tc>
+          <w:tcPr>
+            <w:tcW w:w="630" w:type="pct"/>
+            <w:gridSpan w:val="2"/>
+            <w:vAlign w:val="center"/>
+          </w:tcPr>
+          <w:p>
+            <w:pPr>
+              <w:jc w:val="center"/>
+              <w:rPr>
+                <w:rFonts w:ascii="Cambria" w:hAnsi="Cambria"/>
+                <w:b/>
+                <w:sz w:val="18"/>
+                <w:szCs w:val="18"/>
+              </w:rPr>
+            </w:pPr>
+          </w:p>
+        </w:tc>
+        <w:tc>
+          <w:tcPr>
+            <w:tcW w:w="538" w:type="pct"/>
+            <w:vMerge/>
+            <w:vAlign w:val="center"/>
+          </w:tcPr>
+          <w:p>
+            <w:pPr>
+              <w:jc w:val="center"/>
+              <w:rPr>
+                <w:rFonts w:ascii="Cambria" w:hAnsi="Cambria"/>
+                <w:sz w:val="18"/>
+                <w:szCs w:val="18"/>
+              </w:rPr>
+            </w:pPr>
+          </w:p>
+        </w:tc>
+        <w:tc>
+          <w:tcPr>
+            <w:tcW w:w="538" w:type="pct"/>
+            <w:vAlign w:val="center"/>
+          </w:tcPr>
+          <w:p>
+            <w:pPr>
+              <w:jc w:val="center"/>
+              <w:rPr>
+                <w:rFonts w:ascii="Cambria" w:hAnsi="Cambria"/>
+                <w:b/>
+                <w:sz w:val="18"/>
+                <w:szCs w:val="18"/>
+              </w:rPr>
+            </w:pPr>
+          </w:p>
+        </w:tc>
+        <w:tc>
+          <w:tcPr>
+            <w:tcW w:w="539" w:type="pct"/>
+            <w:vAlign w:val="center"/>
+          </w:tcPr>
+          <w:p>
+            <w:pPr>
+              <w:jc w:val="center"/>
+              <w:rPr>
+                <w:rFonts w:ascii="Cambria" w:hAnsi="Cambria"/>
+                <w:b/>
+                <w:sz w:val="18"/>
+                <w:szCs w:val="18"/>
+              </w:rPr>
+            </w:pPr>
+          </w:p>
+        </w:tc>
+        <w:tc>
+          <w:tcPr>
+            <w:tcW w:w="535" w:type="pct"/>
+            <w:vAlign w:val="center"/>
+          </w:tcPr>
+          <w:p>
+            <w:pPr>
+              <w:jc w:val="center"/>
+              <w:rPr>
+                <w:rFonts w:ascii="Cambria" w:hAnsi="Cambria"/>
+                <w:b/>
+                <w:sz w:val="18"/>
+                <w:szCs w:val="18"/>
+              </w:rPr>
+            </w:pPr>
+          </w:p>
+        </w:tc>
+      </w:tr>
+      <w:tr>
+        <w:trPr>
+          <w:trHeight w:val="144"/>
+        </w:trPr>
+        <w:tc>
+          <w:tcPr>
+            <w:tcW w:w="2850" w:type="pct"/>
+            <w:gridSpan w:val="7"/>
+            <w:shd w:val="clear" w:color="auto" w:fill="F2F2F2" w:themeFill="background1" w:themeFillShade="F2"/>
+          </w:tcPr>
+          <w:p>
+            <w:pPr>
+              <w:rPr>
+                <w:rFonts w:ascii="Cambria" w:hAnsi="Cambria"/>
+                <w:b/>
+                <w:sz w:val="18"/>
+                <w:szCs w:val="18"/>
+              </w:rPr>
+            </w:pPr>
+            <w:r>
+              <w:rPr>
+                <w:rFonts w:ascii="Cambria" w:hAnsi="Cambria"/>
+                <w:b/>
+                <w:sz w:val="18"/>
+                <w:szCs w:val="18"/>
+              </w:rPr>
+              <w:t>Name of th</w:t>
+            </w:r>
+            <w:r>
+              <w:rPr>
+                <w:rFonts w:ascii="Cambria" w:hAnsi="Cambria"/>
+                <w:b/>
+                <w:sz w:val="18"/>
+                <w:szCs w:val="18"/>
+              </w:rPr>
+              <w:t xml:space="preserve">e Faculty: </w:t>
+            </w:r>
+            <w:r>
+              <w:t xml:space="preserve"> </w:t>
+            </w:r>
+            <w:r>
+              <w:rPr>
+                <w:rFonts w:ascii="Cambria" w:hAnsi="Cambria"/>
+                <w:b/>
+                <w:sz w:val="18"/>
+                <w:szCs w:val="18"/>
+              </w:rPr>
+              <w:t xml:space="preserve">Mrs. C. K. </w:t>
+            </w:r>
+            <w:proofErr w:type="spellStart"/>
+            <w:r>
+              <w:rPr>
+                <w:rFonts w:ascii="Cambria" w:hAnsi="Cambria"/>
+                <w:b/>
+                <w:sz w:val="18"/>
+                <w:szCs w:val="18"/>
+              </w:rPr>
+              <w:t>Suneetha</w:t>
+            </w:r>
+            <w:proofErr w:type="spellEnd"/>
+          </w:p>
+        </w:tc>
+        <w:tc>
+          <w:tcPr>
+            <w:tcW w:w="538" w:type="pct"/>
+            <w:vMerge/>
+            <w:vAlign w:val="center"/>
+          </w:tcPr>
+          <w:p>
+            <w:pPr>
+              <w:jc w:val="center"/>
+              <w:rPr>
+                <w:rFonts w:ascii="Cambria" w:hAnsi="Cambria"/>
+                <w:sz w:val="18"/>
+                <w:szCs w:val="18"/>
+              </w:rPr>
+            </w:pPr>
+          </w:p>
+        </w:tc>
+        <w:tc>
+          <w:tcPr>
+            <w:tcW w:w="1612" w:type="pct"/>
+            <w:gridSpan w:val="3"/>
+            <w:shd w:val="clear" w:color="auto" w:fill="F2F2F2" w:themeFill="background1" w:themeFillShade="F2"/>
+            <w:vAlign w:val="center"/>
+          </w:tcPr>
+          <w:p>
+            <w:pPr>
+              <w:rPr>
+                <w:rFonts w:ascii="Cambria" w:hAnsi="Cambria"/>
+                <w:b/>
+                <w:sz w:val="18"/>
+                <w:szCs w:val="18"/>
+              </w:rPr>
+            </w:pPr>
+            <w:proofErr w:type="spellStart"/>
+            <w:r>
+              <w:rPr>
+                <w:rFonts w:ascii="Cambria" w:hAnsi="Cambria"/>
+                <w:b/>
+                <w:sz w:val="18"/>
+                <w:szCs w:val="18"/>
+              </w:rPr>
+              <w:t>Ph</w:t>
+            </w:r>
+            <w:proofErr w:type="spellEnd"/>
+            <w:r>
+              <w:rPr>
+                <w:rFonts w:ascii="Cambria" w:hAnsi="Cambria"/>
+                <w:b/>
+                <w:sz w:val="18"/>
+                <w:szCs w:val="18"/>
+              </w:rPr>
+              <w:t xml:space="preserve">: </w:t>
+            </w:r>
+            <w:r>
+              <w:rPr>
+                <w:rFonts w:ascii="Cambria" w:hAnsi="Cambria"/>
+                <w:b/>
+                <w:sz w:val="18"/>
+                <w:szCs w:val="18"/>
+              </w:rPr>
+              <w:t>9618999848</w:t>
+            </w:r>
+          </w:p>
+        </w:tc>
+      </w:tr>
+    </w:tbl>
     <w:p>
       <w:pPr>
         <w:spacing w:after="0"/>
@@ -43318,7 +45775,7 @@
   <w:style w:type="paragraph" w:default="1" w:styleId="Normal">
     <w:name w:val="Normal"/>
     <w:qFormat/>
-    <w:rsid w:val="00CF4000"/>
+    <w:rsid w:val="004D2C92"/>
   </w:style>
   <w:style w:type="character" w:default="1" w:styleId="DefaultParagraphFont">
     <w:name w:val="Default Paragraph Font"/>

</xml_diff>

<commit_message>
2 CSE Time Table Updated Few Labs
</commit_message>
<xml_diff>
--- a/Individual_time_tables.docx
+++ b/Individual_time_tables.docx
@@ -5018,7 +5018,6 @@
                 <w:szCs w:val="18"/>
               </w:rPr>
             </w:pPr>
-            <w:bookmarkStart w:id="0" w:name="_GoBack" w:colFirst="2" w:colLast="2"/>
             <w:r>
               <w:rPr>
                 <w:rFonts w:ascii="Cambria" w:hAnsi="Cambria"/>
@@ -5162,7 +5161,6 @@
           </w:p>
         </w:tc>
       </w:tr>
-      <w:bookmarkEnd w:id="0"/>
       <w:tr>
         <w:trPr>
           <w:trHeight w:val="144"/>
@@ -28282,53 +28280,31 @@
         </w:tc>
         <w:tc>
           <w:tcPr>
-            <w:tcW w:w="540" w:type="pct"/>
-            <w:vAlign w:val="center"/>
-          </w:tcPr>
-          <w:p>
-            <w:pPr>
-              <w:jc w:val="center"/>
-              <w:rPr>
-                <w:rFonts w:ascii="Cambria" w:hAnsi="Cambria"/>
-                <w:b/>
-                <w:sz w:val="18"/>
-                <w:szCs w:val="18"/>
-              </w:rPr>
-            </w:pPr>
-          </w:p>
-        </w:tc>
-        <w:tc>
-          <w:tcPr>
-            <w:tcW w:w="540" w:type="pct"/>
-            <w:vAlign w:val="center"/>
-          </w:tcPr>
-          <w:p>
-            <w:pPr>
-              <w:jc w:val="center"/>
-              <w:rPr>
-                <w:rFonts w:ascii="Cambria" w:hAnsi="Cambria"/>
-                <w:b/>
-                <w:sz w:val="18"/>
-                <w:szCs w:val="18"/>
-              </w:rPr>
-            </w:pPr>
-          </w:p>
-        </w:tc>
-        <w:tc>
-          <w:tcPr>
-            <w:tcW w:w="540" w:type="pct"/>
-            <w:vAlign w:val="center"/>
-          </w:tcPr>
-          <w:p>
-            <w:pPr>
-              <w:jc w:val="center"/>
-              <w:rPr>
-                <w:rFonts w:ascii="Cambria" w:hAnsi="Cambria"/>
-                <w:b/>
-                <w:sz w:val="18"/>
-                <w:szCs w:val="18"/>
-              </w:rPr>
-            </w:pPr>
+            <w:tcW w:w="1" w:type="pct"/>
+            <w:gridSpan w:val="3"/>
+            <w:vAlign w:val="center"/>
+          </w:tcPr>
+          <w:p>
+            <w:pPr>
+              <w:jc w:val="center"/>
+              <w:rPr>
+                <w:rFonts w:ascii="Cambria" w:hAnsi="Cambria"/>
+                <w:b/>
+                <w:sz w:val="18"/>
+                <w:szCs w:val="18"/>
+              </w:rPr>
+            </w:pPr>
+            <w:r>
+              <w:rPr>
+                <w:rFonts w:ascii="Cambria" w:hAnsi="Cambria"/>
+                <w:b/>
+                <w:sz w:val="18"/>
+                <w:szCs w:val="18"/>
+              </w:rPr>
+              <w:t>2 CSE – B SE LAB</w:t>
+            </w:r>
+            <w:bookmarkStart w:id="0" w:name="_GoBack"/>
+            <w:bookmarkEnd w:id="0"/>
           </w:p>
         </w:tc>
       </w:tr>
@@ -28520,7 +28496,16 @@
                 <w:sz w:val="18"/>
                 <w:szCs w:val="18"/>
               </w:rPr>
-              <w:t xml:space="preserve">Name of the Faculty: Mr. K.  </w:t>
+              <w:t>Name of</w:t>
+            </w:r>
+            <w:r>
+              <w:rPr>
+                <w:rFonts w:ascii="Cambria" w:hAnsi="Cambria"/>
+                <w:b/>
+                <w:sz w:val="18"/>
+                <w:szCs w:val="18"/>
+              </w:rPr>
+              <w:t xml:space="preserve"> the Faculty: Mr. S. MP. </w:t>
             </w:r>
             <w:proofErr w:type="spellStart"/>
             <w:r>
@@ -28530,7 +28515,7 @@
                 <w:sz w:val="18"/>
                 <w:szCs w:val="18"/>
               </w:rPr>
-              <w:t>Lokeshnath</w:t>
+              <w:t>Qubeb</w:t>
             </w:r>
             <w:proofErr w:type="spellEnd"/>
           </w:p>
@@ -28587,15 +28572,6 @@
                 <w:szCs w:val="18"/>
               </w:rPr>
               <w:t xml:space="preserve">:  </w:t>
-            </w:r>
-            <w:r>
-              <w:rPr>
-                <w:rFonts w:ascii="Cambria" w:hAnsi="Cambria"/>
-                <w:b/>
-                <w:sz w:val="18"/>
-                <w:szCs w:val="18"/>
-              </w:rPr>
-              <w:t>966090355</w:t>
             </w:r>
           </w:p>
         </w:tc>
@@ -42847,27 +42823,7 @@
                 <w:szCs w:val="18"/>
                 <w:highlight w:val="lightGray"/>
               </w:rPr>
-              <w:t>2 CSD –</w:t>
-            </w:r>
-            <w:r>
-              <w:rPr>
-                <w:rFonts w:ascii="Cambria" w:hAnsi="Cambria"/>
-                <w:b/>
-                <w:sz w:val="18"/>
-                <w:szCs w:val="18"/>
-                <w:highlight w:val="lightGray"/>
-              </w:rPr>
-              <w:t xml:space="preserve"> A</w:t>
-            </w:r>
-            <w:r>
-              <w:rPr>
-                <w:rFonts w:ascii="Cambria" w:hAnsi="Cambria"/>
-                <w:b/>
-                <w:sz w:val="18"/>
-                <w:szCs w:val="18"/>
-                <w:highlight w:val="lightGray"/>
-              </w:rPr>
-              <w:t xml:space="preserve"> – DBMS LAB</w:t>
+              <w:t>2 CSD – A – DBMS LAB</w:t>
             </w:r>
           </w:p>
         </w:tc>
@@ -44248,25 +44204,7 @@
                 <w:sz w:val="18"/>
                 <w:szCs w:val="18"/>
               </w:rPr>
-              <w:t>3 CSE –</w:t>
-            </w:r>
-            <w:r>
-              <w:rPr>
-                <w:rFonts w:ascii="Cambria" w:hAnsi="Cambria"/>
-                <w:b/>
-                <w:sz w:val="18"/>
-                <w:szCs w:val="18"/>
-              </w:rPr>
-              <w:t>B</w:t>
-            </w:r>
-            <w:r>
-              <w:rPr>
-                <w:rFonts w:ascii="Cambria" w:hAnsi="Cambria"/>
-                <w:b/>
-                <w:sz w:val="18"/>
-                <w:szCs w:val="18"/>
-              </w:rPr>
-              <w:t xml:space="preserve"> WDT LAB</w:t>
+              <w:t>3 CSE –B WDT LAB</w:t>
             </w:r>
           </w:p>
         </w:tc>
@@ -44310,16 +44248,7 @@
                 <w:sz w:val="18"/>
                 <w:szCs w:val="18"/>
               </w:rPr>
-              <w:t xml:space="preserve">3 CSM </w:t>
-            </w:r>
-            <w:r>
-              <w:rPr>
-                <w:rFonts w:ascii="Cambria" w:hAnsi="Cambria"/>
-                <w:b/>
-                <w:sz w:val="18"/>
-                <w:szCs w:val="18"/>
-              </w:rPr>
-              <w:t xml:space="preserve"> CO &amp; OS LAB</w:t>
+              <w:t>3 CSM  CO &amp; OS LAB</w:t>
             </w:r>
           </w:p>
         </w:tc>

</xml_diff>

<commit_message>
2 Year Time Table Updated.
</commit_message>
<xml_diff>
--- a/Individual_time_tables.docx
+++ b/Individual_time_tables.docx
@@ -28141,6 +28141,15 @@
                 <w:szCs w:val="18"/>
               </w:rPr>
             </w:pPr>
+            <w:r>
+              <w:rPr>
+                <w:rFonts w:ascii="Cambria" w:hAnsi="Cambria"/>
+                <w:b/>
+                <w:sz w:val="18"/>
+                <w:szCs w:val="18"/>
+              </w:rPr>
+              <w:t>DBMS-B</w:t>
+            </w:r>
           </w:p>
         </w:tc>
         <w:tc>
@@ -28158,6 +28167,23 @@
                 <w:szCs w:val="18"/>
               </w:rPr>
             </w:pPr>
+          </w:p>
+        </w:tc>
+        <w:tc>
+          <w:tcPr>
+            <w:tcW w:w="540" w:type="pct"/>
+            <w:vAlign w:val="center"/>
+          </w:tcPr>
+          <w:p>
+            <w:pPr>
+              <w:jc w:val="center"/>
+              <w:rPr>
+                <w:rFonts w:ascii="Cambria" w:hAnsi="Cambria"/>
+                <w:b/>
+                <w:sz w:val="18"/>
+                <w:szCs w:val="18"/>
+              </w:rPr>
+            </w:pPr>
             <w:r>
               <w:rPr>
                 <w:rFonts w:ascii="Cambria" w:hAnsi="Cambria"/>
@@ -28167,23 +28193,6 @@
               </w:rPr>
               <w:t>DBMS-A</w:t>
             </w:r>
-          </w:p>
-        </w:tc>
-        <w:tc>
-          <w:tcPr>
-            <w:tcW w:w="540" w:type="pct"/>
-            <w:vAlign w:val="center"/>
-          </w:tcPr>
-          <w:p>
-            <w:pPr>
-              <w:jc w:val="center"/>
-              <w:rPr>
-                <w:rFonts w:ascii="Cambria" w:hAnsi="Cambria"/>
-                <w:b/>
-                <w:sz w:val="18"/>
-                <w:szCs w:val="18"/>
-              </w:rPr>
-            </w:pPr>
           </w:p>
         </w:tc>
       </w:tr>
@@ -28289,7 +28298,7 @@
         </w:tc>
         <w:tc>
           <w:tcPr>
-            <w:tcW w:w="1" w:type="pct"/>
+            <w:tcW w:w="1620" w:type="pct"/>
             <w:gridSpan w:val="3"/>
             <w:vAlign w:val="center"/>
           </w:tcPr>
@@ -28430,15 +28439,6 @@
                 <w:szCs w:val="18"/>
               </w:rPr>
             </w:pPr>
-            <w:r>
-              <w:rPr>
-                <w:rFonts w:ascii="Cambria" w:hAnsi="Cambria"/>
-                <w:b/>
-                <w:sz w:val="18"/>
-                <w:szCs w:val="18"/>
-              </w:rPr>
-              <w:t>DBMS-B</w:t>
-            </w:r>
           </w:p>
         </w:tc>
         <w:tc>
@@ -28578,7 +28578,27 @@
                 <w:sz w:val="18"/>
                 <w:szCs w:val="18"/>
               </w:rPr>
-              <w:t xml:space="preserve">:  </w:t>
+              <w:t xml:space="preserve">: </w:t>
+            </w:r>
+            <w:r>
+              <w:rPr>
+                <w:rFonts w:ascii="Cambria" w:hAnsi="Cambria"/>
+                <w:b/>
+                <w:sz w:val="18"/>
+                <w:szCs w:val="18"/>
+              </w:rPr>
+              <w:t>9052172007</w:t>
+            </w:r>
+            <w:bookmarkStart w:id="0" w:name="_GoBack"/>
+            <w:bookmarkEnd w:id="0"/>
+            <w:r>
+              <w:rPr>
+                <w:rFonts w:ascii="Cambria" w:hAnsi="Cambria"/>
+                <w:b/>
+                <w:sz w:val="18"/>
+                <w:szCs w:val="18"/>
+              </w:rPr>
+              <w:t xml:space="preserve"> </w:t>
             </w:r>
           </w:p>
         </w:tc>
@@ -30693,8 +30713,6 @@
               </w:rPr>
               <w:t>OOP-B</w:t>
             </w:r>
-            <w:bookmarkStart w:id="0" w:name="_GoBack"/>
-            <w:bookmarkEnd w:id="0"/>
           </w:p>
         </w:tc>
         <w:tc>
@@ -31080,6 +31098,23 @@
                 <w:szCs w:val="18"/>
               </w:rPr>
             </w:pPr>
+          </w:p>
+        </w:tc>
+        <w:tc>
+          <w:tcPr>
+            <w:tcW w:w="540" w:type="pct"/>
+            <w:vAlign w:val="center"/>
+          </w:tcPr>
+          <w:p>
+            <w:pPr>
+              <w:jc w:val="center"/>
+              <w:rPr>
+                <w:rFonts w:ascii="Cambria" w:hAnsi="Cambria"/>
+                <w:b/>
+                <w:sz w:val="18"/>
+                <w:szCs w:val="18"/>
+              </w:rPr>
+            </w:pPr>
             <w:r>
               <w:rPr>
                 <w:rFonts w:ascii="Cambria" w:hAnsi="Cambria"/>
@@ -31096,7 +31131,7 @@
                 <w:sz w:val="18"/>
                 <w:szCs w:val="18"/>
               </w:rPr>
-              <w:t>-B</w:t>
+              <w:t>-A</w:t>
             </w:r>
           </w:p>
         </w:tc>
@@ -31115,41 +31150,6 @@
                 <w:szCs w:val="18"/>
               </w:rPr>
             </w:pPr>
-          </w:p>
-        </w:tc>
-        <w:tc>
-          <w:tcPr>
-            <w:tcW w:w="540" w:type="pct"/>
-            <w:vAlign w:val="center"/>
-          </w:tcPr>
-          <w:p>
-            <w:pPr>
-              <w:jc w:val="center"/>
-              <w:rPr>
-                <w:rFonts w:ascii="Cambria" w:hAnsi="Cambria"/>
-                <w:b/>
-                <w:sz w:val="18"/>
-                <w:szCs w:val="18"/>
-              </w:rPr>
-            </w:pPr>
-            <w:r>
-              <w:rPr>
-                <w:rFonts w:ascii="Cambria" w:hAnsi="Cambria"/>
-                <w:b/>
-                <w:sz w:val="18"/>
-                <w:szCs w:val="18"/>
-              </w:rPr>
-              <w:t>OOP</w:t>
-            </w:r>
-            <w:r>
-              <w:rPr>
-                <w:rFonts w:ascii="Cambria" w:hAnsi="Cambria"/>
-                <w:b/>
-                <w:sz w:val="18"/>
-                <w:szCs w:val="18"/>
-              </w:rPr>
-              <w:t>-A</w:t>
-            </w:r>
           </w:p>
         </w:tc>
       </w:tr>
@@ -31504,11 +31504,28 @@
               <w:rPr>
                 <w:rFonts w:ascii="Cambria" w:hAnsi="Cambria"/>
                 <w:b/>
-                <w:bCs/>
-                <w:sz w:val="18"/>
-                <w:szCs w:val="18"/>
-              </w:rPr>
-            </w:pPr>
+                <w:sz w:val="18"/>
+                <w:szCs w:val="18"/>
+              </w:rPr>
+            </w:pPr>
+            <w:r>
+              <w:rPr>
+                <w:rFonts w:ascii="Cambria" w:hAnsi="Cambria"/>
+                <w:b/>
+                <w:sz w:val="18"/>
+                <w:szCs w:val="18"/>
+              </w:rPr>
+              <w:t>OOP</w:t>
+            </w:r>
+            <w:r>
+              <w:rPr>
+                <w:rFonts w:ascii="Cambria" w:hAnsi="Cambria"/>
+                <w:b/>
+                <w:sz w:val="18"/>
+                <w:szCs w:val="18"/>
+              </w:rPr>
+              <w:t>-B</w:t>
+            </w:r>
           </w:p>
         </w:tc>
         <w:tc>
@@ -45760,6 +45777,36 @@
       <w:lang w:bidi="en-US"/>
     </w:rPr>
   </w:style>
+  <w:style w:type="paragraph" w:styleId="BalloonText">
+    <w:name w:val="Balloon Text"/>
+    <w:basedOn w:val="Normal"/>
+    <w:link w:val="BalloonTextChar"/>
+    <w:uiPriority w:val="99"/>
+    <w:semiHidden/>
+    <w:unhideWhenUsed/>
+    <w:rsid w:val="0047610A"/>
+    <w:pPr>
+      <w:spacing w:after="0" w:line="240" w:lineRule="auto"/>
+    </w:pPr>
+    <w:rPr>
+      <w:rFonts w:ascii="Segoe UI" w:hAnsi="Segoe UI" w:cs="Segoe UI"/>
+      <w:sz w:val="18"/>
+      <w:szCs w:val="18"/>
+    </w:rPr>
+  </w:style>
+  <w:style w:type="character" w:customStyle="1" w:styleId="BalloonTextChar">
+    <w:name w:val="Balloon Text Char"/>
+    <w:basedOn w:val="DefaultParagraphFont"/>
+    <w:link w:val="BalloonText"/>
+    <w:uiPriority w:val="99"/>
+    <w:semiHidden/>
+    <w:rsid w:val="0047610A"/>
+    <w:rPr>
+      <w:rFonts w:ascii="Segoe UI" w:hAnsi="Segoe UI" w:cs="Segoe UI"/>
+      <w:sz w:val="18"/>
+      <w:szCs w:val="18"/>
+    </w:rPr>
+  </w:style>
 </w:styles>
 </file>
 

</xml_diff>

<commit_message>
DBMS Lab 1 Person Added
</commit_message>
<xml_diff>
--- a/Individual_time_tables.docx
+++ b/Individual_time_tables.docx
@@ -28589,8 +28589,6 @@
               </w:rPr>
               <w:t>9052172007</w:t>
             </w:r>
-            <w:bookmarkStart w:id="0" w:name="_GoBack"/>
-            <w:bookmarkEnd w:id="0"/>
             <w:r>
               <w:rPr>
                 <w:rFonts w:ascii="Cambria" w:hAnsi="Cambria"/>
@@ -28599,6 +28597,1454 @@
                 <w:szCs w:val="18"/>
               </w:rPr>
               <w:t xml:space="preserve"> </w:t>
+            </w:r>
+          </w:p>
+        </w:tc>
+      </w:tr>
+    </w:tbl>
+    <w:p>
+      <w:pPr>
+        <w:spacing w:after="0"/>
+        <w:rPr>
+          <w:rFonts w:ascii="Cambria" w:hAnsi="Cambria"/>
+          <w:sz w:val="18"/>
+          <w:szCs w:val="18"/>
+        </w:rPr>
+      </w:pPr>
+    </w:p>
+    <w:p>
+      <w:pPr>
+        <w:spacing w:after="0"/>
+        <w:rPr>
+          <w:rFonts w:ascii="Cambria" w:hAnsi="Cambria"/>
+          <w:sz w:val="18"/>
+          <w:szCs w:val="18"/>
+        </w:rPr>
+      </w:pPr>
+    </w:p>
+    <w:tbl>
+      <w:tblPr>
+        <w:tblStyle w:val="TableGrid"/>
+        <w:tblpPr w:leftFromText="187" w:rightFromText="187" w:vertAnchor="text" w:horzAnchor="margin" w:tblpY="1"/>
+        <w:tblOverlap w:val="never"/>
+        <w:tblW w:w="5000" w:type="pct"/>
+        <w:tblLook w:val="04A0" w:firstRow="1" w:lastRow="0" w:firstColumn="1" w:lastColumn="0" w:noHBand="0" w:noVBand="1"/>
+      </w:tblPr>
+      <w:tblGrid>
+        <w:gridCol w:w="1114"/>
+        <w:gridCol w:w="1114"/>
+        <w:gridCol w:w="1211"/>
+        <w:gridCol w:w="47"/>
+        <w:gridCol w:w="1164"/>
+        <w:gridCol w:w="23"/>
+        <w:gridCol w:w="72"/>
+        <w:gridCol w:w="1116"/>
+        <w:gridCol w:w="1114"/>
+        <w:gridCol w:w="1114"/>
+        <w:gridCol w:w="1114"/>
+        <w:gridCol w:w="1112"/>
+      </w:tblGrid>
+      <w:tr>
+        <w:trPr>
+          <w:trHeight w:val="144"/>
+        </w:trPr>
+        <w:tc>
+          <w:tcPr>
+            <w:tcW w:w="540" w:type="pct"/>
+            <w:shd w:val="clear" w:color="auto" w:fill="F2F2F2" w:themeFill="background1" w:themeFillShade="F2"/>
+          </w:tcPr>
+          <w:p>
+            <w:pPr>
+              <w:rPr>
+                <w:rFonts w:ascii="Cambria" w:hAnsi="Cambria"/>
+                <w:sz w:val="18"/>
+                <w:szCs w:val="18"/>
+              </w:rPr>
+            </w:pPr>
+          </w:p>
+        </w:tc>
+        <w:tc>
+          <w:tcPr>
+            <w:tcW w:w="540" w:type="pct"/>
+            <w:shd w:val="clear" w:color="auto" w:fill="F2F2F2" w:themeFill="background1" w:themeFillShade="F2"/>
+            <w:vAlign w:val="center"/>
+          </w:tcPr>
+          <w:p>
+            <w:pPr>
+              <w:jc w:val="center"/>
+              <w:rPr>
+                <w:rFonts w:ascii="Cambria" w:hAnsi="Cambria"/>
+                <w:b/>
+                <w:bCs/>
+                <w:color w:val="000000" w:themeColor="text1"/>
+                <w:sz w:val="18"/>
+                <w:szCs w:val="18"/>
+              </w:rPr>
+            </w:pPr>
+            <w:r>
+              <w:rPr>
+                <w:rFonts w:ascii="Cambria" w:hAnsi="Cambria"/>
+                <w:b/>
+                <w:bCs/>
+                <w:color w:val="000000" w:themeColor="text1"/>
+                <w:sz w:val="18"/>
+                <w:szCs w:val="18"/>
+              </w:rPr>
+              <w:t>P1</w:t>
+            </w:r>
+          </w:p>
+          <w:p>
+            <w:pPr>
+              <w:jc w:val="center"/>
+              <w:rPr>
+                <w:rFonts w:ascii="Cambria" w:hAnsi="Cambria"/>
+                <w:b/>
+                <w:bCs/>
+                <w:color w:val="000000" w:themeColor="text1"/>
+                <w:sz w:val="18"/>
+                <w:szCs w:val="18"/>
+              </w:rPr>
+            </w:pPr>
+            <w:r>
+              <w:rPr>
+                <w:rFonts w:ascii="Cambria" w:hAnsi="Cambria"/>
+                <w:b/>
+                <w:bCs/>
+                <w:color w:val="000000" w:themeColor="text1"/>
+                <w:sz w:val="18"/>
+                <w:szCs w:val="18"/>
+              </w:rPr>
+              <w:t>9.30-10.20</w:t>
+            </w:r>
+          </w:p>
+        </w:tc>
+        <w:tc>
+          <w:tcPr>
+            <w:tcW w:w="610" w:type="pct"/>
+            <w:gridSpan w:val="2"/>
+            <w:shd w:val="clear" w:color="auto" w:fill="F2F2F2" w:themeFill="background1" w:themeFillShade="F2"/>
+            <w:vAlign w:val="center"/>
+          </w:tcPr>
+          <w:p>
+            <w:pPr>
+              <w:jc w:val="center"/>
+              <w:rPr>
+                <w:rFonts w:ascii="Cambria" w:hAnsi="Cambria"/>
+                <w:b/>
+                <w:bCs/>
+                <w:color w:val="000000" w:themeColor="text1"/>
+                <w:sz w:val="18"/>
+                <w:szCs w:val="18"/>
+              </w:rPr>
+            </w:pPr>
+            <w:r>
+              <w:rPr>
+                <w:rFonts w:ascii="Cambria" w:hAnsi="Cambria"/>
+                <w:b/>
+                <w:bCs/>
+                <w:color w:val="000000" w:themeColor="text1"/>
+                <w:sz w:val="18"/>
+                <w:szCs w:val="18"/>
+              </w:rPr>
+              <w:t>P2</w:t>
+            </w:r>
+          </w:p>
+          <w:p>
+            <w:pPr>
+              <w:jc w:val="center"/>
+              <w:rPr>
+                <w:rFonts w:ascii="Cambria" w:hAnsi="Cambria"/>
+                <w:b/>
+                <w:bCs/>
+                <w:color w:val="000000" w:themeColor="text1"/>
+                <w:sz w:val="18"/>
+                <w:szCs w:val="18"/>
+              </w:rPr>
+            </w:pPr>
+            <w:r>
+              <w:rPr>
+                <w:rFonts w:ascii="Cambria" w:hAnsi="Cambria"/>
+                <w:b/>
+                <w:bCs/>
+                <w:color w:val="000000" w:themeColor="text1"/>
+                <w:sz w:val="18"/>
+                <w:szCs w:val="18"/>
+              </w:rPr>
+              <w:t>10.20-11-10</w:t>
+            </w:r>
+          </w:p>
+        </w:tc>
+        <w:tc>
+          <w:tcPr>
+            <w:tcW w:w="610" w:type="pct"/>
+            <w:gridSpan w:val="3"/>
+            <w:shd w:val="clear" w:color="auto" w:fill="F2F2F2" w:themeFill="background1" w:themeFillShade="F2"/>
+            <w:vAlign w:val="center"/>
+          </w:tcPr>
+          <w:p>
+            <w:pPr>
+              <w:jc w:val="center"/>
+              <w:rPr>
+                <w:rFonts w:ascii="Cambria" w:hAnsi="Cambria"/>
+                <w:b/>
+                <w:bCs/>
+                <w:color w:val="000000" w:themeColor="text1"/>
+                <w:sz w:val="18"/>
+                <w:szCs w:val="18"/>
+              </w:rPr>
+            </w:pPr>
+            <w:r>
+              <w:rPr>
+                <w:rFonts w:ascii="Cambria" w:hAnsi="Cambria"/>
+                <w:b/>
+                <w:bCs/>
+                <w:color w:val="000000" w:themeColor="text1"/>
+                <w:sz w:val="18"/>
+                <w:szCs w:val="18"/>
+              </w:rPr>
+              <w:t>P3</w:t>
+            </w:r>
+          </w:p>
+          <w:p>
+            <w:pPr>
+              <w:jc w:val="center"/>
+              <w:rPr>
+                <w:rFonts w:ascii="Cambria" w:hAnsi="Cambria"/>
+                <w:b/>
+                <w:bCs/>
+                <w:color w:val="000000" w:themeColor="text1"/>
+                <w:sz w:val="18"/>
+                <w:szCs w:val="18"/>
+              </w:rPr>
+            </w:pPr>
+            <w:r>
+              <w:rPr>
+                <w:rFonts w:ascii="Cambria" w:hAnsi="Cambria"/>
+                <w:b/>
+                <w:bCs/>
+                <w:color w:val="000000" w:themeColor="text1"/>
+                <w:sz w:val="18"/>
+                <w:szCs w:val="18"/>
+              </w:rPr>
+              <w:t>11.20-12.10</w:t>
+            </w:r>
+          </w:p>
+        </w:tc>
+        <w:tc>
+          <w:tcPr>
+            <w:tcW w:w="540" w:type="pct"/>
+            <w:shd w:val="clear" w:color="auto" w:fill="F2F2F2" w:themeFill="background1" w:themeFillShade="F2"/>
+            <w:vAlign w:val="center"/>
+          </w:tcPr>
+          <w:p>
+            <w:pPr>
+              <w:jc w:val="center"/>
+              <w:rPr>
+                <w:rFonts w:ascii="Cambria" w:hAnsi="Cambria"/>
+                <w:b/>
+                <w:bCs/>
+                <w:color w:val="000000" w:themeColor="text1"/>
+                <w:sz w:val="18"/>
+                <w:szCs w:val="18"/>
+              </w:rPr>
+            </w:pPr>
+            <w:r>
+              <w:rPr>
+                <w:rFonts w:ascii="Cambria" w:hAnsi="Cambria"/>
+                <w:b/>
+                <w:bCs/>
+                <w:color w:val="000000" w:themeColor="text1"/>
+                <w:sz w:val="18"/>
+                <w:szCs w:val="18"/>
+              </w:rPr>
+              <w:t>P4</w:t>
+            </w:r>
+          </w:p>
+          <w:p>
+            <w:pPr>
+              <w:jc w:val="center"/>
+              <w:rPr>
+                <w:rFonts w:ascii="Cambria" w:hAnsi="Cambria"/>
+                <w:b/>
+                <w:bCs/>
+                <w:color w:val="000000" w:themeColor="text1"/>
+                <w:sz w:val="18"/>
+                <w:szCs w:val="18"/>
+              </w:rPr>
+            </w:pPr>
+            <w:r>
+              <w:rPr>
+                <w:rFonts w:ascii="Cambria" w:hAnsi="Cambria"/>
+                <w:b/>
+                <w:bCs/>
+                <w:color w:val="000000" w:themeColor="text1"/>
+                <w:sz w:val="18"/>
+                <w:szCs w:val="18"/>
+              </w:rPr>
+              <w:t>12.10-1.00</w:t>
+            </w:r>
+          </w:p>
+        </w:tc>
+        <w:tc>
+          <w:tcPr>
+            <w:tcW w:w="540" w:type="pct"/>
+            <w:shd w:val="clear" w:color="auto" w:fill="F2F2F2" w:themeFill="background1" w:themeFillShade="F2"/>
+            <w:vAlign w:val="center"/>
+          </w:tcPr>
+          <w:p>
+            <w:pPr>
+              <w:jc w:val="center"/>
+              <w:rPr>
+                <w:rFonts w:ascii="Cambria" w:hAnsi="Cambria"/>
+                <w:b/>
+                <w:sz w:val="18"/>
+                <w:szCs w:val="18"/>
+              </w:rPr>
+            </w:pPr>
+            <w:r>
+              <w:rPr>
+                <w:rFonts w:ascii="Cambria" w:hAnsi="Cambria"/>
+                <w:b/>
+                <w:sz w:val="18"/>
+                <w:szCs w:val="18"/>
+              </w:rPr>
+              <w:t>1.00-2.00</w:t>
+            </w:r>
+          </w:p>
+        </w:tc>
+        <w:tc>
+          <w:tcPr>
+            <w:tcW w:w="540" w:type="pct"/>
+            <w:shd w:val="clear" w:color="auto" w:fill="F2F2F2" w:themeFill="background1" w:themeFillShade="F2"/>
+            <w:vAlign w:val="center"/>
+          </w:tcPr>
+          <w:p>
+            <w:pPr>
+              <w:jc w:val="center"/>
+              <w:rPr>
+                <w:rFonts w:ascii="Cambria" w:hAnsi="Cambria"/>
+                <w:b/>
+                <w:bCs/>
+                <w:color w:val="000000" w:themeColor="text1"/>
+                <w:sz w:val="18"/>
+                <w:szCs w:val="18"/>
+              </w:rPr>
+            </w:pPr>
+            <w:r>
+              <w:rPr>
+                <w:rFonts w:ascii="Cambria" w:hAnsi="Cambria"/>
+                <w:b/>
+                <w:bCs/>
+                <w:color w:val="000000" w:themeColor="text1"/>
+                <w:sz w:val="18"/>
+                <w:szCs w:val="18"/>
+              </w:rPr>
+              <w:t>P5</w:t>
+            </w:r>
+          </w:p>
+          <w:p>
+            <w:pPr>
+              <w:jc w:val="center"/>
+              <w:rPr>
+                <w:rFonts w:ascii="Cambria" w:hAnsi="Cambria"/>
+                <w:b/>
+                <w:bCs/>
+                <w:color w:val="000000" w:themeColor="text1"/>
+                <w:sz w:val="18"/>
+                <w:szCs w:val="18"/>
+              </w:rPr>
+            </w:pPr>
+            <w:r>
+              <w:rPr>
+                <w:rFonts w:ascii="Cambria" w:hAnsi="Cambria"/>
+                <w:b/>
+                <w:bCs/>
+                <w:color w:val="000000" w:themeColor="text1"/>
+                <w:sz w:val="18"/>
+                <w:szCs w:val="18"/>
+              </w:rPr>
+              <w:t>2.00-2.50</w:t>
+            </w:r>
+          </w:p>
+        </w:tc>
+        <w:tc>
+          <w:tcPr>
+            <w:tcW w:w="540" w:type="pct"/>
+            <w:shd w:val="clear" w:color="auto" w:fill="F2F2F2" w:themeFill="background1" w:themeFillShade="F2"/>
+            <w:vAlign w:val="center"/>
+          </w:tcPr>
+          <w:p>
+            <w:pPr>
+              <w:jc w:val="center"/>
+              <w:rPr>
+                <w:rFonts w:ascii="Cambria" w:hAnsi="Cambria"/>
+                <w:b/>
+                <w:bCs/>
+                <w:color w:val="000000" w:themeColor="text1"/>
+                <w:sz w:val="18"/>
+                <w:szCs w:val="18"/>
+              </w:rPr>
+            </w:pPr>
+            <w:r>
+              <w:rPr>
+                <w:rFonts w:ascii="Cambria" w:hAnsi="Cambria"/>
+                <w:b/>
+                <w:bCs/>
+                <w:color w:val="000000" w:themeColor="text1"/>
+                <w:sz w:val="18"/>
+                <w:szCs w:val="18"/>
+              </w:rPr>
+              <w:t>P6</w:t>
+            </w:r>
+          </w:p>
+          <w:p>
+            <w:pPr>
+              <w:jc w:val="center"/>
+              <w:rPr>
+                <w:rFonts w:ascii="Cambria" w:hAnsi="Cambria"/>
+                <w:b/>
+                <w:bCs/>
+                <w:color w:val="000000" w:themeColor="text1"/>
+                <w:sz w:val="18"/>
+                <w:szCs w:val="18"/>
+              </w:rPr>
+            </w:pPr>
+            <w:r>
+              <w:rPr>
+                <w:rFonts w:ascii="Cambria" w:hAnsi="Cambria"/>
+                <w:b/>
+                <w:bCs/>
+                <w:color w:val="000000" w:themeColor="text1"/>
+                <w:sz w:val="18"/>
+                <w:szCs w:val="18"/>
+              </w:rPr>
+              <w:t>2.50-3.40</w:t>
+            </w:r>
+          </w:p>
+        </w:tc>
+        <w:tc>
+          <w:tcPr>
+            <w:tcW w:w="540" w:type="pct"/>
+            <w:shd w:val="clear" w:color="auto" w:fill="F2F2F2" w:themeFill="background1" w:themeFillShade="F2"/>
+            <w:vAlign w:val="center"/>
+          </w:tcPr>
+          <w:p>
+            <w:pPr>
+              <w:jc w:val="center"/>
+              <w:rPr>
+                <w:rFonts w:ascii="Cambria" w:hAnsi="Cambria"/>
+                <w:b/>
+                <w:bCs/>
+                <w:color w:val="000000" w:themeColor="text1"/>
+                <w:sz w:val="18"/>
+                <w:szCs w:val="18"/>
+              </w:rPr>
+            </w:pPr>
+            <w:r>
+              <w:rPr>
+                <w:rFonts w:ascii="Cambria" w:hAnsi="Cambria"/>
+                <w:b/>
+                <w:bCs/>
+                <w:color w:val="000000" w:themeColor="text1"/>
+                <w:sz w:val="18"/>
+                <w:szCs w:val="18"/>
+              </w:rPr>
+              <w:t>P7</w:t>
+            </w:r>
+          </w:p>
+          <w:p>
+            <w:pPr>
+              <w:jc w:val="center"/>
+              <w:rPr>
+                <w:rFonts w:ascii="Cambria" w:hAnsi="Cambria"/>
+                <w:b/>
+                <w:bCs/>
+                <w:color w:val="000000" w:themeColor="text1"/>
+                <w:sz w:val="18"/>
+                <w:szCs w:val="18"/>
+              </w:rPr>
+            </w:pPr>
+            <w:r>
+              <w:rPr>
+                <w:rFonts w:ascii="Cambria" w:hAnsi="Cambria"/>
+                <w:b/>
+                <w:bCs/>
+                <w:color w:val="000000" w:themeColor="text1"/>
+                <w:sz w:val="18"/>
+                <w:szCs w:val="18"/>
+              </w:rPr>
+              <w:t>3.40-4.30</w:t>
+            </w:r>
+          </w:p>
+        </w:tc>
+      </w:tr>
+      <w:tr>
+        <w:trPr>
+          <w:trHeight w:val="144"/>
+        </w:trPr>
+        <w:tc>
+          <w:tcPr>
+            <w:tcW w:w="540" w:type="pct"/>
+            <w:shd w:val="clear" w:color="auto" w:fill="F2F2F2" w:themeFill="background1" w:themeFillShade="F2"/>
+          </w:tcPr>
+          <w:p>
+            <w:pPr>
+              <w:jc w:val="center"/>
+              <w:rPr>
+                <w:rFonts w:ascii="Cambria" w:hAnsi="Cambria"/>
+                <w:b/>
+                <w:sz w:val="18"/>
+                <w:szCs w:val="18"/>
+              </w:rPr>
+            </w:pPr>
+            <w:r>
+              <w:rPr>
+                <w:rFonts w:ascii="Cambria" w:hAnsi="Cambria"/>
+                <w:b/>
+                <w:sz w:val="18"/>
+                <w:szCs w:val="18"/>
+              </w:rPr>
+              <w:t>Mon</w:t>
+            </w:r>
+          </w:p>
+        </w:tc>
+        <w:tc>
+          <w:tcPr>
+            <w:tcW w:w="540" w:type="pct"/>
+            <w:vAlign w:val="center"/>
+          </w:tcPr>
+          <w:p>
+            <w:pPr>
+              <w:jc w:val="center"/>
+              <w:rPr>
+                <w:rFonts w:ascii="Cambria" w:hAnsi="Cambria"/>
+                <w:b/>
+                <w:sz w:val="18"/>
+                <w:szCs w:val="18"/>
+              </w:rPr>
+            </w:pPr>
+          </w:p>
+        </w:tc>
+        <w:tc>
+          <w:tcPr>
+            <w:tcW w:w="610" w:type="pct"/>
+            <w:gridSpan w:val="2"/>
+            <w:vAlign w:val="center"/>
+          </w:tcPr>
+          <w:p>
+            <w:pPr>
+              <w:jc w:val="center"/>
+              <w:rPr>
+                <w:rFonts w:ascii="Cambria" w:hAnsi="Cambria"/>
+                <w:b/>
+                <w:sz w:val="18"/>
+                <w:szCs w:val="18"/>
+              </w:rPr>
+            </w:pPr>
+          </w:p>
+        </w:tc>
+        <w:tc>
+          <w:tcPr>
+            <w:tcW w:w="575" w:type="pct"/>
+            <w:gridSpan w:val="2"/>
+            <w:vAlign w:val="center"/>
+          </w:tcPr>
+          <w:p>
+            <w:pPr>
+              <w:jc w:val="center"/>
+              <w:rPr>
+                <w:rFonts w:ascii="Cambria" w:hAnsi="Cambria"/>
+                <w:b/>
+                <w:sz w:val="18"/>
+                <w:szCs w:val="18"/>
+              </w:rPr>
+            </w:pPr>
+          </w:p>
+        </w:tc>
+        <w:tc>
+          <w:tcPr>
+            <w:tcW w:w="575" w:type="pct"/>
+            <w:gridSpan w:val="2"/>
+            <w:vAlign w:val="center"/>
+          </w:tcPr>
+          <w:p>
+            <w:pPr>
+              <w:jc w:val="center"/>
+              <w:rPr>
+                <w:rFonts w:ascii="Cambria" w:hAnsi="Cambria"/>
+                <w:b/>
+                <w:sz w:val="18"/>
+                <w:szCs w:val="18"/>
+              </w:rPr>
+            </w:pPr>
+          </w:p>
+        </w:tc>
+        <w:tc>
+          <w:tcPr>
+            <w:tcW w:w="540" w:type="pct"/>
+            <w:vMerge w:val="restart"/>
+            <w:vAlign w:val="center"/>
+          </w:tcPr>
+          <w:p>
+            <w:pPr>
+              <w:jc w:val="center"/>
+              <w:rPr>
+                <w:rFonts w:ascii="Cambria" w:hAnsi="Cambria"/>
+                <w:b/>
+                <w:sz w:val="18"/>
+                <w:szCs w:val="18"/>
+              </w:rPr>
+            </w:pPr>
+            <w:r>
+              <w:rPr>
+                <w:rFonts w:ascii="Cambria" w:hAnsi="Cambria"/>
+                <w:b/>
+                <w:sz w:val="18"/>
+                <w:szCs w:val="18"/>
+              </w:rPr>
+              <w:t>Lunch</w:t>
+            </w:r>
+          </w:p>
+          <w:p>
+            <w:pPr>
+              <w:jc w:val="center"/>
+              <w:rPr>
+                <w:rFonts w:ascii="Cambria" w:hAnsi="Cambria"/>
+                <w:b/>
+                <w:sz w:val="18"/>
+                <w:szCs w:val="18"/>
+              </w:rPr>
+            </w:pPr>
+          </w:p>
+        </w:tc>
+        <w:tc>
+          <w:tcPr>
+            <w:tcW w:w="540" w:type="pct"/>
+            <w:vAlign w:val="center"/>
+          </w:tcPr>
+          <w:p>
+            <w:pPr>
+              <w:jc w:val="center"/>
+              <w:rPr>
+                <w:rFonts w:ascii="Cambria" w:hAnsi="Cambria"/>
+                <w:b/>
+                <w:sz w:val="18"/>
+                <w:szCs w:val="18"/>
+              </w:rPr>
+            </w:pPr>
+          </w:p>
+        </w:tc>
+        <w:tc>
+          <w:tcPr>
+            <w:tcW w:w="540" w:type="pct"/>
+            <w:vAlign w:val="center"/>
+          </w:tcPr>
+          <w:p>
+            <w:pPr>
+              <w:jc w:val="center"/>
+              <w:rPr>
+                <w:rFonts w:ascii="Cambria" w:hAnsi="Cambria"/>
+                <w:b/>
+                <w:sz w:val="18"/>
+                <w:szCs w:val="18"/>
+              </w:rPr>
+            </w:pPr>
+          </w:p>
+        </w:tc>
+        <w:tc>
+          <w:tcPr>
+            <w:tcW w:w="540" w:type="pct"/>
+            <w:vAlign w:val="center"/>
+          </w:tcPr>
+          <w:p>
+            <w:pPr>
+              <w:jc w:val="center"/>
+              <w:rPr>
+                <w:rFonts w:ascii="Cambria" w:hAnsi="Cambria"/>
+                <w:b/>
+                <w:sz w:val="18"/>
+                <w:szCs w:val="18"/>
+              </w:rPr>
+            </w:pPr>
+          </w:p>
+        </w:tc>
+      </w:tr>
+      <w:tr>
+        <w:trPr>
+          <w:trHeight w:val="144"/>
+        </w:trPr>
+        <w:tc>
+          <w:tcPr>
+            <w:tcW w:w="540" w:type="pct"/>
+            <w:shd w:val="clear" w:color="auto" w:fill="F2F2F2" w:themeFill="background1" w:themeFillShade="F2"/>
+          </w:tcPr>
+          <w:p>
+            <w:pPr>
+              <w:jc w:val="center"/>
+              <w:rPr>
+                <w:rFonts w:ascii="Cambria" w:hAnsi="Cambria"/>
+                <w:b/>
+                <w:sz w:val="18"/>
+                <w:szCs w:val="18"/>
+              </w:rPr>
+            </w:pPr>
+            <w:r>
+              <w:rPr>
+                <w:rFonts w:ascii="Cambria" w:hAnsi="Cambria"/>
+                <w:b/>
+                <w:sz w:val="18"/>
+                <w:szCs w:val="18"/>
+              </w:rPr>
+              <w:t>Tue</w:t>
+            </w:r>
+          </w:p>
+        </w:tc>
+        <w:tc>
+          <w:tcPr>
+            <w:tcW w:w="540" w:type="pct"/>
+            <w:vAlign w:val="center"/>
+          </w:tcPr>
+          <w:p>
+            <w:pPr>
+              <w:jc w:val="center"/>
+              <w:rPr>
+                <w:rFonts w:ascii="Cambria" w:hAnsi="Cambria"/>
+                <w:b/>
+                <w:sz w:val="18"/>
+                <w:szCs w:val="18"/>
+              </w:rPr>
+            </w:pPr>
+          </w:p>
+        </w:tc>
+        <w:tc>
+          <w:tcPr>
+            <w:tcW w:w="610" w:type="pct"/>
+            <w:gridSpan w:val="2"/>
+            <w:vAlign w:val="center"/>
+          </w:tcPr>
+          <w:p>
+            <w:pPr>
+              <w:jc w:val="center"/>
+              <w:rPr>
+                <w:rFonts w:ascii="Cambria" w:hAnsi="Cambria"/>
+                <w:b/>
+                <w:sz w:val="18"/>
+                <w:szCs w:val="18"/>
+              </w:rPr>
+            </w:pPr>
+          </w:p>
+        </w:tc>
+        <w:tc>
+          <w:tcPr>
+            <w:tcW w:w="575" w:type="pct"/>
+            <w:gridSpan w:val="2"/>
+            <w:vAlign w:val="center"/>
+          </w:tcPr>
+          <w:p>
+            <w:pPr>
+              <w:jc w:val="center"/>
+              <w:rPr>
+                <w:rFonts w:ascii="Cambria" w:hAnsi="Cambria"/>
+                <w:b/>
+                <w:sz w:val="18"/>
+                <w:szCs w:val="18"/>
+              </w:rPr>
+            </w:pPr>
+          </w:p>
+        </w:tc>
+        <w:tc>
+          <w:tcPr>
+            <w:tcW w:w="575" w:type="pct"/>
+            <w:gridSpan w:val="2"/>
+            <w:vAlign w:val="center"/>
+          </w:tcPr>
+          <w:p>
+            <w:pPr>
+              <w:jc w:val="center"/>
+              <w:rPr>
+                <w:rFonts w:ascii="Cambria" w:hAnsi="Cambria"/>
+                <w:b/>
+                <w:sz w:val="18"/>
+                <w:szCs w:val="18"/>
+              </w:rPr>
+            </w:pPr>
+          </w:p>
+        </w:tc>
+        <w:tc>
+          <w:tcPr>
+            <w:tcW w:w="540" w:type="pct"/>
+            <w:vMerge/>
+            <w:vAlign w:val="center"/>
+          </w:tcPr>
+          <w:p>
+            <w:pPr>
+              <w:jc w:val="center"/>
+              <w:rPr>
+                <w:rFonts w:ascii="Cambria" w:hAnsi="Cambria"/>
+                <w:sz w:val="18"/>
+                <w:szCs w:val="18"/>
+              </w:rPr>
+            </w:pPr>
+          </w:p>
+        </w:tc>
+        <w:tc>
+          <w:tcPr>
+            <w:tcW w:w="540" w:type="pct"/>
+            <w:vAlign w:val="center"/>
+          </w:tcPr>
+          <w:p>
+            <w:pPr>
+              <w:jc w:val="center"/>
+              <w:rPr>
+                <w:rFonts w:ascii="Cambria" w:hAnsi="Cambria"/>
+                <w:b/>
+                <w:sz w:val="18"/>
+                <w:szCs w:val="18"/>
+              </w:rPr>
+            </w:pPr>
+          </w:p>
+        </w:tc>
+        <w:tc>
+          <w:tcPr>
+            <w:tcW w:w="540" w:type="pct"/>
+            <w:vAlign w:val="center"/>
+          </w:tcPr>
+          <w:p>
+            <w:pPr>
+              <w:jc w:val="center"/>
+              <w:rPr>
+                <w:rFonts w:ascii="Cambria" w:hAnsi="Cambria"/>
+                <w:b/>
+                <w:sz w:val="18"/>
+                <w:szCs w:val="18"/>
+              </w:rPr>
+            </w:pPr>
+          </w:p>
+        </w:tc>
+        <w:tc>
+          <w:tcPr>
+            <w:tcW w:w="540" w:type="pct"/>
+            <w:vAlign w:val="center"/>
+          </w:tcPr>
+          <w:p>
+            <w:pPr>
+              <w:jc w:val="center"/>
+              <w:rPr>
+                <w:rFonts w:ascii="Cambria" w:hAnsi="Cambria"/>
+                <w:b/>
+                <w:sz w:val="18"/>
+                <w:szCs w:val="18"/>
+              </w:rPr>
+            </w:pPr>
+          </w:p>
+        </w:tc>
+      </w:tr>
+      <w:tr>
+        <w:trPr>
+          <w:trHeight w:val="144"/>
+        </w:trPr>
+        <w:tc>
+          <w:tcPr>
+            <w:tcW w:w="540" w:type="pct"/>
+            <w:shd w:val="clear" w:color="auto" w:fill="F2F2F2" w:themeFill="background1" w:themeFillShade="F2"/>
+          </w:tcPr>
+          <w:p>
+            <w:pPr>
+              <w:jc w:val="center"/>
+              <w:rPr>
+                <w:rFonts w:ascii="Cambria" w:hAnsi="Cambria"/>
+                <w:b/>
+                <w:sz w:val="18"/>
+                <w:szCs w:val="18"/>
+              </w:rPr>
+            </w:pPr>
+            <w:r>
+              <w:rPr>
+                <w:rFonts w:ascii="Cambria" w:hAnsi="Cambria"/>
+                <w:b/>
+                <w:sz w:val="18"/>
+                <w:szCs w:val="18"/>
+              </w:rPr>
+              <w:t>Wed</w:t>
+            </w:r>
+          </w:p>
+        </w:tc>
+        <w:tc>
+          <w:tcPr>
+            <w:tcW w:w="540" w:type="pct"/>
+            <w:vAlign w:val="center"/>
+          </w:tcPr>
+          <w:p>
+            <w:pPr>
+              <w:jc w:val="center"/>
+              <w:rPr>
+                <w:rFonts w:ascii="Cambria" w:hAnsi="Cambria"/>
+                <w:b/>
+                <w:sz w:val="18"/>
+                <w:szCs w:val="18"/>
+              </w:rPr>
+            </w:pPr>
+          </w:p>
+        </w:tc>
+        <w:tc>
+          <w:tcPr>
+            <w:tcW w:w="610" w:type="pct"/>
+            <w:gridSpan w:val="2"/>
+            <w:vAlign w:val="center"/>
+          </w:tcPr>
+          <w:p>
+            <w:pPr>
+              <w:jc w:val="center"/>
+              <w:rPr>
+                <w:rFonts w:ascii="Cambria" w:hAnsi="Cambria"/>
+                <w:b/>
+                <w:sz w:val="18"/>
+                <w:szCs w:val="18"/>
+              </w:rPr>
+            </w:pPr>
+          </w:p>
+        </w:tc>
+        <w:tc>
+          <w:tcPr>
+            <w:tcW w:w="575" w:type="pct"/>
+            <w:gridSpan w:val="2"/>
+            <w:vAlign w:val="center"/>
+          </w:tcPr>
+          <w:p>
+            <w:pPr>
+              <w:jc w:val="center"/>
+              <w:rPr>
+                <w:rFonts w:ascii="Cambria" w:hAnsi="Cambria"/>
+                <w:b/>
+                <w:sz w:val="18"/>
+                <w:szCs w:val="18"/>
+              </w:rPr>
+            </w:pPr>
+          </w:p>
+        </w:tc>
+        <w:tc>
+          <w:tcPr>
+            <w:tcW w:w="575" w:type="pct"/>
+            <w:gridSpan w:val="2"/>
+            <w:vAlign w:val="center"/>
+          </w:tcPr>
+          <w:p>
+            <w:pPr>
+              <w:jc w:val="center"/>
+              <w:rPr>
+                <w:rFonts w:ascii="Cambria" w:hAnsi="Cambria"/>
+                <w:b/>
+                <w:sz w:val="18"/>
+                <w:szCs w:val="18"/>
+              </w:rPr>
+            </w:pPr>
+          </w:p>
+        </w:tc>
+        <w:tc>
+          <w:tcPr>
+            <w:tcW w:w="540" w:type="pct"/>
+            <w:vMerge/>
+            <w:vAlign w:val="center"/>
+          </w:tcPr>
+          <w:p>
+            <w:pPr>
+              <w:jc w:val="center"/>
+              <w:rPr>
+                <w:rFonts w:ascii="Cambria" w:hAnsi="Cambria"/>
+                <w:sz w:val="18"/>
+                <w:szCs w:val="18"/>
+              </w:rPr>
+            </w:pPr>
+          </w:p>
+        </w:tc>
+        <w:tc>
+          <w:tcPr>
+            <w:tcW w:w="540" w:type="pct"/>
+            <w:vAlign w:val="center"/>
+          </w:tcPr>
+          <w:p>
+            <w:pPr>
+              <w:jc w:val="center"/>
+              <w:rPr>
+                <w:rFonts w:ascii="Cambria" w:hAnsi="Cambria"/>
+                <w:b/>
+                <w:sz w:val="18"/>
+                <w:szCs w:val="18"/>
+              </w:rPr>
+            </w:pPr>
+          </w:p>
+        </w:tc>
+        <w:tc>
+          <w:tcPr>
+            <w:tcW w:w="540" w:type="pct"/>
+            <w:vAlign w:val="center"/>
+          </w:tcPr>
+          <w:p>
+            <w:pPr>
+              <w:jc w:val="center"/>
+              <w:rPr>
+                <w:rFonts w:ascii="Cambria" w:hAnsi="Cambria"/>
+                <w:b/>
+                <w:sz w:val="18"/>
+                <w:szCs w:val="18"/>
+              </w:rPr>
+            </w:pPr>
+          </w:p>
+        </w:tc>
+        <w:tc>
+          <w:tcPr>
+            <w:tcW w:w="540" w:type="pct"/>
+            <w:vAlign w:val="center"/>
+          </w:tcPr>
+          <w:p>
+            <w:pPr>
+              <w:jc w:val="center"/>
+              <w:rPr>
+                <w:rFonts w:ascii="Cambria" w:hAnsi="Cambria"/>
+                <w:b/>
+                <w:sz w:val="18"/>
+                <w:szCs w:val="18"/>
+              </w:rPr>
+            </w:pPr>
+          </w:p>
+        </w:tc>
+      </w:tr>
+      <w:tr>
+        <w:trPr>
+          <w:trHeight w:val="144"/>
+        </w:trPr>
+        <w:tc>
+          <w:tcPr>
+            <w:tcW w:w="540" w:type="pct"/>
+            <w:shd w:val="clear" w:color="auto" w:fill="F2F2F2" w:themeFill="background1" w:themeFillShade="F2"/>
+          </w:tcPr>
+          <w:p>
+            <w:pPr>
+              <w:jc w:val="center"/>
+              <w:rPr>
+                <w:rFonts w:ascii="Cambria" w:hAnsi="Cambria"/>
+                <w:b/>
+                <w:sz w:val="18"/>
+                <w:szCs w:val="18"/>
+              </w:rPr>
+            </w:pPr>
+            <w:r>
+              <w:rPr>
+                <w:rFonts w:ascii="Cambria" w:hAnsi="Cambria"/>
+                <w:b/>
+                <w:sz w:val="18"/>
+                <w:szCs w:val="18"/>
+              </w:rPr>
+              <w:t>Thru</w:t>
+            </w:r>
+          </w:p>
+        </w:tc>
+        <w:tc>
+          <w:tcPr>
+            <w:tcW w:w="540" w:type="pct"/>
+            <w:vAlign w:val="center"/>
+          </w:tcPr>
+          <w:p>
+            <w:pPr>
+              <w:jc w:val="center"/>
+              <w:rPr>
+                <w:rFonts w:ascii="Cambria" w:hAnsi="Cambria"/>
+                <w:b/>
+                <w:sz w:val="18"/>
+                <w:szCs w:val="18"/>
+              </w:rPr>
+            </w:pPr>
+          </w:p>
+        </w:tc>
+        <w:tc>
+          <w:tcPr>
+            <w:tcW w:w="1760" w:type="pct"/>
+            <w:gridSpan w:val="6"/>
+            <w:vAlign w:val="center"/>
+          </w:tcPr>
+          <w:p>
+            <w:pPr>
+              <w:jc w:val="center"/>
+              <w:rPr>
+                <w:rFonts w:ascii="Cambria" w:hAnsi="Cambria"/>
+                <w:b/>
+                <w:sz w:val="18"/>
+                <w:szCs w:val="18"/>
+              </w:rPr>
+            </w:pPr>
+            <w:r>
+              <w:rPr>
+                <w:rFonts w:ascii="Cambria" w:hAnsi="Cambria"/>
+                <w:b/>
+                <w:sz w:val="18"/>
+                <w:szCs w:val="18"/>
+              </w:rPr>
+              <w:t>DBMS-LAB(</w:t>
+            </w:r>
+            <w:r>
+              <w:rPr>
+                <w:rFonts w:ascii="Cambria" w:hAnsi="Cambria"/>
+                <w:b/>
+                <w:sz w:val="18"/>
+                <w:szCs w:val="18"/>
+              </w:rPr>
+              <w:t>2CSE-</w:t>
+            </w:r>
+            <w:r>
+              <w:rPr>
+                <w:rFonts w:ascii="Cambria" w:hAnsi="Cambria"/>
+                <w:b/>
+                <w:sz w:val="18"/>
+                <w:szCs w:val="18"/>
+              </w:rPr>
+              <w:t>A)</w:t>
+            </w:r>
+          </w:p>
+        </w:tc>
+        <w:tc>
+          <w:tcPr>
+            <w:tcW w:w="540" w:type="pct"/>
+            <w:vMerge/>
+          </w:tcPr>
+          <w:p>
+            <w:pPr>
+              <w:jc w:val="center"/>
+              <w:rPr>
+                <w:rFonts w:ascii="Cambria" w:hAnsi="Cambria"/>
+                <w:sz w:val="18"/>
+                <w:szCs w:val="18"/>
+              </w:rPr>
+            </w:pPr>
+          </w:p>
+        </w:tc>
+        <w:tc>
+          <w:tcPr>
+            <w:tcW w:w="1620" w:type="pct"/>
+            <w:gridSpan w:val="3"/>
+            <w:vAlign w:val="center"/>
+          </w:tcPr>
+          <w:p>
+            <w:pPr>
+              <w:jc w:val="center"/>
+              <w:rPr>
+                <w:rFonts w:ascii="Cambria" w:hAnsi="Cambria"/>
+                <w:b/>
+                <w:sz w:val="18"/>
+                <w:szCs w:val="18"/>
+              </w:rPr>
+            </w:pPr>
+          </w:p>
+        </w:tc>
+      </w:tr>
+      <w:tr>
+        <w:trPr>
+          <w:trHeight w:val="144"/>
+        </w:trPr>
+        <w:tc>
+          <w:tcPr>
+            <w:tcW w:w="540" w:type="pct"/>
+            <w:shd w:val="clear" w:color="auto" w:fill="F2F2F2" w:themeFill="background1" w:themeFillShade="F2"/>
+          </w:tcPr>
+          <w:p>
+            <w:pPr>
+              <w:jc w:val="center"/>
+              <w:rPr>
+                <w:rFonts w:ascii="Cambria" w:hAnsi="Cambria"/>
+                <w:b/>
+                <w:sz w:val="18"/>
+                <w:szCs w:val="18"/>
+              </w:rPr>
+            </w:pPr>
+            <w:r>
+              <w:rPr>
+                <w:rFonts w:ascii="Cambria" w:hAnsi="Cambria"/>
+                <w:b/>
+                <w:sz w:val="18"/>
+                <w:szCs w:val="18"/>
+              </w:rPr>
+              <w:t>Fri</w:t>
+            </w:r>
+          </w:p>
+        </w:tc>
+        <w:tc>
+          <w:tcPr>
+            <w:tcW w:w="540" w:type="pct"/>
+            <w:vAlign w:val="center"/>
+          </w:tcPr>
+          <w:p>
+            <w:pPr>
+              <w:jc w:val="center"/>
+              <w:rPr>
+                <w:rFonts w:ascii="Cambria" w:hAnsi="Cambria"/>
+                <w:b/>
+                <w:sz w:val="18"/>
+                <w:szCs w:val="18"/>
+              </w:rPr>
+            </w:pPr>
+          </w:p>
+        </w:tc>
+        <w:tc>
+          <w:tcPr>
+            <w:tcW w:w="587" w:type="pct"/>
+            <w:vAlign w:val="center"/>
+          </w:tcPr>
+          <w:p>
+            <w:pPr>
+              <w:jc w:val="center"/>
+              <w:rPr>
+                <w:rFonts w:ascii="Cambria" w:hAnsi="Cambria"/>
+                <w:b/>
+                <w:sz w:val="18"/>
+                <w:szCs w:val="18"/>
+              </w:rPr>
+            </w:pPr>
+          </w:p>
+        </w:tc>
+        <w:tc>
+          <w:tcPr>
+            <w:tcW w:w="587" w:type="pct"/>
+            <w:gridSpan w:val="2"/>
+            <w:vAlign w:val="center"/>
+          </w:tcPr>
+          <w:p>
+            <w:pPr>
+              <w:jc w:val="center"/>
+              <w:rPr>
+                <w:rFonts w:ascii="Cambria" w:hAnsi="Cambria"/>
+                <w:b/>
+                <w:sz w:val="18"/>
+                <w:szCs w:val="18"/>
+              </w:rPr>
+            </w:pPr>
+          </w:p>
+        </w:tc>
+        <w:tc>
+          <w:tcPr>
+            <w:tcW w:w="587" w:type="pct"/>
+            <w:gridSpan w:val="3"/>
+            <w:vAlign w:val="center"/>
+          </w:tcPr>
+          <w:p>
+            <w:pPr>
+              <w:jc w:val="center"/>
+              <w:rPr>
+                <w:rFonts w:ascii="Cambria" w:hAnsi="Cambria"/>
+                <w:b/>
+                <w:sz w:val="18"/>
+                <w:szCs w:val="18"/>
+              </w:rPr>
+            </w:pPr>
+          </w:p>
+        </w:tc>
+        <w:tc>
+          <w:tcPr>
+            <w:tcW w:w="540" w:type="pct"/>
+            <w:vMerge/>
+          </w:tcPr>
+          <w:p>
+            <w:pPr>
+              <w:jc w:val="center"/>
+              <w:rPr>
+                <w:rFonts w:ascii="Cambria" w:hAnsi="Cambria"/>
+                <w:sz w:val="18"/>
+                <w:szCs w:val="18"/>
+              </w:rPr>
+            </w:pPr>
+          </w:p>
+        </w:tc>
+        <w:tc>
+          <w:tcPr>
+            <w:tcW w:w="540" w:type="pct"/>
+            <w:vAlign w:val="center"/>
+          </w:tcPr>
+          <w:p>
+            <w:pPr>
+              <w:jc w:val="center"/>
+              <w:rPr>
+                <w:rFonts w:ascii="Cambria" w:hAnsi="Cambria"/>
+                <w:b/>
+                <w:sz w:val="18"/>
+                <w:szCs w:val="18"/>
+              </w:rPr>
+            </w:pPr>
+          </w:p>
+        </w:tc>
+        <w:tc>
+          <w:tcPr>
+            <w:tcW w:w="540" w:type="pct"/>
+            <w:vAlign w:val="center"/>
+          </w:tcPr>
+          <w:p>
+            <w:pPr>
+              <w:jc w:val="center"/>
+              <w:rPr>
+                <w:rFonts w:ascii="Cambria" w:hAnsi="Cambria"/>
+                <w:b/>
+                <w:bCs/>
+                <w:sz w:val="18"/>
+                <w:szCs w:val="18"/>
+              </w:rPr>
+            </w:pPr>
+          </w:p>
+        </w:tc>
+        <w:tc>
+          <w:tcPr>
+            <w:tcW w:w="540" w:type="pct"/>
+            <w:vAlign w:val="center"/>
+          </w:tcPr>
+          <w:p>
+            <w:pPr>
+              <w:jc w:val="center"/>
+              <w:rPr>
+                <w:rFonts w:ascii="Cambria" w:hAnsi="Cambria"/>
+                <w:b/>
+                <w:sz w:val="18"/>
+                <w:szCs w:val="18"/>
+              </w:rPr>
+            </w:pPr>
+          </w:p>
+        </w:tc>
+      </w:tr>
+      <w:tr>
+        <w:trPr>
+          <w:trHeight w:val="144"/>
+        </w:trPr>
+        <w:tc>
+          <w:tcPr>
+            <w:tcW w:w="2840" w:type="pct"/>
+            <w:gridSpan w:val="8"/>
+            <w:shd w:val="clear" w:color="auto" w:fill="F2F2F2" w:themeFill="background1" w:themeFillShade="F2"/>
+          </w:tcPr>
+          <w:p>
+            <w:pPr>
+              <w:rPr>
+                <w:rFonts w:ascii="Cambria" w:hAnsi="Cambria"/>
+                <w:b/>
+                <w:sz w:val="18"/>
+                <w:szCs w:val="18"/>
+              </w:rPr>
+            </w:pPr>
+            <w:r>
+              <w:rPr>
+                <w:rFonts w:ascii="Cambria" w:hAnsi="Cambria"/>
+                <w:b/>
+                <w:sz w:val="18"/>
+                <w:szCs w:val="18"/>
+              </w:rPr>
+              <w:t>Name of</w:t>
+            </w:r>
+            <w:r>
+              <w:rPr>
+                <w:rFonts w:ascii="Cambria" w:hAnsi="Cambria"/>
+                <w:b/>
+                <w:sz w:val="18"/>
+                <w:szCs w:val="18"/>
+              </w:rPr>
+              <w:t xml:space="preserve"> the Faculty: Mr. Y. </w:t>
+            </w:r>
+            <w:proofErr w:type="spellStart"/>
+            <w:r>
+              <w:rPr>
+                <w:rFonts w:ascii="Cambria" w:hAnsi="Cambria"/>
+                <w:b/>
+                <w:sz w:val="18"/>
+                <w:szCs w:val="18"/>
+              </w:rPr>
+              <w:t>Vijaya</w:t>
+            </w:r>
+            <w:proofErr w:type="spellEnd"/>
+            <w:r>
+              <w:rPr>
+                <w:rFonts w:ascii="Cambria" w:hAnsi="Cambria"/>
+                <w:b/>
+                <w:sz w:val="18"/>
+                <w:szCs w:val="18"/>
+              </w:rPr>
+              <w:t xml:space="preserve"> </w:t>
+            </w:r>
+            <w:proofErr w:type="spellStart"/>
+            <w:r>
+              <w:rPr>
+                <w:rFonts w:ascii="Cambria" w:hAnsi="Cambria"/>
+                <w:b/>
+                <w:sz w:val="18"/>
+                <w:szCs w:val="18"/>
+              </w:rPr>
+              <w:t>Bhaskar</w:t>
+            </w:r>
+            <w:proofErr w:type="spellEnd"/>
+            <w:r>
+              <w:rPr>
+                <w:rFonts w:ascii="Cambria" w:hAnsi="Cambria"/>
+                <w:b/>
+                <w:sz w:val="18"/>
+                <w:szCs w:val="18"/>
+              </w:rPr>
+              <w:t xml:space="preserve"> Reddy</w:t>
+            </w:r>
+          </w:p>
+        </w:tc>
+        <w:tc>
+          <w:tcPr>
+            <w:tcW w:w="540" w:type="pct"/>
+            <w:vMerge/>
+            <w:vAlign w:val="center"/>
+          </w:tcPr>
+          <w:p>
+            <w:pPr>
+              <w:jc w:val="center"/>
+              <w:rPr>
+                <w:rFonts w:ascii="Cambria" w:hAnsi="Cambria"/>
+                <w:sz w:val="18"/>
+                <w:szCs w:val="18"/>
+              </w:rPr>
+            </w:pPr>
+          </w:p>
+        </w:tc>
+        <w:tc>
+          <w:tcPr>
+            <w:tcW w:w="1620" w:type="pct"/>
+            <w:gridSpan w:val="3"/>
+            <w:shd w:val="clear" w:color="auto" w:fill="F2F2F2" w:themeFill="background1" w:themeFillShade="F2"/>
+            <w:vAlign w:val="center"/>
+          </w:tcPr>
+          <w:p>
+            <w:pPr>
+              <w:rPr>
+                <w:rFonts w:ascii="Cambria" w:hAnsi="Cambria"/>
+                <w:b/>
+                <w:sz w:val="18"/>
+                <w:szCs w:val="18"/>
+              </w:rPr>
+            </w:pPr>
+            <w:proofErr w:type="spellStart"/>
+            <w:r>
+              <w:rPr>
+                <w:rFonts w:ascii="Cambria" w:hAnsi="Cambria"/>
+                <w:b/>
+                <w:sz w:val="18"/>
+                <w:szCs w:val="18"/>
+              </w:rPr>
+              <w:t>Ph</w:t>
+            </w:r>
+            <w:proofErr w:type="spellEnd"/>
+            <w:r>
+              <w:rPr>
+                <w:rFonts w:ascii="Cambria" w:hAnsi="Cambria"/>
+                <w:b/>
+                <w:sz w:val="18"/>
+                <w:szCs w:val="18"/>
+              </w:rPr>
+              <w:t xml:space="preserve">: </w:t>
+            </w:r>
+            <w:r>
+              <w:rPr>
+                <w:rFonts w:ascii="Cambria" w:hAnsi="Cambria"/>
+                <w:b/>
+                <w:sz w:val="18"/>
+                <w:szCs w:val="18"/>
+              </w:rPr>
+              <w:t>9063050415</w:t>
             </w:r>
           </w:p>
         </w:tc>
@@ -30132,6 +31578,16 @@
         </w:rPr>
       </w:pPr>
     </w:p>
+    <w:p>
+      <w:pPr>
+        <w:spacing w:after="0"/>
+        <w:rPr>
+          <w:rFonts w:ascii="Cambria" w:hAnsi="Cambria"/>
+          <w:sz w:val="18"/>
+          <w:szCs w:val="18"/>
+        </w:rPr>
+      </w:pPr>
+    </w:p>
     <w:tbl>
       <w:tblPr>
         <w:tblStyle w:val="TableGrid"/>
@@ -31690,6 +33146,8 @@
           <w:szCs w:val="18"/>
         </w:rPr>
       </w:pPr>
+      <w:bookmarkStart w:id="0" w:name="_GoBack"/>
+      <w:bookmarkEnd w:id="0"/>
     </w:p>
     <w:tbl>
       <w:tblPr>
@@ -36099,7 +37557,6 @@
           <w:szCs w:val="18"/>
           <w:highlight w:val="darkGray"/>
         </w:rPr>
-        <w:lastRenderedPageBreak/>
         <w:t xml:space="preserve">Individual Time Tables </w:t>
       </w:r>
     </w:p>

</xml_diff>

<commit_message>
For Library Faculty is added
</commit_message>
<xml_diff>
--- a/Individual_time_tables.docx
+++ b/Individual_time_tables.docx
@@ -2169,16 +2169,27 @@
         <w:tc>
           <w:tcPr>
             <w:tcW w:w="1146" w:type="dxa"/>
-          </w:tcPr>
-          <w:p>
-            <w:pPr>
-              <w:rPr>
-                <w:rFonts w:ascii="Cambria" w:hAnsi="Cambria"/>
-                <w:b/>
-                <w:sz w:val="18"/>
-                <w:szCs w:val="18"/>
-              </w:rPr>
-            </w:pPr>
+            <w:vAlign w:val="center"/>
+          </w:tcPr>
+          <w:p>
+            <w:pPr>
+              <w:jc w:val="center"/>
+              <w:rPr>
+                <w:rFonts w:ascii="Cambria" w:hAnsi="Cambria"/>
+                <w:b/>
+                <w:sz w:val="18"/>
+                <w:szCs w:val="18"/>
+              </w:rPr>
+            </w:pPr>
+            <w:r>
+              <w:rPr>
+                <w:rFonts w:ascii="Cambria" w:hAnsi="Cambria"/>
+                <w:b/>
+                <w:sz w:val="18"/>
+                <w:szCs w:val="18"/>
+              </w:rPr>
+              <w:t>LIB-A</w:t>
+            </w:r>
           </w:p>
         </w:tc>
         <w:tc>
@@ -6598,6 +6609,15 @@
                 <w:szCs w:val="18"/>
               </w:rPr>
             </w:pPr>
+            <w:r>
+              <w:rPr>
+                <w:rFonts w:ascii="Cambria" w:hAnsi="Cambria"/>
+                <w:b/>
+                <w:sz w:val="18"/>
+                <w:szCs w:val="18"/>
+              </w:rPr>
+              <w:t>LIB</w:t>
+            </w:r>
           </w:p>
         </w:tc>
         <w:tc>
@@ -18598,6 +18618,15 @@
                 <w:szCs w:val="18"/>
               </w:rPr>
             </w:pPr>
+            <w:r>
+              <w:rPr>
+                <w:rFonts w:ascii="Cambria" w:hAnsi="Cambria"/>
+                <w:b/>
+                <w:sz w:val="18"/>
+                <w:szCs w:val="18"/>
+              </w:rPr>
+              <w:t>LIB</w:t>
+            </w:r>
           </w:p>
         </w:tc>
         <w:tc>
@@ -19385,6 +19414,35 @@
                 <w:szCs w:val="18"/>
               </w:rPr>
               <w:t xml:space="preserve"> Narasimha Reddy</w:t>
+            </w:r>
+            <w:r>
+              <w:rPr>
+                <w:rFonts w:ascii="Cambria" w:hAnsi="Cambria"/>
+                <w:b/>
+                <w:sz w:val="18"/>
+                <w:szCs w:val="18"/>
+              </w:rPr>
+              <w:t xml:space="preserve">/Mr. </w:t>
+            </w:r>
+            <w:proofErr w:type="spellStart"/>
+            <w:r>
+              <w:rPr>
+                <w:rFonts w:ascii="Cambria" w:hAnsi="Cambria"/>
+                <w:b/>
+                <w:sz w:val="18"/>
+                <w:szCs w:val="18"/>
+              </w:rPr>
+              <w:t>Nazeer</w:t>
+            </w:r>
+            <w:proofErr w:type="spellEnd"/>
+            <w:r>
+              <w:rPr>
+                <w:rFonts w:ascii="Cambria" w:hAnsi="Cambria"/>
+                <w:b/>
+                <w:sz w:val="18"/>
+                <w:szCs w:val="18"/>
+              </w:rPr>
+              <w:t xml:space="preserve"> Sheik</w:t>
             </w:r>
           </w:p>
         </w:tc>
@@ -21566,6 +21624,15 @@
                 <w:szCs w:val="18"/>
               </w:rPr>
             </w:pPr>
+            <w:r>
+              <w:rPr>
+                <w:rFonts w:ascii="Cambria" w:hAnsi="Cambria"/>
+                <w:b/>
+                <w:sz w:val="18"/>
+                <w:szCs w:val="18"/>
+              </w:rPr>
+              <w:t>LIB</w:t>
+            </w:r>
           </w:p>
         </w:tc>
         <w:tc>
@@ -27902,6 +27969,15 @@
                 <w:szCs w:val="18"/>
               </w:rPr>
             </w:pPr>
+            <w:r>
+              <w:rPr>
+                <w:rFonts w:ascii="Cambria" w:hAnsi="Cambria"/>
+                <w:b/>
+                <w:sz w:val="18"/>
+                <w:szCs w:val="18"/>
+              </w:rPr>
+              <w:t>LIB-A</w:t>
+            </w:r>
           </w:p>
         </w:tc>
         <w:tc>
@@ -33146,8 +33222,6 @@
           <w:szCs w:val="18"/>
         </w:rPr>
       </w:pPr>
-      <w:bookmarkStart w:id="0" w:name="_GoBack"/>
-      <w:bookmarkEnd w:id="0"/>
     </w:p>
     <w:tbl>
       <w:tblPr>
@@ -35699,6 +35773,26 @@
                 <w:szCs w:val="18"/>
               </w:rPr>
             </w:pPr>
+            <w:bookmarkStart w:id="0" w:name="_GoBack"/>
+            <w:bookmarkEnd w:id="0"/>
+            <w:r>
+              <w:rPr>
+                <w:rFonts w:ascii="Cambria" w:hAnsi="Cambria"/>
+                <w:b/>
+                <w:sz w:val="18"/>
+                <w:szCs w:val="18"/>
+              </w:rPr>
+              <w:t>LIB</w:t>
+            </w:r>
+            <w:r>
+              <w:rPr>
+                <w:rFonts w:ascii="Cambria" w:hAnsi="Cambria"/>
+                <w:b/>
+                <w:sz w:val="18"/>
+                <w:szCs w:val="18"/>
+              </w:rPr>
+              <w:t>-B</w:t>
+            </w:r>
           </w:p>
         </w:tc>
         <w:tc>

</xml_diff>

<commit_message>
Final Lab Time table Change
</commit_message>
<xml_diff>
--- a/Individual_time_tables.docx
+++ b/Individual_time_tables.docx
@@ -14,6 +14,8 @@
           <w:highlight w:val="darkGray"/>
         </w:rPr>
       </w:pPr>
+      <w:bookmarkStart w:id="0" w:name="_GoBack"/>
+      <w:bookmarkEnd w:id="0"/>
       <w:r>
         <w:rPr>
           <w:rFonts w:ascii="Cambria" w:hAnsi="Cambria"/>
@@ -40462,7 +40464,6 @@
               </w:rPr>
               <w:t xml:space="preserve">e Faculty: </w:t>
             </w:r>
-            <w:bookmarkStart w:id="0" w:name="_GoBack"/>
             <w:r>
               <w:rPr>
                 <w:rFonts w:ascii="Cambria" w:hAnsi="Cambria"/>
@@ -40502,7 +40503,6 @@
               </w:rPr>
               <w:t>Jyothi</w:t>
             </w:r>
-            <w:bookmarkEnd w:id="0"/>
             <w:proofErr w:type="spellEnd"/>
           </w:p>
         </w:tc>

</xml_diff>